<commit_message>
Zip and upload to AWS bucket the zip for the test application created by the process engineer.
</commit_message>
<xml_diff>
--- a/AWS/ReadMe_AWS.docx
+++ b/AWS/ReadMe_AWS.docx
@@ -4,23 +4,139 @@
   <w:body>
     <w:p>
       <w:pPr>
-        <w:rPr>
-          <w:lang w:val="en-US"/>
-        </w:rPr>
-      </w:pPr>
+        <w:jc w:val="center"/>
+        <w:rPr>
+          <w:b/>
+          <w:bCs/>
+          <w:sz w:val="32"/>
+          <w:szCs w:val="32"/>
+          <w:u w:val="single"/>
+          <w:lang w:val="en-US"/>
+        </w:rPr>
+      </w:pPr>
+      <w:r>
+        <w:rPr>
+          <w:b/>
+          <w:bCs/>
+          <w:sz w:val="32"/>
+          <w:szCs w:val="32"/>
+          <w:u w:val="single"/>
+          <w:lang w:val="en-US"/>
+        </w:rPr>
+        <w:t>ReadMe</w:t>
+      </w:r>
+      <w:r>
+        <w:rPr>
+          <w:b/>
+          <w:bCs/>
+          <w:sz w:val="32"/>
+          <w:szCs w:val="32"/>
+          <w:u w:val="single"/>
+          <w:lang w:val="en-US"/>
+        </w:rPr>
+        <w:t xml:space="preserve"> </w:t>
+      </w:r>
+      <w:r>
+        <w:rPr>
+          <w:b/>
+          <w:bCs/>
+          <w:sz w:val="32"/>
+          <w:szCs w:val="32"/>
+          <w:u w:val="single"/>
+          <w:lang w:val="en-US"/>
+        </w:rPr>
+        <w:t>AWS</w:t>
+      </w:r>
+    </w:p>
+    <w:p>
+      <w:pPr>
+        <w:pStyle w:val="H1"/>
+      </w:pPr>
+      <w:r>
+        <w:t>Overview</w:t>
+      </w:r>
+    </w:p>
+    <w:p>
+      <w:pPr>
+        <w:rPr>
+          <w:lang w:val="en-US"/>
+        </w:rPr>
+      </w:pPr>
+      <w:r>
+        <w:rPr>
+          <w:lang w:val="en-US"/>
+        </w:rPr>
+        <w:t xml:space="preserve">This ReadMe explains how to </w:t>
+      </w:r>
       <w:proofErr w:type="gramStart"/>
       <w:r>
         <w:rPr>
           <w:lang w:val="en-US"/>
         </w:rPr>
-        <w:t>In order to</w:t>
+        <w:t>setup</w:t>
       </w:r>
       <w:proofErr w:type="gramEnd"/>
       <w:r>
         <w:rPr>
           <w:lang w:val="en-US"/>
         </w:rPr>
-        <w:t xml:space="preserve"> get AWS working with the server &amp; process-</w:t>
+        <w:t xml:space="preserve"> AWS </w:t>
+      </w:r>
+      <w:proofErr w:type="gramStart"/>
+      <w:r>
+        <w:rPr>
+          <w:lang w:val="en-US"/>
+        </w:rPr>
+        <w:t>in order to</w:t>
+      </w:r>
+      <w:proofErr w:type="gramEnd"/>
+      <w:r>
+        <w:rPr>
+          <w:lang w:val="en-US"/>
+        </w:rPr>
+        <w:t xml:space="preserve"> allow running:</w:t>
+      </w:r>
+    </w:p>
+    <w:p>
+      <w:pPr>
+        <w:pStyle w:val="ListParagraph"/>
+        <w:numPr>
+          <w:ilvl w:val="0"/>
+          <w:numId w:val="5"/>
+        </w:numPr>
+        <w:rPr>
+          <w:lang w:val="en-US"/>
+        </w:rPr>
+      </w:pPr>
+      <w:r>
+        <w:rPr>
+          <w:lang w:val="en-US"/>
+        </w:rPr>
+        <w:t>S</w:t>
+      </w:r>
+      <w:r>
+        <w:rPr>
+          <w:lang w:val="en-US"/>
+        </w:rPr>
+        <w:t>erver</w:t>
+      </w:r>
+    </w:p>
+    <w:p>
+      <w:pPr>
+        <w:pStyle w:val="ListParagraph"/>
+        <w:numPr>
+          <w:ilvl w:val="0"/>
+          <w:numId w:val="5"/>
+        </w:numPr>
+        <w:rPr>
+          <w:lang w:val="en-US"/>
+        </w:rPr>
+      </w:pPr>
+      <w:r>
+        <w:rPr>
+          <w:lang w:val="en-US"/>
+        </w:rPr>
+        <w:t>process-</w:t>
       </w:r>
       <w:proofErr w:type="spellStart"/>
       <w:r>
@@ -34,22 +150,28 @@
         <w:rPr>
           <w:lang w:val="en-US"/>
         </w:rPr>
-        <w:t xml:space="preserve">-app the following steps shall be </w:t>
-      </w:r>
-      <w:proofErr w:type="gramStart"/>
-      <w:r>
-        <w:rPr>
-          <w:lang w:val="en-US"/>
-        </w:rPr>
-        <w:t>done</w:t>
-      </w:r>
-      <w:proofErr w:type="gramEnd"/>
-      <w:r>
-        <w:rPr>
-          <w:lang w:val="en-US"/>
-        </w:rPr>
-        <w:t>:</w:t>
-      </w:r>
+        <w:t xml:space="preserve">-app </w:t>
+      </w:r>
+    </w:p>
+    <w:p>
+      <w:pPr>
+        <w:pStyle w:val="ListParagraph"/>
+        <w:numPr>
+          <w:ilvl w:val="0"/>
+          <w:numId w:val="5"/>
+        </w:numPr>
+        <w:rPr>
+          <w:lang w:val="en-US"/>
+        </w:rPr>
+      </w:pPr>
+      <w:proofErr w:type="spellStart"/>
+      <w:r>
+        <w:rPr>
+          <w:lang w:val="en-US"/>
+        </w:rPr>
+        <w:t>OperatorApp</w:t>
+      </w:r>
+      <w:proofErr w:type="spellEnd"/>
     </w:p>
     <w:p>
       <w:pPr>
@@ -62,6 +184,33 @@
           <w:lang w:val="en-US"/>
         </w:rPr>
         <w:t>No DB (only Google Sheets for now).</w:t>
+      </w:r>
+    </w:p>
+    <w:p>
+      <w:pPr>
+        <w:pStyle w:val="H1"/>
+      </w:pPr>
+      <w:r>
+        <w:t>Configure AWS</w:t>
+      </w:r>
+      <w:r>
+        <w:t xml:space="preserve"> EC2 </w:t>
+      </w:r>
+    </w:p>
+    <w:p>
+      <w:pPr>
+        <w:ind w:firstLine="714"/>
+      </w:pPr>
+      <w:r>
+        <w:t>AWS EC2 runs server and stores process-</w:t>
+      </w:r>
+      <w:proofErr w:type="spellStart"/>
+      <w:r>
+        <w:t>eng</w:t>
+      </w:r>
+      <w:proofErr w:type="spellEnd"/>
+      <w:r>
+        <w:t xml:space="preserve"> static html files.</w:t>
       </w:r>
     </w:p>
     <w:p>
@@ -168,6 +317,7 @@
       </w:r>
       <w:r>
         <w:rPr>
+          <w:noProof/>
           <w:lang w:val="en-US"/>
         </w:rPr>
         <w:drawing>
@@ -218,6 +368,7 @@
         <w:rPr>
           <w:lang w:val="en-US"/>
         </w:rPr>
+        <w:lastRenderedPageBreak/>
         <w:t>Type name (ProductionEC2) and choose “Ubuntu”.</w:t>
       </w:r>
       <w:r>
@@ -228,6 +379,7 @@
       </w:r>
       <w:r>
         <w:rPr>
+          <w:noProof/>
           <w:lang w:val="en-US"/>
         </w:rPr>
         <w:drawing>
@@ -297,11 +449,11 @@
         <w:rPr>
           <w:lang w:val="en-US"/>
         </w:rPr>
-        <w:lastRenderedPageBreak/>
         <w:tab/>
       </w:r>
       <w:r>
         <w:rPr>
+          <w:noProof/>
           <w:lang w:val="en-US"/>
         </w:rPr>
         <w:drawing>
@@ -375,6 +527,7 @@
       </w:r>
       <w:r>
         <w:rPr>
+          <w:noProof/>
           <w:lang w:val="en-US"/>
         </w:rPr>
         <w:drawing>
@@ -429,6 +582,7 @@
         <w:rPr>
           <w:lang w:val="en-US"/>
         </w:rPr>
+        <w:lastRenderedPageBreak/>
         <w:t>Allocate “Elastic IP” and associate it to new instance.</w:t>
       </w:r>
       <w:r>
@@ -446,6 +600,7 @@
       </w:r>
       <w:r>
         <w:rPr>
+          <w:noProof/>
           <w:lang w:val="en-US"/>
         </w:rPr>
         <w:drawing>
@@ -496,7 +651,6 @@
         <w:rPr>
           <w:lang w:val="en-US"/>
         </w:rPr>
-        <w:lastRenderedPageBreak/>
         <w:t>Allocate Elastic IP Address:</w:t>
       </w:r>
       <w:r>
@@ -507,6 +661,7 @@
       </w:r>
       <w:r>
         <w:rPr>
+          <w:noProof/>
           <w:lang w:val="en-US"/>
         </w:rPr>
         <w:drawing>
@@ -675,41 +830,438 @@
     </w:p>
     <w:p>
       <w:pPr>
-        <w:pStyle w:val="ListParagraph"/>
-        <w:numPr>
-          <w:ilvl w:val="0"/>
-          <w:numId w:val="2"/>
-        </w:numPr>
+        <w:pStyle w:val="H1"/>
         <w:rPr>
           <w:highlight w:val="green"/>
+        </w:rPr>
+      </w:pPr>
+      <w:r>
+        <w:rPr>
+          <w:highlight w:val="green"/>
+        </w:rPr>
+        <w:t>Handling server</w:t>
+      </w:r>
+    </w:p>
+    <w:p>
+      <w:proofErr w:type="gramStart"/>
+      <w:r>
+        <w:rPr>
           <w:lang w:val="fr-FR"/>
         </w:rPr>
-      </w:pPr>
-      <w:r>
+        <w:t>nano</w:t>
+      </w:r>
+      <w:proofErr w:type="gramEnd"/>
+      <w:r>
+        <w:rPr>
+          <w:lang w:val="fr-FR"/>
+        </w:rPr>
+        <w:t xml:space="preserve"> </w:t>
+      </w:r>
+      <w:r>
+        <w:t>linux-server-ec2-establish.sh</w:t>
+      </w:r>
+    </w:p>
+    <w:p>
+      <w:pPr>
+        <w:rPr>
+          <w:i/>
+          <w:iCs/>
+        </w:rPr>
+      </w:pPr>
+      <w:r>
+        <w:rPr>
+          <w:i/>
+          <w:iCs/>
+          <w:highlight w:val="lightGray"/>
+          <w:lang w:val="en-US"/>
+        </w:rPr>
+        <w:t xml:space="preserve">&lt;Paste contents of </w:t>
+      </w:r>
+      <w:r>
+        <w:rPr>
+          <w:i/>
+          <w:iCs/>
+          <w:highlight w:val="lightGray"/>
+        </w:rPr>
+        <w:t>linux-server-ec2-establish.sh (at source control, AWS folder)&gt;</w:t>
+      </w:r>
+    </w:p>
+    <w:p>
+      <w:pPr>
+        <w:rPr>
+          <w:i/>
+          <w:iCs/>
+          <w:highlight w:val="lightGray"/>
+          <w:lang w:val="en-US"/>
+        </w:rPr>
+      </w:pPr>
+      <w:r>
+        <w:rPr>
+          <w:i/>
+          <w:iCs/>
+          <w:highlight w:val="lightGray"/>
+          <w:lang w:val="en-US"/>
+        </w:rPr>
+        <w:t>&lt;Save and exit&gt;</w:t>
+      </w:r>
+    </w:p>
+    <w:p>
+      <w:proofErr w:type="spellStart"/>
+      <w:r>
+        <w:t>chmod</w:t>
+      </w:r>
+      <w:proofErr w:type="spellEnd"/>
+      <w:r>
+        <w:t xml:space="preserve"> +x linux-server-ec2-establish.sh</w:t>
+      </w:r>
+    </w:p>
+    <w:p>
+      <w:r>
+        <w:t xml:space="preserve">./linux-server-ec2-establish.sh https://github.com/JuliaF929/ProductionRepo.git ProductionEC2 </w:t>
+      </w:r>
+      <w:proofErr w:type="spellStart"/>
+      <w:r>
+        <w:t>ProductionServer</w:t>
+      </w:r>
+      <w:proofErr w:type="spellEnd"/>
+    </w:p>
+    <w:p>
+      <w:pPr>
+        <w:rPr>
+          <w:lang w:val="en-US"/>
+        </w:rPr>
+      </w:pPr>
+      <w:proofErr w:type="spellStart"/>
+      <w:r>
+        <w:t>sudo</w:t>
+      </w:r>
+      <w:proofErr w:type="spellEnd"/>
+      <w:r>
+        <w:t xml:space="preserve"> </w:t>
+      </w:r>
+      <w:proofErr w:type="spellStart"/>
+      <w:r>
+        <w:t>systemctl</w:t>
+      </w:r>
+      <w:proofErr w:type="spellEnd"/>
+      <w:r>
+        <w:t xml:space="preserve"> status </w:t>
+      </w:r>
+      <w:proofErr w:type="spellStart"/>
+      <w:r>
+        <w:t>ProductionServer.service</w:t>
+      </w:r>
+      <w:proofErr w:type="spellEnd"/>
+      <w:r>
+        <w:t xml:space="preserve"> –no-pager </w:t>
+      </w:r>
+      <w:r>
+        <w:rPr>
+          <w:i/>
+          <w:iCs/>
+          <w:highlight w:val="lightGray"/>
+          <w:lang w:val="en-US"/>
+        </w:rPr>
+        <w:t>#validation that the server is running</w:t>
+      </w:r>
+    </w:p>
+    <w:p>
+      <w:pPr>
+        <w:rPr>
+          <w:lang w:val="en-US"/>
+        </w:rPr>
+      </w:pPr>
+      <w:r>
+        <w:rPr>
+          <w:lang w:val="en-US"/>
+        </w:rPr>
+        <w:lastRenderedPageBreak/>
+        <w:t>cd /opt/ProductionEC2/server</w:t>
+      </w:r>
+    </w:p>
+    <w:p>
+      <w:pPr>
+        <w:rPr>
+          <w:lang w:val="en-US"/>
+        </w:rPr>
+      </w:pPr>
+      <w:r>
+        <w:rPr>
+          <w:lang w:val="en-US"/>
+        </w:rPr>
+        <w:t>nano .env</w:t>
+      </w:r>
+    </w:p>
+    <w:p>
+      <w:pPr>
+        <w:rPr>
+          <w:i/>
+          <w:iCs/>
+        </w:rPr>
+      </w:pPr>
+      <w:r>
+        <w:rPr>
+          <w:i/>
+          <w:iCs/>
+          <w:highlight w:val="lightGray"/>
+          <w:lang w:val="en-US"/>
+        </w:rPr>
+        <w:t xml:space="preserve">&lt;Paste contents of </w:t>
+      </w:r>
+      <w:r>
+        <w:rPr>
+          <w:i/>
+          <w:iCs/>
+          <w:highlight w:val="lightGray"/>
+        </w:rPr>
+        <w:t>.env</w:t>
+      </w:r>
+      <w:r>
+        <w:rPr>
+          <w:i/>
+          <w:iCs/>
+          <w:highlight w:val="lightGray"/>
+        </w:rPr>
+        <w:t xml:space="preserve"> (at source control, </w:t>
+      </w:r>
+      <w:r>
+        <w:rPr>
+          <w:i/>
+          <w:iCs/>
+          <w:highlight w:val="lightGray"/>
+        </w:rPr>
+        <w:t xml:space="preserve">server </w:t>
+      </w:r>
+      <w:r>
+        <w:rPr>
+          <w:i/>
+          <w:iCs/>
+          <w:highlight w:val="lightGray"/>
+        </w:rPr>
+        <w:t>folder)&gt;</w:t>
+      </w:r>
+    </w:p>
+    <w:p>
+      <w:pPr>
+        <w:rPr>
+          <w:highlight w:val="lightGray"/>
+          <w:lang w:val="en-US"/>
+        </w:rPr>
+      </w:pPr>
+      <w:r>
+        <w:rPr>
+          <w:i/>
+          <w:iCs/>
+          <w:highlight w:val="lightGray"/>
+          <w:lang w:val="en-US"/>
+        </w:rPr>
+        <w:t>&lt;Save and exit&gt;</w:t>
+      </w:r>
+    </w:p>
+    <w:p>
+      <w:pPr>
+        <w:rPr>
+          <w:lang w:val="en-US"/>
+        </w:rPr>
+      </w:pPr>
+      <w:r>
+        <w:rPr>
+          <w:lang w:val="en-US"/>
+        </w:rPr>
+        <w:t xml:space="preserve">cd </w:t>
+      </w:r>
+      <w:r>
+        <w:rPr>
+          <w:lang w:val="en-US"/>
+        </w:rPr>
+        <w:t>dal/sheets</w:t>
+      </w:r>
+    </w:p>
+    <w:p>
+      <w:pPr>
+        <w:rPr>
+          <w:lang w:val="en-US"/>
+        </w:rPr>
+      </w:pPr>
+      <w:proofErr w:type="gramStart"/>
+      <w:r>
+        <w:rPr>
+          <w:lang w:val="fr-FR"/>
+        </w:rPr>
+        <w:t>nano</w:t>
+      </w:r>
+      <w:proofErr w:type="gramEnd"/>
+      <w:r>
+        <w:rPr>
+          <w:lang w:val="fr-FR"/>
+        </w:rPr>
+        <w:t xml:space="preserve"> productionapp-463314-77556795ce19.json </w:t>
+      </w:r>
+      <w:r>
+        <w:rPr>
+          <w:i/>
+          <w:iCs/>
+          <w:highlight w:val="lightGray"/>
+          <w:lang w:val="en-US"/>
+        </w:rPr>
+        <w:t>#google Sheets config file</w:t>
+      </w:r>
+    </w:p>
+    <w:p>
+      <w:pPr>
+        <w:rPr>
+          <w:lang w:val="en-US"/>
+        </w:rPr>
+      </w:pPr>
+      <w:proofErr w:type="spellStart"/>
+      <w:r>
+        <w:rPr>
+          <w:lang w:val="en-US"/>
+        </w:rPr>
+        <w:t>sudo</w:t>
+      </w:r>
+      <w:proofErr w:type="spellEnd"/>
+      <w:r>
+        <w:rPr>
+          <w:lang w:val="en-US"/>
+        </w:rPr>
+        <w:t xml:space="preserve"> </w:t>
+      </w:r>
+      <w:proofErr w:type="spellStart"/>
+      <w:r>
+        <w:rPr>
+          <w:lang w:val="en-US"/>
+        </w:rPr>
+        <w:t>systemctl</w:t>
+      </w:r>
+      <w:proofErr w:type="spellEnd"/>
+      <w:r>
+        <w:rPr>
+          <w:lang w:val="en-US"/>
+        </w:rPr>
+        <w:t xml:space="preserve"> daemon-reload</w:t>
+      </w:r>
+    </w:p>
+    <w:p>
+      <w:pPr>
+        <w:rPr>
+          <w:lang w:val="en-US"/>
+        </w:rPr>
+      </w:pPr>
+      <w:proofErr w:type="spellStart"/>
+      <w:r>
+        <w:rPr>
+          <w:lang w:val="en-US"/>
+        </w:rPr>
+        <w:t>sudo</w:t>
+      </w:r>
+      <w:proofErr w:type="spellEnd"/>
+      <w:r>
+        <w:rPr>
+          <w:lang w:val="en-US"/>
+        </w:rPr>
+        <w:t xml:space="preserve"> </w:t>
+      </w:r>
+      <w:proofErr w:type="spellStart"/>
+      <w:r>
+        <w:rPr>
+          <w:lang w:val="en-US"/>
+        </w:rPr>
+        <w:t>systemctl</w:t>
+      </w:r>
+      <w:proofErr w:type="spellEnd"/>
+      <w:r>
+        <w:rPr>
+          <w:lang w:val="en-US"/>
+        </w:rPr>
+        <w:t xml:space="preserve"> restart </w:t>
+      </w:r>
+      <w:proofErr w:type="spellStart"/>
+      <w:r>
+        <w:rPr>
+          <w:lang w:val="en-US"/>
+        </w:rPr>
+        <w:t>ProductionServer.service</w:t>
+      </w:r>
+      <w:proofErr w:type="spellEnd"/>
+      <w:r>
+        <w:rPr>
+          <w:lang w:val="en-US"/>
+        </w:rPr>
+        <w:t xml:space="preserve"> </w:t>
+      </w:r>
+      <w:r>
+        <w:rPr>
+          <w:i/>
+          <w:iCs/>
+          <w:highlight w:val="lightGray"/>
+          <w:lang w:val="en-US"/>
+        </w:rPr>
+        <w:t>#restart the server</w:t>
+      </w:r>
+    </w:p>
+    <w:p>
+      <w:pPr>
+        <w:pStyle w:val="H1"/>
         <w:rPr>
           <w:highlight w:val="green"/>
-          <w:lang w:val="fr-FR"/>
-        </w:rPr>
-        <w:t>Handling server</w:t>
-      </w:r>
-    </w:p>
-    <w:p>
-      <w:proofErr w:type="gramStart"/>
-      <w:r>
-        <w:rPr>
-          <w:lang w:val="fr-FR"/>
-        </w:rPr>
-        <w:t>nano</w:t>
-      </w:r>
-      <w:proofErr w:type="gramEnd"/>
-      <w:r>
-        <w:rPr>
-          <w:lang w:val="fr-FR"/>
-        </w:rPr>
-        <w:t xml:space="preserve"> </w:t>
-      </w:r>
-      <w:r>
-        <w:t>linux-server-ec2-establish.sh</w:t>
+        </w:rPr>
+      </w:pPr>
+      <w:r>
+        <w:rPr>
+          <w:highlight w:val="green"/>
+        </w:rPr>
+        <w:t xml:space="preserve">Handling </w:t>
+      </w:r>
+      <w:r>
+        <w:rPr>
+          <w:highlight w:val="green"/>
+        </w:rPr>
+        <w:t>process-</w:t>
+      </w:r>
+      <w:proofErr w:type="spellStart"/>
+      <w:r>
+        <w:rPr>
+          <w:highlight w:val="green"/>
+        </w:rPr>
+        <w:t>eng</w:t>
+      </w:r>
+      <w:proofErr w:type="spellEnd"/>
+      <w:r>
+        <w:rPr>
+          <w:highlight w:val="green"/>
+        </w:rPr>
+        <w:t>-app</w:t>
+      </w:r>
+    </w:p>
+    <w:p>
+      <w:pPr>
+        <w:rPr>
+          <w:lang w:val="en-US"/>
+        </w:rPr>
+      </w:pPr>
+      <w:r>
+        <w:rPr>
+          <w:lang w:val="en-US"/>
+        </w:rPr>
+        <w:t xml:space="preserve">cd </w:t>
+      </w:r>
+      <w:r>
+        <w:rPr>
+          <w:lang w:val="en-US"/>
+        </w:rPr>
+        <w:t>/home/ubuntu</w:t>
+      </w:r>
+    </w:p>
+    <w:p>
+      <w:r>
+        <w:rPr>
+          <w:lang w:val="en-US"/>
+        </w:rPr>
+        <w:t xml:space="preserve">nano </w:t>
+      </w:r>
+      <w:r>
+        <w:t>linux-process-eng-app-ec2-after-server-establish.sh</w:t>
       </w:r>
     </w:p>
     <w:p>
@@ -733,8 +1285,9 @@
           <w:i/>
           <w:iCs/>
           <w:highlight w:val="lightGray"/>
-        </w:rPr>
-        <w:t>linux-server-ec2-establish.sh</w:t>
+          <w:lang w:val="en-US"/>
+        </w:rPr>
+        <w:t>linux-process-eng-app-ec2-after-server-establish.sh</w:t>
       </w:r>
       <w:r>
         <w:rPr>
@@ -771,48 +1324,15 @@
       </w:r>
       <w:proofErr w:type="spellEnd"/>
       <w:r>
-        <w:t xml:space="preserve"> +x linux-server-ec2-establish.sh</w:t>
-      </w:r>
-    </w:p>
-    <w:p>
-      <w:r>
-        <w:t xml:space="preserve">./linux-server-ec2-establish.sh https://github.com/JuliaF929/ProductionRepo.git ProductionEC2 </w:t>
-      </w:r>
-      <w:proofErr w:type="spellStart"/>
-      <w:r>
-        <w:t>ProductionServer</w:t>
-      </w:r>
-      <w:proofErr w:type="spellEnd"/>
-    </w:p>
-    <w:p>
-      <w:pPr>
-        <w:rPr>
-          <w:lang w:val="en-US"/>
-        </w:rPr>
-      </w:pPr>
-      <w:proofErr w:type="spellStart"/>
-      <w:r>
-        <w:t>sudo</w:t>
-      </w:r>
-      <w:proofErr w:type="spellEnd"/>
-      <w:r>
-        <w:t xml:space="preserve"> </w:t>
-      </w:r>
-      <w:proofErr w:type="spellStart"/>
-      <w:r>
-        <w:t>systemctl</w:t>
-      </w:r>
-      <w:proofErr w:type="spellEnd"/>
-      <w:r>
-        <w:t xml:space="preserve"> status </w:t>
-      </w:r>
-      <w:proofErr w:type="spellStart"/>
-      <w:r>
-        <w:t>ProductionServer.service</w:t>
-      </w:r>
-      <w:proofErr w:type="spellEnd"/>
-      <w:r>
-        <w:t xml:space="preserve"> –no-pager </w:t>
+        <w:t xml:space="preserve"> +x </w:t>
+      </w:r>
+      <w:r>
+        <w:t>linux-process-eng-app-ec2-after-server-establish.sh</w:t>
+      </w:r>
+    </w:p>
+    <w:p>
+      <w:r>
+        <w:t xml:space="preserve">./linux-process-eng-app-ec2-after-server-establish.sh </w:t>
       </w:r>
       <w:r>
         <w:rPr>
@@ -821,424 +1341,7 @@
           <w:highlight w:val="lightGray"/>
           <w:lang w:val="en-US"/>
         </w:rPr>
-        <w:t>#validation that the server is running</w:t>
-      </w:r>
-    </w:p>
-    <w:p>
-      <w:pPr>
-        <w:rPr>
-          <w:lang w:val="en-US"/>
-        </w:rPr>
-      </w:pPr>
-      <w:r>
-        <w:rPr>
-          <w:lang w:val="en-US"/>
-        </w:rPr>
-        <w:t>cd /opt/ProductionEC2/server</w:t>
-      </w:r>
-    </w:p>
-    <w:p>
-      <w:pPr>
-        <w:rPr>
-          <w:lang w:val="en-US"/>
-        </w:rPr>
-      </w:pPr>
-      <w:r>
-        <w:rPr>
-          <w:lang w:val="en-US"/>
-        </w:rPr>
-        <w:t>nano .env</w:t>
-      </w:r>
-    </w:p>
-    <w:p>
-      <w:pPr>
-        <w:rPr>
-          <w:i/>
-          <w:iCs/>
-        </w:rPr>
-      </w:pPr>
-      <w:r>
-        <w:rPr>
-          <w:i/>
-          <w:iCs/>
-          <w:highlight w:val="lightGray"/>
-          <w:lang w:val="en-US"/>
-        </w:rPr>
-        <w:t xml:space="preserve">&lt;Paste contents of </w:t>
-      </w:r>
-      <w:r>
-        <w:rPr>
-          <w:i/>
-          <w:iCs/>
-          <w:highlight w:val="lightGray"/>
-        </w:rPr>
-        <w:t>.env</w:t>
-      </w:r>
-      <w:r>
-        <w:rPr>
-          <w:i/>
-          <w:iCs/>
-          <w:highlight w:val="lightGray"/>
-        </w:rPr>
-        <w:t xml:space="preserve"> (at source control, </w:t>
-      </w:r>
-      <w:r>
-        <w:rPr>
-          <w:i/>
-          <w:iCs/>
-          <w:highlight w:val="lightGray"/>
-        </w:rPr>
-        <w:t xml:space="preserve">server </w:t>
-      </w:r>
-      <w:r>
-        <w:rPr>
-          <w:i/>
-          <w:iCs/>
-          <w:highlight w:val="lightGray"/>
-        </w:rPr>
-        <w:t>folder)&gt;</w:t>
-      </w:r>
-    </w:p>
-    <w:p>
-      <w:pPr>
-        <w:rPr>
-          <w:highlight w:val="lightGray"/>
-          <w:lang w:val="en-US"/>
-        </w:rPr>
-      </w:pPr>
-      <w:r>
-        <w:rPr>
-          <w:i/>
-          <w:iCs/>
-          <w:highlight w:val="lightGray"/>
-          <w:lang w:val="en-US"/>
-        </w:rPr>
-        <w:t>&lt;Save and exit&gt;</w:t>
-      </w:r>
-    </w:p>
-    <w:p>
-      <w:pPr>
-        <w:rPr>
-          <w:lang w:val="en-US"/>
-        </w:rPr>
-      </w:pPr>
-      <w:r>
-        <w:rPr>
-          <w:lang w:val="en-US"/>
-        </w:rPr>
-        <w:t xml:space="preserve">cd </w:t>
-      </w:r>
-      <w:r>
-        <w:rPr>
-          <w:lang w:val="en-US"/>
-        </w:rPr>
-        <w:t>dal/sheets</w:t>
-      </w:r>
-    </w:p>
-    <w:p>
-      <w:pPr>
-        <w:rPr>
-          <w:lang w:val="en-US"/>
-        </w:rPr>
-      </w:pPr>
-      <w:proofErr w:type="gramStart"/>
-      <w:r>
-        <w:rPr>
-          <w:lang w:val="fr-FR"/>
-        </w:rPr>
-        <w:t>nano</w:t>
-      </w:r>
-      <w:proofErr w:type="gramEnd"/>
-      <w:r>
-        <w:rPr>
-          <w:lang w:val="fr-FR"/>
-        </w:rPr>
-        <w:t xml:space="preserve"> </w:t>
-      </w:r>
-      <w:r>
-        <w:rPr>
-          <w:lang w:val="fr-FR"/>
-        </w:rPr>
-        <w:t>productionapp-463314-77556795ce19.json</w:t>
-      </w:r>
-      <w:r>
-        <w:rPr>
-          <w:lang w:val="fr-FR"/>
-        </w:rPr>
-        <w:t xml:space="preserve"> </w:t>
-      </w:r>
-      <w:r>
-        <w:rPr>
-          <w:i/>
-          <w:iCs/>
-          <w:highlight w:val="lightGray"/>
-          <w:lang w:val="en-US"/>
-        </w:rPr>
-        <w:t>#google Sheets config file</w:t>
-      </w:r>
-    </w:p>
-    <w:p>
-      <w:pPr>
-        <w:rPr>
-          <w:lang w:val="en-US"/>
-        </w:rPr>
-      </w:pPr>
-      <w:proofErr w:type="spellStart"/>
-      <w:r>
-        <w:rPr>
-          <w:lang w:val="en-US"/>
-        </w:rPr>
-        <w:t>sudo</w:t>
-      </w:r>
-      <w:proofErr w:type="spellEnd"/>
-      <w:r>
-        <w:rPr>
-          <w:lang w:val="en-US"/>
-        </w:rPr>
-        <w:t xml:space="preserve"> </w:t>
-      </w:r>
-      <w:proofErr w:type="spellStart"/>
-      <w:r>
-        <w:rPr>
-          <w:lang w:val="en-US"/>
-        </w:rPr>
-        <w:t>systemctl</w:t>
-      </w:r>
-      <w:proofErr w:type="spellEnd"/>
-      <w:r>
-        <w:rPr>
-          <w:lang w:val="en-US"/>
-        </w:rPr>
-        <w:t xml:space="preserve"> daemon-reload</w:t>
-      </w:r>
-    </w:p>
-    <w:p>
-      <w:pPr>
-        <w:rPr>
-          <w:lang w:val="en-US"/>
-        </w:rPr>
-      </w:pPr>
-      <w:proofErr w:type="spellStart"/>
-      <w:r>
-        <w:rPr>
-          <w:lang w:val="en-US"/>
-        </w:rPr>
-        <w:t>sudo</w:t>
-      </w:r>
-      <w:proofErr w:type="spellEnd"/>
-      <w:r>
-        <w:rPr>
-          <w:lang w:val="en-US"/>
-        </w:rPr>
-        <w:t xml:space="preserve"> </w:t>
-      </w:r>
-      <w:proofErr w:type="spellStart"/>
-      <w:r>
-        <w:rPr>
-          <w:lang w:val="en-US"/>
-        </w:rPr>
-        <w:t>systemctl</w:t>
-      </w:r>
-      <w:proofErr w:type="spellEnd"/>
-      <w:r>
-        <w:rPr>
-          <w:lang w:val="en-US"/>
-        </w:rPr>
-        <w:t xml:space="preserve"> restart </w:t>
-      </w:r>
-      <w:proofErr w:type="spellStart"/>
-      <w:r>
-        <w:rPr>
-          <w:lang w:val="en-US"/>
-        </w:rPr>
-        <w:t>ProductionServer.service</w:t>
-      </w:r>
-      <w:proofErr w:type="spellEnd"/>
-      <w:r>
-        <w:rPr>
-          <w:lang w:val="en-US"/>
-        </w:rPr>
-        <w:t xml:space="preserve"> </w:t>
-      </w:r>
-      <w:r>
-        <w:rPr>
-          <w:i/>
-          <w:iCs/>
-          <w:highlight w:val="lightGray"/>
-          <w:lang w:val="en-US"/>
-        </w:rPr>
-        <w:t>#restart the server</w:t>
-      </w:r>
-    </w:p>
-    <w:p>
-      <w:pPr>
-        <w:pStyle w:val="ListParagraph"/>
-        <w:numPr>
-          <w:ilvl w:val="0"/>
-          <w:numId w:val="2"/>
-        </w:numPr>
-        <w:rPr>
-          <w:highlight w:val="green"/>
-          <w:lang w:val="fr-FR"/>
-        </w:rPr>
-      </w:pPr>
-      <w:r>
-        <w:rPr>
-          <w:highlight w:val="green"/>
-          <w:lang w:val="fr-FR"/>
-        </w:rPr>
-        <w:t xml:space="preserve">Handling </w:t>
-      </w:r>
-      <w:r>
-        <w:rPr>
-          <w:highlight w:val="green"/>
-          <w:lang w:val="fr-FR"/>
-        </w:rPr>
-        <w:t>process-</w:t>
-      </w:r>
-      <w:proofErr w:type="spellStart"/>
-      <w:r>
-        <w:rPr>
-          <w:highlight w:val="green"/>
-          <w:lang w:val="fr-FR"/>
-        </w:rPr>
-        <w:t>eng</w:t>
-      </w:r>
-      <w:proofErr w:type="spellEnd"/>
-      <w:r>
-        <w:rPr>
-          <w:highlight w:val="green"/>
-          <w:lang w:val="fr-FR"/>
-        </w:rPr>
-        <w:t>-app</w:t>
-      </w:r>
-    </w:p>
-    <w:p>
-      <w:pPr>
-        <w:rPr>
-          <w:lang w:val="en-US"/>
-        </w:rPr>
-      </w:pPr>
-      <w:r>
-        <w:rPr>
-          <w:lang w:val="en-US"/>
-        </w:rPr>
-        <w:t xml:space="preserve">cd </w:t>
-      </w:r>
-      <w:r>
-        <w:rPr>
-          <w:lang w:val="en-US"/>
-        </w:rPr>
-        <w:t>/home/ubuntu</w:t>
-      </w:r>
-    </w:p>
-    <w:p>
-      <w:r>
-        <w:rPr>
-          <w:lang w:val="en-US"/>
-        </w:rPr>
-        <w:lastRenderedPageBreak/>
-        <w:t xml:space="preserve">nano </w:t>
-      </w:r>
-      <w:r>
-        <w:t>linux-process-eng-app-ec2-after-server-establish.sh</w:t>
-      </w:r>
-    </w:p>
-    <w:p>
-      <w:pPr>
-        <w:rPr>
-          <w:i/>
-          <w:iCs/>
-        </w:rPr>
-      </w:pPr>
-      <w:r>
-        <w:rPr>
-          <w:i/>
-          <w:iCs/>
-          <w:highlight w:val="lightGray"/>
-          <w:lang w:val="en-US"/>
-        </w:rPr>
-        <w:t xml:space="preserve">&lt;Paste contents of </w:t>
-      </w:r>
-      <w:r>
-        <w:rPr>
-          <w:i/>
-          <w:iCs/>
-          <w:highlight w:val="lightGray"/>
-          <w:lang w:val="en-US"/>
-        </w:rPr>
-        <w:t>linux-process-eng-app-ec2-after-server-establish.sh</w:t>
-      </w:r>
-      <w:r>
-        <w:rPr>
-          <w:i/>
-          <w:iCs/>
-          <w:highlight w:val="lightGray"/>
-        </w:rPr>
-        <w:t xml:space="preserve"> </w:t>
-      </w:r>
-      <w:r>
-        <w:rPr>
-          <w:i/>
-          <w:iCs/>
-          <w:highlight w:val="lightGray"/>
-        </w:rPr>
-        <w:t>(at source control, AWS folder)&gt;</w:t>
-      </w:r>
-    </w:p>
-    <w:p>
-      <w:pPr>
-        <w:rPr>
-          <w:i/>
-          <w:iCs/>
-          <w:highlight w:val="lightGray"/>
-          <w:lang w:val="en-US"/>
-        </w:rPr>
-      </w:pPr>
-      <w:r>
-        <w:rPr>
-          <w:i/>
-          <w:iCs/>
-          <w:highlight w:val="lightGray"/>
-          <w:lang w:val="en-US"/>
-        </w:rPr>
-        <w:t>&lt;Save and exit&gt;</w:t>
-      </w:r>
-    </w:p>
-    <w:p>
-      <w:proofErr w:type="spellStart"/>
-      <w:r>
-        <w:t>chmod</w:t>
-      </w:r>
-      <w:proofErr w:type="spellEnd"/>
-      <w:r>
-        <w:t xml:space="preserve"> +x </w:t>
-      </w:r>
-      <w:r>
-        <w:t>linux-process-eng-app-ec2-after-server-establish.sh</w:t>
-      </w:r>
-    </w:p>
-    <w:p>
-      <w:r>
-        <w:t xml:space="preserve">./linux-process-eng-app-ec2-after-server-establish.sh </w:t>
-      </w:r>
-      <w:r>
-        <w:rPr>
-          <w:i/>
-          <w:iCs/>
-          <w:highlight w:val="lightGray"/>
-          <w:lang w:val="en-US"/>
-        </w:rPr>
-        <w:t>"&lt;put here the Elastic IP allocated</w:t>
-      </w:r>
-      <w:r>
-        <w:rPr>
-          <w:i/>
-          <w:iCs/>
-          <w:highlight w:val="lightGray"/>
-          <w:lang w:val="en-US"/>
-        </w:rPr>
-        <w:t>&gt;</w:t>
+        <w:t>"&lt;put here the Elastic IP allocated&gt;</w:t>
       </w:r>
       <w:r>
         <w:t>" ProductionEC2 process-</w:t>
@@ -1293,6 +1396,1269 @@
           </mc:Fallback>
         </mc:AlternateContent>
       </w:r>
+    </w:p>
+    <w:p>
+      <w:pPr>
+        <w:pStyle w:val="H1"/>
+        <w:ind w:left="714" w:hanging="357"/>
+        <w:rPr>
+          <w:highlight w:val="green"/>
+        </w:rPr>
+      </w:pPr>
+      <w:r>
+        <w:rPr>
+          <w:highlight w:val="green"/>
+        </w:rPr>
+        <w:t>Database</w:t>
+      </w:r>
+    </w:p>
+    <w:p>
+      <w:proofErr w:type="spellStart"/>
+      <w:r>
+        <w:t>Calibrix</w:t>
+      </w:r>
+      <w:proofErr w:type="spellEnd"/>
+      <w:r>
+        <w:t xml:space="preserve"> </w:t>
+      </w:r>
+      <w:r>
+        <w:t>platform currently uses:</w:t>
+      </w:r>
+    </w:p>
+    <w:p>
+      <w:pPr>
+        <w:pStyle w:val="ListParagraph"/>
+        <w:numPr>
+          <w:ilvl w:val="0"/>
+          <w:numId w:val="5"/>
+        </w:numPr>
+      </w:pPr>
+      <w:r>
+        <w:t>Google Sheets (will be replaced by SQL)</w:t>
+      </w:r>
+    </w:p>
+    <w:p>
+      <w:pPr>
+        <w:pStyle w:val="ListParagraph"/>
+        <w:numPr>
+          <w:ilvl w:val="0"/>
+          <w:numId w:val="5"/>
+        </w:numPr>
+      </w:pPr>
+      <w:r>
+        <w:t>MongoDB</w:t>
+      </w:r>
+    </w:p>
+    <w:p>
+      <w:pPr>
+        <w:pStyle w:val="H2"/>
+        <w:numPr>
+          <w:ilvl w:val="1"/>
+          <w:numId w:val="4"/>
+        </w:numPr>
+      </w:pPr>
+      <w:r>
+        <w:t>Google Sheets</w:t>
+      </w:r>
+    </w:p>
+    <w:p>
+      <w:pPr>
+        <w:pStyle w:val="H2"/>
+        <w:numPr>
+          <w:ilvl w:val="0"/>
+          <w:numId w:val="0"/>
+        </w:numPr>
+        <w:ind w:left="1080"/>
+      </w:pPr>
+      <w:r>
+        <w:t>No install required.</w:t>
+      </w:r>
+    </w:p>
+    <w:p>
+      <w:pPr>
+        <w:pStyle w:val="H2"/>
+        <w:numPr>
+          <w:ilvl w:val="1"/>
+          <w:numId w:val="4"/>
+        </w:numPr>
+      </w:pPr>
+      <w:r>
+        <w:t>MongoDB</w:t>
+      </w:r>
+    </w:p>
+    <w:p>
+      <w:pPr>
+        <w:pStyle w:val="H2"/>
+        <w:numPr>
+          <w:ilvl w:val="0"/>
+          <w:numId w:val="0"/>
+        </w:numPr>
+        <w:ind w:left="1080"/>
+      </w:pPr>
+      <w:r>
+        <w:rPr>
+          <w:highlight w:val="yellow"/>
+        </w:rPr>
+        <w:t>TODO</w:t>
+      </w:r>
+      <w:r>
+        <w:t>: explain installation of MongoDB Compass at AWS</w:t>
+      </w:r>
+    </w:p>
+    <w:p>
+      <w:pPr>
+        <w:pStyle w:val="H1"/>
+      </w:pPr>
+      <w:r>
+        <w:lastRenderedPageBreak/>
+        <w:t>Configure AWS S3</w:t>
+      </w:r>
+    </w:p>
+    <w:p>
+      <w:r>
+        <w:t xml:space="preserve">AWS S3 is </w:t>
+      </w:r>
+      <w:proofErr w:type="gramStart"/>
+      <w:r>
+        <w:t>a</w:t>
+      </w:r>
+      <w:proofErr w:type="gramEnd"/>
+      <w:r>
+        <w:t xml:space="preserve"> AWS storage that will store files (zips for the test applications and pdfs for test reports).</w:t>
+      </w:r>
+    </w:p>
+    <w:p>
+      <w:pPr>
+        <w:pStyle w:val="ListParagraph"/>
+        <w:numPr>
+          <w:ilvl w:val="0"/>
+          <w:numId w:val="13"/>
+        </w:numPr>
+        <w:rPr>
+          <w:lang w:val="en-US"/>
+        </w:rPr>
+      </w:pPr>
+      <w:r>
+        <w:rPr>
+          <w:lang w:val="en-US"/>
+        </w:rPr>
+        <w:t xml:space="preserve">Open AWS Console: </w:t>
+      </w:r>
+      <w:r>
+        <w:rPr>
+          <w:lang w:val="en-US"/>
+        </w:rPr>
+        <w:br/>
+      </w:r>
+      <w:hyperlink r:id="rId12" w:history="1">
+        <w:r>
+          <w:rPr>
+            <w:rStyle w:val="Hyperlink"/>
+            <w:lang w:val="en-US"/>
+          </w:rPr>
+          <w:t>https://us-east-2.console.aws.amazon.com/console/home?region=us-east-2</w:t>
+        </w:r>
+      </w:hyperlink>
+    </w:p>
+    <w:p>
+      <w:pPr>
+        <w:pStyle w:val="ListParagraph"/>
+        <w:rPr>
+          <w:lang w:val="en-US"/>
+        </w:rPr>
+      </w:pPr>
+      <w:r>
+        <w:rPr>
+          <w:lang w:val="en-US"/>
+        </w:rPr>
+        <w:t>Use root user to enter.</w:t>
+      </w:r>
+    </w:p>
+    <w:p>
+      <w:pPr>
+        <w:pStyle w:val="ListParagraph"/>
+        <w:numPr>
+          <w:ilvl w:val="0"/>
+          <w:numId w:val="13"/>
+        </w:numPr>
+        <w:rPr>
+          <w:lang w:val="en-US"/>
+        </w:rPr>
+      </w:pPr>
+      <w:r>
+        <w:rPr>
+          <w:lang w:val="en-US"/>
+        </w:rPr>
+        <w:t>Type “</w:t>
+      </w:r>
+      <w:r>
+        <w:rPr>
+          <w:lang w:val="en-US"/>
+        </w:rPr>
+        <w:t>S3</w:t>
+      </w:r>
+      <w:r>
+        <w:rPr>
+          <w:lang w:val="en-US"/>
+        </w:rPr>
+        <w:t>” at the search bar at the top.</w:t>
+      </w:r>
+      <w:r>
+        <w:rPr>
+          <w:lang w:val="en-US"/>
+        </w:rPr>
+        <w:br/>
+        <w:t xml:space="preserve">Enter </w:t>
+      </w:r>
+      <w:r>
+        <w:rPr>
+          <w:lang w:val="en-US"/>
+        </w:rPr>
+        <w:t>S3</w:t>
+      </w:r>
+      <w:r>
+        <w:rPr>
+          <w:lang w:val="en-US"/>
+        </w:rPr>
+        <w:t xml:space="preserve"> Dashboard.</w:t>
+      </w:r>
+    </w:p>
+    <w:p>
+      <w:pPr>
+        <w:pStyle w:val="ListParagraph"/>
+        <w:numPr>
+          <w:ilvl w:val="0"/>
+          <w:numId w:val="13"/>
+        </w:numPr>
+        <w:rPr>
+          <w:lang w:val="en-US"/>
+        </w:rPr>
+      </w:pPr>
+      <w:r>
+        <w:rPr>
+          <w:lang w:val="en-US"/>
+        </w:rPr>
+        <w:drawing>
+          <wp:anchor distT="0" distB="0" distL="114300" distR="114300" simplePos="0" relativeHeight="251658240" behindDoc="1" locked="0" layoutInCell="1" allowOverlap="1" wp14:anchorId="139B5826" wp14:editId="6BF5898D">
+            <wp:simplePos x="0" y="0"/>
+            <wp:positionH relativeFrom="column">
+              <wp:posOffset>-135138</wp:posOffset>
+            </wp:positionH>
+            <wp:positionV relativeFrom="paragraph">
+              <wp:posOffset>241409</wp:posOffset>
+            </wp:positionV>
+            <wp:extent cx="5731510" cy="2795905"/>
+            <wp:effectExtent l="0" t="0" r="2540" b="4445"/>
+            <wp:wrapTight wrapText="bothSides">
+              <wp:wrapPolygon edited="0">
+                <wp:start x="0" y="0"/>
+                <wp:lineTo x="0" y="21487"/>
+                <wp:lineTo x="21538" y="21487"/>
+                <wp:lineTo x="21538" y="0"/>
+                <wp:lineTo x="0" y="0"/>
+              </wp:wrapPolygon>
+            </wp:wrapTight>
+            <wp:docPr id="1195163719" name="Picture 1" descr="A screenshot of a computer&#10;&#10;AI-generated content may be incorrect."/>
+            <wp:cNvGraphicFramePr>
+              <a:graphicFrameLocks xmlns:a="http://schemas.openxmlformats.org/drawingml/2006/main" noChangeAspect="1"/>
+            </wp:cNvGraphicFramePr>
+            <a:graphic xmlns:a="http://schemas.openxmlformats.org/drawingml/2006/main">
+              <a:graphicData uri="http://schemas.openxmlformats.org/drawingml/2006/picture">
+                <pic:pic xmlns:pic="http://schemas.openxmlformats.org/drawingml/2006/picture">
+                  <pic:nvPicPr>
+                    <pic:cNvPr id="1195163719" name="Picture 1" descr="A screenshot of a computer&#10;&#10;AI-generated content may be incorrect."/>
+                    <pic:cNvPicPr/>
+                  </pic:nvPicPr>
+                  <pic:blipFill>
+                    <a:blip r:embed="rId13">
+                      <a:extLst>
+                        <a:ext uri="{28A0092B-C50C-407E-A947-70E740481C1C}">
+                          <a14:useLocalDpi xmlns:a14="http://schemas.microsoft.com/office/drawing/2010/main" val="0"/>
+                        </a:ext>
+                      </a:extLst>
+                    </a:blip>
+                    <a:stretch>
+                      <a:fillRect/>
+                    </a:stretch>
+                  </pic:blipFill>
+                  <pic:spPr>
+                    <a:xfrm>
+                      <a:off x="0" y="0"/>
+                      <a:ext cx="5731510" cy="2795905"/>
+                    </a:xfrm>
+                    <a:prstGeom prst="rect">
+                      <a:avLst/>
+                    </a:prstGeom>
+                  </pic:spPr>
+                </pic:pic>
+              </a:graphicData>
+            </a:graphic>
+            <wp14:sizeRelH relativeFrom="page">
+              <wp14:pctWidth>0</wp14:pctWidth>
+            </wp14:sizeRelH>
+            <wp14:sizeRelV relativeFrom="page">
+              <wp14:pctHeight>0</wp14:pctHeight>
+            </wp14:sizeRelV>
+          </wp:anchor>
+        </w:drawing>
+      </w:r>
+      <w:r>
+        <w:rPr>
+          <w:lang w:val="en-US"/>
+        </w:rPr>
+        <w:t>This step is one-time action, only if the AWS S3 is created from scratch:</w:t>
+      </w:r>
+    </w:p>
+    <w:p>
+      <w:pPr>
+        <w:pStyle w:val="H2"/>
+        <w:numPr>
+          <w:ilvl w:val="1"/>
+          <w:numId w:val="4"/>
+        </w:numPr>
+      </w:pPr>
+      <w:r>
+        <w:t>General purpose bucket</w:t>
+      </w:r>
+    </w:p>
+    <w:p>
+      <w:pPr>
+        <w:ind w:left="360" w:firstLine="720"/>
+      </w:pPr>
+      <w:r>
+        <w:t>Create General purpose bucket</w:t>
+      </w:r>
+      <w:r>
+        <w:t>.</w:t>
+      </w:r>
+    </w:p>
+    <w:p>
+      <w:pPr>
+        <w:pStyle w:val="ListParagraph"/>
+        <w:numPr>
+          <w:ilvl w:val="0"/>
+          <w:numId w:val="14"/>
+        </w:numPr>
+        <w:rPr>
+          <w:lang w:val="en-US"/>
+        </w:rPr>
+      </w:pPr>
+      <w:r>
+        <w:rPr>
+          <w:lang w:val="en-US"/>
+        </w:rPr>
+        <w:t xml:space="preserve">The name shall be unique across any </w:t>
+      </w:r>
+      <w:proofErr w:type="gramStart"/>
+      <w:r>
+        <w:rPr>
+          <w:lang w:val="en-US"/>
+        </w:rPr>
+        <w:t>general purpose</w:t>
+      </w:r>
+      <w:proofErr w:type="gramEnd"/>
+      <w:r>
+        <w:rPr>
+          <w:lang w:val="en-US"/>
+        </w:rPr>
+        <w:t xml:space="preserve"> bucket at the whole AWS.</w:t>
+      </w:r>
+    </w:p>
+    <w:p>
+      <w:pPr>
+        <w:pStyle w:val="ListParagraph"/>
+        <w:numPr>
+          <w:ilvl w:val="0"/>
+          <w:numId w:val="14"/>
+        </w:numPr>
+        <w:rPr>
+          <w:lang w:val="en-US"/>
+        </w:rPr>
+      </w:pPr>
+      <w:r>
+        <w:rPr>
+          <w:lang w:val="en-US"/>
+        </w:rPr>
+        <w:t>If the name of the bucket will differ from “production-julia-s3”, code of the server shall be changed, since this name is hardcoded.</w:t>
+      </w:r>
+      <w:r>
+        <w:rPr>
+          <w:lang w:val="en-US"/>
+        </w:rPr>
+        <w:br/>
+        <w:t>Try to use the same name.</w:t>
+      </w:r>
+    </w:p>
+    <w:p>
+      <w:pPr>
+        <w:pStyle w:val="ListParagraph"/>
+        <w:numPr>
+          <w:ilvl w:val="0"/>
+          <w:numId w:val="14"/>
+        </w:numPr>
+        <w:rPr>
+          <w:lang w:val="en-US"/>
+        </w:rPr>
+      </w:pPr>
+      <w:r>
+        <w:rPr>
+          <w:lang w:val="en-US"/>
+        </w:rPr>
+        <w:t>During bucket creation use all default settings.</w:t>
+      </w:r>
+    </w:p>
+    <w:p>
+      <w:pPr>
+        <w:pStyle w:val="H2"/>
+        <w:numPr>
+          <w:ilvl w:val="1"/>
+          <w:numId w:val="4"/>
+        </w:numPr>
+      </w:pPr>
+      <w:r>
+        <w:t xml:space="preserve"> </w:t>
+      </w:r>
+      <w:r>
+        <w:rPr>
+          <w:lang w:val="en-US"/>
+        </w:rPr>
+        <w:t>P</w:t>
+      </w:r>
+      <w:r>
+        <w:rPr>
+          <w:lang w:val="en-US"/>
+        </w:rPr>
+        <w:t>ermissions</w:t>
+      </w:r>
+      <w:r>
+        <w:rPr>
+          <w:lang w:val="en-US"/>
+        </w:rPr>
+        <w:t xml:space="preserve"> for </w:t>
+      </w:r>
+      <w:r>
+        <w:rPr>
+          <w:lang w:val="en-US"/>
+        </w:rPr>
+        <w:t>“production-julia-s3”</w:t>
+      </w:r>
+      <w:r>
+        <w:rPr>
+          <w:lang w:val="en-US"/>
+        </w:rPr>
+        <w:t xml:space="preserve"> </w:t>
+      </w:r>
+    </w:p>
+    <w:p>
+      <w:pPr>
+        <w:ind w:left="1080"/>
+      </w:pPr>
+      <w:proofErr w:type="gramStart"/>
+      <w:r>
+        <w:t>In order to</w:t>
+      </w:r>
+      <w:proofErr w:type="gramEnd"/>
+      <w:r>
+        <w:t xml:space="preserve"> allow uploading files to the bucket from different IPs, special </w:t>
+      </w:r>
+      <w:r>
+        <w:t>p</w:t>
+      </w:r>
+      <w:r>
+        <w:t>ermissions shall be set</w:t>
+      </w:r>
+      <w:r>
+        <w:t>.</w:t>
+      </w:r>
+    </w:p>
+    <w:p>
+      <w:pPr>
+        <w:pStyle w:val="ListParagraph"/>
+        <w:numPr>
+          <w:ilvl w:val="0"/>
+          <w:numId w:val="14"/>
+        </w:numPr>
+      </w:pPr>
+      <w:r>
+        <w:t>Enter “Permissions” tab:</w:t>
+      </w:r>
+    </w:p>
+    <w:p>
+      <w:pPr>
+        <w:pStyle w:val="ListParagraph"/>
+        <w:numPr>
+          <w:ilvl w:val="0"/>
+          <w:numId w:val="14"/>
+        </w:numPr>
+      </w:pPr>
+      <w:r>
+        <w:lastRenderedPageBreak/>
+        <w:drawing>
+          <wp:anchor distT="0" distB="0" distL="114300" distR="114300" simplePos="0" relativeHeight="251659264" behindDoc="1" locked="0" layoutInCell="1" allowOverlap="1" wp14:anchorId="6C218A15" wp14:editId="1930B2E2">
+            <wp:simplePos x="0" y="0"/>
+            <wp:positionH relativeFrom="column">
+              <wp:posOffset>132095</wp:posOffset>
+            </wp:positionH>
+            <wp:positionV relativeFrom="paragraph">
+              <wp:posOffset>0</wp:posOffset>
+            </wp:positionV>
+            <wp:extent cx="5731510" cy="1478915"/>
+            <wp:effectExtent l="0" t="0" r="2540" b="6985"/>
+            <wp:wrapTight wrapText="bothSides">
+              <wp:wrapPolygon edited="0">
+                <wp:start x="0" y="0"/>
+                <wp:lineTo x="0" y="21424"/>
+                <wp:lineTo x="21538" y="21424"/>
+                <wp:lineTo x="21538" y="0"/>
+                <wp:lineTo x="0" y="0"/>
+              </wp:wrapPolygon>
+            </wp:wrapTight>
+            <wp:docPr id="1881649401" name="Picture 1" descr="A screenshot of a computer&#10;&#10;AI-generated content may be incorrect."/>
+            <wp:cNvGraphicFramePr>
+              <a:graphicFrameLocks xmlns:a="http://schemas.openxmlformats.org/drawingml/2006/main" noChangeAspect="1"/>
+            </wp:cNvGraphicFramePr>
+            <a:graphic xmlns:a="http://schemas.openxmlformats.org/drawingml/2006/main">
+              <a:graphicData uri="http://schemas.openxmlformats.org/drawingml/2006/picture">
+                <pic:pic xmlns:pic="http://schemas.openxmlformats.org/drawingml/2006/picture">
+                  <pic:nvPicPr>
+                    <pic:cNvPr id="1881649401" name="Picture 1" descr="A screenshot of a computer&#10;&#10;AI-generated content may be incorrect."/>
+                    <pic:cNvPicPr/>
+                  </pic:nvPicPr>
+                  <pic:blipFill>
+                    <a:blip r:embed="rId14">
+                      <a:extLst>
+                        <a:ext uri="{28A0092B-C50C-407E-A947-70E740481C1C}">
+                          <a14:useLocalDpi xmlns:a14="http://schemas.microsoft.com/office/drawing/2010/main" val="0"/>
+                        </a:ext>
+                      </a:extLst>
+                    </a:blip>
+                    <a:stretch>
+                      <a:fillRect/>
+                    </a:stretch>
+                  </pic:blipFill>
+                  <pic:spPr>
+                    <a:xfrm>
+                      <a:off x="0" y="0"/>
+                      <a:ext cx="5731510" cy="1478915"/>
+                    </a:xfrm>
+                    <a:prstGeom prst="rect">
+                      <a:avLst/>
+                    </a:prstGeom>
+                  </pic:spPr>
+                </pic:pic>
+              </a:graphicData>
+            </a:graphic>
+          </wp:anchor>
+        </w:drawing>
+      </w:r>
+      <w:r>
+        <w:t>Scroll down to the “Cross-origin resource sharing” (CORS)</w:t>
+      </w:r>
+    </w:p>
+    <w:p>
+      <w:pPr>
+        <w:pStyle w:val="ListParagraph"/>
+        <w:numPr>
+          <w:ilvl w:val="0"/>
+          <w:numId w:val="14"/>
+        </w:numPr>
+      </w:pPr>
+      <w:r>
+        <w:drawing>
+          <wp:anchor distT="0" distB="0" distL="114300" distR="114300" simplePos="0" relativeHeight="251660288" behindDoc="1" locked="0" layoutInCell="1" allowOverlap="1" wp14:anchorId="3EF61499" wp14:editId="6126C40B">
+            <wp:simplePos x="0" y="0"/>
+            <wp:positionH relativeFrom="column">
+              <wp:posOffset>205023</wp:posOffset>
+            </wp:positionH>
+            <wp:positionV relativeFrom="paragraph">
+              <wp:posOffset>215265</wp:posOffset>
+            </wp:positionV>
+            <wp:extent cx="5731510" cy="2694940"/>
+            <wp:effectExtent l="0" t="0" r="2540" b="0"/>
+            <wp:wrapTight wrapText="bothSides">
+              <wp:wrapPolygon edited="0">
+                <wp:start x="0" y="0"/>
+                <wp:lineTo x="0" y="21376"/>
+                <wp:lineTo x="21538" y="21376"/>
+                <wp:lineTo x="21538" y="0"/>
+                <wp:lineTo x="0" y="0"/>
+              </wp:wrapPolygon>
+            </wp:wrapTight>
+            <wp:docPr id="362781676" name="Picture 1" descr="A screenshot of a computer&#10;&#10;AI-generated content may be incorrect."/>
+            <wp:cNvGraphicFramePr>
+              <a:graphicFrameLocks xmlns:a="http://schemas.openxmlformats.org/drawingml/2006/main" noChangeAspect="1"/>
+            </wp:cNvGraphicFramePr>
+            <a:graphic xmlns:a="http://schemas.openxmlformats.org/drawingml/2006/main">
+              <a:graphicData uri="http://schemas.openxmlformats.org/drawingml/2006/picture">
+                <pic:pic xmlns:pic="http://schemas.openxmlformats.org/drawingml/2006/picture">
+                  <pic:nvPicPr>
+                    <pic:cNvPr id="362781676" name="Picture 1" descr="A screenshot of a computer&#10;&#10;AI-generated content may be incorrect."/>
+                    <pic:cNvPicPr/>
+                  </pic:nvPicPr>
+                  <pic:blipFill>
+                    <a:blip r:embed="rId15">
+                      <a:extLst>
+                        <a:ext uri="{28A0092B-C50C-407E-A947-70E740481C1C}">
+                          <a14:useLocalDpi xmlns:a14="http://schemas.microsoft.com/office/drawing/2010/main" val="0"/>
+                        </a:ext>
+                      </a:extLst>
+                    </a:blip>
+                    <a:stretch>
+                      <a:fillRect/>
+                    </a:stretch>
+                  </pic:blipFill>
+                  <pic:spPr>
+                    <a:xfrm>
+                      <a:off x="0" y="0"/>
+                      <a:ext cx="5731510" cy="2694940"/>
+                    </a:xfrm>
+                    <a:prstGeom prst="rect">
+                      <a:avLst/>
+                    </a:prstGeom>
+                  </pic:spPr>
+                </pic:pic>
+              </a:graphicData>
+            </a:graphic>
+            <wp14:sizeRelH relativeFrom="page">
+              <wp14:pctWidth>0</wp14:pctWidth>
+            </wp14:sizeRelH>
+            <wp14:sizeRelV relativeFrom="page">
+              <wp14:pctHeight>0</wp14:pctHeight>
+            </wp14:sizeRelV>
+          </wp:anchor>
+        </w:drawing>
+      </w:r>
+      <w:r>
+        <w:t>Press Edit.</w:t>
+      </w:r>
+    </w:p>
+    <w:p>
+      <w:pPr>
+        <w:pStyle w:val="ListParagraph"/>
+        <w:ind w:left="1794"/>
+      </w:pPr>
+    </w:p>
+    <w:p>
+      <w:pPr>
+        <w:pStyle w:val="ListParagraph"/>
+        <w:ind w:left="1074"/>
+        <w:rPr>
+          <w:lang w:val="en-US"/>
+        </w:rPr>
+      </w:pPr>
+      <w:r>
+        <w:rPr>
+          <w:lang w:val="en-US"/>
+        </w:rPr>
+        <w:t xml:space="preserve">For only </w:t>
+      </w:r>
+      <w:r>
+        <w:rPr>
+          <w:highlight w:val="yellow"/>
+          <w:lang w:val="en-US"/>
+        </w:rPr>
+        <w:t>development</w:t>
+      </w:r>
+      <w:r>
+        <w:rPr>
+          <w:lang w:val="en-US"/>
+        </w:rPr>
+        <w:t xml:space="preserve"> work insert:</w:t>
+      </w:r>
+    </w:p>
+    <w:p>
+      <w:pPr>
+        <w:pStyle w:val="ListParagraph"/>
+        <w:ind w:left="1074"/>
+        <w:rPr>
+          <w:i/>
+          <w:iCs/>
+          <w:sz w:val="20"/>
+          <w:szCs w:val="20"/>
+          <w:lang w:val="en-US"/>
+        </w:rPr>
+      </w:pPr>
+      <w:r>
+        <w:rPr>
+          <w:i/>
+          <w:iCs/>
+          <w:sz w:val="20"/>
+          <w:szCs w:val="20"/>
+          <w:lang w:val="en-US"/>
+        </w:rPr>
+        <w:t>[</w:t>
+      </w:r>
+    </w:p>
+    <w:p>
+      <w:pPr>
+        <w:pStyle w:val="ListParagraph"/>
+        <w:ind w:left="1074"/>
+        <w:rPr>
+          <w:i/>
+          <w:iCs/>
+          <w:sz w:val="20"/>
+          <w:szCs w:val="20"/>
+          <w:lang w:val="en-US"/>
+        </w:rPr>
+      </w:pPr>
+      <w:r>
+        <w:rPr>
+          <w:i/>
+          <w:iCs/>
+          <w:sz w:val="20"/>
+          <w:szCs w:val="20"/>
+          <w:lang w:val="en-US"/>
+        </w:rPr>
+        <w:t xml:space="preserve">    {</w:t>
+      </w:r>
+    </w:p>
+    <w:p>
+      <w:pPr>
+        <w:pStyle w:val="ListParagraph"/>
+        <w:ind w:left="1074"/>
+        <w:rPr>
+          <w:i/>
+          <w:iCs/>
+          <w:sz w:val="20"/>
+          <w:szCs w:val="20"/>
+          <w:lang w:val="en-US"/>
+        </w:rPr>
+      </w:pPr>
+      <w:r>
+        <w:rPr>
+          <w:i/>
+          <w:iCs/>
+          <w:sz w:val="20"/>
+          <w:szCs w:val="20"/>
+          <w:lang w:val="en-US"/>
+        </w:rPr>
+        <w:t xml:space="preserve">        "</w:t>
+      </w:r>
+      <w:proofErr w:type="spellStart"/>
+      <w:r>
+        <w:rPr>
+          <w:i/>
+          <w:iCs/>
+          <w:sz w:val="20"/>
+          <w:szCs w:val="20"/>
+          <w:lang w:val="en-US"/>
+        </w:rPr>
+        <w:t>AllowedHeaders</w:t>
+      </w:r>
+      <w:proofErr w:type="spellEnd"/>
+      <w:r>
+        <w:rPr>
+          <w:i/>
+          <w:iCs/>
+          <w:sz w:val="20"/>
+          <w:szCs w:val="20"/>
+          <w:lang w:val="en-US"/>
+        </w:rPr>
+        <w:t>": [</w:t>
+      </w:r>
+    </w:p>
+    <w:p>
+      <w:pPr>
+        <w:pStyle w:val="ListParagraph"/>
+        <w:ind w:left="1074"/>
+        <w:rPr>
+          <w:i/>
+          <w:iCs/>
+          <w:sz w:val="20"/>
+          <w:szCs w:val="20"/>
+          <w:lang w:val="en-US"/>
+        </w:rPr>
+      </w:pPr>
+      <w:r>
+        <w:rPr>
+          <w:i/>
+          <w:iCs/>
+          <w:sz w:val="20"/>
+          <w:szCs w:val="20"/>
+          <w:lang w:val="en-US"/>
+        </w:rPr>
+        <w:t xml:space="preserve">            "*"</w:t>
+      </w:r>
+    </w:p>
+    <w:p>
+      <w:pPr>
+        <w:pStyle w:val="ListParagraph"/>
+        <w:ind w:left="1074"/>
+        <w:rPr>
+          <w:i/>
+          <w:iCs/>
+          <w:sz w:val="20"/>
+          <w:szCs w:val="20"/>
+          <w:lang w:val="en-US"/>
+        </w:rPr>
+      </w:pPr>
+      <w:r>
+        <w:rPr>
+          <w:i/>
+          <w:iCs/>
+          <w:sz w:val="20"/>
+          <w:szCs w:val="20"/>
+          <w:lang w:val="en-US"/>
+        </w:rPr>
+        <w:t xml:space="preserve">        ],</w:t>
+      </w:r>
+    </w:p>
+    <w:p>
+      <w:pPr>
+        <w:pStyle w:val="ListParagraph"/>
+        <w:ind w:left="1074"/>
+        <w:rPr>
+          <w:i/>
+          <w:iCs/>
+          <w:sz w:val="20"/>
+          <w:szCs w:val="20"/>
+          <w:lang w:val="en-US"/>
+        </w:rPr>
+      </w:pPr>
+      <w:r>
+        <w:rPr>
+          <w:i/>
+          <w:iCs/>
+          <w:sz w:val="20"/>
+          <w:szCs w:val="20"/>
+          <w:lang w:val="en-US"/>
+        </w:rPr>
+        <w:t xml:space="preserve">        "</w:t>
+      </w:r>
+      <w:proofErr w:type="spellStart"/>
+      <w:r>
+        <w:rPr>
+          <w:i/>
+          <w:iCs/>
+          <w:sz w:val="20"/>
+          <w:szCs w:val="20"/>
+          <w:lang w:val="en-US"/>
+        </w:rPr>
+        <w:t>AllowedMethods</w:t>
+      </w:r>
+      <w:proofErr w:type="spellEnd"/>
+      <w:r>
+        <w:rPr>
+          <w:i/>
+          <w:iCs/>
+          <w:sz w:val="20"/>
+          <w:szCs w:val="20"/>
+          <w:lang w:val="en-US"/>
+        </w:rPr>
+        <w:t>": [</w:t>
+      </w:r>
+    </w:p>
+    <w:p>
+      <w:pPr>
+        <w:pStyle w:val="ListParagraph"/>
+        <w:ind w:left="1074"/>
+        <w:rPr>
+          <w:i/>
+          <w:iCs/>
+          <w:sz w:val="20"/>
+          <w:szCs w:val="20"/>
+          <w:lang w:val="en-US"/>
+        </w:rPr>
+      </w:pPr>
+      <w:r>
+        <w:rPr>
+          <w:i/>
+          <w:iCs/>
+          <w:sz w:val="20"/>
+          <w:szCs w:val="20"/>
+          <w:lang w:val="en-US"/>
+        </w:rPr>
+        <w:t xml:space="preserve">            "GET",</w:t>
+      </w:r>
+    </w:p>
+    <w:p>
+      <w:pPr>
+        <w:pStyle w:val="ListParagraph"/>
+        <w:ind w:left="1074"/>
+        <w:rPr>
+          <w:i/>
+          <w:iCs/>
+          <w:sz w:val="20"/>
+          <w:szCs w:val="20"/>
+          <w:lang w:val="en-US"/>
+        </w:rPr>
+      </w:pPr>
+      <w:r>
+        <w:rPr>
+          <w:i/>
+          <w:iCs/>
+          <w:sz w:val="20"/>
+          <w:szCs w:val="20"/>
+          <w:lang w:val="en-US"/>
+        </w:rPr>
+        <w:t xml:space="preserve">            "PUT",</w:t>
+      </w:r>
+    </w:p>
+    <w:p>
+      <w:pPr>
+        <w:pStyle w:val="ListParagraph"/>
+        <w:ind w:left="1074"/>
+        <w:rPr>
+          <w:i/>
+          <w:iCs/>
+          <w:sz w:val="20"/>
+          <w:szCs w:val="20"/>
+          <w:lang w:val="en-US"/>
+        </w:rPr>
+      </w:pPr>
+      <w:r>
+        <w:rPr>
+          <w:i/>
+          <w:iCs/>
+          <w:sz w:val="20"/>
+          <w:szCs w:val="20"/>
+          <w:lang w:val="en-US"/>
+        </w:rPr>
+        <w:t xml:space="preserve">            "POST",</w:t>
+      </w:r>
+    </w:p>
+    <w:p>
+      <w:pPr>
+        <w:pStyle w:val="ListParagraph"/>
+        <w:ind w:left="1074"/>
+        <w:rPr>
+          <w:i/>
+          <w:iCs/>
+          <w:sz w:val="20"/>
+          <w:szCs w:val="20"/>
+          <w:lang w:val="en-US"/>
+        </w:rPr>
+      </w:pPr>
+      <w:r>
+        <w:rPr>
+          <w:i/>
+          <w:iCs/>
+          <w:sz w:val="20"/>
+          <w:szCs w:val="20"/>
+          <w:lang w:val="en-US"/>
+        </w:rPr>
+        <w:t xml:space="preserve">            "HEAD"</w:t>
+      </w:r>
+    </w:p>
+    <w:p>
+      <w:pPr>
+        <w:pStyle w:val="ListParagraph"/>
+        <w:ind w:left="1074"/>
+        <w:rPr>
+          <w:i/>
+          <w:iCs/>
+          <w:sz w:val="20"/>
+          <w:szCs w:val="20"/>
+          <w:lang w:val="en-US"/>
+        </w:rPr>
+      </w:pPr>
+      <w:r>
+        <w:rPr>
+          <w:i/>
+          <w:iCs/>
+          <w:sz w:val="20"/>
+          <w:szCs w:val="20"/>
+          <w:lang w:val="en-US"/>
+        </w:rPr>
+        <w:t xml:space="preserve">        ],</w:t>
+      </w:r>
+    </w:p>
+    <w:p>
+      <w:pPr>
+        <w:pStyle w:val="ListParagraph"/>
+        <w:ind w:left="1074"/>
+        <w:rPr>
+          <w:i/>
+          <w:iCs/>
+          <w:sz w:val="20"/>
+          <w:szCs w:val="20"/>
+          <w:lang w:val="en-US"/>
+        </w:rPr>
+      </w:pPr>
+      <w:r>
+        <w:rPr>
+          <w:i/>
+          <w:iCs/>
+          <w:sz w:val="20"/>
+          <w:szCs w:val="20"/>
+          <w:lang w:val="en-US"/>
+        </w:rPr>
+        <w:t xml:space="preserve">        "</w:t>
+      </w:r>
+      <w:proofErr w:type="spellStart"/>
+      <w:r>
+        <w:rPr>
+          <w:i/>
+          <w:iCs/>
+          <w:sz w:val="20"/>
+          <w:szCs w:val="20"/>
+          <w:lang w:val="en-US"/>
+        </w:rPr>
+        <w:t>AllowedOrigins</w:t>
+      </w:r>
+      <w:proofErr w:type="spellEnd"/>
+      <w:r>
+        <w:rPr>
+          <w:i/>
+          <w:iCs/>
+          <w:sz w:val="20"/>
+          <w:szCs w:val="20"/>
+          <w:lang w:val="en-US"/>
+        </w:rPr>
+        <w:t>": [</w:t>
+      </w:r>
+    </w:p>
+    <w:p>
+      <w:pPr>
+        <w:pStyle w:val="ListParagraph"/>
+        <w:ind w:left="1074"/>
+        <w:rPr>
+          <w:i/>
+          <w:iCs/>
+          <w:sz w:val="20"/>
+          <w:szCs w:val="20"/>
+          <w:lang w:val="en-US"/>
+        </w:rPr>
+      </w:pPr>
+      <w:r>
+        <w:rPr>
+          <w:i/>
+          <w:iCs/>
+          <w:sz w:val="20"/>
+          <w:szCs w:val="20"/>
+          <w:lang w:val="en-US"/>
+        </w:rPr>
+        <w:t xml:space="preserve">            "</w:t>
+      </w:r>
+      <w:r>
+        <w:rPr>
+          <w:i/>
+          <w:iCs/>
+          <w:sz w:val="20"/>
+          <w:szCs w:val="20"/>
+          <w:highlight w:val="yellow"/>
+          <w:lang w:val="en-US"/>
+        </w:rPr>
+        <w:t>http://localhost:3000</w:t>
+      </w:r>
+      <w:r>
+        <w:rPr>
+          <w:i/>
+          <w:iCs/>
+          <w:sz w:val="20"/>
+          <w:szCs w:val="20"/>
+          <w:lang w:val="en-US"/>
+        </w:rPr>
+        <w:t>"</w:t>
+      </w:r>
+    </w:p>
+    <w:p>
+      <w:pPr>
+        <w:pStyle w:val="ListParagraph"/>
+        <w:ind w:left="1074"/>
+        <w:rPr>
+          <w:i/>
+          <w:iCs/>
+          <w:sz w:val="20"/>
+          <w:szCs w:val="20"/>
+          <w:lang w:val="en-US"/>
+        </w:rPr>
+      </w:pPr>
+      <w:r>
+        <w:rPr>
+          <w:i/>
+          <w:iCs/>
+          <w:sz w:val="20"/>
+          <w:szCs w:val="20"/>
+          <w:lang w:val="en-US"/>
+        </w:rPr>
+        <w:t xml:space="preserve">        ],</w:t>
+      </w:r>
+    </w:p>
+    <w:p>
+      <w:pPr>
+        <w:pStyle w:val="ListParagraph"/>
+        <w:ind w:left="1074"/>
+        <w:rPr>
+          <w:i/>
+          <w:iCs/>
+          <w:sz w:val="20"/>
+          <w:szCs w:val="20"/>
+          <w:lang w:val="en-US"/>
+        </w:rPr>
+      </w:pPr>
+      <w:r>
+        <w:rPr>
+          <w:i/>
+          <w:iCs/>
+          <w:sz w:val="20"/>
+          <w:szCs w:val="20"/>
+          <w:lang w:val="en-US"/>
+        </w:rPr>
+        <w:t xml:space="preserve">        "</w:t>
+      </w:r>
+      <w:proofErr w:type="spellStart"/>
+      <w:r>
+        <w:rPr>
+          <w:i/>
+          <w:iCs/>
+          <w:sz w:val="20"/>
+          <w:szCs w:val="20"/>
+          <w:lang w:val="en-US"/>
+        </w:rPr>
+        <w:t>ExposeHeaders</w:t>
+      </w:r>
+      <w:proofErr w:type="spellEnd"/>
+      <w:r>
+        <w:rPr>
+          <w:i/>
+          <w:iCs/>
+          <w:sz w:val="20"/>
+          <w:szCs w:val="20"/>
+          <w:lang w:val="en-US"/>
+        </w:rPr>
+        <w:t>": [</w:t>
+      </w:r>
+    </w:p>
+    <w:p>
+      <w:pPr>
+        <w:pStyle w:val="ListParagraph"/>
+        <w:ind w:left="1074"/>
+        <w:rPr>
+          <w:i/>
+          <w:iCs/>
+          <w:sz w:val="20"/>
+          <w:szCs w:val="20"/>
+          <w:lang w:val="en-US"/>
+        </w:rPr>
+      </w:pPr>
+      <w:r>
+        <w:rPr>
+          <w:i/>
+          <w:iCs/>
+          <w:sz w:val="20"/>
+          <w:szCs w:val="20"/>
+          <w:lang w:val="en-US"/>
+        </w:rPr>
+        <w:t xml:space="preserve">            "ETag"</w:t>
+      </w:r>
+    </w:p>
+    <w:p>
+      <w:pPr>
+        <w:pStyle w:val="ListParagraph"/>
+        <w:ind w:left="1074"/>
+        <w:rPr>
+          <w:i/>
+          <w:iCs/>
+          <w:sz w:val="20"/>
+          <w:szCs w:val="20"/>
+          <w:lang w:val="en-US"/>
+        </w:rPr>
+      </w:pPr>
+      <w:r>
+        <w:rPr>
+          <w:i/>
+          <w:iCs/>
+          <w:sz w:val="20"/>
+          <w:szCs w:val="20"/>
+          <w:lang w:val="en-US"/>
+        </w:rPr>
+        <w:t xml:space="preserve">        ]</w:t>
+      </w:r>
+    </w:p>
+    <w:p>
+      <w:pPr>
+        <w:pStyle w:val="ListParagraph"/>
+        <w:ind w:left="1074"/>
+        <w:rPr>
+          <w:i/>
+          <w:iCs/>
+          <w:sz w:val="20"/>
+          <w:szCs w:val="20"/>
+          <w:lang w:val="en-US"/>
+        </w:rPr>
+      </w:pPr>
+      <w:r>
+        <w:rPr>
+          <w:i/>
+          <w:iCs/>
+          <w:sz w:val="20"/>
+          <w:szCs w:val="20"/>
+          <w:lang w:val="en-US"/>
+        </w:rPr>
+        <w:t xml:space="preserve">    }</w:t>
+      </w:r>
+    </w:p>
+    <w:p>
+      <w:pPr>
+        <w:pStyle w:val="ListParagraph"/>
+        <w:ind w:left="1074"/>
+        <w:rPr>
+          <w:lang w:val="en-US"/>
+        </w:rPr>
+      </w:pPr>
+      <w:r>
+        <w:rPr>
+          <w:i/>
+          <w:iCs/>
+          <w:sz w:val="20"/>
+          <w:szCs w:val="20"/>
+          <w:lang w:val="en-US"/>
+        </w:rPr>
+        <w:t>]</w:t>
+      </w:r>
+      <w:r>
+        <w:rPr>
+          <w:i/>
+          <w:iCs/>
+          <w:sz w:val="20"/>
+          <w:szCs w:val="20"/>
+          <w:lang w:val="en-US"/>
+        </w:rPr>
+        <w:br/>
+      </w:r>
+      <w:r>
+        <w:rPr>
+          <w:lang w:val="en-US"/>
+        </w:rPr>
+        <w:t xml:space="preserve">For </w:t>
+      </w:r>
+      <w:r>
+        <w:rPr>
+          <w:highlight w:val="yellow"/>
+          <w:lang w:val="en-US"/>
+        </w:rPr>
+        <w:t>production</w:t>
+      </w:r>
+      <w:r>
+        <w:rPr>
+          <w:lang w:val="en-US"/>
+        </w:rPr>
+        <w:t xml:space="preserve"> add </w:t>
+      </w:r>
+      <w:r>
+        <w:rPr>
+          <w:highlight w:val="yellow"/>
+          <w:lang w:val="en-US"/>
+        </w:rPr>
+        <w:t>TBD</w:t>
+      </w:r>
+      <w:r>
+        <w:rPr>
+          <w:lang w:val="en-US"/>
+        </w:rPr>
+        <w:t>.</w:t>
+      </w:r>
+    </w:p>
+    <w:p>
+      <w:pPr>
+        <w:pStyle w:val="H2"/>
+        <w:numPr>
+          <w:ilvl w:val="0"/>
+          <w:numId w:val="0"/>
+        </w:numPr>
+        <w:ind w:left="1080"/>
+      </w:pPr>
     </w:p>
     <w:p/>
     <w:p>
@@ -1346,6 +2712,125 @@
 <file path=word/numbering.xml><?xml version="1.0" encoding="utf-8"?>
 <w:numbering xmlns:wpc="http://schemas.microsoft.com/office/word/2010/wordprocessingCanvas" xmlns:cx="http://schemas.microsoft.com/office/drawing/2014/chartex" xmlns:cx1="http://schemas.microsoft.com/office/drawing/2015/9/8/chartex" xmlns:cx2="http://schemas.microsoft.com/office/drawing/2015/10/21/chartex" xmlns:cx3="http://schemas.microsoft.com/office/drawing/2016/5/9/chartex" xmlns:cx4="http://schemas.microsoft.com/office/drawing/2016/5/10/chartex" xmlns:cx5="http://schemas.microsoft.com/office/drawing/2016/5/11/chartex" xmlns:cx6="http://schemas.microsoft.com/office/drawing/2016/5/12/chartex" xmlns:cx7="http://schemas.microsoft.com/office/drawing/2016/5/13/chartex" xmlns:cx8="http://schemas.microsoft.com/office/drawing/2016/5/14/chartex" xmlns:mc="http://schemas.openxmlformats.org/markup-compatibility/2006" xmlns:aink="http://schemas.microsoft.com/office/drawing/2016/ink" xmlns:am3d="http://schemas.microsoft.com/office/drawing/2017/model3d" xmlns:o="urn:schemas-microsoft-com:office:office" xmlns:oel="http://schemas.microsoft.com/office/2019/extlst" xmlns:r="http://schemas.openxmlformats.org/officeDocument/2006/relationships" xmlns:m="http://schemas.openxmlformats.org/officeDocument/2006/math" xmlns:v="urn:schemas-microsoft-com:vml" xmlns:wp14="http://schemas.microsoft.com/office/word/2010/wordprocessingDrawing" xmlns:wp="http://schemas.openxmlformats.org/drawingml/2006/wordprocessingDrawing" xmlns:w10="urn:schemas-microsoft-com:office:word" xmlns:w="http://schemas.openxmlformats.org/wordprocessingml/2006/main" xmlns:w14="http://schemas.microsoft.com/office/word/2010/wordml" xmlns:w15="http://schemas.microsoft.com/office/word/2012/wordml" xmlns:w16cex="http://schemas.microsoft.com/office/word/2018/wordml/cex" xmlns:w16cid="http://schemas.microsoft.com/office/word/2016/wordml/cid" xmlns:w16="http://schemas.microsoft.com/office/word/2018/wordml" xmlns:w16du="http://schemas.microsoft.com/office/word/2023/wordml/word16du" xmlns:w16sdtdh="http://schemas.microsoft.com/office/word/2020/wordml/sdtdatahash" xmlns:w16sdtfl="http://schemas.microsoft.com/office/word/2024/wordml/sdtformatlock" xmlns:w16se="http://schemas.microsoft.com/office/word/2015/wordml/symex" xmlns:wpg="http://schemas.microsoft.com/office/word/2010/wordprocessingGroup" xmlns:wpi="http://schemas.microsoft.com/office/word/2010/wordprocessingInk" xmlns:wne="http://schemas.microsoft.com/office/word/2006/wordml" xmlns:wps="http://schemas.microsoft.com/office/word/2010/wordprocessingShape" mc:Ignorable="w14 w15 w16se w16cid w16 w16cex w16sdtdh w16sdtfl w16du wp14">
   <w:abstractNum w:abstractNumId="0" w15:restartNumberingAfterBreak="0">
+    <w:nsid w:val="07643456"/>
+    <w:multiLevelType w:val="multilevel"/>
+    <w:tmpl w:val="772C5D32"/>
+    <w:lvl w:ilvl="0">
+      <w:start w:val="1"/>
+      <w:numFmt w:val="decimal"/>
+      <w:pStyle w:val="H1"/>
+      <w:lvlText w:val="%1."/>
+      <w:lvlJc w:val="left"/>
+      <w:pPr>
+        <w:ind w:left="720" w:hanging="360"/>
+      </w:pPr>
+    </w:lvl>
+    <w:lvl w:ilvl="1">
+      <w:start w:val="1"/>
+      <w:numFmt w:val="decimal"/>
+      <w:isLgl/>
+      <w:lvlText w:val="%1.%2"/>
+      <w:lvlJc w:val="left"/>
+      <w:pPr>
+        <w:ind w:left="1080" w:hanging="360"/>
+      </w:pPr>
+      <w:rPr>
+        <w:rFonts w:hint="default"/>
+      </w:rPr>
+    </w:lvl>
+    <w:lvl w:ilvl="2">
+      <w:start w:val="1"/>
+      <w:numFmt w:val="decimal"/>
+      <w:isLgl/>
+      <w:lvlText w:val="%1.%2.%3"/>
+      <w:lvlJc w:val="left"/>
+      <w:pPr>
+        <w:ind w:left="1800" w:hanging="720"/>
+      </w:pPr>
+      <w:rPr>
+        <w:rFonts w:hint="default"/>
+      </w:rPr>
+    </w:lvl>
+    <w:lvl w:ilvl="3">
+      <w:start w:val="1"/>
+      <w:numFmt w:val="decimal"/>
+      <w:isLgl/>
+      <w:lvlText w:val="%1.%2.%3.%4"/>
+      <w:lvlJc w:val="left"/>
+      <w:pPr>
+        <w:ind w:left="2520" w:hanging="1080"/>
+      </w:pPr>
+      <w:rPr>
+        <w:rFonts w:hint="default"/>
+      </w:rPr>
+    </w:lvl>
+    <w:lvl w:ilvl="4">
+      <w:start w:val="1"/>
+      <w:numFmt w:val="decimal"/>
+      <w:isLgl/>
+      <w:lvlText w:val="%1.%2.%3.%4.%5"/>
+      <w:lvlJc w:val="left"/>
+      <w:pPr>
+        <w:ind w:left="2880" w:hanging="1080"/>
+      </w:pPr>
+      <w:rPr>
+        <w:rFonts w:hint="default"/>
+      </w:rPr>
+    </w:lvl>
+    <w:lvl w:ilvl="5">
+      <w:start w:val="1"/>
+      <w:numFmt w:val="decimal"/>
+      <w:isLgl/>
+      <w:lvlText w:val="%1.%2.%3.%4.%5.%6"/>
+      <w:lvlJc w:val="left"/>
+      <w:pPr>
+        <w:ind w:left="3600" w:hanging="1440"/>
+      </w:pPr>
+      <w:rPr>
+        <w:rFonts w:hint="default"/>
+      </w:rPr>
+    </w:lvl>
+    <w:lvl w:ilvl="6">
+      <w:start w:val="1"/>
+      <w:numFmt w:val="decimal"/>
+      <w:isLgl/>
+      <w:lvlText w:val="%1.%2.%3.%4.%5.%6.%7"/>
+      <w:lvlJc w:val="left"/>
+      <w:pPr>
+        <w:ind w:left="3960" w:hanging="1440"/>
+      </w:pPr>
+      <w:rPr>
+        <w:rFonts w:hint="default"/>
+      </w:rPr>
+    </w:lvl>
+    <w:lvl w:ilvl="7">
+      <w:start w:val="1"/>
+      <w:numFmt w:val="decimal"/>
+      <w:isLgl/>
+      <w:lvlText w:val="%1.%2.%3.%4.%5.%6.%7.%8"/>
+      <w:lvlJc w:val="left"/>
+      <w:pPr>
+        <w:ind w:left="4680" w:hanging="1800"/>
+      </w:pPr>
+      <w:rPr>
+        <w:rFonts w:hint="default"/>
+      </w:rPr>
+    </w:lvl>
+    <w:lvl w:ilvl="8">
+      <w:start w:val="1"/>
+      <w:numFmt w:val="decimal"/>
+      <w:isLgl/>
+      <w:lvlText w:val="%1.%2.%3.%4.%5.%6.%7.%8.%9"/>
+      <w:lvlJc w:val="left"/>
+      <w:pPr>
+        <w:ind w:left="5040" w:hanging="1800"/>
+      </w:pPr>
+      <w:rPr>
+        <w:rFonts w:hint="default"/>
+      </w:rPr>
+    </w:lvl>
+  </w:abstractNum>
+  <w:abstractNum w:abstractNumId="1" w15:restartNumberingAfterBreak="0">
     <w:nsid w:val="12685B11"/>
     <w:multiLevelType w:val="hybridMultilevel"/>
     <w:tmpl w:val="61B848F2"/>
@@ -1355,7 +2840,7 @@
       <w:lvlText w:val="%1."/>
       <w:lvlJc w:val="left"/>
       <w:pPr>
-        <w:ind w:left="720" w:hanging="360"/>
+        <w:ind w:left="1074" w:hanging="360"/>
       </w:pPr>
       <w:rPr>
         <w:rFonts w:hint="default"/>
@@ -1367,7 +2852,7 @@
       <w:lvlText w:val="%2."/>
       <w:lvlJc w:val="left"/>
       <w:pPr>
-        <w:ind w:left="1440" w:hanging="360"/>
+        <w:ind w:left="1794" w:hanging="360"/>
       </w:pPr>
     </w:lvl>
     <w:lvl w:ilvl="2" w:tplc="2000001B" w:tentative="1">
@@ -1376,7 +2861,7 @@
       <w:lvlText w:val="%3."/>
       <w:lvlJc w:val="right"/>
       <w:pPr>
-        <w:ind w:left="2160" w:hanging="180"/>
+        <w:ind w:left="2514" w:hanging="180"/>
       </w:pPr>
     </w:lvl>
     <w:lvl w:ilvl="3" w:tplc="2000000F" w:tentative="1">
@@ -1385,7 +2870,7 @@
       <w:lvlText w:val="%4."/>
       <w:lvlJc w:val="left"/>
       <w:pPr>
-        <w:ind w:left="2880" w:hanging="360"/>
+        <w:ind w:left="3234" w:hanging="360"/>
       </w:pPr>
     </w:lvl>
     <w:lvl w:ilvl="4" w:tplc="20000019" w:tentative="1">
@@ -1394,7 +2879,7 @@
       <w:lvlText w:val="%5."/>
       <w:lvlJc w:val="left"/>
       <w:pPr>
-        <w:ind w:left="3600" w:hanging="360"/>
+        <w:ind w:left="3954" w:hanging="360"/>
       </w:pPr>
     </w:lvl>
     <w:lvl w:ilvl="5" w:tplc="2000001B" w:tentative="1">
@@ -1403,7 +2888,7 @@
       <w:lvlText w:val="%6."/>
       <w:lvlJc w:val="right"/>
       <w:pPr>
-        <w:ind w:left="4320" w:hanging="180"/>
+        <w:ind w:left="4674" w:hanging="180"/>
       </w:pPr>
     </w:lvl>
     <w:lvl w:ilvl="6" w:tplc="2000000F" w:tentative="1">
@@ -1412,7 +2897,7 @@
       <w:lvlText w:val="%7."/>
       <w:lvlJc w:val="left"/>
       <w:pPr>
-        <w:ind w:left="5040" w:hanging="360"/>
+        <w:ind w:left="5394" w:hanging="360"/>
       </w:pPr>
     </w:lvl>
     <w:lvl w:ilvl="7" w:tplc="20000019" w:tentative="1">
@@ -1421,7 +2906,7 @@
       <w:lvlText w:val="%8."/>
       <w:lvlJc w:val="left"/>
       <w:pPr>
-        <w:ind w:left="5760" w:hanging="360"/>
+        <w:ind w:left="6114" w:hanging="360"/>
       </w:pPr>
     </w:lvl>
     <w:lvl w:ilvl="8" w:tplc="2000001B" w:tentative="1">
@@ -1430,11 +2915,11 @@
       <w:lvlText w:val="%9."/>
       <w:lvlJc w:val="right"/>
       <w:pPr>
-        <w:ind w:left="6480" w:hanging="180"/>
+        <w:ind w:left="6834" w:hanging="180"/>
       </w:pPr>
     </w:lvl>
   </w:abstractNum>
-  <w:abstractNum w:abstractNumId="1" w15:restartNumberingAfterBreak="0">
+  <w:abstractNum w:abstractNumId="2" w15:restartNumberingAfterBreak="0">
     <w:nsid w:val="320E734D"/>
     <w:multiLevelType w:val="hybridMultilevel"/>
     <w:tmpl w:val="D19CCB3C"/>
@@ -1523,7 +3008,7 @@
       </w:pPr>
     </w:lvl>
   </w:abstractNum>
-  <w:abstractNum w:abstractNumId="2" w15:restartNumberingAfterBreak="0">
+  <w:abstractNum w:abstractNumId="3" w15:restartNumberingAfterBreak="0">
     <w:nsid w:val="33F63152"/>
     <w:multiLevelType w:val="hybridMultilevel"/>
     <w:tmpl w:val="D19CCB3C"/>
@@ -1612,14 +3097,554 @@
       </w:pPr>
     </w:lvl>
   </w:abstractNum>
+  <w:abstractNum w:abstractNumId="4" w15:restartNumberingAfterBreak="0">
+    <w:nsid w:val="39E42584"/>
+    <w:multiLevelType w:val="hybridMultilevel"/>
+    <w:tmpl w:val="1C84446E"/>
+    <w:lvl w:ilvl="0" w:tplc="11485BAA">
+      <w:start w:val="1"/>
+      <w:numFmt w:val="decimal"/>
+      <w:lvlText w:val="%1."/>
+      <w:lvlJc w:val="left"/>
+      <w:pPr>
+        <w:ind w:left="720" w:hanging="360"/>
+      </w:pPr>
+      <w:rPr>
+        <w:rFonts w:hint="default"/>
+      </w:rPr>
+    </w:lvl>
+    <w:lvl w:ilvl="1" w:tplc="20000019" w:tentative="1">
+      <w:start w:val="1"/>
+      <w:numFmt w:val="lowerLetter"/>
+      <w:lvlText w:val="%2."/>
+      <w:lvlJc w:val="left"/>
+      <w:pPr>
+        <w:ind w:left="1440" w:hanging="360"/>
+      </w:pPr>
+    </w:lvl>
+    <w:lvl w:ilvl="2" w:tplc="2000001B" w:tentative="1">
+      <w:start w:val="1"/>
+      <w:numFmt w:val="lowerRoman"/>
+      <w:lvlText w:val="%3."/>
+      <w:lvlJc w:val="right"/>
+      <w:pPr>
+        <w:ind w:left="2160" w:hanging="180"/>
+      </w:pPr>
+    </w:lvl>
+    <w:lvl w:ilvl="3" w:tplc="2000000F" w:tentative="1">
+      <w:start w:val="1"/>
+      <w:numFmt w:val="decimal"/>
+      <w:lvlText w:val="%4."/>
+      <w:lvlJc w:val="left"/>
+      <w:pPr>
+        <w:ind w:left="2880" w:hanging="360"/>
+      </w:pPr>
+    </w:lvl>
+    <w:lvl w:ilvl="4" w:tplc="20000019" w:tentative="1">
+      <w:start w:val="1"/>
+      <w:numFmt w:val="lowerLetter"/>
+      <w:lvlText w:val="%5."/>
+      <w:lvlJc w:val="left"/>
+      <w:pPr>
+        <w:ind w:left="3600" w:hanging="360"/>
+      </w:pPr>
+    </w:lvl>
+    <w:lvl w:ilvl="5" w:tplc="2000001B" w:tentative="1">
+      <w:start w:val="1"/>
+      <w:numFmt w:val="lowerRoman"/>
+      <w:lvlText w:val="%6."/>
+      <w:lvlJc w:val="right"/>
+      <w:pPr>
+        <w:ind w:left="4320" w:hanging="180"/>
+      </w:pPr>
+    </w:lvl>
+    <w:lvl w:ilvl="6" w:tplc="2000000F" w:tentative="1">
+      <w:start w:val="1"/>
+      <w:numFmt w:val="decimal"/>
+      <w:lvlText w:val="%7."/>
+      <w:lvlJc w:val="left"/>
+      <w:pPr>
+        <w:ind w:left="5040" w:hanging="360"/>
+      </w:pPr>
+    </w:lvl>
+    <w:lvl w:ilvl="7" w:tplc="20000019" w:tentative="1">
+      <w:start w:val="1"/>
+      <w:numFmt w:val="lowerLetter"/>
+      <w:lvlText w:val="%8."/>
+      <w:lvlJc w:val="left"/>
+      <w:pPr>
+        <w:ind w:left="5760" w:hanging="360"/>
+      </w:pPr>
+    </w:lvl>
+    <w:lvl w:ilvl="8" w:tplc="2000001B" w:tentative="1">
+      <w:start w:val="1"/>
+      <w:numFmt w:val="lowerRoman"/>
+      <w:lvlText w:val="%9."/>
+      <w:lvlJc w:val="right"/>
+      <w:pPr>
+        <w:ind w:left="6480" w:hanging="180"/>
+      </w:pPr>
+    </w:lvl>
+  </w:abstractNum>
+  <w:abstractNum w:abstractNumId="5" w15:restartNumberingAfterBreak="0">
+    <w:nsid w:val="3A5348C8"/>
+    <w:multiLevelType w:val="hybridMultilevel"/>
+    <w:tmpl w:val="BE8ECB50"/>
+    <w:lvl w:ilvl="0" w:tplc="33940CE2">
+      <w:numFmt w:val="bullet"/>
+      <w:lvlText w:val="-"/>
+      <w:lvlJc w:val="left"/>
+      <w:pPr>
+        <w:ind w:left="1794" w:hanging="360"/>
+      </w:pPr>
+      <w:rPr>
+        <w:rFonts w:ascii="Aptos" w:eastAsiaTheme="minorHAnsi" w:hAnsi="Aptos" w:cstheme="minorBidi" w:hint="default"/>
+      </w:rPr>
+    </w:lvl>
+    <w:lvl w:ilvl="1" w:tplc="20000003" w:tentative="1">
+      <w:start w:val="1"/>
+      <w:numFmt w:val="bullet"/>
+      <w:lvlText w:val="o"/>
+      <w:lvlJc w:val="left"/>
+      <w:pPr>
+        <w:ind w:left="2514" w:hanging="360"/>
+      </w:pPr>
+      <w:rPr>
+        <w:rFonts w:ascii="Courier New" w:hAnsi="Courier New" w:cs="Courier New" w:hint="default"/>
+      </w:rPr>
+    </w:lvl>
+    <w:lvl w:ilvl="2" w:tplc="20000005" w:tentative="1">
+      <w:start w:val="1"/>
+      <w:numFmt w:val="bullet"/>
+      <w:lvlText w:val=""/>
+      <w:lvlJc w:val="left"/>
+      <w:pPr>
+        <w:ind w:left="3234" w:hanging="360"/>
+      </w:pPr>
+      <w:rPr>
+        <w:rFonts w:ascii="Wingdings" w:hAnsi="Wingdings" w:hint="default"/>
+      </w:rPr>
+    </w:lvl>
+    <w:lvl w:ilvl="3" w:tplc="20000001" w:tentative="1">
+      <w:start w:val="1"/>
+      <w:numFmt w:val="bullet"/>
+      <w:lvlText w:val=""/>
+      <w:lvlJc w:val="left"/>
+      <w:pPr>
+        <w:ind w:left="3954" w:hanging="360"/>
+      </w:pPr>
+      <w:rPr>
+        <w:rFonts w:ascii="Symbol" w:hAnsi="Symbol" w:hint="default"/>
+      </w:rPr>
+    </w:lvl>
+    <w:lvl w:ilvl="4" w:tplc="20000003" w:tentative="1">
+      <w:start w:val="1"/>
+      <w:numFmt w:val="bullet"/>
+      <w:lvlText w:val="o"/>
+      <w:lvlJc w:val="left"/>
+      <w:pPr>
+        <w:ind w:left="4674" w:hanging="360"/>
+      </w:pPr>
+      <w:rPr>
+        <w:rFonts w:ascii="Courier New" w:hAnsi="Courier New" w:cs="Courier New" w:hint="default"/>
+      </w:rPr>
+    </w:lvl>
+    <w:lvl w:ilvl="5" w:tplc="20000005" w:tentative="1">
+      <w:start w:val="1"/>
+      <w:numFmt w:val="bullet"/>
+      <w:lvlText w:val=""/>
+      <w:lvlJc w:val="left"/>
+      <w:pPr>
+        <w:ind w:left="5394" w:hanging="360"/>
+      </w:pPr>
+      <w:rPr>
+        <w:rFonts w:ascii="Wingdings" w:hAnsi="Wingdings" w:hint="default"/>
+      </w:rPr>
+    </w:lvl>
+    <w:lvl w:ilvl="6" w:tplc="20000001" w:tentative="1">
+      <w:start w:val="1"/>
+      <w:numFmt w:val="bullet"/>
+      <w:lvlText w:val=""/>
+      <w:lvlJc w:val="left"/>
+      <w:pPr>
+        <w:ind w:left="6114" w:hanging="360"/>
+      </w:pPr>
+      <w:rPr>
+        <w:rFonts w:ascii="Symbol" w:hAnsi="Symbol" w:hint="default"/>
+      </w:rPr>
+    </w:lvl>
+    <w:lvl w:ilvl="7" w:tplc="20000003" w:tentative="1">
+      <w:start w:val="1"/>
+      <w:numFmt w:val="bullet"/>
+      <w:lvlText w:val="o"/>
+      <w:lvlJc w:val="left"/>
+      <w:pPr>
+        <w:ind w:left="6834" w:hanging="360"/>
+      </w:pPr>
+      <w:rPr>
+        <w:rFonts w:ascii="Courier New" w:hAnsi="Courier New" w:cs="Courier New" w:hint="default"/>
+      </w:rPr>
+    </w:lvl>
+    <w:lvl w:ilvl="8" w:tplc="20000005" w:tentative="1">
+      <w:start w:val="1"/>
+      <w:numFmt w:val="bullet"/>
+      <w:lvlText w:val=""/>
+      <w:lvlJc w:val="left"/>
+      <w:pPr>
+        <w:ind w:left="7554" w:hanging="360"/>
+      </w:pPr>
+      <w:rPr>
+        <w:rFonts w:ascii="Wingdings" w:hAnsi="Wingdings" w:hint="default"/>
+      </w:rPr>
+    </w:lvl>
+  </w:abstractNum>
+  <w:abstractNum w:abstractNumId="6" w15:restartNumberingAfterBreak="0">
+    <w:nsid w:val="3DB753C5"/>
+    <w:multiLevelType w:val="hybridMultilevel"/>
+    <w:tmpl w:val="F716BB9E"/>
+    <w:lvl w:ilvl="0" w:tplc="D3AA9BE8">
+      <w:start w:val="5"/>
+      <w:numFmt w:val="decimal"/>
+      <w:pStyle w:val="H2"/>
+      <w:lvlText w:val="%1.1"/>
+      <w:lvlJc w:val="left"/>
+      <w:pPr>
+        <w:ind w:left="720" w:hanging="360"/>
+      </w:pPr>
+      <w:rPr>
+        <w:rFonts w:hint="default"/>
+      </w:rPr>
+    </w:lvl>
+    <w:lvl w:ilvl="1" w:tplc="20000019" w:tentative="1">
+      <w:start w:val="1"/>
+      <w:numFmt w:val="lowerLetter"/>
+      <w:lvlText w:val="%2."/>
+      <w:lvlJc w:val="left"/>
+      <w:pPr>
+        <w:ind w:left="1440" w:hanging="360"/>
+      </w:pPr>
+    </w:lvl>
+    <w:lvl w:ilvl="2" w:tplc="2000001B" w:tentative="1">
+      <w:start w:val="1"/>
+      <w:numFmt w:val="lowerRoman"/>
+      <w:lvlText w:val="%3."/>
+      <w:lvlJc w:val="right"/>
+      <w:pPr>
+        <w:ind w:left="2160" w:hanging="180"/>
+      </w:pPr>
+    </w:lvl>
+    <w:lvl w:ilvl="3" w:tplc="2000000F" w:tentative="1">
+      <w:start w:val="1"/>
+      <w:numFmt w:val="decimal"/>
+      <w:lvlText w:val="%4."/>
+      <w:lvlJc w:val="left"/>
+      <w:pPr>
+        <w:ind w:left="2880" w:hanging="360"/>
+      </w:pPr>
+    </w:lvl>
+    <w:lvl w:ilvl="4" w:tplc="20000019" w:tentative="1">
+      <w:start w:val="1"/>
+      <w:numFmt w:val="lowerLetter"/>
+      <w:lvlText w:val="%5."/>
+      <w:lvlJc w:val="left"/>
+      <w:pPr>
+        <w:ind w:left="3600" w:hanging="360"/>
+      </w:pPr>
+    </w:lvl>
+    <w:lvl w:ilvl="5" w:tplc="2000001B" w:tentative="1">
+      <w:start w:val="1"/>
+      <w:numFmt w:val="lowerRoman"/>
+      <w:lvlText w:val="%6."/>
+      <w:lvlJc w:val="right"/>
+      <w:pPr>
+        <w:ind w:left="4320" w:hanging="180"/>
+      </w:pPr>
+    </w:lvl>
+    <w:lvl w:ilvl="6" w:tplc="2000000F" w:tentative="1">
+      <w:start w:val="1"/>
+      <w:numFmt w:val="decimal"/>
+      <w:lvlText w:val="%7."/>
+      <w:lvlJc w:val="left"/>
+      <w:pPr>
+        <w:ind w:left="5040" w:hanging="360"/>
+      </w:pPr>
+    </w:lvl>
+    <w:lvl w:ilvl="7" w:tplc="20000019" w:tentative="1">
+      <w:start w:val="1"/>
+      <w:numFmt w:val="lowerLetter"/>
+      <w:lvlText w:val="%8."/>
+      <w:lvlJc w:val="left"/>
+      <w:pPr>
+        <w:ind w:left="5760" w:hanging="360"/>
+      </w:pPr>
+    </w:lvl>
+    <w:lvl w:ilvl="8" w:tplc="2000001B" w:tentative="1">
+      <w:start w:val="1"/>
+      <w:numFmt w:val="lowerRoman"/>
+      <w:lvlText w:val="%9."/>
+      <w:lvlJc w:val="right"/>
+      <w:pPr>
+        <w:ind w:left="6480" w:hanging="180"/>
+      </w:pPr>
+    </w:lvl>
+  </w:abstractNum>
+  <w:abstractNum w:abstractNumId="7" w15:restartNumberingAfterBreak="0">
+    <w:nsid w:val="3F393C57"/>
+    <w:multiLevelType w:val="hybridMultilevel"/>
+    <w:tmpl w:val="61B848F2"/>
+    <w:lvl w:ilvl="0" w:tplc="FFFFFFFF">
+      <w:start w:val="1"/>
+      <w:numFmt w:val="decimal"/>
+      <w:lvlText w:val="%1."/>
+      <w:lvlJc w:val="left"/>
+      <w:pPr>
+        <w:ind w:left="1074" w:hanging="360"/>
+      </w:pPr>
+      <w:rPr>
+        <w:rFonts w:hint="default"/>
+      </w:rPr>
+    </w:lvl>
+    <w:lvl w:ilvl="1" w:tplc="FFFFFFFF" w:tentative="1">
+      <w:start w:val="1"/>
+      <w:numFmt w:val="lowerLetter"/>
+      <w:lvlText w:val="%2."/>
+      <w:lvlJc w:val="left"/>
+      <w:pPr>
+        <w:ind w:left="1794" w:hanging="360"/>
+      </w:pPr>
+    </w:lvl>
+    <w:lvl w:ilvl="2" w:tplc="FFFFFFFF" w:tentative="1">
+      <w:start w:val="1"/>
+      <w:numFmt w:val="lowerRoman"/>
+      <w:lvlText w:val="%3."/>
+      <w:lvlJc w:val="right"/>
+      <w:pPr>
+        <w:ind w:left="2514" w:hanging="180"/>
+      </w:pPr>
+    </w:lvl>
+    <w:lvl w:ilvl="3" w:tplc="FFFFFFFF" w:tentative="1">
+      <w:start w:val="1"/>
+      <w:numFmt w:val="decimal"/>
+      <w:lvlText w:val="%4."/>
+      <w:lvlJc w:val="left"/>
+      <w:pPr>
+        <w:ind w:left="3234" w:hanging="360"/>
+      </w:pPr>
+    </w:lvl>
+    <w:lvl w:ilvl="4" w:tplc="FFFFFFFF" w:tentative="1">
+      <w:start w:val="1"/>
+      <w:numFmt w:val="lowerLetter"/>
+      <w:lvlText w:val="%5."/>
+      <w:lvlJc w:val="left"/>
+      <w:pPr>
+        <w:ind w:left="3954" w:hanging="360"/>
+      </w:pPr>
+    </w:lvl>
+    <w:lvl w:ilvl="5" w:tplc="FFFFFFFF" w:tentative="1">
+      <w:start w:val="1"/>
+      <w:numFmt w:val="lowerRoman"/>
+      <w:lvlText w:val="%6."/>
+      <w:lvlJc w:val="right"/>
+      <w:pPr>
+        <w:ind w:left="4674" w:hanging="180"/>
+      </w:pPr>
+    </w:lvl>
+    <w:lvl w:ilvl="6" w:tplc="FFFFFFFF" w:tentative="1">
+      <w:start w:val="1"/>
+      <w:numFmt w:val="decimal"/>
+      <w:lvlText w:val="%7."/>
+      <w:lvlJc w:val="left"/>
+      <w:pPr>
+        <w:ind w:left="5394" w:hanging="360"/>
+      </w:pPr>
+    </w:lvl>
+    <w:lvl w:ilvl="7" w:tplc="FFFFFFFF" w:tentative="1">
+      <w:start w:val="1"/>
+      <w:numFmt w:val="lowerLetter"/>
+      <w:lvlText w:val="%8."/>
+      <w:lvlJc w:val="left"/>
+      <w:pPr>
+        <w:ind w:left="6114" w:hanging="360"/>
+      </w:pPr>
+    </w:lvl>
+    <w:lvl w:ilvl="8" w:tplc="FFFFFFFF" w:tentative="1">
+      <w:start w:val="1"/>
+      <w:numFmt w:val="lowerRoman"/>
+      <w:lvlText w:val="%9."/>
+      <w:lvlJc w:val="right"/>
+      <w:pPr>
+        <w:ind w:left="6834" w:hanging="180"/>
+      </w:pPr>
+    </w:lvl>
+  </w:abstractNum>
+  <w:abstractNum w:abstractNumId="8" w15:restartNumberingAfterBreak="0">
+    <w:nsid w:val="51AC6CF8"/>
+    <w:multiLevelType w:val="hybridMultilevel"/>
+    <w:tmpl w:val="BD982400"/>
+    <w:lvl w:ilvl="0" w:tplc="33940CE2">
+      <w:numFmt w:val="bullet"/>
+      <w:lvlText w:val="-"/>
+      <w:lvlJc w:val="left"/>
+      <w:pPr>
+        <w:ind w:left="720" w:hanging="360"/>
+      </w:pPr>
+      <w:rPr>
+        <w:rFonts w:ascii="Aptos" w:eastAsiaTheme="minorHAnsi" w:hAnsi="Aptos" w:cstheme="minorBidi" w:hint="default"/>
+      </w:rPr>
+    </w:lvl>
+    <w:lvl w:ilvl="1" w:tplc="20000003" w:tentative="1">
+      <w:start w:val="1"/>
+      <w:numFmt w:val="bullet"/>
+      <w:lvlText w:val="o"/>
+      <w:lvlJc w:val="left"/>
+      <w:pPr>
+        <w:ind w:left="1440" w:hanging="360"/>
+      </w:pPr>
+      <w:rPr>
+        <w:rFonts w:ascii="Courier New" w:hAnsi="Courier New" w:cs="Courier New" w:hint="default"/>
+      </w:rPr>
+    </w:lvl>
+    <w:lvl w:ilvl="2" w:tplc="20000005" w:tentative="1">
+      <w:start w:val="1"/>
+      <w:numFmt w:val="bullet"/>
+      <w:lvlText w:val=""/>
+      <w:lvlJc w:val="left"/>
+      <w:pPr>
+        <w:ind w:left="2160" w:hanging="360"/>
+      </w:pPr>
+      <w:rPr>
+        <w:rFonts w:ascii="Wingdings" w:hAnsi="Wingdings" w:hint="default"/>
+      </w:rPr>
+    </w:lvl>
+    <w:lvl w:ilvl="3" w:tplc="20000001" w:tentative="1">
+      <w:start w:val="1"/>
+      <w:numFmt w:val="bullet"/>
+      <w:lvlText w:val=""/>
+      <w:lvlJc w:val="left"/>
+      <w:pPr>
+        <w:ind w:left="2880" w:hanging="360"/>
+      </w:pPr>
+      <w:rPr>
+        <w:rFonts w:ascii="Symbol" w:hAnsi="Symbol" w:hint="default"/>
+      </w:rPr>
+    </w:lvl>
+    <w:lvl w:ilvl="4" w:tplc="20000003" w:tentative="1">
+      <w:start w:val="1"/>
+      <w:numFmt w:val="bullet"/>
+      <w:lvlText w:val="o"/>
+      <w:lvlJc w:val="left"/>
+      <w:pPr>
+        <w:ind w:left="3600" w:hanging="360"/>
+      </w:pPr>
+      <w:rPr>
+        <w:rFonts w:ascii="Courier New" w:hAnsi="Courier New" w:cs="Courier New" w:hint="default"/>
+      </w:rPr>
+    </w:lvl>
+    <w:lvl w:ilvl="5" w:tplc="20000005" w:tentative="1">
+      <w:start w:val="1"/>
+      <w:numFmt w:val="bullet"/>
+      <w:lvlText w:val=""/>
+      <w:lvlJc w:val="left"/>
+      <w:pPr>
+        <w:ind w:left="4320" w:hanging="360"/>
+      </w:pPr>
+      <w:rPr>
+        <w:rFonts w:ascii="Wingdings" w:hAnsi="Wingdings" w:hint="default"/>
+      </w:rPr>
+    </w:lvl>
+    <w:lvl w:ilvl="6" w:tplc="20000001" w:tentative="1">
+      <w:start w:val="1"/>
+      <w:numFmt w:val="bullet"/>
+      <w:lvlText w:val=""/>
+      <w:lvlJc w:val="left"/>
+      <w:pPr>
+        <w:ind w:left="5040" w:hanging="360"/>
+      </w:pPr>
+      <w:rPr>
+        <w:rFonts w:ascii="Symbol" w:hAnsi="Symbol" w:hint="default"/>
+      </w:rPr>
+    </w:lvl>
+    <w:lvl w:ilvl="7" w:tplc="20000003" w:tentative="1">
+      <w:start w:val="1"/>
+      <w:numFmt w:val="bullet"/>
+      <w:lvlText w:val="o"/>
+      <w:lvlJc w:val="left"/>
+      <w:pPr>
+        <w:ind w:left="5760" w:hanging="360"/>
+      </w:pPr>
+      <w:rPr>
+        <w:rFonts w:ascii="Courier New" w:hAnsi="Courier New" w:cs="Courier New" w:hint="default"/>
+      </w:rPr>
+    </w:lvl>
+    <w:lvl w:ilvl="8" w:tplc="20000005" w:tentative="1">
+      <w:start w:val="1"/>
+      <w:numFmt w:val="bullet"/>
+      <w:lvlText w:val=""/>
+      <w:lvlJc w:val="left"/>
+      <w:pPr>
+        <w:ind w:left="6480" w:hanging="360"/>
+      </w:pPr>
+      <w:rPr>
+        <w:rFonts w:ascii="Wingdings" w:hAnsi="Wingdings" w:hint="default"/>
+      </w:rPr>
+    </w:lvl>
+  </w:abstractNum>
   <w:num w:numId="1" w16cid:durableId="785344112">
+    <w:abstractNumId w:val="1"/>
+  </w:num>
+  <w:num w:numId="2" w16cid:durableId="1376269220">
+    <w:abstractNumId w:val="3"/>
+  </w:num>
+  <w:num w:numId="3" w16cid:durableId="288778533">
+    <w:abstractNumId w:val="2"/>
+  </w:num>
+  <w:num w:numId="4" w16cid:durableId="2037808052">
     <w:abstractNumId w:val="0"/>
   </w:num>
-  <w:num w:numId="2" w16cid:durableId="1376269220">
-    <w:abstractNumId w:val="2"/>
+  <w:num w:numId="5" w16cid:durableId="1747147468">
+    <w:abstractNumId w:val="8"/>
   </w:num>
-  <w:num w:numId="3" w16cid:durableId="288778533">
-    <w:abstractNumId w:val="1"/>
+  <w:num w:numId="6" w16cid:durableId="1693147758">
+    <w:abstractNumId w:val="0"/>
+  </w:num>
+  <w:num w:numId="7" w16cid:durableId="830171101">
+    <w:abstractNumId w:val="0"/>
+  </w:num>
+  <w:num w:numId="8" w16cid:durableId="1810710029">
+    <w:abstractNumId w:val="6"/>
+  </w:num>
+  <w:num w:numId="9" w16cid:durableId="1215629210">
+    <w:abstractNumId w:val="6"/>
+  </w:num>
+  <w:num w:numId="10" w16cid:durableId="2010860833">
+    <w:abstractNumId w:val="6"/>
+    <w:lvlOverride w:ilvl="0">
+      <w:startOverride w:val="5"/>
+    </w:lvlOverride>
+  </w:num>
+  <w:num w:numId="11" w16cid:durableId="1030645907">
+    <w:abstractNumId w:val="6"/>
+    <w:lvlOverride w:ilvl="0">
+      <w:startOverride w:val="5"/>
+    </w:lvlOverride>
+  </w:num>
+  <w:num w:numId="12" w16cid:durableId="1391927901">
+    <w:abstractNumId w:val="4"/>
+  </w:num>
+  <w:num w:numId="13" w16cid:durableId="418068185">
+    <w:abstractNumId w:val="7"/>
+  </w:num>
+  <w:num w:numId="14" w16cid:durableId="907615074">
+    <w:abstractNumId w:val="5"/>
+  </w:num>
+  <w:num w:numId="15" w16cid:durableId="1013873602">
+    <w:abstractNumId w:val="6"/>
+  </w:num>
+  <w:num w:numId="16" w16cid:durableId="992948391">
+    <w:abstractNumId w:val="6"/>
+  </w:num>
+  <w:num w:numId="17" w16cid:durableId="1568878373">
+    <w:abstractNumId w:val="6"/>
   </w:num>
 </w:numbering>
 </file>
@@ -2052,7 +4077,6 @@
     <w:next w:val="Normal"/>
     <w:link w:val="Heading2Char"/>
     <w:uiPriority w:val="9"/>
-    <w:semiHidden/>
     <w:unhideWhenUsed/>
     <w:qFormat/>
     <w:rsid w:val="0018283A"/>
@@ -2227,6 +4251,7 @@
   <w:style w:type="character" w:default="1" w:styleId="DefaultParagraphFont">
     <w:name w:val="Default Paragraph Font"/>
     <w:uiPriority w:val="1"/>
+    <w:semiHidden/>
     <w:unhideWhenUsed/>
   </w:style>
   <w:style w:type="table" w:default="1" w:styleId="TableNormal">
@@ -2268,7 +4293,6 @@
     <w:basedOn w:val="DefaultParagraphFont"/>
     <w:link w:val="Heading2"/>
     <w:uiPriority w:val="9"/>
-    <w:semiHidden/>
     <w:rsid w:val="0018283A"/>
     <w:rPr>
       <w:rFonts w:asciiTheme="majorHAnsi" w:eastAsiaTheme="majorEastAsia" w:hAnsiTheme="majorHAnsi" w:cstheme="majorBidi"/>
@@ -2562,6 +4586,52 @@
       <w:color w:val="605E5C"/>
       <w:shd w:val="clear" w:color="auto" w:fill="E1DFDD"/>
     </w:rPr>
+  </w:style>
+  <w:style w:type="paragraph" w:customStyle="1" w:styleId="H1">
+    <w:name w:val="H1"/>
+    <w:basedOn w:val="Normal"/>
+    <w:link w:val="H1Char"/>
+    <w:qFormat/>
+    <w:rsid w:val="002D084A"/>
+    <w:pPr>
+      <w:numPr>
+        <w:numId w:val="4"/>
+      </w:numPr>
+      <w:outlineLvl w:val="0"/>
+    </w:pPr>
+    <w:rPr>
+      <w:b/>
+      <w:lang w:val="en-US"/>
+    </w:rPr>
+  </w:style>
+  <w:style w:type="character" w:customStyle="1" w:styleId="H1Char">
+    <w:name w:val="H1 Char"/>
+    <w:basedOn w:val="DefaultParagraphFont"/>
+    <w:link w:val="H1"/>
+    <w:rsid w:val="002D084A"/>
+    <w:rPr>
+      <w:b/>
+      <w:lang w:val="en-US"/>
+    </w:rPr>
+  </w:style>
+  <w:style w:type="paragraph" w:customStyle="1" w:styleId="H2">
+    <w:name w:val="H2"/>
+    <w:basedOn w:val="Normal"/>
+    <w:link w:val="H2Char"/>
+    <w:qFormat/>
+    <w:rsid w:val="002D084A"/>
+    <w:pPr>
+      <w:numPr>
+        <w:numId w:val="8"/>
+      </w:numPr>
+      <w:outlineLvl w:val="1"/>
+    </w:pPr>
+  </w:style>
+  <w:style w:type="character" w:customStyle="1" w:styleId="H2Char">
+    <w:name w:val="H2 Char"/>
+    <w:basedOn w:val="DefaultParagraphFont"/>
+    <w:link w:val="H2"/>
+    <w:rsid w:val="002D084A"/>
   </w:style>
 </w:styles>
 </file>

</xml_diff>

<commit_message>
server: update item parameters during item action saving (added transactions in a itemActionService.js).
</commit_message>
<xml_diff>
--- a/AWS/ReadMe_AWS.docx
+++ b/AWS/ReadMe_AWS.docx
@@ -66,35 +66,7 @@
         <w:rPr>
           <w:lang w:val="en-US"/>
         </w:rPr>
-        <w:t xml:space="preserve">This ReadMe explains how to </w:t>
-      </w:r>
-      <w:proofErr w:type="gramStart"/>
-      <w:r>
-        <w:rPr>
-          <w:lang w:val="en-US"/>
-        </w:rPr>
-        <w:t>setup</w:t>
-      </w:r>
-      <w:proofErr w:type="gramEnd"/>
-      <w:r>
-        <w:rPr>
-          <w:lang w:val="en-US"/>
-        </w:rPr>
-        <w:t xml:space="preserve"> AWS </w:t>
-      </w:r>
-      <w:proofErr w:type="gramStart"/>
-      <w:r>
-        <w:rPr>
-          <w:lang w:val="en-US"/>
-        </w:rPr>
-        <w:t>in order to</w:t>
-      </w:r>
-      <w:proofErr w:type="gramEnd"/>
-      <w:r>
-        <w:rPr>
-          <w:lang w:val="en-US"/>
-        </w:rPr>
-        <w:t xml:space="preserve"> allow running:</w:t>
+        <w:t>This ReadMe explains how to setup AWS in order to allow running:</w:t>
       </w:r>
     </w:p>
     <w:p>
@@ -136,21 +108,7 @@
         <w:rPr>
           <w:lang w:val="en-US"/>
         </w:rPr>
-        <w:t>process-</w:t>
-      </w:r>
-      <w:proofErr w:type="spellStart"/>
-      <w:r>
-        <w:rPr>
-          <w:lang w:val="en-US"/>
-        </w:rPr>
-        <w:t>eng</w:t>
-      </w:r>
-      <w:proofErr w:type="spellEnd"/>
-      <w:r>
-        <w:rPr>
-          <w:lang w:val="en-US"/>
-        </w:rPr>
-        <w:t xml:space="preserve">-app </w:t>
+        <w:t xml:space="preserve">process-eng-app </w:t>
       </w:r>
     </w:p>
     <w:p>
@@ -164,14 +122,12 @@
           <w:lang w:val="en-US"/>
         </w:rPr>
       </w:pPr>
-      <w:proofErr w:type="spellStart"/>
       <w:r>
         <w:rPr>
           <w:lang w:val="en-US"/>
         </w:rPr>
         <w:t>OperatorApp</w:t>
       </w:r>
-      <w:proofErr w:type="spellEnd"/>
     </w:p>
     <w:p>
       <w:pPr>
@@ -202,15 +158,7 @@
         <w:ind w:firstLine="714"/>
       </w:pPr>
       <w:r>
-        <w:t>AWS EC2 runs server and stores process-</w:t>
-      </w:r>
-      <w:proofErr w:type="spellStart"/>
-      <w:r>
-        <w:t>eng</w:t>
-      </w:r>
-      <w:proofErr w:type="spellEnd"/>
-      <w:r>
-        <w:t xml:space="preserve"> static html files.</w:t>
+        <w:t>AWS EC2 runs server and stores process-eng static html files.</w:t>
       </w:r>
     </w:p>
     <w:p>
@@ -777,55 +725,7 @@
           <w:highlight w:val="yellow"/>
           <w:lang w:val="en-US"/>
         </w:rPr>
-        <w:t xml:space="preserve">New tab is open with the ubuntu </w:t>
-      </w:r>
-      <w:proofErr w:type="spellStart"/>
-      <w:r>
-        <w:rPr>
-          <w:highlight w:val="yellow"/>
-          <w:lang w:val="en-US"/>
-        </w:rPr>
-        <w:t>cmd</w:t>
-      </w:r>
-      <w:proofErr w:type="spellEnd"/>
-      <w:r>
-        <w:rPr>
-          <w:highlight w:val="yellow"/>
-          <w:lang w:val="en-US"/>
-        </w:rPr>
-        <w:t xml:space="preserve"> window. At the </w:t>
-      </w:r>
-      <w:proofErr w:type="spellStart"/>
-      <w:r>
-        <w:rPr>
-          <w:highlight w:val="yellow"/>
-          <w:lang w:val="en-US"/>
-        </w:rPr>
-        <w:t>cmd</w:t>
-      </w:r>
-      <w:proofErr w:type="spellEnd"/>
-      <w:r>
-        <w:rPr>
-          <w:highlight w:val="yellow"/>
-          <w:lang w:val="en-US"/>
-        </w:rPr>
-        <w:t xml:space="preserve"> </w:t>
-      </w:r>
-      <w:proofErr w:type="spellStart"/>
-      <w:r>
-        <w:rPr>
-          <w:highlight w:val="yellow"/>
-          <w:lang w:val="en-US"/>
-        </w:rPr>
-        <w:t>wnd</w:t>
-      </w:r>
-      <w:proofErr w:type="spellEnd"/>
-      <w:r>
-        <w:rPr>
-          <w:highlight w:val="yellow"/>
-          <w:lang w:val="en-US"/>
-        </w:rPr>
-        <w:t xml:space="preserve"> do:</w:t>
+        <w:t>New tab is open with the ubuntu cmd window. At the cmd wnd do:</w:t>
       </w:r>
     </w:p>
     <w:p>
@@ -843,19 +743,11 @@
       </w:r>
     </w:p>
     <w:p>
-      <w:proofErr w:type="gramStart"/>
       <w:r>
         <w:rPr>
           <w:lang w:val="fr-FR"/>
         </w:rPr>
-        <w:t>nano</w:t>
-      </w:r>
-      <w:proofErr w:type="gramEnd"/>
-      <w:r>
-        <w:rPr>
-          <w:lang w:val="fr-FR"/>
-        </w:rPr>
-        <w:t xml:space="preserve"> </w:t>
+        <w:t xml:space="preserve">nano </w:t>
       </w:r>
       <w:r>
         <w:t>linux-server-ec2-establish.sh</w:t>
@@ -906,54 +798,23 @@
       </w:r>
     </w:p>
     <w:p>
-      <w:proofErr w:type="spellStart"/>
-      <w:r>
-        <w:t>chmod</w:t>
-      </w:r>
-      <w:proofErr w:type="spellEnd"/>
-      <w:r>
-        <w:t xml:space="preserve"> +x linux-server-ec2-establish.sh</w:t>
-      </w:r>
-    </w:p>
-    <w:p>
-      <w:r>
-        <w:t xml:space="preserve">./linux-server-ec2-establish.sh https://github.com/JuliaF929/ProductionRepo.git ProductionEC2 </w:t>
-      </w:r>
-      <w:proofErr w:type="spellStart"/>
-      <w:r>
-        <w:t>ProductionServer</w:t>
-      </w:r>
-      <w:proofErr w:type="spellEnd"/>
-    </w:p>
-    <w:p>
-      <w:pPr>
-        <w:rPr>
-          <w:lang w:val="en-US"/>
-        </w:rPr>
-      </w:pPr>
-      <w:proofErr w:type="spellStart"/>
-      <w:r>
-        <w:t>sudo</w:t>
-      </w:r>
-      <w:proofErr w:type="spellEnd"/>
-      <w:r>
-        <w:t xml:space="preserve"> </w:t>
-      </w:r>
-      <w:proofErr w:type="spellStart"/>
-      <w:r>
-        <w:t>systemctl</w:t>
-      </w:r>
-      <w:proofErr w:type="spellEnd"/>
-      <w:r>
-        <w:t xml:space="preserve"> status </w:t>
-      </w:r>
-      <w:proofErr w:type="spellStart"/>
-      <w:r>
-        <w:t>ProductionServer.service</w:t>
-      </w:r>
-      <w:proofErr w:type="spellEnd"/>
-      <w:r>
-        <w:t xml:space="preserve"> –no-pager </w:t>
+      <w:r>
+        <w:t>chmod +x linux-server-ec2-establish.sh</w:t>
+      </w:r>
+    </w:p>
+    <w:p>
+      <w:r>
+        <w:t>./linux-server-ec2-establish.sh https://github.com/JuliaF929/ProductionRepo.git ProductionEC2 ProductionServer</w:t>
+      </w:r>
+    </w:p>
+    <w:p>
+      <w:pPr>
+        <w:rPr>
+          <w:lang w:val="en-US"/>
+        </w:rPr>
+      </w:pPr>
+      <w:r>
+        <w:t xml:space="preserve">sudo systemctl status ProductionServer.service –no-pager </w:t>
       </w:r>
       <w:r>
         <w:rPr>
@@ -1083,19 +944,11 @@
           <w:lang w:val="en-US"/>
         </w:rPr>
       </w:pPr>
-      <w:proofErr w:type="gramStart"/>
       <w:r>
         <w:rPr>
           <w:lang w:val="fr-FR"/>
         </w:rPr>
-        <w:t>nano</w:t>
-      </w:r>
-      <w:proofErr w:type="gramEnd"/>
-      <w:r>
-        <w:rPr>
-          <w:lang w:val="fr-FR"/>
-        </w:rPr>
-        <w:t xml:space="preserve"> productionapp-463314-77556795ce19.json </w:t>
+        <w:t xml:space="preserve">nano productionapp-463314-77556795ce19.json </w:t>
       </w:r>
       <w:r>
         <w:rPr>
@@ -1113,82 +966,24 @@
           <w:lang w:val="en-US"/>
         </w:rPr>
       </w:pPr>
-      <w:proofErr w:type="spellStart"/>
-      <w:r>
-        <w:rPr>
-          <w:lang w:val="en-US"/>
-        </w:rPr>
-        <w:t>sudo</w:t>
-      </w:r>
-      <w:proofErr w:type="spellEnd"/>
-      <w:r>
-        <w:rPr>
-          <w:lang w:val="en-US"/>
-        </w:rPr>
-        <w:t xml:space="preserve"> </w:t>
-      </w:r>
-      <w:proofErr w:type="spellStart"/>
-      <w:r>
-        <w:rPr>
-          <w:lang w:val="en-US"/>
-        </w:rPr>
-        <w:t>systemctl</w:t>
-      </w:r>
-      <w:proofErr w:type="spellEnd"/>
-      <w:r>
-        <w:rPr>
-          <w:lang w:val="en-US"/>
-        </w:rPr>
-        <w:t xml:space="preserve"> daemon-reload</w:t>
-      </w:r>
-    </w:p>
-    <w:p>
-      <w:pPr>
-        <w:rPr>
-          <w:lang w:val="en-US"/>
-        </w:rPr>
-      </w:pPr>
-      <w:proofErr w:type="spellStart"/>
-      <w:r>
-        <w:rPr>
-          <w:lang w:val="en-US"/>
-        </w:rPr>
-        <w:t>sudo</w:t>
-      </w:r>
-      <w:proofErr w:type="spellEnd"/>
-      <w:r>
-        <w:rPr>
-          <w:lang w:val="en-US"/>
-        </w:rPr>
-        <w:t xml:space="preserve"> </w:t>
-      </w:r>
-      <w:proofErr w:type="spellStart"/>
-      <w:r>
-        <w:rPr>
-          <w:lang w:val="en-US"/>
-        </w:rPr>
-        <w:t>systemctl</w:t>
-      </w:r>
-      <w:proofErr w:type="spellEnd"/>
-      <w:r>
-        <w:rPr>
-          <w:lang w:val="en-US"/>
-        </w:rPr>
-        <w:t xml:space="preserve"> restart </w:t>
-      </w:r>
-      <w:proofErr w:type="spellStart"/>
-      <w:r>
-        <w:rPr>
-          <w:lang w:val="en-US"/>
-        </w:rPr>
-        <w:t>ProductionServer.service</w:t>
-      </w:r>
-      <w:proofErr w:type="spellEnd"/>
-      <w:r>
-        <w:rPr>
-          <w:lang w:val="en-US"/>
-        </w:rPr>
-        <w:t xml:space="preserve"> </w:t>
+      <w:r>
+        <w:rPr>
+          <w:lang w:val="en-US"/>
+        </w:rPr>
+        <w:t>sudo systemctl daemon-reload</w:t>
+      </w:r>
+    </w:p>
+    <w:p>
+      <w:pPr>
+        <w:rPr>
+          <w:lang w:val="en-US"/>
+        </w:rPr>
+      </w:pPr>
+      <w:r>
+        <w:rPr>
+          <w:lang w:val="en-US"/>
+        </w:rPr>
+        <w:t xml:space="preserve">sudo systemctl restart ProductionServer.service </w:t>
       </w:r>
       <w:r>
         <w:rPr>
@@ -1217,21 +1012,7 @@
         <w:rPr>
           <w:highlight w:val="green"/>
         </w:rPr>
-        <w:t>process-</w:t>
-      </w:r>
-      <w:proofErr w:type="spellStart"/>
-      <w:r>
-        <w:rPr>
-          <w:highlight w:val="green"/>
-        </w:rPr>
-        <w:t>eng</w:t>
-      </w:r>
-      <w:proofErr w:type="spellEnd"/>
-      <w:r>
-        <w:rPr>
-          <w:highlight w:val="green"/>
-        </w:rPr>
-        <w:t>-app</w:t>
+        <w:t>process-eng-app</w:t>
       </w:r>
     </w:p>
     <w:p>
@@ -1318,13 +1099,8 @@
       </w:r>
     </w:p>
     <w:p>
-      <w:proofErr w:type="spellStart"/>
-      <w:r>
-        <w:t>chmod</w:t>
-      </w:r>
-      <w:proofErr w:type="spellEnd"/>
-      <w:r>
-        <w:t xml:space="preserve"> +x </w:t>
+      <w:r>
+        <w:t xml:space="preserve">chmod +x </w:t>
       </w:r>
       <w:r>
         <w:t>linux-process-eng-app-ec2-after-server-establish.sh</w:t>
@@ -1344,15 +1120,7 @@
         <w:t>"&lt;put here the Elastic IP allocated&gt;</w:t>
       </w:r>
       <w:r>
-        <w:t>" ProductionEC2 process-</w:t>
-      </w:r>
-      <w:proofErr w:type="spellStart"/>
-      <w:r>
-        <w:t>eng</w:t>
-      </w:r>
-      <w:proofErr w:type="spellEnd"/>
-      <w:r>
-        <w:t>-app 5000</w:t>
+        <w:t>" ProductionEC2 process-eng-app 5000</w:t>
       </w:r>
     </w:p>
     <w:p/>
@@ -1413,13 +1181,8 @@
       </w:r>
     </w:p>
     <w:p>
-      <w:proofErr w:type="spellStart"/>
-      <w:r>
-        <w:t>Calibrix</w:t>
-      </w:r>
-      <w:proofErr w:type="spellEnd"/>
-      <w:r>
-        <w:t xml:space="preserve"> </w:t>
+      <w:r>
+        <w:t xml:space="preserve">Calibrix </w:t>
       </w:r>
       <w:r>
         <w:t>platform currently uses:</w:t>
@@ -1462,14 +1225,6 @@
       </w:r>
     </w:p>
     <w:p>
-      <w:pPr>
-        <w:pStyle w:val="H2"/>
-        <w:numPr>
-          <w:ilvl w:val="0"/>
-          <w:numId w:val="0"/>
-        </w:numPr>
-        <w:ind w:left="1080"/>
-      </w:pPr>
       <w:r>
         <w:t>No install required.</w:t>
       </w:r>
@@ -1488,12 +1243,11 @@
     </w:p>
     <w:p>
       <w:pPr>
-        <w:pStyle w:val="H2"/>
+        <w:pStyle w:val="ListParagraph"/>
         <w:numPr>
           <w:ilvl w:val="0"/>
-          <w:numId w:val="0"/>
+          <w:numId w:val="18"/>
         </w:numPr>
-        <w:ind w:left="1080"/>
       </w:pPr>
       <w:r>
         <w:rPr>
@@ -1503,6 +1257,18 @@
       </w:r>
       <w:r>
         <w:t>: explain installation of MongoDB Compass at AWS</w:t>
+      </w:r>
+    </w:p>
+    <w:p>
+      <w:pPr>
+        <w:pStyle w:val="ListParagraph"/>
+        <w:numPr>
+          <w:ilvl w:val="0"/>
+          <w:numId w:val="18"/>
+        </w:numPr>
+      </w:pPr>
+      <w:r>
+        <w:t>TODO: explain install of replica set on linux for mongodb transactions</w:t>
       </w:r>
     </w:p>
     <w:p>
@@ -1516,15 +1282,7 @@
     </w:p>
     <w:p>
       <w:r>
-        <w:t xml:space="preserve">AWS S3 is </w:t>
-      </w:r>
-      <w:proofErr w:type="gramStart"/>
-      <w:r>
-        <w:t>a</w:t>
-      </w:r>
-      <w:proofErr w:type="gramEnd"/>
-      <w:r>
-        <w:t xml:space="preserve"> AWS storage that will store files (zips for the test applications and pdfs for test reports).</w:t>
+        <w:t>AWS S3 is a AWS storage that will store files (zips for the test applications and pdfs for test reports).</w:t>
       </w:r>
     </w:p>
     <w:p>
@@ -1589,38 +1347,14 @@
         <w:rPr>
           <w:lang w:val="en-US"/>
         </w:rPr>
-        <w:t>Type “</w:t>
-      </w:r>
-      <w:r>
-        <w:rPr>
-          <w:lang w:val="en-US"/>
-        </w:rPr>
-        <w:t>S3</w:t>
-      </w:r>
-      <w:r>
-        <w:rPr>
-          <w:lang w:val="en-US"/>
-        </w:rPr>
-        <w:t>” at the search bar at the top.</w:t>
+        <w:t>Type “S3” at the search bar at the top.</w:t>
       </w:r>
       <w:r>
         <w:rPr>
           <w:lang w:val="en-US"/>
         </w:rPr>
         <w:br/>
-        <w:t xml:space="preserve">Enter </w:t>
-      </w:r>
-      <w:r>
-        <w:rPr>
-          <w:lang w:val="en-US"/>
-        </w:rPr>
-        <w:t>S3</w:t>
-      </w:r>
-      <w:r>
-        <w:rPr>
-          <w:lang w:val="en-US"/>
-        </w:rPr>
-        <w:t xml:space="preserve"> Dashboard.</w:t>
+        <w:t>Enter S3 Dashboard.</w:t>
       </w:r>
     </w:p>
     <w:p>
@@ -1636,6 +1370,7 @@
       </w:pPr>
       <w:r>
         <w:rPr>
+          <w:noProof/>
           <w:lang w:val="en-US"/>
         </w:rPr>
         <w:drawing>
@@ -1747,21 +1482,7 @@
         <w:rPr>
           <w:lang w:val="en-US"/>
         </w:rPr>
-        <w:t xml:space="preserve">The name shall be unique across any </w:t>
-      </w:r>
-      <w:proofErr w:type="gramStart"/>
-      <w:r>
-        <w:rPr>
-          <w:lang w:val="en-US"/>
-        </w:rPr>
-        <w:t>general purpose</w:t>
-      </w:r>
-      <w:proofErr w:type="gramEnd"/>
-      <w:r>
-        <w:rPr>
-          <w:lang w:val="en-US"/>
-        </w:rPr>
-        <w:t xml:space="preserve"> bucket at the whole AWS.</w:t>
+        <w:t>The name shall be unique across any general purpose bucket at the whole AWS.</w:t>
       </w:r>
     </w:p>
     <w:p>
@@ -1822,44 +1543,15 @@
         <w:rPr>
           <w:lang w:val="en-US"/>
         </w:rPr>
-        <w:t>P</w:t>
-      </w:r>
-      <w:r>
-        <w:rPr>
-          <w:lang w:val="en-US"/>
-        </w:rPr>
-        <w:t>ermissions</w:t>
-      </w:r>
-      <w:r>
-        <w:rPr>
-          <w:lang w:val="en-US"/>
-        </w:rPr>
-        <w:t xml:space="preserve"> for </w:t>
-      </w:r>
-      <w:r>
-        <w:rPr>
-          <w:lang w:val="en-US"/>
-        </w:rPr>
-        <w:t>“production-julia-s3”</w:t>
-      </w:r>
-      <w:r>
-        <w:rPr>
-          <w:lang w:val="en-US"/>
-        </w:rPr>
-        <w:t xml:space="preserve"> </w:t>
+        <w:t xml:space="preserve">Permissions for “production-julia-s3” </w:t>
       </w:r>
     </w:p>
     <w:p>
       <w:pPr>
         <w:ind w:left="1080"/>
       </w:pPr>
-      <w:proofErr w:type="gramStart"/>
-      <w:r>
-        <w:t>In order to</w:t>
-      </w:r>
-      <w:proofErr w:type="gramEnd"/>
-      <w:r>
-        <w:t xml:space="preserve"> allow uploading files to the bucket from different IPs, special </w:t>
+      <w:r>
+        <w:t xml:space="preserve">In order to allow uploading files to the bucket from different IPs, special </w:t>
       </w:r>
       <w:r>
         <w:t>p</w:t>
@@ -1892,6 +1584,9 @@
         </w:numPr>
       </w:pPr>
       <w:r>
+        <w:rPr>
+          <w:noProof/>
+        </w:rPr>
         <w:lastRenderedPageBreak/>
         <w:drawing>
           <wp:anchor distT="0" distB="0" distL="114300" distR="114300" simplePos="0" relativeHeight="251659264" behindDoc="1" locked="0" layoutInCell="1" allowOverlap="1" wp14:anchorId="6C218A15" wp14:editId="1930B2E2">
@@ -1964,6 +1659,9 @@
         </w:numPr>
       </w:pPr>
       <w:r>
+        <w:rPr>
+          <w:noProof/>
+        </w:rPr>
         <w:drawing>
           <wp:anchor distT="0" distB="0" distL="114300" distR="114300" simplePos="0" relativeHeight="251660288" behindDoc="1" locked="0" layoutInCell="1" allowOverlap="1" wp14:anchorId="3EF61499" wp14:editId="6126C40B">
             <wp:simplePos x="0" y="0"/>
@@ -2132,10 +1830,13 @@
           <w:szCs w:val="20"/>
           <w:lang w:val="en-US"/>
         </w:rPr>
-        <w:t xml:space="preserve">        "</w:t>
-      </w:r>
-      <w:proofErr w:type="spellStart"/>
-      <w:r>
+        <w:t xml:space="preserve">        "AllowedHeaders": [</w:t>
+      </w:r>
+    </w:p>
+    <w:p>
+      <w:pPr>
+        <w:pStyle w:val="ListParagraph"/>
+        <w:ind w:left="1074"/>
         <w:rPr>
           <w:i/>
           <w:iCs/>
@@ -2143,9 +1844,7 @@
           <w:szCs w:val="20"/>
           <w:lang w:val="en-US"/>
         </w:rPr>
-        <w:t>AllowedHeaders</w:t>
-      </w:r>
-      <w:proofErr w:type="spellEnd"/>
+      </w:pPr>
       <w:r>
         <w:rPr>
           <w:i/>
@@ -2154,7 +1853,7 @@
           <w:szCs w:val="20"/>
           <w:lang w:val="en-US"/>
         </w:rPr>
-        <w:t>": [</w:t>
+        <w:t xml:space="preserve">            "*"</w:t>
       </w:r>
     </w:p>
     <w:p>
@@ -2177,7 +1876,7 @@
           <w:szCs w:val="20"/>
           <w:lang w:val="en-US"/>
         </w:rPr>
-        <w:t xml:space="preserve">            "*"</w:t>
+        <w:t xml:space="preserve">        ],</w:t>
       </w:r>
     </w:p>
     <w:p>
@@ -2200,7 +1899,7 @@
           <w:szCs w:val="20"/>
           <w:lang w:val="en-US"/>
         </w:rPr>
-        <w:t xml:space="preserve">        ],</w:t>
+        <w:t xml:space="preserve">        "AllowedMethods": [</w:t>
       </w:r>
     </w:p>
     <w:p>
@@ -2223,10 +1922,13 @@
           <w:szCs w:val="20"/>
           <w:lang w:val="en-US"/>
         </w:rPr>
-        <w:t xml:space="preserve">        "</w:t>
-      </w:r>
-      <w:proofErr w:type="spellStart"/>
-      <w:r>
+        <w:t xml:space="preserve">            "GET",</w:t>
+      </w:r>
+    </w:p>
+    <w:p>
+      <w:pPr>
+        <w:pStyle w:val="ListParagraph"/>
+        <w:ind w:left="1074"/>
         <w:rPr>
           <w:i/>
           <w:iCs/>
@@ -2234,9 +1936,7 @@
           <w:szCs w:val="20"/>
           <w:lang w:val="en-US"/>
         </w:rPr>
-        <w:t>AllowedMethods</w:t>
-      </w:r>
-      <w:proofErr w:type="spellEnd"/>
+      </w:pPr>
       <w:r>
         <w:rPr>
           <w:i/>
@@ -2245,7 +1945,7 @@
           <w:szCs w:val="20"/>
           <w:lang w:val="en-US"/>
         </w:rPr>
-        <w:t>": [</w:t>
+        <w:t xml:space="preserve">            "PUT",</w:t>
       </w:r>
     </w:p>
     <w:p>
@@ -2268,7 +1968,7 @@
           <w:szCs w:val="20"/>
           <w:lang w:val="en-US"/>
         </w:rPr>
-        <w:t xml:space="preserve">            "GET",</w:t>
+        <w:t xml:space="preserve">            "POST",</w:t>
       </w:r>
     </w:p>
     <w:p>
@@ -2291,7 +1991,7 @@
           <w:szCs w:val="20"/>
           <w:lang w:val="en-US"/>
         </w:rPr>
-        <w:t xml:space="preserve">            "PUT",</w:t>
+        <w:t xml:space="preserve">            "HEAD"</w:t>
       </w:r>
     </w:p>
     <w:p>
@@ -2314,7 +2014,7 @@
           <w:szCs w:val="20"/>
           <w:lang w:val="en-US"/>
         </w:rPr>
-        <w:t xml:space="preserve">            "POST",</w:t>
+        <w:t xml:space="preserve">        ],</w:t>
       </w:r>
     </w:p>
     <w:p>
@@ -2337,75 +2037,7 @@
           <w:szCs w:val="20"/>
           <w:lang w:val="en-US"/>
         </w:rPr>
-        <w:t xml:space="preserve">            "HEAD"</w:t>
-      </w:r>
-    </w:p>
-    <w:p>
-      <w:pPr>
-        <w:pStyle w:val="ListParagraph"/>
-        <w:ind w:left="1074"/>
-        <w:rPr>
-          <w:i/>
-          <w:iCs/>
-          <w:sz w:val="20"/>
-          <w:szCs w:val="20"/>
-          <w:lang w:val="en-US"/>
-        </w:rPr>
-      </w:pPr>
-      <w:r>
-        <w:rPr>
-          <w:i/>
-          <w:iCs/>
-          <w:sz w:val="20"/>
-          <w:szCs w:val="20"/>
-          <w:lang w:val="en-US"/>
-        </w:rPr>
-        <w:t xml:space="preserve">        ],</w:t>
-      </w:r>
-    </w:p>
-    <w:p>
-      <w:pPr>
-        <w:pStyle w:val="ListParagraph"/>
-        <w:ind w:left="1074"/>
-        <w:rPr>
-          <w:i/>
-          <w:iCs/>
-          <w:sz w:val="20"/>
-          <w:szCs w:val="20"/>
-          <w:lang w:val="en-US"/>
-        </w:rPr>
-      </w:pPr>
-      <w:r>
-        <w:rPr>
-          <w:i/>
-          <w:iCs/>
-          <w:sz w:val="20"/>
-          <w:szCs w:val="20"/>
-          <w:lang w:val="en-US"/>
-        </w:rPr>
-        <w:t xml:space="preserve">        "</w:t>
-      </w:r>
-      <w:proofErr w:type="spellStart"/>
-      <w:r>
-        <w:rPr>
-          <w:i/>
-          <w:iCs/>
-          <w:sz w:val="20"/>
-          <w:szCs w:val="20"/>
-          <w:lang w:val="en-US"/>
-        </w:rPr>
-        <w:t>AllowedOrigins</w:t>
-      </w:r>
-      <w:proofErr w:type="spellEnd"/>
-      <w:r>
-        <w:rPr>
-          <w:i/>
-          <w:iCs/>
-          <w:sz w:val="20"/>
-          <w:szCs w:val="20"/>
-          <w:lang w:val="en-US"/>
-        </w:rPr>
-        <w:t>": [</w:t>
+        <w:t xml:space="preserve">        "AllowedOrigins": [</w:t>
       </w:r>
     </w:p>
     <w:p>
@@ -2495,10 +2127,13 @@
           <w:szCs w:val="20"/>
           <w:lang w:val="en-US"/>
         </w:rPr>
-        <w:t xml:space="preserve">        "</w:t>
-      </w:r>
-      <w:proofErr w:type="spellStart"/>
-      <w:r>
+        <w:t xml:space="preserve">        "ExposeHeaders": [</w:t>
+      </w:r>
+    </w:p>
+    <w:p>
+      <w:pPr>
+        <w:pStyle w:val="ListParagraph"/>
+        <w:ind w:left="1074"/>
         <w:rPr>
           <w:i/>
           <w:iCs/>
@@ -2506,9 +2141,7 @@
           <w:szCs w:val="20"/>
           <w:lang w:val="en-US"/>
         </w:rPr>
-        <w:t>ExposeHeaders</w:t>
-      </w:r>
-      <w:proofErr w:type="spellEnd"/>
+      </w:pPr>
       <w:r>
         <w:rPr>
           <w:i/>
@@ -2517,7 +2150,7 @@
           <w:szCs w:val="20"/>
           <w:lang w:val="en-US"/>
         </w:rPr>
-        <w:t>": [</w:t>
+        <w:t xml:space="preserve">            "ETag"</w:t>
       </w:r>
     </w:p>
     <w:p>
@@ -2540,7 +2173,7 @@
           <w:szCs w:val="20"/>
           <w:lang w:val="en-US"/>
         </w:rPr>
-        <w:t xml:space="preserve">            "ETag"</w:t>
+        <w:t xml:space="preserve">        ]</w:t>
       </w:r>
     </w:p>
     <w:p>
@@ -2563,13 +2196,18 @@
           <w:szCs w:val="20"/>
           <w:lang w:val="en-US"/>
         </w:rPr>
-        <w:t xml:space="preserve">        ]</w:t>
+        <w:t xml:space="preserve">    }</w:t>
       </w:r>
     </w:p>
     <w:p>
       <w:pPr>
         <w:pStyle w:val="ListParagraph"/>
         <w:ind w:left="1074"/>
+        <w:rPr>
+          <w:lang w:val="en-US"/>
+        </w:rPr>
+      </w:pPr>
+      <w:r>
         <w:rPr>
           <w:i/>
           <w:iCs/>
@@ -2577,7 +2215,8 @@
           <w:szCs w:val="20"/>
           <w:lang w:val="en-US"/>
         </w:rPr>
-      </w:pPr>
+        <w:t>]</w:t>
+      </w:r>
       <w:r>
         <w:rPr>
           <w:i/>
@@ -2586,35 +2225,6 @@
           <w:szCs w:val="20"/>
           <w:lang w:val="en-US"/>
         </w:rPr>
-        <w:t xml:space="preserve">    }</w:t>
-      </w:r>
-    </w:p>
-    <w:p>
-      <w:pPr>
-        <w:pStyle w:val="ListParagraph"/>
-        <w:ind w:left="1074"/>
-        <w:rPr>
-          <w:lang w:val="en-US"/>
-        </w:rPr>
-      </w:pPr>
-      <w:r>
-        <w:rPr>
-          <w:i/>
-          <w:iCs/>
-          <w:sz w:val="20"/>
-          <w:szCs w:val="20"/>
-          <w:lang w:val="en-US"/>
-        </w:rPr>
-        <w:t>]</w:t>
-      </w:r>
-      <w:r>
-        <w:rPr>
-          <w:i/>
-          <w:iCs/>
-          <w:sz w:val="20"/>
-          <w:szCs w:val="20"/>
-          <w:lang w:val="en-US"/>
-        </w:rPr>
         <w:br/>
       </w:r>
       <w:r>
@@ -2641,59 +2251,362 @@
           <w:highlight w:val="yellow"/>
           <w:lang w:val="en-US"/>
         </w:rPr>
-        <w:t>TBD</w:t>
-      </w:r>
-      <w:r>
-        <w:rPr>
-          <w:lang w:val="en-US"/>
-        </w:rPr>
-        <w:t>.</w:t>
+        <w:t>TB</w:t>
+      </w:r>
+      <w:r>
+        <w:rPr>
+          <w:lang w:val="en-US"/>
+        </w:rPr>
+        <w:t>D</w:t>
+      </w:r>
+    </w:p>
+    <w:p>
+      <w:pPr>
+        <w:pStyle w:val="H1"/>
+      </w:pPr>
+      <w:r>
+        <w:lastRenderedPageBreak/>
+        <w:t>Local Windows setups</w:t>
       </w:r>
     </w:p>
     <w:p>
       <w:pPr>
         <w:pStyle w:val="H2"/>
         <w:numPr>
+          <w:ilvl w:val="1"/>
+          <w:numId w:val="4"/>
+        </w:numPr>
+      </w:pPr>
+      <w:r>
+        <w:t>MongoDB install replica set</w:t>
+      </w:r>
+    </w:p>
+    <w:p>
+      <w:r>
+        <w:t>Installing replica set is required to support transactions (save also itemAction to itemActionsHistory collection and updating item’s parameters in items collection).</w:t>
+      </w:r>
+    </w:p>
+    <w:p>
+      <w:r>
+        <w:t xml:space="preserve">MongoDB on Windows supports </w:t>
+      </w:r>
+      <w:r>
+        <w:rPr>
+          <w:b/>
+          <w:bCs/>
+        </w:rPr>
+        <w:t>multi-document ACID transactions</w:t>
+      </w:r>
+      <w:r>
+        <w:rPr>
+          <w:b/>
+          <w:bCs/>
+        </w:rPr>
+        <w:t>.</w:t>
+      </w:r>
+    </w:p>
+    <w:p>
+      <w:pPr>
+        <w:pStyle w:val="ListParagraph"/>
+        <w:numPr>
           <w:ilvl w:val="0"/>
-          <w:numId w:val="0"/>
+          <w:numId w:val="14"/>
         </w:numPr>
-        <w:ind w:left="1080"/>
-      </w:pPr>
+      </w:pPr>
+      <w:r>
+        <w:t>Open cmd as administrator.</w:t>
+      </w:r>
+    </w:p>
+    <w:p>
+      <w:pPr>
+        <w:pStyle w:val="ListParagraph"/>
+        <w:numPr>
+          <w:ilvl w:val="0"/>
+          <w:numId w:val="14"/>
+        </w:numPr>
+      </w:pPr>
+      <w:r>
+        <w:t>Run:</w:t>
+      </w:r>
+      <w:r>
+        <w:br/>
+      </w:r>
+      <w:r>
+        <w:rPr>
+          <w:highlight w:val="lightGray"/>
+        </w:rPr>
+        <w:t>net stop MongoDB</w:t>
+      </w:r>
+    </w:p>
+    <w:p>
+      <w:pPr>
+        <w:pStyle w:val="ListParagraph"/>
+        <w:numPr>
+          <w:ilvl w:val="0"/>
+          <w:numId w:val="14"/>
+        </w:numPr>
+      </w:pPr>
+      <w:r>
+        <w:t>Open</w:t>
+      </w:r>
+      <w:r>
+        <w:t xml:space="preserve"> Notepad as administrator, open</w:t>
+      </w:r>
+      <w:r>
+        <w:t xml:space="preserve"> </w:t>
+      </w:r>
+      <w:r>
+        <w:rPr>
+          <w:i/>
+          <w:iCs/>
+        </w:rPr>
+        <w:t>mongod.cfg</w:t>
+      </w:r>
+      <w:r>
+        <w:t xml:space="preserve"> in </w:t>
+      </w:r>
+      <w:r>
+        <w:t>it:</w:t>
+      </w:r>
+      <w:r>
+        <w:br/>
+      </w:r>
+      <w:r>
+        <w:t>C:\Program Files\MongoDB\Server</w:t>
+      </w:r>
+      <w:r>
+        <w:rPr>
+          <w:i/>
+          <w:iCs/>
+        </w:rPr>
+        <w:t>\&lt;version&gt;\</w:t>
+      </w:r>
+      <w:r>
+        <w:t>bin\mongod.cfg</w:t>
+      </w:r>
+    </w:p>
+    <w:p>
+      <w:pPr>
+        <w:pStyle w:val="ListParagraph"/>
+        <w:numPr>
+          <w:ilvl w:val="0"/>
+          <w:numId w:val="14"/>
+        </w:numPr>
+      </w:pPr>
+      <w:r>
+        <w:t>Add under ‘#replication’:</w:t>
+      </w:r>
+      <w:r>
+        <w:br/>
+      </w:r>
+      <w:r>
+        <w:rPr>
+          <w:highlight w:val="lightGray"/>
+        </w:rPr>
+        <w:t>replication:</w:t>
+      </w:r>
+      <w:r>
+        <w:rPr>
+          <w:highlight w:val="lightGray"/>
+        </w:rPr>
+        <w:br/>
+        <w:t xml:space="preserve">   replSetName: "rs0"</w:t>
+      </w:r>
+    </w:p>
+    <w:p>
+      <w:pPr>
+        <w:pStyle w:val="ListParagraph"/>
+        <w:numPr>
+          <w:ilvl w:val="0"/>
+          <w:numId w:val="14"/>
+        </w:numPr>
+      </w:pPr>
+      <w:r>
+        <w:t>Run:</w:t>
+      </w:r>
+      <w:r>
+        <w:br/>
+      </w:r>
+      <w:r>
+        <w:rPr>
+          <w:highlight w:val="lightGray"/>
+        </w:rPr>
+        <w:t>net start MongoDB</w:t>
+      </w:r>
+    </w:p>
+    <w:p>
+      <w:pPr>
+        <w:pStyle w:val="ListParagraph"/>
+        <w:numPr>
+          <w:ilvl w:val="0"/>
+          <w:numId w:val="14"/>
+        </w:numPr>
+      </w:pPr>
+      <w:r>
+        <w:t>Install mongosh if not installed from:</w:t>
+      </w:r>
+      <w:r>
+        <w:br/>
+      </w:r>
+      <w:hyperlink r:id="rId16" w:history="1">
+        <w:r>
+          <w:rPr>
+            <w:rStyle w:val="Hyperlink"/>
+          </w:rPr>
+          <w:t>https://www.mongodb.com/try/download/shell</w:t>
+        </w:r>
+      </w:hyperlink>
+      <w:r>
+        <w:br/>
+        <w:t>Choose msi, not zip.</w:t>
+      </w:r>
+    </w:p>
+    <w:p>
+      <w:pPr>
+        <w:pStyle w:val="ListParagraph"/>
+        <w:numPr>
+          <w:ilvl w:val="0"/>
+          <w:numId w:val="14"/>
+        </w:numPr>
+      </w:pPr>
+      <w:r>
+        <w:t>Run:</w:t>
+      </w:r>
+      <w:r>
+        <w:br/>
+      </w:r>
+      <w:r>
+        <w:rPr>
+          <w:highlight w:val="lightGray"/>
+        </w:rPr>
+        <w:t>mongosh</w:t>
+      </w:r>
+    </w:p>
+    <w:p>
+      <w:pPr>
+        <w:pStyle w:val="ListParagraph"/>
+        <w:numPr>
+          <w:ilvl w:val="0"/>
+          <w:numId w:val="14"/>
+        </w:numPr>
+      </w:pPr>
+      <w:r>
+        <w:t>I</w:t>
+      </w:r>
+      <w:r>
+        <w:t>nside mongo shell:</w:t>
+      </w:r>
+      <w:r>
+        <w:br/>
+      </w:r>
+      <w:r>
+        <w:rPr>
+          <w:highlight w:val="lightGray"/>
+        </w:rPr>
+        <w:t>rs.initiate()</w:t>
+      </w:r>
+    </w:p>
+    <w:p>
+      <w:pPr>
+        <w:pStyle w:val="ListParagraph"/>
+        <w:numPr>
+          <w:ilvl w:val="0"/>
+          <w:numId w:val="14"/>
+        </w:numPr>
+      </w:pPr>
+      <w:r>
+        <w:t>Verify it worked:</w:t>
+      </w:r>
+      <w:r>
+        <w:br/>
+      </w:r>
+      <w:r>
+        <w:rPr>
+          <w:highlight w:val="lightGray"/>
+        </w:rPr>
+        <w:t>rs.status()</w:t>
+      </w:r>
+    </w:p>
+    <w:p>
+      <w:pPr>
+        <w:pStyle w:val="ListParagraph"/>
+        <w:ind w:left="1794"/>
+      </w:pPr>
+      <w:r>
+        <w:t>See:</w:t>
+      </w:r>
+      <w:r>
+        <w:br/>
+        <w:t>...</w:t>
+      </w:r>
+      <w:r>
+        <w:br/>
+      </w:r>
+      <w:r>
+        <w:rPr>
+          <w:highlight w:val="lightGray"/>
+        </w:rPr>
+        <w:t>set: ‘rs0’</w:t>
+      </w:r>
+      <w:r>
+        <w:br/>
+        <w:t>...</w:t>
+      </w:r>
+      <w:r>
+        <w:br/>
+      </w:r>
+      <w:r>
+        <w:drawing>
+          <wp:inline distT="0" distB="0" distL="0" distR="0" wp14:anchorId="7CA1B31E" wp14:editId="4483832B">
+            <wp:extent cx="4216219" cy="2026364"/>
+            <wp:effectExtent l="0" t="0" r="0" b="0"/>
+            <wp:docPr id="172640424" name="Picture 1"/>
+            <wp:cNvGraphicFramePr>
+              <a:graphicFrameLocks xmlns:a="http://schemas.openxmlformats.org/drawingml/2006/main" noChangeAspect="1"/>
+            </wp:cNvGraphicFramePr>
+            <a:graphic xmlns:a="http://schemas.openxmlformats.org/drawingml/2006/main">
+              <a:graphicData uri="http://schemas.openxmlformats.org/drawingml/2006/picture">
+                <pic:pic xmlns:pic="http://schemas.openxmlformats.org/drawingml/2006/picture">
+                  <pic:nvPicPr>
+                    <pic:cNvPr id="172640424" name=""/>
+                    <pic:cNvPicPr/>
+                  </pic:nvPicPr>
+                  <pic:blipFill>
+                    <a:blip r:embed="rId17"/>
+                    <a:stretch>
+                      <a:fillRect/>
+                    </a:stretch>
+                  </pic:blipFill>
+                  <pic:spPr>
+                    <a:xfrm>
+                      <a:off x="0" y="0"/>
+                      <a:ext cx="4249700" cy="2042455"/>
+                    </a:xfrm>
+                    <a:prstGeom prst="rect">
+                      <a:avLst/>
+                    </a:prstGeom>
+                  </pic:spPr>
+                </pic:pic>
+              </a:graphicData>
+            </a:graphic>
+          </wp:inline>
+        </w:drawing>
+      </w:r>
     </w:p>
     <w:p/>
     <w:p>
       <w:pPr>
-        <w:rPr>
-          <w:highlight w:val="lightGray"/>
-          <w:lang w:val="en-US"/>
-        </w:rPr>
-      </w:pPr>
-    </w:p>
-    <w:p/>
-    <w:p>
-      <w:pPr>
-        <w:rPr>
-          <w:lang w:val="en-US"/>
-        </w:rPr>
-      </w:pPr>
-    </w:p>
-    <w:p>
-      <w:pPr>
-        <w:rPr>
-          <w:lang w:val="en-US"/>
-        </w:rPr>
-      </w:pPr>
-    </w:p>
-    <w:p/>
-    <w:p>
-      <w:pPr>
-        <w:rPr>
-          <w:lang w:val="en-US"/>
-        </w:rPr>
-      </w:pPr>
-    </w:p>
-    <w:p>
-      <w:pPr>
+        <w:pStyle w:val="ListParagraph"/>
+        <w:ind w:left="1074"/>
+        <w:rPr>
+          <w:lang w:val="en-US"/>
+        </w:rPr>
+      </w:pPr>
+    </w:p>
+    <w:p>
+      <w:pPr>
+        <w:pStyle w:val="ListParagraph"/>
+        <w:ind w:left="1074"/>
         <w:rPr>
           <w:lang w:val="en-US"/>
         </w:rPr>
@@ -3587,6 +3500,95 @@
       <w:rPr>
         <w:rFonts w:ascii="Wingdings" w:hAnsi="Wingdings" w:hint="default"/>
       </w:rPr>
+    </w:lvl>
+  </w:abstractNum>
+  <w:abstractNum w:abstractNumId="9" w15:restartNumberingAfterBreak="0">
+    <w:nsid w:val="55DF0990"/>
+    <w:multiLevelType w:val="hybridMultilevel"/>
+    <w:tmpl w:val="14E4B4DA"/>
+    <w:lvl w:ilvl="0" w:tplc="2000000F">
+      <w:start w:val="1"/>
+      <w:numFmt w:val="decimal"/>
+      <w:lvlText w:val="%1."/>
+      <w:lvlJc w:val="left"/>
+      <w:pPr>
+        <w:ind w:left="720" w:hanging="360"/>
+      </w:pPr>
+      <w:rPr>
+        <w:rFonts w:hint="default"/>
+      </w:rPr>
+    </w:lvl>
+    <w:lvl w:ilvl="1" w:tplc="20000019" w:tentative="1">
+      <w:start w:val="1"/>
+      <w:numFmt w:val="lowerLetter"/>
+      <w:lvlText w:val="%2."/>
+      <w:lvlJc w:val="left"/>
+      <w:pPr>
+        <w:ind w:left="1440" w:hanging="360"/>
+      </w:pPr>
+    </w:lvl>
+    <w:lvl w:ilvl="2" w:tplc="2000001B" w:tentative="1">
+      <w:start w:val="1"/>
+      <w:numFmt w:val="lowerRoman"/>
+      <w:lvlText w:val="%3."/>
+      <w:lvlJc w:val="right"/>
+      <w:pPr>
+        <w:ind w:left="2160" w:hanging="180"/>
+      </w:pPr>
+    </w:lvl>
+    <w:lvl w:ilvl="3" w:tplc="2000000F" w:tentative="1">
+      <w:start w:val="1"/>
+      <w:numFmt w:val="decimal"/>
+      <w:lvlText w:val="%4."/>
+      <w:lvlJc w:val="left"/>
+      <w:pPr>
+        <w:ind w:left="2880" w:hanging="360"/>
+      </w:pPr>
+    </w:lvl>
+    <w:lvl w:ilvl="4" w:tplc="20000019" w:tentative="1">
+      <w:start w:val="1"/>
+      <w:numFmt w:val="lowerLetter"/>
+      <w:lvlText w:val="%5."/>
+      <w:lvlJc w:val="left"/>
+      <w:pPr>
+        <w:ind w:left="3600" w:hanging="360"/>
+      </w:pPr>
+    </w:lvl>
+    <w:lvl w:ilvl="5" w:tplc="2000001B" w:tentative="1">
+      <w:start w:val="1"/>
+      <w:numFmt w:val="lowerRoman"/>
+      <w:lvlText w:val="%6."/>
+      <w:lvlJc w:val="right"/>
+      <w:pPr>
+        <w:ind w:left="4320" w:hanging="180"/>
+      </w:pPr>
+    </w:lvl>
+    <w:lvl w:ilvl="6" w:tplc="2000000F" w:tentative="1">
+      <w:start w:val="1"/>
+      <w:numFmt w:val="decimal"/>
+      <w:lvlText w:val="%7."/>
+      <w:lvlJc w:val="left"/>
+      <w:pPr>
+        <w:ind w:left="5040" w:hanging="360"/>
+      </w:pPr>
+    </w:lvl>
+    <w:lvl w:ilvl="7" w:tplc="20000019" w:tentative="1">
+      <w:start w:val="1"/>
+      <w:numFmt w:val="lowerLetter"/>
+      <w:lvlText w:val="%8."/>
+      <w:lvlJc w:val="left"/>
+      <w:pPr>
+        <w:ind w:left="5760" w:hanging="360"/>
+      </w:pPr>
+    </w:lvl>
+    <w:lvl w:ilvl="8" w:tplc="2000001B" w:tentative="1">
+      <w:start w:val="1"/>
+      <w:numFmt w:val="lowerRoman"/>
+      <w:lvlText w:val="%9."/>
+      <w:lvlJc w:val="right"/>
+      <w:pPr>
+        <w:ind w:left="6480" w:hanging="180"/>
+      </w:pPr>
     </w:lvl>
   </w:abstractNum>
   <w:num w:numId="1" w16cid:durableId="785344112">
@@ -3645,6 +3647,9 @@
   </w:num>
   <w:num w:numId="17" w16cid:durableId="1568878373">
     <w:abstractNumId w:val="6"/>
+  </w:num>
+  <w:num w:numId="18" w16cid:durableId="1118527260">
+    <w:abstractNumId w:val="9"/>
   </w:num>
 </w:numbering>
 </file>
@@ -4251,7 +4256,6 @@
   <w:style w:type="character" w:default="1" w:styleId="DefaultParagraphFont">
     <w:name w:val="Default Paragraph Font"/>
     <w:uiPriority w:val="1"/>
-    <w:semiHidden/>
     <w:unhideWhenUsed/>
   </w:style>
   <w:style w:type="table" w:default="1" w:styleId="TableNormal">
@@ -4633,6 +4637,36 @@
     <w:link w:val="H2"/>
     <w:rsid w:val="002D084A"/>
   </w:style>
+  <w:style w:type="paragraph" w:styleId="NormalWeb">
+    <w:name w:val="Normal (Web)"/>
+    <w:basedOn w:val="Normal"/>
+    <w:uiPriority w:val="99"/>
+    <w:semiHidden/>
+    <w:unhideWhenUsed/>
+    <w:rsid w:val="00C1431A"/>
+    <w:pPr>
+      <w:spacing w:before="100" w:beforeAutospacing="1" w:after="100" w:afterAutospacing="1" w:line="240" w:lineRule="auto"/>
+    </w:pPr>
+    <w:rPr>
+      <w:rFonts w:ascii="Times New Roman" w:eastAsia="Times New Roman" w:hAnsi="Times New Roman" w:cs="Times New Roman"/>
+      <w:kern w:val="0"/>
+      <w:lang w:eastAsia="en-IL"/>
+      <w14:ligatures w14:val="none"/>
+    </w:rPr>
+  </w:style>
+  <w:style w:type="character" w:styleId="HTMLCode">
+    <w:name w:val="HTML Code"/>
+    <w:basedOn w:val="DefaultParagraphFont"/>
+    <w:uiPriority w:val="99"/>
+    <w:semiHidden/>
+    <w:unhideWhenUsed/>
+    <w:rsid w:val="00C1431A"/>
+    <w:rPr>
+      <w:rFonts w:ascii="Courier New" w:eastAsia="Times New Roman" w:hAnsi="Courier New" w:cs="Courier New"/>
+      <w:sz w:val="20"/>
+      <w:szCs w:val="20"/>
+    </w:rPr>
+  </w:style>
 </w:styles>
 </file>
 

</xml_diff>

<commit_message>
Adding explanations refatrding Install of replica set on linux ubuntu for mongodb transactions on AWS. Need for Mongodb transactions.
</commit_message>
<xml_diff>
--- a/AWS/ReadMe_AWS.docx
+++ b/AWS/ReadMe_AWS.docx
@@ -66,7 +66,35 @@
         <w:rPr>
           <w:lang w:val="en-US"/>
         </w:rPr>
-        <w:t>This ReadMe explains how to setup AWS in order to allow running:</w:t>
+        <w:t xml:space="preserve">This ReadMe explains how to </w:t>
+      </w:r>
+      <w:proofErr w:type="gramStart"/>
+      <w:r>
+        <w:rPr>
+          <w:lang w:val="en-US"/>
+        </w:rPr>
+        <w:t>setup</w:t>
+      </w:r>
+      <w:proofErr w:type="gramEnd"/>
+      <w:r>
+        <w:rPr>
+          <w:lang w:val="en-US"/>
+        </w:rPr>
+        <w:t xml:space="preserve"> AWS </w:t>
+      </w:r>
+      <w:proofErr w:type="gramStart"/>
+      <w:r>
+        <w:rPr>
+          <w:lang w:val="en-US"/>
+        </w:rPr>
+        <w:t>in order to</w:t>
+      </w:r>
+      <w:proofErr w:type="gramEnd"/>
+      <w:r>
+        <w:rPr>
+          <w:lang w:val="en-US"/>
+        </w:rPr>
+        <w:t xml:space="preserve"> allow running:</w:t>
       </w:r>
     </w:p>
     <w:p>
@@ -108,7 +136,21 @@
         <w:rPr>
           <w:lang w:val="en-US"/>
         </w:rPr>
-        <w:t xml:space="preserve">process-eng-app </w:t>
+        <w:t>process-</w:t>
+      </w:r>
+      <w:proofErr w:type="spellStart"/>
+      <w:r>
+        <w:rPr>
+          <w:lang w:val="en-US"/>
+        </w:rPr>
+        <w:t>eng</w:t>
+      </w:r>
+      <w:proofErr w:type="spellEnd"/>
+      <w:r>
+        <w:rPr>
+          <w:lang w:val="en-US"/>
+        </w:rPr>
+        <w:t xml:space="preserve">-app </w:t>
       </w:r>
     </w:p>
     <w:p>
@@ -122,12 +164,14 @@
           <w:lang w:val="en-US"/>
         </w:rPr>
       </w:pPr>
+      <w:proofErr w:type="spellStart"/>
       <w:r>
         <w:rPr>
           <w:lang w:val="en-US"/>
         </w:rPr>
         <w:t>OperatorApp</w:t>
       </w:r>
+      <w:proofErr w:type="spellEnd"/>
     </w:p>
     <w:p>
       <w:pPr>
@@ -158,7 +202,15 @@
         <w:ind w:firstLine="714"/>
       </w:pPr>
       <w:r>
-        <w:t>AWS EC2 runs server and stores process-eng static html files.</w:t>
+        <w:t>AWS EC2 runs server and stores process-</w:t>
+      </w:r>
+      <w:proofErr w:type="spellStart"/>
+      <w:r>
+        <w:t>eng</w:t>
+      </w:r>
+      <w:proofErr w:type="spellEnd"/>
+      <w:r>
+        <w:t xml:space="preserve"> static html files.</w:t>
       </w:r>
     </w:p>
     <w:p>
@@ -725,7 +777,55 @@
           <w:highlight w:val="yellow"/>
           <w:lang w:val="en-US"/>
         </w:rPr>
-        <w:t>New tab is open with the ubuntu cmd window. At the cmd wnd do:</w:t>
+        <w:t xml:space="preserve">New tab is open with the ubuntu </w:t>
+      </w:r>
+      <w:proofErr w:type="spellStart"/>
+      <w:r>
+        <w:rPr>
+          <w:highlight w:val="yellow"/>
+          <w:lang w:val="en-US"/>
+        </w:rPr>
+        <w:t>cmd</w:t>
+      </w:r>
+      <w:proofErr w:type="spellEnd"/>
+      <w:r>
+        <w:rPr>
+          <w:highlight w:val="yellow"/>
+          <w:lang w:val="en-US"/>
+        </w:rPr>
+        <w:t xml:space="preserve"> window. At the </w:t>
+      </w:r>
+      <w:proofErr w:type="spellStart"/>
+      <w:r>
+        <w:rPr>
+          <w:highlight w:val="yellow"/>
+          <w:lang w:val="en-US"/>
+        </w:rPr>
+        <w:t>cmd</w:t>
+      </w:r>
+      <w:proofErr w:type="spellEnd"/>
+      <w:r>
+        <w:rPr>
+          <w:highlight w:val="yellow"/>
+          <w:lang w:val="en-US"/>
+        </w:rPr>
+        <w:t xml:space="preserve"> </w:t>
+      </w:r>
+      <w:proofErr w:type="spellStart"/>
+      <w:r>
+        <w:rPr>
+          <w:highlight w:val="yellow"/>
+          <w:lang w:val="en-US"/>
+        </w:rPr>
+        <w:t>wnd</w:t>
+      </w:r>
+      <w:proofErr w:type="spellEnd"/>
+      <w:r>
+        <w:rPr>
+          <w:highlight w:val="yellow"/>
+          <w:lang w:val="en-US"/>
+        </w:rPr>
+        <w:t xml:space="preserve"> do:</w:t>
       </w:r>
     </w:p>
     <w:p>
@@ -743,11 +843,19 @@
       </w:r>
     </w:p>
     <w:p>
+      <w:proofErr w:type="gramStart"/>
       <w:r>
         <w:rPr>
           <w:lang w:val="fr-FR"/>
         </w:rPr>
-        <w:t xml:space="preserve">nano </w:t>
+        <w:t>nano</w:t>
+      </w:r>
+      <w:proofErr w:type="gramEnd"/>
+      <w:r>
+        <w:rPr>
+          <w:lang w:val="fr-FR"/>
+        </w:rPr>
+        <w:t xml:space="preserve"> </w:t>
       </w:r>
       <w:r>
         <w:t>linux-server-ec2-establish.sh</w:t>
@@ -798,23 +906,54 @@
       </w:r>
     </w:p>
     <w:p>
-      <w:r>
-        <w:t>chmod +x linux-server-ec2-establish.sh</w:t>
-      </w:r>
-    </w:p>
-    <w:p>
-      <w:r>
-        <w:t>./linux-server-ec2-establish.sh https://github.com/JuliaF929/ProductionRepo.git ProductionEC2 ProductionServer</w:t>
-      </w:r>
-    </w:p>
-    <w:p>
-      <w:pPr>
-        <w:rPr>
-          <w:lang w:val="en-US"/>
-        </w:rPr>
-      </w:pPr>
-      <w:r>
-        <w:t xml:space="preserve">sudo systemctl status ProductionServer.service –no-pager </w:t>
+      <w:proofErr w:type="spellStart"/>
+      <w:r>
+        <w:t>chmod</w:t>
+      </w:r>
+      <w:proofErr w:type="spellEnd"/>
+      <w:r>
+        <w:t xml:space="preserve"> +x linux-server-ec2-establish.sh</w:t>
+      </w:r>
+    </w:p>
+    <w:p>
+      <w:r>
+        <w:t xml:space="preserve">./linux-server-ec2-establish.sh https://github.com/JuliaF929/ProductionRepo.git ProductionEC2 </w:t>
+      </w:r>
+      <w:proofErr w:type="spellStart"/>
+      <w:r>
+        <w:t>ProductionServer</w:t>
+      </w:r>
+      <w:proofErr w:type="spellEnd"/>
+    </w:p>
+    <w:p>
+      <w:pPr>
+        <w:rPr>
+          <w:lang w:val="en-US"/>
+        </w:rPr>
+      </w:pPr>
+      <w:proofErr w:type="spellStart"/>
+      <w:r>
+        <w:t>sudo</w:t>
+      </w:r>
+      <w:proofErr w:type="spellEnd"/>
+      <w:r>
+        <w:t xml:space="preserve"> </w:t>
+      </w:r>
+      <w:proofErr w:type="spellStart"/>
+      <w:r>
+        <w:t>systemctl</w:t>
+      </w:r>
+      <w:proofErr w:type="spellEnd"/>
+      <w:r>
+        <w:t xml:space="preserve"> status </w:t>
+      </w:r>
+      <w:proofErr w:type="spellStart"/>
+      <w:r>
+        <w:t>ProductionServer.service</w:t>
+      </w:r>
+      <w:proofErr w:type="spellEnd"/>
+      <w:r>
+        <w:t xml:space="preserve"> –no-pager </w:t>
       </w:r>
       <w:r>
         <w:rPr>
@@ -944,11 +1083,19 @@
           <w:lang w:val="en-US"/>
         </w:rPr>
       </w:pPr>
+      <w:proofErr w:type="gramStart"/>
       <w:r>
         <w:rPr>
           <w:lang w:val="fr-FR"/>
         </w:rPr>
-        <w:t xml:space="preserve">nano productionapp-463314-77556795ce19.json </w:t>
+        <w:t>nano</w:t>
+      </w:r>
+      <w:proofErr w:type="gramEnd"/>
+      <w:r>
+        <w:rPr>
+          <w:lang w:val="fr-FR"/>
+        </w:rPr>
+        <w:t xml:space="preserve"> productionapp-463314-77556795ce19.json </w:t>
       </w:r>
       <w:r>
         <w:rPr>
@@ -966,24 +1113,82 @@
           <w:lang w:val="en-US"/>
         </w:rPr>
       </w:pPr>
-      <w:r>
-        <w:rPr>
-          <w:lang w:val="en-US"/>
-        </w:rPr>
-        <w:t>sudo systemctl daemon-reload</w:t>
-      </w:r>
-    </w:p>
-    <w:p>
-      <w:pPr>
-        <w:rPr>
-          <w:lang w:val="en-US"/>
-        </w:rPr>
-      </w:pPr>
-      <w:r>
-        <w:rPr>
-          <w:lang w:val="en-US"/>
-        </w:rPr>
-        <w:t xml:space="preserve">sudo systemctl restart ProductionServer.service </w:t>
+      <w:proofErr w:type="spellStart"/>
+      <w:r>
+        <w:rPr>
+          <w:lang w:val="en-US"/>
+        </w:rPr>
+        <w:t>sudo</w:t>
+      </w:r>
+      <w:proofErr w:type="spellEnd"/>
+      <w:r>
+        <w:rPr>
+          <w:lang w:val="en-US"/>
+        </w:rPr>
+        <w:t xml:space="preserve"> </w:t>
+      </w:r>
+      <w:proofErr w:type="spellStart"/>
+      <w:r>
+        <w:rPr>
+          <w:lang w:val="en-US"/>
+        </w:rPr>
+        <w:t>systemctl</w:t>
+      </w:r>
+      <w:proofErr w:type="spellEnd"/>
+      <w:r>
+        <w:rPr>
+          <w:lang w:val="en-US"/>
+        </w:rPr>
+        <w:t xml:space="preserve"> daemon-reload</w:t>
+      </w:r>
+    </w:p>
+    <w:p>
+      <w:pPr>
+        <w:rPr>
+          <w:lang w:val="en-US"/>
+        </w:rPr>
+      </w:pPr>
+      <w:proofErr w:type="spellStart"/>
+      <w:r>
+        <w:rPr>
+          <w:lang w:val="en-US"/>
+        </w:rPr>
+        <w:t>sudo</w:t>
+      </w:r>
+      <w:proofErr w:type="spellEnd"/>
+      <w:r>
+        <w:rPr>
+          <w:lang w:val="en-US"/>
+        </w:rPr>
+        <w:t xml:space="preserve"> </w:t>
+      </w:r>
+      <w:proofErr w:type="spellStart"/>
+      <w:r>
+        <w:rPr>
+          <w:lang w:val="en-US"/>
+        </w:rPr>
+        <w:t>systemctl</w:t>
+      </w:r>
+      <w:proofErr w:type="spellEnd"/>
+      <w:r>
+        <w:rPr>
+          <w:lang w:val="en-US"/>
+        </w:rPr>
+        <w:t xml:space="preserve"> restart </w:t>
+      </w:r>
+      <w:proofErr w:type="spellStart"/>
+      <w:r>
+        <w:rPr>
+          <w:lang w:val="en-US"/>
+        </w:rPr>
+        <w:t>ProductionServer.service</w:t>
+      </w:r>
+      <w:proofErr w:type="spellEnd"/>
+      <w:r>
+        <w:rPr>
+          <w:lang w:val="en-US"/>
+        </w:rPr>
+        <w:t xml:space="preserve"> </w:t>
       </w:r>
       <w:r>
         <w:rPr>
@@ -1012,7 +1217,21 @@
         <w:rPr>
           <w:highlight w:val="green"/>
         </w:rPr>
-        <w:t>process-eng-app</w:t>
+        <w:t>process-</w:t>
+      </w:r>
+      <w:proofErr w:type="spellStart"/>
+      <w:r>
+        <w:rPr>
+          <w:highlight w:val="green"/>
+        </w:rPr>
+        <w:t>eng</w:t>
+      </w:r>
+      <w:proofErr w:type="spellEnd"/>
+      <w:r>
+        <w:rPr>
+          <w:highlight w:val="green"/>
+        </w:rPr>
+        <w:t>-app</w:t>
       </w:r>
     </w:p>
     <w:p>
@@ -1099,8 +1318,13 @@
       </w:r>
     </w:p>
     <w:p>
-      <w:r>
-        <w:t xml:space="preserve">chmod +x </w:t>
+      <w:proofErr w:type="spellStart"/>
+      <w:r>
+        <w:t>chmod</w:t>
+      </w:r>
+      <w:proofErr w:type="spellEnd"/>
+      <w:r>
+        <w:t xml:space="preserve"> +x </w:t>
       </w:r>
       <w:r>
         <w:t>linux-process-eng-app-ec2-after-server-establish.sh</w:t>
@@ -1120,7 +1344,15 @@
         <w:t>"&lt;put here the Elastic IP allocated&gt;</w:t>
       </w:r>
       <w:r>
-        <w:t>" ProductionEC2 process-eng-app 5000</w:t>
+        <w:t>" ProductionEC2 process-</w:t>
+      </w:r>
+      <w:proofErr w:type="spellStart"/>
+      <w:r>
+        <w:t>eng</w:t>
+      </w:r>
+      <w:proofErr w:type="spellEnd"/>
+      <w:r>
+        <w:t>-app 5000</w:t>
       </w:r>
     </w:p>
     <w:p/>
@@ -1181,8 +1413,13 @@
       </w:r>
     </w:p>
     <w:p>
-      <w:r>
-        <w:t xml:space="preserve">Calibrix </w:t>
+      <w:proofErr w:type="spellStart"/>
+      <w:r>
+        <w:t>Calibrix</w:t>
+      </w:r>
+      <w:proofErr w:type="spellEnd"/>
+      <w:r>
+        <w:t xml:space="preserve"> </w:t>
       </w:r>
       <w:r>
         <w:t>platform currently uses:</w:t>
@@ -1268,21 +1505,371 @@
         </w:numPr>
       </w:pPr>
       <w:r>
-        <w:t>TODO: explain install of replica set on linux for mongodb transactions</w:t>
-      </w:r>
+        <w:t>I</w:t>
+      </w:r>
+      <w:r>
+        <w:t xml:space="preserve">nstall of replica set on </w:t>
+      </w:r>
+      <w:proofErr w:type="spellStart"/>
+      <w:r>
+        <w:t>linux</w:t>
+      </w:r>
+      <w:proofErr w:type="spellEnd"/>
+      <w:r>
+        <w:t xml:space="preserve"> </w:t>
+      </w:r>
+      <w:r>
+        <w:t xml:space="preserve">ubuntu </w:t>
+      </w:r>
+      <w:r>
+        <w:t xml:space="preserve">for </w:t>
+      </w:r>
+      <w:proofErr w:type="spellStart"/>
+      <w:r>
+        <w:t>mongodb</w:t>
+      </w:r>
+      <w:proofErr w:type="spellEnd"/>
+      <w:r>
+        <w:t xml:space="preserve"> transactions</w:t>
+      </w:r>
+      <w:r>
+        <w:t>:</w:t>
+      </w:r>
+    </w:p>
+    <w:p>
+      <w:pPr>
+        <w:pStyle w:val="ListParagraph"/>
+        <w:numPr>
+          <w:ilvl w:val="0"/>
+          <w:numId w:val="19"/>
+        </w:numPr>
+      </w:pPr>
+      <w:proofErr w:type="spellStart"/>
+      <w:r>
+        <w:rPr>
+          <w:shd w:val="clear" w:color="auto" w:fill="D9D9D9" w:themeFill="background1" w:themeFillShade="D9"/>
+        </w:rPr>
+        <w:lastRenderedPageBreak/>
+        <w:t>sudo</w:t>
+      </w:r>
+      <w:proofErr w:type="spellEnd"/>
+      <w:r>
+        <w:rPr>
+          <w:shd w:val="clear" w:color="auto" w:fill="D9D9D9" w:themeFill="background1" w:themeFillShade="D9"/>
+        </w:rPr>
+        <w:t xml:space="preserve"> </w:t>
+      </w:r>
+      <w:proofErr w:type="spellStart"/>
+      <w:r>
+        <w:rPr>
+          <w:shd w:val="clear" w:color="auto" w:fill="D9D9D9" w:themeFill="background1" w:themeFillShade="D9"/>
+        </w:rPr>
+        <w:t>systemctl</w:t>
+      </w:r>
+      <w:proofErr w:type="spellEnd"/>
+      <w:r>
+        <w:rPr>
+          <w:shd w:val="clear" w:color="auto" w:fill="D9D9D9" w:themeFill="background1" w:themeFillShade="D9"/>
+        </w:rPr>
+        <w:t xml:space="preserve"> stop </w:t>
+      </w:r>
+      <w:proofErr w:type="spellStart"/>
+      <w:r>
+        <w:rPr>
+          <w:shd w:val="clear" w:color="auto" w:fill="D9D9D9" w:themeFill="background1" w:themeFillShade="D9"/>
+        </w:rPr>
+        <w:t>mongod</w:t>
+      </w:r>
+      <w:proofErr w:type="spellEnd"/>
+    </w:p>
+    <w:p>
+      <w:pPr>
+        <w:pStyle w:val="ListParagraph"/>
+        <w:numPr>
+          <w:ilvl w:val="0"/>
+          <w:numId w:val="19"/>
+        </w:numPr>
+        <w:rPr>
+          <w:shd w:val="clear" w:color="auto" w:fill="D9D9D9" w:themeFill="background1" w:themeFillShade="D9"/>
+        </w:rPr>
+      </w:pPr>
+      <w:proofErr w:type="spellStart"/>
+      <w:r>
+        <w:rPr>
+          <w:shd w:val="clear" w:color="auto" w:fill="D9D9D9" w:themeFill="background1" w:themeFillShade="D9"/>
+        </w:rPr>
+        <w:t>sudo</w:t>
+      </w:r>
+      <w:proofErr w:type="spellEnd"/>
+      <w:r>
+        <w:rPr>
+          <w:shd w:val="clear" w:color="auto" w:fill="D9D9D9" w:themeFill="background1" w:themeFillShade="D9"/>
+        </w:rPr>
+        <w:t xml:space="preserve"> nano /etc/</w:t>
+      </w:r>
+      <w:proofErr w:type="spellStart"/>
+      <w:r>
+        <w:rPr>
+          <w:shd w:val="clear" w:color="auto" w:fill="D9D9D9" w:themeFill="background1" w:themeFillShade="D9"/>
+        </w:rPr>
+        <w:t>mongod.conf</w:t>
+      </w:r>
+      <w:proofErr w:type="spellEnd"/>
+    </w:p>
+    <w:p>
+      <w:pPr>
+        <w:pStyle w:val="ListParagraph"/>
+        <w:numPr>
+          <w:ilvl w:val="0"/>
+          <w:numId w:val="19"/>
+        </w:numPr>
+        <w:rPr>
+          <w:lang w:val="en-IL"/>
+        </w:rPr>
+      </w:pPr>
+      <w:r>
+        <w:rPr>
+          <w:lang w:val="en-IL"/>
+        </w:rPr>
+        <w:t>Add or change this block:</w:t>
+      </w:r>
+    </w:p>
+    <w:p>
+      <w:pPr>
+        <w:pStyle w:val="ListParagraph"/>
+        <w:shd w:val="clear" w:color="auto" w:fill="D9D9D9" w:themeFill="background1" w:themeFillShade="D9"/>
+        <w:rPr>
+          <w:lang w:val="en-IL"/>
+        </w:rPr>
+      </w:pPr>
+      <w:r>
+        <w:rPr>
+          <w:shd w:val="clear" w:color="auto" w:fill="D9D9D9" w:themeFill="background1" w:themeFillShade="D9"/>
+          <w:lang w:val="en-IL"/>
+        </w:rPr>
+        <w:t>replication</w:t>
+      </w:r>
+      <w:r>
+        <w:rPr>
+          <w:lang w:val="en-IL"/>
+        </w:rPr>
+        <w:t>:</w:t>
+      </w:r>
+    </w:p>
+    <w:p>
+      <w:pPr>
+        <w:pStyle w:val="ListParagraph"/>
+        <w:rPr>
+          <w:lang w:val="en-IL"/>
+        </w:rPr>
+      </w:pPr>
+      <w:r>
+        <w:rPr>
+          <w:shd w:val="clear" w:color="auto" w:fill="D9D9D9" w:themeFill="background1" w:themeFillShade="D9"/>
+          <w:lang w:val="en-IL"/>
+        </w:rPr>
+        <w:t xml:space="preserve">  </w:t>
+      </w:r>
+      <w:proofErr w:type="spellStart"/>
+      <w:r>
+        <w:rPr>
+          <w:shd w:val="clear" w:color="auto" w:fill="D9D9D9" w:themeFill="background1" w:themeFillShade="D9"/>
+          <w:lang w:val="en-IL"/>
+        </w:rPr>
+        <w:t>replSetName</w:t>
+      </w:r>
+      <w:proofErr w:type="spellEnd"/>
+      <w:r>
+        <w:rPr>
+          <w:shd w:val="clear" w:color="auto" w:fill="D9D9D9" w:themeFill="background1" w:themeFillShade="D9"/>
+          <w:lang w:val="en-IL"/>
+        </w:rPr>
+        <w:t>: "rs0"</w:t>
+      </w:r>
+    </w:p>
+    <w:p>
+      <w:pPr>
+        <w:pStyle w:val="ListParagraph"/>
+        <w:numPr>
+          <w:ilvl w:val="0"/>
+          <w:numId w:val="19"/>
+        </w:numPr>
+        <w:rPr>
+          <w:lang w:val="en-IL"/>
+        </w:rPr>
+      </w:pPr>
+      <w:proofErr w:type="spellStart"/>
+      <w:r>
+        <w:rPr>
+          <w:shd w:val="clear" w:color="auto" w:fill="D9D9D9" w:themeFill="background1" w:themeFillShade="D9"/>
+          <w:lang w:val="en-IL"/>
+        </w:rPr>
+        <w:t>sudo</w:t>
+      </w:r>
+      <w:proofErr w:type="spellEnd"/>
+      <w:r>
+        <w:rPr>
+          <w:shd w:val="clear" w:color="auto" w:fill="D9D9D9" w:themeFill="background1" w:themeFillShade="D9"/>
+          <w:lang w:val="en-IL"/>
+        </w:rPr>
+        <w:t xml:space="preserve"> </w:t>
+      </w:r>
+      <w:proofErr w:type="spellStart"/>
+      <w:r>
+        <w:rPr>
+          <w:shd w:val="clear" w:color="auto" w:fill="D9D9D9" w:themeFill="background1" w:themeFillShade="D9"/>
+          <w:lang w:val="en-IL"/>
+        </w:rPr>
+        <w:t>systemctl</w:t>
+      </w:r>
+      <w:proofErr w:type="spellEnd"/>
+      <w:r>
+        <w:rPr>
+          <w:shd w:val="clear" w:color="auto" w:fill="D9D9D9" w:themeFill="background1" w:themeFillShade="D9"/>
+          <w:lang w:val="en-IL"/>
+        </w:rPr>
+        <w:t xml:space="preserve"> start </w:t>
+      </w:r>
+      <w:proofErr w:type="spellStart"/>
+      <w:r>
+        <w:rPr>
+          <w:shd w:val="clear" w:color="auto" w:fill="D9D9D9" w:themeFill="background1" w:themeFillShade="D9"/>
+          <w:lang w:val="en-IL"/>
+        </w:rPr>
+        <w:t>mongod</w:t>
+      </w:r>
+      <w:proofErr w:type="spellEnd"/>
+    </w:p>
+    <w:p>
+      <w:pPr>
+        <w:pStyle w:val="ListParagraph"/>
+        <w:numPr>
+          <w:ilvl w:val="0"/>
+          <w:numId w:val="19"/>
+        </w:numPr>
+        <w:rPr>
+          <w:lang w:val="en-IL"/>
+        </w:rPr>
+      </w:pPr>
+      <w:proofErr w:type="spellStart"/>
+      <w:r>
+        <w:rPr>
+          <w:shd w:val="clear" w:color="auto" w:fill="D9D9D9" w:themeFill="background1" w:themeFillShade="D9"/>
+          <w:lang w:val="en-IL"/>
+        </w:rPr>
+        <w:t>mongosh</w:t>
+      </w:r>
+      <w:proofErr w:type="spellEnd"/>
+      <w:r>
+        <w:rPr>
+          <w:lang w:val="en-IL"/>
+        </w:rPr>
+        <w:br/>
+        <w:t>and then inside the shell:</w:t>
+      </w:r>
+      <w:r>
+        <w:rPr>
+          <w:lang w:val="en-IL"/>
+        </w:rPr>
+        <w:br/>
+      </w:r>
+      <w:proofErr w:type="spellStart"/>
+      <w:proofErr w:type="gramStart"/>
+      <w:r>
+        <w:rPr>
+          <w:shd w:val="clear" w:color="auto" w:fill="D9D9D9" w:themeFill="background1" w:themeFillShade="D9"/>
+          <w:lang w:val="en-IL"/>
+        </w:rPr>
+        <w:t>rs.initiate</w:t>
+      </w:r>
+      <w:proofErr w:type="spellEnd"/>
+      <w:proofErr w:type="gramEnd"/>
+      <w:r>
+        <w:rPr>
+          <w:shd w:val="clear" w:color="auto" w:fill="D9D9D9" w:themeFill="background1" w:themeFillShade="D9"/>
+          <w:lang w:val="en-IL"/>
+        </w:rPr>
+        <w:t>()</w:t>
+      </w:r>
+      <w:r>
+        <w:rPr>
+          <w:shd w:val="clear" w:color="auto" w:fill="D9D9D9" w:themeFill="background1" w:themeFillShade="D9"/>
+          <w:lang w:val="en-IL"/>
+        </w:rPr>
+        <w:br/>
+      </w:r>
+      <w:r>
+        <w:t>You should see something like:</w:t>
+      </w:r>
+      <w:r>
+        <w:br/>
+      </w:r>
+      <w:r>
+        <w:rPr>
+          <w:shd w:val="clear" w:color="auto" w:fill="D9D9D9" w:themeFill="background1" w:themeFillShade="D9"/>
+          <w:lang w:val="en-IL"/>
+        </w:rPr>
+        <w:t>{ "ok</w:t>
+      </w:r>
+      <w:proofErr w:type="gramStart"/>
+      <w:r>
+        <w:rPr>
+          <w:shd w:val="clear" w:color="auto" w:fill="D9D9D9" w:themeFill="background1" w:themeFillShade="D9"/>
+          <w:lang w:val="en-IL"/>
+        </w:rPr>
+        <w:t>" :</w:t>
+      </w:r>
+      <w:proofErr w:type="gramEnd"/>
+      <w:r>
+        <w:rPr>
+          <w:shd w:val="clear" w:color="auto" w:fill="D9D9D9" w:themeFill="background1" w:themeFillShade="D9"/>
+          <w:lang w:val="en-IL"/>
+        </w:rPr>
+        <w:t xml:space="preserve"> </w:t>
+      </w:r>
+      <w:proofErr w:type="gramStart"/>
+      <w:r>
+        <w:rPr>
+          <w:shd w:val="clear" w:color="auto" w:fill="D9D9D9" w:themeFill="background1" w:themeFillShade="D9"/>
+          <w:lang w:val="en-IL"/>
+        </w:rPr>
+        <w:t>1 }</w:t>
+      </w:r>
+      <w:proofErr w:type="gramEnd"/>
+    </w:p>
+    <w:p>
+      <w:pPr>
+        <w:pStyle w:val="ListParagraph"/>
+        <w:ind w:left="1080"/>
+        <w:rPr>
+          <w:lang w:val="en-IL"/>
+        </w:rPr>
+      </w:pPr>
+    </w:p>
+    <w:p>
+      <w:pPr>
+        <w:pStyle w:val="ListParagraph"/>
+      </w:pPr>
     </w:p>
     <w:p>
       <w:pPr>
         <w:pStyle w:val="H1"/>
       </w:pPr>
       <w:r>
-        <w:lastRenderedPageBreak/>
         <w:t>Configure AWS S3</w:t>
       </w:r>
     </w:p>
     <w:p>
       <w:r>
-        <w:t>AWS S3 is a AWS storage that will store files (zips for the test applications and pdfs for test reports).</w:t>
+        <w:t xml:space="preserve">AWS S3 is </w:t>
+      </w:r>
+      <w:proofErr w:type="gramStart"/>
+      <w:r>
+        <w:t>a</w:t>
+      </w:r>
+      <w:proofErr w:type="gramEnd"/>
+      <w:r>
+        <w:t xml:space="preserve"> AWS storage that will store files (zips for the test applications and pdfs for test reports).</w:t>
       </w:r>
     </w:p>
     <w:p>
@@ -1482,7 +2069,22 @@
         <w:rPr>
           <w:lang w:val="en-US"/>
         </w:rPr>
-        <w:t>The name shall be unique across any general purpose bucket at the whole AWS.</w:t>
+        <w:lastRenderedPageBreak/>
+        <w:t xml:space="preserve">The name shall be unique across any </w:t>
+      </w:r>
+      <w:proofErr w:type="gramStart"/>
+      <w:r>
+        <w:rPr>
+          <w:lang w:val="en-US"/>
+        </w:rPr>
+        <w:t>general purpose</w:t>
+      </w:r>
+      <w:proofErr w:type="gramEnd"/>
+      <w:r>
+        <w:rPr>
+          <w:lang w:val="en-US"/>
+        </w:rPr>
+        <w:t xml:space="preserve"> bucket at the whole AWS.</w:t>
       </w:r>
     </w:p>
     <w:p>
@@ -1550,8 +2152,13 @@
       <w:pPr>
         <w:ind w:left="1080"/>
       </w:pPr>
-      <w:r>
-        <w:t xml:space="preserve">In order to allow uploading files to the bucket from different IPs, special </w:t>
+      <w:proofErr w:type="gramStart"/>
+      <w:r>
+        <w:t>In order to</w:t>
+      </w:r>
+      <w:proofErr w:type="gramEnd"/>
+      <w:r>
+        <w:t xml:space="preserve"> allow uploading files to the bucket from different IPs, special </w:t>
       </w:r>
       <w:r>
         <w:t>p</w:t>
@@ -1587,7 +2194,6 @@
         <w:rPr>
           <w:noProof/>
         </w:rPr>
-        <w:lastRenderedPageBreak/>
         <w:drawing>
           <wp:anchor distT="0" distB="0" distL="114300" distR="114300" simplePos="0" relativeHeight="251659264" behindDoc="1" locked="0" layoutInCell="1" allowOverlap="1" wp14:anchorId="6C218A15" wp14:editId="1930B2E2">
             <wp:simplePos x="0" y="0"/>
@@ -1830,13 +2436,10 @@
           <w:szCs w:val="20"/>
           <w:lang w:val="en-US"/>
         </w:rPr>
-        <w:t xml:space="preserve">        "AllowedHeaders": [</w:t>
-      </w:r>
-    </w:p>
-    <w:p>
-      <w:pPr>
-        <w:pStyle w:val="ListParagraph"/>
-        <w:ind w:left="1074"/>
+        <w:t xml:space="preserve">        "</w:t>
+      </w:r>
+      <w:proofErr w:type="spellStart"/>
+      <w:r>
         <w:rPr>
           <w:i/>
           <w:iCs/>
@@ -1844,7 +2447,9 @@
           <w:szCs w:val="20"/>
           <w:lang w:val="en-US"/>
         </w:rPr>
-      </w:pPr>
+        <w:t>AllowedHeaders</w:t>
+      </w:r>
+      <w:proofErr w:type="spellEnd"/>
       <w:r>
         <w:rPr>
           <w:i/>
@@ -1853,7 +2458,7 @@
           <w:szCs w:val="20"/>
           <w:lang w:val="en-US"/>
         </w:rPr>
-        <w:t xml:space="preserve">            "*"</w:t>
+        <w:t>": [</w:t>
       </w:r>
     </w:p>
     <w:p>
@@ -1876,7 +2481,7 @@
           <w:szCs w:val="20"/>
           <w:lang w:val="en-US"/>
         </w:rPr>
-        <w:t xml:space="preserve">        ],</w:t>
+        <w:t xml:space="preserve">            "*"</w:t>
       </w:r>
     </w:p>
     <w:p>
@@ -1899,7 +2504,7 @@
           <w:szCs w:val="20"/>
           <w:lang w:val="en-US"/>
         </w:rPr>
-        <w:t xml:space="preserve">        "AllowedMethods": [</w:t>
+        <w:t xml:space="preserve">        ],</w:t>
       </w:r>
     </w:p>
     <w:p>
@@ -1922,13 +2527,10 @@
           <w:szCs w:val="20"/>
           <w:lang w:val="en-US"/>
         </w:rPr>
-        <w:t xml:space="preserve">            "GET",</w:t>
-      </w:r>
-    </w:p>
-    <w:p>
-      <w:pPr>
-        <w:pStyle w:val="ListParagraph"/>
-        <w:ind w:left="1074"/>
+        <w:t xml:space="preserve">        "</w:t>
+      </w:r>
+      <w:proofErr w:type="spellStart"/>
+      <w:r>
         <w:rPr>
           <w:i/>
           <w:iCs/>
@@ -1936,7 +2538,9 @@
           <w:szCs w:val="20"/>
           <w:lang w:val="en-US"/>
         </w:rPr>
-      </w:pPr>
+        <w:t>AllowedMethods</w:t>
+      </w:r>
+      <w:proofErr w:type="spellEnd"/>
       <w:r>
         <w:rPr>
           <w:i/>
@@ -1945,7 +2549,7 @@
           <w:szCs w:val="20"/>
           <w:lang w:val="en-US"/>
         </w:rPr>
-        <w:t xml:space="preserve">            "PUT",</w:t>
+        <w:t>": [</w:t>
       </w:r>
     </w:p>
     <w:p>
@@ -1968,7 +2572,7 @@
           <w:szCs w:val="20"/>
           <w:lang w:val="en-US"/>
         </w:rPr>
-        <w:t xml:space="preserve">            "POST",</w:t>
+        <w:t xml:space="preserve">            "GET",</w:t>
       </w:r>
     </w:p>
     <w:p>
@@ -1991,7 +2595,8 @@
           <w:szCs w:val="20"/>
           <w:lang w:val="en-US"/>
         </w:rPr>
-        <w:t xml:space="preserve">            "HEAD"</w:t>
+        <w:lastRenderedPageBreak/>
+        <w:t xml:space="preserve">            "PUT",</w:t>
       </w:r>
     </w:p>
     <w:p>
@@ -2014,7 +2619,7 @@
           <w:szCs w:val="20"/>
           <w:lang w:val="en-US"/>
         </w:rPr>
-        <w:t xml:space="preserve">        ],</w:t>
+        <w:t xml:space="preserve">            "POST",</w:t>
       </w:r>
     </w:p>
     <w:p>
@@ -2037,7 +2642,75 @@
           <w:szCs w:val="20"/>
           <w:lang w:val="en-US"/>
         </w:rPr>
-        <w:t xml:space="preserve">        "AllowedOrigins": [</w:t>
+        <w:t xml:space="preserve">            "HEAD"</w:t>
+      </w:r>
+    </w:p>
+    <w:p>
+      <w:pPr>
+        <w:pStyle w:val="ListParagraph"/>
+        <w:ind w:left="1074"/>
+        <w:rPr>
+          <w:i/>
+          <w:iCs/>
+          <w:sz w:val="20"/>
+          <w:szCs w:val="20"/>
+          <w:lang w:val="en-US"/>
+        </w:rPr>
+      </w:pPr>
+      <w:r>
+        <w:rPr>
+          <w:i/>
+          <w:iCs/>
+          <w:sz w:val="20"/>
+          <w:szCs w:val="20"/>
+          <w:lang w:val="en-US"/>
+        </w:rPr>
+        <w:t xml:space="preserve">        ],</w:t>
+      </w:r>
+    </w:p>
+    <w:p>
+      <w:pPr>
+        <w:pStyle w:val="ListParagraph"/>
+        <w:ind w:left="1074"/>
+        <w:rPr>
+          <w:i/>
+          <w:iCs/>
+          <w:sz w:val="20"/>
+          <w:szCs w:val="20"/>
+          <w:lang w:val="en-US"/>
+        </w:rPr>
+      </w:pPr>
+      <w:r>
+        <w:rPr>
+          <w:i/>
+          <w:iCs/>
+          <w:sz w:val="20"/>
+          <w:szCs w:val="20"/>
+          <w:lang w:val="en-US"/>
+        </w:rPr>
+        <w:t xml:space="preserve">        "</w:t>
+      </w:r>
+      <w:proofErr w:type="spellStart"/>
+      <w:r>
+        <w:rPr>
+          <w:i/>
+          <w:iCs/>
+          <w:sz w:val="20"/>
+          <w:szCs w:val="20"/>
+          <w:lang w:val="en-US"/>
+        </w:rPr>
+        <w:t>AllowedOrigins</w:t>
+      </w:r>
+      <w:proofErr w:type="spellEnd"/>
+      <w:r>
+        <w:rPr>
+          <w:i/>
+          <w:iCs/>
+          <w:sz w:val="20"/>
+          <w:szCs w:val="20"/>
+          <w:lang w:val="en-US"/>
+        </w:rPr>
+        <w:t>": [</w:t>
       </w:r>
     </w:p>
     <w:p>
@@ -2127,13 +2800,10 @@
           <w:szCs w:val="20"/>
           <w:lang w:val="en-US"/>
         </w:rPr>
-        <w:t xml:space="preserve">        "ExposeHeaders": [</w:t>
-      </w:r>
-    </w:p>
-    <w:p>
-      <w:pPr>
-        <w:pStyle w:val="ListParagraph"/>
-        <w:ind w:left="1074"/>
+        <w:t xml:space="preserve">        "</w:t>
+      </w:r>
+      <w:proofErr w:type="spellStart"/>
+      <w:r>
         <w:rPr>
           <w:i/>
           <w:iCs/>
@@ -2141,7 +2811,9 @@
           <w:szCs w:val="20"/>
           <w:lang w:val="en-US"/>
         </w:rPr>
-      </w:pPr>
+        <w:t>ExposeHeaders</w:t>
+      </w:r>
+      <w:proofErr w:type="spellEnd"/>
       <w:r>
         <w:rPr>
           <w:i/>
@@ -2150,7 +2822,7 @@
           <w:szCs w:val="20"/>
           <w:lang w:val="en-US"/>
         </w:rPr>
-        <w:t xml:space="preserve">            "ETag"</w:t>
+        <w:t>": [</w:t>
       </w:r>
     </w:p>
     <w:p>
@@ -2173,7 +2845,7 @@
           <w:szCs w:val="20"/>
           <w:lang w:val="en-US"/>
         </w:rPr>
-        <w:t xml:space="preserve">        ]</w:t>
+        <w:t xml:space="preserve">            "ETag"</w:t>
       </w:r>
     </w:p>
     <w:p>
@@ -2196,18 +2868,13 @@
           <w:szCs w:val="20"/>
           <w:lang w:val="en-US"/>
         </w:rPr>
-        <w:t xml:space="preserve">    }</w:t>
+        <w:t xml:space="preserve">        ]</w:t>
       </w:r>
     </w:p>
     <w:p>
       <w:pPr>
         <w:pStyle w:val="ListParagraph"/>
         <w:ind w:left="1074"/>
-        <w:rPr>
-          <w:lang w:val="en-US"/>
-        </w:rPr>
-      </w:pPr>
-      <w:r>
         <w:rPr>
           <w:i/>
           <w:iCs/>
@@ -2215,8 +2882,7 @@
           <w:szCs w:val="20"/>
           <w:lang w:val="en-US"/>
         </w:rPr>
-        <w:t>]</w:t>
-      </w:r>
+      </w:pPr>
       <w:r>
         <w:rPr>
           <w:i/>
@@ -2225,6 +2891,35 @@
           <w:szCs w:val="20"/>
           <w:lang w:val="en-US"/>
         </w:rPr>
+        <w:t xml:space="preserve">    }</w:t>
+      </w:r>
+    </w:p>
+    <w:p>
+      <w:pPr>
+        <w:pStyle w:val="ListParagraph"/>
+        <w:ind w:left="1074"/>
+        <w:rPr>
+          <w:lang w:val="en-US"/>
+        </w:rPr>
+      </w:pPr>
+      <w:r>
+        <w:rPr>
+          <w:i/>
+          <w:iCs/>
+          <w:sz w:val="20"/>
+          <w:szCs w:val="20"/>
+          <w:lang w:val="en-US"/>
+        </w:rPr>
+        <w:t>]</w:t>
+      </w:r>
+      <w:r>
+        <w:rPr>
+          <w:i/>
+          <w:iCs/>
+          <w:sz w:val="20"/>
+          <w:szCs w:val="20"/>
+          <w:lang w:val="en-US"/>
+        </w:rPr>
         <w:br/>
       </w:r>
       <w:r>
@@ -2265,7 +2960,6 @@
         <w:pStyle w:val="H1"/>
       </w:pPr>
       <w:r>
-        <w:lastRenderedPageBreak/>
         <w:t>Local Windows setups</w:t>
       </w:r>
     </w:p>
@@ -2283,7 +2977,23 @@
     </w:p>
     <w:p>
       <w:r>
-        <w:t>Installing replica set is required to support transactions (save also itemAction to itemActionsHistory collection and updating item’s parameters in items collection).</w:t>
+        <w:t xml:space="preserve">Installing replica set is required to support transactions (save also </w:t>
+      </w:r>
+      <w:proofErr w:type="spellStart"/>
+      <w:r>
+        <w:t>itemAction</w:t>
+      </w:r>
+      <w:proofErr w:type="spellEnd"/>
+      <w:r>
+        <w:t xml:space="preserve"> to </w:t>
+      </w:r>
+      <w:proofErr w:type="spellStart"/>
+      <w:r>
+        <w:t>itemActionsHistory</w:t>
+      </w:r>
+      <w:proofErr w:type="spellEnd"/>
+      <w:r>
+        <w:t xml:space="preserve"> collection and updating item’s parameters in items collection).</w:t>
       </w:r>
     </w:p>
     <w:p>
@@ -2314,7 +3024,15 @@
         </w:numPr>
       </w:pPr>
       <w:r>
-        <w:t>Open cmd as administrator.</w:t>
+        <w:t xml:space="preserve">Open </w:t>
+      </w:r>
+      <w:proofErr w:type="spellStart"/>
+      <w:r>
+        <w:t>cmd</w:t>
+      </w:r>
+      <w:proofErr w:type="spellEnd"/>
+      <w:r>
+        <w:t xml:space="preserve"> as administrator.</w:t>
       </w:r>
     </w:p>
     <w:p>
@@ -2355,6 +3073,7 @@
       <w:r>
         <w:t xml:space="preserve"> </w:t>
       </w:r>
+      <w:proofErr w:type="spellStart"/>
       <w:r>
         <w:rPr>
           <w:i/>
@@ -2362,6 +3081,7 @@
         </w:rPr>
         <w:t>mongod.cfg</w:t>
       </w:r>
+      <w:proofErr w:type="spellEnd"/>
       <w:r>
         <w:t xml:space="preserve"> in </w:t>
       </w:r>
@@ -2382,8 +3102,13 @@
         <w:t>\&lt;version&gt;\</w:t>
       </w:r>
       <w:r>
-        <w:t>bin\mongod.cfg</w:t>
-      </w:r>
+        <w:t>bin\</w:t>
+      </w:r>
+      <w:proofErr w:type="spellStart"/>
+      <w:r>
+        <w:t>mongod.cfg</w:t>
+      </w:r>
+      <w:proofErr w:type="spellEnd"/>
     </w:p>
     <w:p>
       <w:pPr>
@@ -2410,7 +3135,21 @@
           <w:highlight w:val="lightGray"/>
         </w:rPr>
         <w:br/>
-        <w:t xml:space="preserve">   replSetName: "rs0"</w:t>
+        <w:t xml:space="preserve">   </w:t>
+      </w:r>
+      <w:proofErr w:type="spellStart"/>
+      <w:r>
+        <w:rPr>
+          <w:highlight w:val="lightGray"/>
+        </w:rPr>
+        <w:t>replSetName</w:t>
+      </w:r>
+      <w:proofErr w:type="spellEnd"/>
+      <w:r>
+        <w:rPr>
+          <w:highlight w:val="lightGray"/>
+        </w:rPr>
+        <w:t>: "rs0"</w:t>
       </w:r>
     </w:p>
     <w:p>
@@ -2443,7 +3182,15 @@
         </w:numPr>
       </w:pPr>
       <w:r>
-        <w:t>Install mongosh if not installed from:</w:t>
+        <w:t xml:space="preserve">Install </w:t>
+      </w:r>
+      <w:proofErr w:type="spellStart"/>
+      <w:r>
+        <w:t>mongosh</w:t>
+      </w:r>
+      <w:proofErr w:type="spellEnd"/>
+      <w:r>
+        <w:t xml:space="preserve"> if not installed from:</w:t>
       </w:r>
       <w:r>
         <w:br/>
@@ -2458,7 +3205,15 @@
       </w:hyperlink>
       <w:r>
         <w:br/>
-        <w:t>Choose msi, not zip.</w:t>
+        <w:t xml:space="preserve">Choose </w:t>
+      </w:r>
+      <w:proofErr w:type="spellStart"/>
+      <w:r>
+        <w:t>msi</w:t>
+      </w:r>
+      <w:proofErr w:type="spellEnd"/>
+      <w:r>
+        <w:t>, not zip.</w:t>
       </w:r>
     </w:p>
     <w:p>
@@ -2475,12 +3230,14 @@
       <w:r>
         <w:br/>
       </w:r>
+      <w:proofErr w:type="spellStart"/>
       <w:r>
         <w:rPr>
           <w:highlight w:val="lightGray"/>
         </w:rPr>
         <w:t>mongosh</w:t>
       </w:r>
+      <w:proofErr w:type="spellEnd"/>
     </w:p>
     <w:p>
       <w:pPr>
@@ -2499,11 +3256,21 @@
       <w:r>
         <w:br/>
       </w:r>
+      <w:proofErr w:type="spellStart"/>
+      <w:proofErr w:type="gramStart"/>
       <w:r>
         <w:rPr>
           <w:highlight w:val="lightGray"/>
         </w:rPr>
-        <w:t>rs.initiate()</w:t>
+        <w:t>rs.initiate</w:t>
+      </w:r>
+      <w:proofErr w:type="spellEnd"/>
+      <w:proofErr w:type="gramEnd"/>
+      <w:r>
+        <w:rPr>
+          <w:highlight w:val="lightGray"/>
+        </w:rPr>
+        <w:t>()</w:t>
       </w:r>
     </w:p>
     <w:p>
@@ -2520,11 +3287,21 @@
       <w:r>
         <w:br/>
       </w:r>
+      <w:proofErr w:type="spellStart"/>
+      <w:proofErr w:type="gramStart"/>
       <w:r>
         <w:rPr>
           <w:highlight w:val="lightGray"/>
         </w:rPr>
-        <w:t>rs.status()</w:t>
+        <w:t>rs.status</w:t>
+      </w:r>
+      <w:proofErr w:type="spellEnd"/>
+      <w:proofErr w:type="gramEnd"/>
+      <w:r>
+        <w:rPr>
+          <w:highlight w:val="lightGray"/>
+        </w:rPr>
+        <w:t>()</w:t>
       </w:r>
     </w:p>
     <w:p>
@@ -2550,12 +3327,18 @@
       </w:r>
       <w:r>
         <w:br/>
+      </w:r>
+      <w:r>
+        <w:lastRenderedPageBreak/>
         <w:t>...</w:t>
       </w:r>
       <w:r>
         <w:br/>
       </w:r>
       <w:r>
+        <w:rPr>
+          <w:noProof/>
+        </w:rPr>
         <w:drawing>
           <wp:inline distT="0" distB="0" distL="0" distR="0" wp14:anchorId="7CA1B31E" wp14:editId="4483832B">
             <wp:extent cx="4216219" cy="2026364"/>
@@ -3588,6 +4371,95 @@
       <w:lvlJc w:val="right"/>
       <w:pPr>
         <w:ind w:left="6480" w:hanging="180"/>
+      </w:pPr>
+    </w:lvl>
+  </w:abstractNum>
+  <w:abstractNum w:abstractNumId="10" w15:restartNumberingAfterBreak="0">
+    <w:nsid w:val="5CA3129D"/>
+    <w:multiLevelType w:val="hybridMultilevel"/>
+    <w:tmpl w:val="8FDE99A6"/>
+    <w:lvl w:ilvl="0" w:tplc="C6426156">
+      <w:start w:val="1"/>
+      <w:numFmt w:val="decimal"/>
+      <w:lvlText w:val="%1."/>
+      <w:lvlJc w:val="left"/>
+      <w:pPr>
+        <w:ind w:left="1080" w:hanging="360"/>
+      </w:pPr>
+      <w:rPr>
+        <w:rFonts w:hint="default"/>
+      </w:rPr>
+    </w:lvl>
+    <w:lvl w:ilvl="1" w:tplc="20000019" w:tentative="1">
+      <w:start w:val="1"/>
+      <w:numFmt w:val="lowerLetter"/>
+      <w:lvlText w:val="%2."/>
+      <w:lvlJc w:val="left"/>
+      <w:pPr>
+        <w:ind w:left="1800" w:hanging="360"/>
+      </w:pPr>
+    </w:lvl>
+    <w:lvl w:ilvl="2" w:tplc="2000001B" w:tentative="1">
+      <w:start w:val="1"/>
+      <w:numFmt w:val="lowerRoman"/>
+      <w:lvlText w:val="%3."/>
+      <w:lvlJc w:val="right"/>
+      <w:pPr>
+        <w:ind w:left="2520" w:hanging="180"/>
+      </w:pPr>
+    </w:lvl>
+    <w:lvl w:ilvl="3" w:tplc="2000000F" w:tentative="1">
+      <w:start w:val="1"/>
+      <w:numFmt w:val="decimal"/>
+      <w:lvlText w:val="%4."/>
+      <w:lvlJc w:val="left"/>
+      <w:pPr>
+        <w:ind w:left="3240" w:hanging="360"/>
+      </w:pPr>
+    </w:lvl>
+    <w:lvl w:ilvl="4" w:tplc="20000019" w:tentative="1">
+      <w:start w:val="1"/>
+      <w:numFmt w:val="lowerLetter"/>
+      <w:lvlText w:val="%5."/>
+      <w:lvlJc w:val="left"/>
+      <w:pPr>
+        <w:ind w:left="3960" w:hanging="360"/>
+      </w:pPr>
+    </w:lvl>
+    <w:lvl w:ilvl="5" w:tplc="2000001B" w:tentative="1">
+      <w:start w:val="1"/>
+      <w:numFmt w:val="lowerRoman"/>
+      <w:lvlText w:val="%6."/>
+      <w:lvlJc w:val="right"/>
+      <w:pPr>
+        <w:ind w:left="4680" w:hanging="180"/>
+      </w:pPr>
+    </w:lvl>
+    <w:lvl w:ilvl="6" w:tplc="2000000F" w:tentative="1">
+      <w:start w:val="1"/>
+      <w:numFmt w:val="decimal"/>
+      <w:lvlText w:val="%7."/>
+      <w:lvlJc w:val="left"/>
+      <w:pPr>
+        <w:ind w:left="5400" w:hanging="360"/>
+      </w:pPr>
+    </w:lvl>
+    <w:lvl w:ilvl="7" w:tplc="20000019" w:tentative="1">
+      <w:start w:val="1"/>
+      <w:numFmt w:val="lowerLetter"/>
+      <w:lvlText w:val="%8."/>
+      <w:lvlJc w:val="left"/>
+      <w:pPr>
+        <w:ind w:left="6120" w:hanging="360"/>
+      </w:pPr>
+    </w:lvl>
+    <w:lvl w:ilvl="8" w:tplc="2000001B" w:tentative="1">
+      <w:start w:val="1"/>
+      <w:numFmt w:val="lowerRoman"/>
+      <w:lvlText w:val="%9."/>
+      <w:lvlJc w:val="right"/>
+      <w:pPr>
+        <w:ind w:left="6840" w:hanging="180"/>
       </w:pPr>
     </w:lvl>
   </w:abstractNum>
@@ -3650,6 +4522,9 @@
   </w:num>
   <w:num w:numId="18" w16cid:durableId="1118527260">
     <w:abstractNumId w:val="9"/>
+  </w:num>
+  <w:num w:numId="19" w16cid:durableId="525293839">
+    <w:abstractNumId w:val="10"/>
   </w:num>
 </w:numbering>
 </file>

</xml_diff>

<commit_message>
For process-eng-app build update .env.production instead of .env.ci. Changed file names to match their actual purposes. Readme_AWS.doc updated.
</commit_message>
<xml_diff>
--- a/AWS/ReadMe_AWS.docx
+++ b/AWS/ReadMe_AWS.docx
@@ -175,15 +175,30 @@
     </w:p>
     <w:p>
       <w:pPr>
-        <w:rPr>
-          <w:lang w:val="en-US"/>
-        </w:rPr>
-      </w:pPr>
-      <w:r>
-        <w:rPr>
-          <w:lang w:val="en-US"/>
-        </w:rPr>
-        <w:t>No DB (only Google Sheets for now).</w:t>
+        <w:pStyle w:val="ListParagraph"/>
+        <w:rPr>
+          <w:lang w:val="en-US"/>
+        </w:rPr>
+      </w:pPr>
+    </w:p>
+    <w:p>
+      <w:pPr>
+        <w:ind w:left="360"/>
+        <w:rPr>
+          <w:lang w:val="en-US"/>
+        </w:rPr>
+      </w:pPr>
+      <w:r>
+        <w:rPr>
+          <w:lang w:val="en-US"/>
+        </w:rPr>
+        <w:t>Google Sheets (to be replaced by SQL) &amp; MongoDB.</w:t>
+      </w:r>
+      <w:r>
+        <w:rPr>
+          <w:lang w:val="en-US"/>
+        </w:rPr>
+        <w:tab/>
       </w:r>
     </w:p>
     <w:p>
@@ -236,7 +251,7 @@
         </w:rPr>
         <w:br/>
       </w:r>
-      <w:hyperlink r:id="rId5" w:history="1">
+      <w:hyperlink r:id="rId6" w:history="1">
         <w:r>
           <w:rPr>
             <w:rStyle w:val="Hyperlink"/>
@@ -307,24 +322,40 @@
           <w:lang w:val="en-US"/>
         </w:rPr>
         <w:br/>
-        <w:t>This will take you to the creating new instance.</w:t>
-      </w:r>
-      <w:r>
-        <w:rPr>
-          <w:lang w:val="en-US"/>
-        </w:rPr>
-        <w:br/>
-      </w:r>
-      <w:r>
-        <w:rPr>
-          <w:noProof/>
+      </w:r>
+      <w:r>
+        <w:rPr>
+          <w:lang w:val="en-US"/>
+        </w:rPr>
+        <w:t>Type name (CalibrixEC2) and choose “Ubuntu”.</w:t>
+      </w:r>
+    </w:p>
+    <w:p>
+      <w:pPr>
+        <w:pStyle w:val="ListParagraph"/>
+        <w:ind w:left="1074"/>
+        <w:rPr>
+          <w:lang w:val="en-US"/>
+        </w:rPr>
+      </w:pPr>
+    </w:p>
+    <w:p>
+      <w:pPr>
+        <w:pStyle w:val="ListParagraph"/>
+        <w:ind w:left="1074"/>
+        <w:rPr>
+          <w:lang w:val="en-US"/>
+        </w:rPr>
+      </w:pPr>
+      <w:r>
+        <w:rPr>
           <w:lang w:val="en-US"/>
         </w:rPr>
         <w:drawing>
-          <wp:inline distT="0" distB="0" distL="0" distR="0" wp14:anchorId="249C2293" wp14:editId="7BA89E20">
-            <wp:extent cx="4346765" cy="2507601"/>
-            <wp:effectExtent l="0" t="0" r="0" b="7620"/>
-            <wp:docPr id="1085721146" name="Picture 1" descr="A screenshot of a computer&#10;&#10;AI-generated content may be incorrect."/>
+          <wp:inline distT="0" distB="0" distL="0" distR="0" wp14:anchorId="3D8AD6B8" wp14:editId="125C1D33">
+            <wp:extent cx="5731510" cy="1790700"/>
+            <wp:effectExtent l="0" t="0" r="2540" b="0"/>
+            <wp:docPr id="869191415" name="Picture 1" descr="A screenshot of a computer&#10;&#10;AI-generated content may be incorrect."/>
             <wp:cNvGraphicFramePr>
               <a:graphicFrameLocks xmlns:a="http://schemas.openxmlformats.org/drawingml/2006/main" noChangeAspect="1"/>
             </wp:cNvGraphicFramePr>
@@ -332,69 +363,7 @@
               <a:graphicData uri="http://schemas.openxmlformats.org/drawingml/2006/picture">
                 <pic:pic xmlns:pic="http://schemas.openxmlformats.org/drawingml/2006/picture">
                   <pic:nvPicPr>
-                    <pic:cNvPr id="1085721146" name="Picture 1" descr="A screenshot of a computer&#10;&#10;AI-generated content may be incorrect."/>
-                    <pic:cNvPicPr/>
-                  </pic:nvPicPr>
-                  <pic:blipFill>
-                    <a:blip r:embed="rId6"/>
-                    <a:stretch>
-                      <a:fillRect/>
-                    </a:stretch>
-                  </pic:blipFill>
-                  <pic:spPr>
-                    <a:xfrm>
-                      <a:off x="0" y="0"/>
-                      <a:ext cx="4361090" cy="2515865"/>
-                    </a:xfrm>
-                    <a:prstGeom prst="rect">
-                      <a:avLst/>
-                    </a:prstGeom>
-                  </pic:spPr>
-                </pic:pic>
-              </a:graphicData>
-            </a:graphic>
-          </wp:inline>
-        </w:drawing>
-      </w:r>
-    </w:p>
-    <w:p>
-      <w:pPr>
-        <w:pStyle w:val="ListParagraph"/>
-        <w:rPr>
-          <w:lang w:val="en-US"/>
-        </w:rPr>
-      </w:pPr>
-      <w:r>
-        <w:rPr>
-          <w:lang w:val="en-US"/>
-        </w:rPr>
-        <w:lastRenderedPageBreak/>
-        <w:t>Type name (ProductionEC2) and choose “Ubuntu”.</w:t>
-      </w:r>
-      <w:r>
-        <w:rPr>
-          <w:lang w:val="en-US"/>
-        </w:rPr>
-        <w:br/>
-      </w:r>
-      <w:r>
-        <w:rPr>
-          <w:noProof/>
-          <w:lang w:val="en-US"/>
-        </w:rPr>
-        <w:drawing>
-          <wp:inline distT="0" distB="0" distL="0" distR="0" wp14:anchorId="6631A294" wp14:editId="36C59763">
-            <wp:extent cx="4346575" cy="1682095"/>
-            <wp:effectExtent l="0" t="0" r="0" b="0"/>
-            <wp:docPr id="811470834" name="Picture 1" descr="A screenshot of a computer&#10;&#10;AI-generated content may be incorrect."/>
-            <wp:cNvGraphicFramePr>
-              <a:graphicFrameLocks xmlns:a="http://schemas.openxmlformats.org/drawingml/2006/main" noChangeAspect="1"/>
-            </wp:cNvGraphicFramePr>
-            <a:graphic xmlns:a="http://schemas.openxmlformats.org/drawingml/2006/main">
-              <a:graphicData uri="http://schemas.openxmlformats.org/drawingml/2006/picture">
-                <pic:pic xmlns:pic="http://schemas.openxmlformats.org/drawingml/2006/picture">
-                  <pic:nvPicPr>
-                    <pic:cNvPr id="811470834" name="Picture 1" descr="A screenshot of a computer&#10;&#10;AI-generated content may be incorrect."/>
+                    <pic:cNvPr id="869191415" name="Picture 1" descr="A screenshot of a computer&#10;&#10;AI-generated content may be incorrect."/>
                     <pic:cNvPicPr/>
                   </pic:nvPicPr>
                   <pic:blipFill>
@@ -406,7 +375,7 @@
                   <pic:spPr>
                     <a:xfrm>
                       <a:off x="0" y="0"/>
-                      <a:ext cx="4390936" cy="1699262"/>
+                      <a:ext cx="5731510" cy="1790700"/>
                     </a:xfrm>
                     <a:prstGeom prst="rect">
                       <a:avLst/>
@@ -418,25 +387,175 @@
           </wp:inline>
         </w:drawing>
       </w:r>
+    </w:p>
+    <w:p>
+      <w:pPr>
+        <w:pStyle w:val="ListParagraph"/>
+        <w:ind w:left="1074"/>
+        <w:rPr>
+          <w:lang w:val="en-US"/>
+        </w:rPr>
+      </w:pPr>
+      <w:r>
+        <w:rPr>
+          <w:lang w:val="en-US"/>
+        </w:rPr>
+        <w:drawing>
+          <wp:inline distT="0" distB="0" distL="0" distR="0" wp14:anchorId="72D8E486" wp14:editId="05C3CEF6">
+            <wp:extent cx="5731510" cy="1018540"/>
+            <wp:effectExtent l="0" t="0" r="2540" b="0"/>
+            <wp:docPr id="530994276" name="Picture 1" descr="A group of text on a white background&#10;&#10;AI-generated content may be incorrect."/>
+            <wp:cNvGraphicFramePr>
+              <a:graphicFrameLocks xmlns:a="http://schemas.openxmlformats.org/drawingml/2006/main" noChangeAspect="1"/>
+            </wp:cNvGraphicFramePr>
+            <a:graphic xmlns:a="http://schemas.openxmlformats.org/drawingml/2006/main">
+              <a:graphicData uri="http://schemas.openxmlformats.org/drawingml/2006/picture">
+                <pic:pic xmlns:pic="http://schemas.openxmlformats.org/drawingml/2006/picture">
+                  <pic:nvPicPr>
+                    <pic:cNvPr id="530994276" name="Picture 1" descr="A group of text on a white background&#10;&#10;AI-generated content may be incorrect."/>
+                    <pic:cNvPicPr/>
+                  </pic:nvPicPr>
+                  <pic:blipFill>
+                    <a:blip r:embed="rId8"/>
+                    <a:stretch>
+                      <a:fillRect/>
+                    </a:stretch>
+                  </pic:blipFill>
+                  <pic:spPr>
+                    <a:xfrm>
+                      <a:off x="0" y="0"/>
+                      <a:ext cx="5731510" cy="1018540"/>
+                    </a:xfrm>
+                    <a:prstGeom prst="rect">
+                      <a:avLst/>
+                    </a:prstGeom>
+                  </pic:spPr>
+                </pic:pic>
+              </a:graphicData>
+            </a:graphic>
+          </wp:inline>
+        </w:drawing>
+      </w:r>
+    </w:p>
+    <w:p>
+      <w:pPr>
+        <w:pStyle w:val="ListParagraph"/>
+        <w:numPr>
+          <w:ilvl w:val="0"/>
+          <w:numId w:val="1"/>
+        </w:numPr>
+        <w:rPr>
+          <w:lang w:val="en-US"/>
+        </w:rPr>
+      </w:pPr>
+      <w:r>
+        <w:rPr>
+          <w:lang w:val="en-US"/>
+        </w:rPr>
+        <w:t xml:space="preserve">Choose </w:t>
+      </w:r>
+      <w:r>
+        <w:rPr>
+          <w:lang w:val="en-US"/>
+        </w:rPr>
+        <w:t>t3.small.</w:t>
+      </w:r>
       <w:r>
         <w:rPr>
           <w:lang w:val="en-US"/>
         </w:rPr>
         <w:br/>
       </w:r>
+      <w:r>
+        <w:rPr>
+          <w:lang w:val="en-US"/>
+        </w:rPr>
+        <w:t>Create new key pair (save downloaded file).</w:t>
+      </w:r>
+    </w:p>
+    <w:p>
+      <w:pPr>
+        <w:rPr>
+          <w:lang w:val="en-US"/>
+        </w:rPr>
+      </w:pPr>
+      <w:r>
+        <w:rPr>
+          <w:lang w:val="en-US"/>
+        </w:rPr>
+        <w:lastRenderedPageBreak/>
+        <w:br/>
+      </w:r>
+      <w:r>
+        <w:rPr>
+          <w:lang w:val="en-US"/>
+        </w:rPr>
+        <w:drawing>
+          <wp:inline distT="0" distB="0" distL="0" distR="0" wp14:anchorId="43E76498" wp14:editId="1F0B0206">
+            <wp:extent cx="5731510" cy="2183130"/>
+            <wp:effectExtent l="0" t="0" r="2540" b="7620"/>
+            <wp:docPr id="728221935" name="Picture 1"/>
+            <wp:cNvGraphicFramePr>
+              <a:graphicFrameLocks xmlns:a="http://schemas.openxmlformats.org/drawingml/2006/main" noChangeAspect="1"/>
+            </wp:cNvGraphicFramePr>
+            <a:graphic xmlns:a="http://schemas.openxmlformats.org/drawingml/2006/main">
+              <a:graphicData uri="http://schemas.openxmlformats.org/drawingml/2006/picture">
+                <pic:pic xmlns:pic="http://schemas.openxmlformats.org/drawingml/2006/picture">
+                  <pic:nvPicPr>
+                    <pic:cNvPr id="728221935" name=""/>
+                    <pic:cNvPicPr/>
+                  </pic:nvPicPr>
+                  <pic:blipFill>
+                    <a:blip r:embed="rId9"/>
+                    <a:stretch>
+                      <a:fillRect/>
+                    </a:stretch>
+                  </pic:blipFill>
+                  <pic:spPr>
+                    <a:xfrm>
+                      <a:off x="0" y="0"/>
+                      <a:ext cx="5731510" cy="2183130"/>
+                    </a:xfrm>
+                    <a:prstGeom prst="rect">
+                      <a:avLst/>
+                    </a:prstGeom>
+                  </pic:spPr>
+                </pic:pic>
+              </a:graphicData>
+            </a:graphic>
+          </wp:inline>
+        </w:drawing>
+      </w:r>
+    </w:p>
+    <w:p>
+      <w:pPr>
+        <w:rPr>
+          <w:lang w:val="en-US"/>
+        </w:rPr>
+      </w:pPr>
     </w:p>
     <w:p>
       <w:pPr>
         <w:pStyle w:val="ListParagraph"/>
-        <w:rPr>
-          <w:lang w:val="en-US"/>
-        </w:rPr>
-      </w:pPr>
-      <w:r>
-        <w:rPr>
-          <w:lang w:val="en-US"/>
-        </w:rPr>
-        <w:t>Create new key pair (save downloaded file).</w:t>
+        <w:numPr>
+          <w:ilvl w:val="0"/>
+          <w:numId w:val="1"/>
+        </w:numPr>
+        <w:rPr>
+          <w:lang w:val="en-US"/>
+        </w:rPr>
+      </w:pPr>
+      <w:r>
+        <w:rPr>
+          <w:lang w:val="en-US"/>
+        </w:rPr>
+        <w:t>At the “Network settings” section check the “Allow HTTP traffic from the internet”.</w:t>
+      </w:r>
+      <w:r>
+        <w:rPr>
+          <w:lang w:val="en-US"/>
+        </w:rPr>
+        <w:br/>
       </w:r>
     </w:p>
     <w:p>
@@ -472,7 +591,7 @@
                     <pic:cNvPicPr/>
                   </pic:nvPicPr>
                   <pic:blipFill>
-                    <a:blip r:embed="rId8"/>
+                    <a:blip r:embed="rId10"/>
                     <a:stretch>
                       <a:fillRect/>
                     </a:stretch>
@@ -492,37 +611,29 @@
           </wp:inline>
         </w:drawing>
       </w:r>
-      <w:r>
-        <w:rPr>
-          <w:lang w:val="en-US"/>
-        </w:rPr>
-        <w:tab/>
-      </w:r>
-    </w:p>
-    <w:p>
-      <w:pPr>
-        <w:rPr>
-          <w:lang w:val="en-US"/>
-        </w:rPr>
-      </w:pPr>
-      <w:r>
-        <w:rPr>
-          <w:lang w:val="en-US"/>
-        </w:rPr>
-        <w:tab/>
-        <w:t>At the “Network settings” section check the “Allow HTTP traffic from the internet”.</w:t>
-      </w:r>
-      <w:r>
-        <w:rPr>
-          <w:lang w:val="en-US"/>
-        </w:rPr>
-        <w:br/>
-      </w:r>
-      <w:r>
-        <w:rPr>
-          <w:lang w:val="en-US"/>
-        </w:rPr>
-        <w:tab/>
+    </w:p>
+    <w:p>
+      <w:pPr>
+        <w:rPr>
+          <w:lang w:val="en-US"/>
+        </w:rPr>
+      </w:pPr>
+    </w:p>
+    <w:p>
+      <w:pPr>
+        <w:pStyle w:val="ListParagraph"/>
+        <w:numPr>
+          <w:ilvl w:val="0"/>
+          <w:numId w:val="1"/>
+        </w:numPr>
+        <w:rPr>
+          <w:lang w:val="en-US"/>
+        </w:rPr>
+      </w:pPr>
+      <w:r>
+        <w:rPr>
+          <w:lang w:val="en-US"/>
+        </w:rPr>
         <w:t>Click “Launch instance”.</w:t>
       </w:r>
       <w:r>
@@ -546,7 +657,7 @@
                     <pic:cNvPicPr/>
                   </pic:nvPicPr>
                   <pic:blipFill>
-                    <a:blip r:embed="rId9"/>
+                    <a:blip r:embed="rId11"/>
                     <a:stretch>
                       <a:fillRect/>
                     </a:stretch>
@@ -619,7 +730,7 @@
                     <pic:cNvPicPr/>
                   </pic:nvPicPr>
                   <pic:blipFill>
-                    <a:blip r:embed="rId10"/>
+                    <a:blip r:embed="rId12"/>
                     <a:stretch>
                       <a:fillRect/>
                     </a:stretch>
@@ -680,7 +791,7 @@
                     <pic:cNvPicPr/>
                   </pic:nvPicPr>
                   <pic:blipFill>
-                    <a:blip r:embed="rId11"/>
+                    <a:blip r:embed="rId13"/>
                     <a:stretch>
                       <a:fillRect/>
                     </a:stretch>
@@ -839,10 +950,53 @@
         <w:rPr>
           <w:highlight w:val="green"/>
         </w:rPr>
-        <w:t>Handling server</w:t>
-      </w:r>
-    </w:p>
-    <w:p>
+        <w:t>One</w:t>
+      </w:r>
+      <w:r>
+        <w:rPr>
+          <w:highlight w:val="green"/>
+        </w:rPr>
+        <w:t xml:space="preserve"> first</w:t>
+      </w:r>
+      <w:r>
+        <w:rPr>
+          <w:highlight w:val="green"/>
+        </w:rPr>
+        <w:t xml:space="preserve"> time setup</w:t>
+      </w:r>
+      <w:r>
+        <w:rPr>
+          <w:highlight w:val="green"/>
+        </w:rPr>
+        <w:t>, server</w:t>
+      </w:r>
+      <w:r>
+        <w:rPr>
+          <w:highlight w:val="green"/>
+        </w:rPr>
+        <w:t>, process-</w:t>
+      </w:r>
+      <w:proofErr w:type="spellStart"/>
+      <w:r>
+        <w:rPr>
+          <w:highlight w:val="green"/>
+        </w:rPr>
+        <w:t>eng</w:t>
+      </w:r>
+      <w:proofErr w:type="spellEnd"/>
+      <w:r>
+        <w:rPr>
+          <w:highlight w:val="green"/>
+        </w:rPr>
+        <w:t>-app</w:t>
+      </w:r>
+    </w:p>
+    <w:p>
+      <w:pPr>
+        <w:rPr>
+          <w:lang w:val="fr-FR"/>
+        </w:rPr>
+      </w:pPr>
       <w:proofErr w:type="gramStart"/>
       <w:r>
         <w:rPr>
@@ -858,16 +1012,556 @@
         <w:t xml:space="preserve"> </w:t>
       </w:r>
       <w:r>
+        <w:rPr>
+          <w:highlight w:val="yellow"/>
+          <w:lang w:val="fr-FR"/>
+        </w:rPr>
+        <w:t>clone-git-repo.sh</w:t>
+      </w:r>
+    </w:p>
+    <w:p>
+      <w:pPr>
+        <w:rPr>
+          <w:i/>
+          <w:iCs/>
+        </w:rPr>
+      </w:pPr>
+      <w:r>
+        <w:rPr>
+          <w:i/>
+          <w:iCs/>
+          <w:highlight w:val="lightGray"/>
+          <w:lang w:val="en-US"/>
+        </w:rPr>
+        <w:t xml:space="preserve">&lt;Paste contents of </w:t>
+      </w:r>
+      <w:r>
+        <w:rPr>
+          <w:i/>
+          <w:iCs/>
+          <w:highlight w:val="lightGray"/>
+        </w:rPr>
+        <w:t>clone-git-repo</w:t>
+      </w:r>
+      <w:r>
+        <w:rPr>
+          <w:i/>
+          <w:iCs/>
+          <w:highlight w:val="lightGray"/>
+        </w:rPr>
+        <w:t>.sh (at source control, AWS folder)</w:t>
+      </w:r>
+      <w:r>
+        <w:rPr>
+          <w:i/>
+          <w:iCs/>
+        </w:rPr>
+        <w:t>&gt;</w:t>
+      </w:r>
+    </w:p>
+    <w:p>
+      <w:proofErr w:type="spellStart"/>
+      <w:proofErr w:type="gramStart"/>
+      <w:r>
+        <w:rPr>
+          <w:lang w:val="fr-FR"/>
+        </w:rPr>
+        <w:t>bash</w:t>
+      </w:r>
+      <w:proofErr w:type="spellEnd"/>
+      <w:proofErr w:type="gramEnd"/>
+      <w:r>
+        <w:rPr>
+          <w:lang w:val="fr-FR"/>
+        </w:rPr>
+        <w:t xml:space="preserve"> clone-git-repo.sh </w:t>
+      </w:r>
+      <w:hyperlink r:id="rId14" w:history="1">
+        <w:r>
+          <w:rPr>
+            <w:rStyle w:val="Hyperlink"/>
+          </w:rPr>
+          <w:t>https://github.com/JuliaF929/ProductionRepo.git CalibrixEC2</w:t>
+        </w:r>
+      </w:hyperlink>
+    </w:p>
+    <w:p>
+      <w:proofErr w:type="gramStart"/>
+      <w:r>
+        <w:rPr>
+          <w:lang w:val="fr-FR"/>
+        </w:rPr>
+        <w:t>cd</w:t>
+      </w:r>
+      <w:proofErr w:type="gramEnd"/>
+      <w:r>
+        <w:rPr>
+          <w:lang w:val="fr-FR"/>
+        </w:rPr>
+        <w:t xml:space="preserve"> /</w:t>
+      </w:r>
+      <w:proofErr w:type="spellStart"/>
+      <w:r>
+        <w:rPr>
+          <w:lang w:val="fr-FR"/>
+        </w:rPr>
+        <w:t>opt</w:t>
+      </w:r>
+      <w:proofErr w:type="spellEnd"/>
+      <w:r>
+        <w:rPr>
+          <w:lang w:val="fr-FR"/>
+        </w:rPr>
+        <w:t>/</w:t>
+      </w:r>
+      <w:r>
+        <w:rPr>
+          <w:highlight w:val="yellow"/>
+          <w:lang w:val="fr-FR"/>
+        </w:rPr>
+        <w:t>Calibrix</w:t>
+      </w:r>
+      <w:r>
+        <w:rPr>
+          <w:highlight w:val="yellow"/>
+        </w:rPr>
+        <w:t>EC2</w:t>
+      </w:r>
+      <w:r>
+        <w:t>/ (here the source code was downloaded, if you change git folder, fix this name)</w:t>
+      </w:r>
+    </w:p>
+    <w:p>
+      <w:r>
+        <w:t>cd server</w:t>
+      </w:r>
+    </w:p>
+    <w:p>
+      <w:pPr>
+        <w:rPr>
+          <w:lang w:val="en-US"/>
+        </w:rPr>
+      </w:pPr>
+      <w:r>
+        <w:rPr>
+          <w:lang w:val="en-US"/>
+        </w:rPr>
+        <w:t>nano .env</w:t>
+      </w:r>
+    </w:p>
+    <w:p>
+      <w:pPr>
+        <w:rPr>
+          <w:i/>
+          <w:iCs/>
+        </w:rPr>
+      </w:pPr>
+      <w:r>
+        <w:rPr>
+          <w:i/>
+          <w:iCs/>
+          <w:highlight w:val="lightGray"/>
+          <w:lang w:val="en-US"/>
+        </w:rPr>
+        <w:lastRenderedPageBreak/>
+        <w:t xml:space="preserve">&lt;Paste contents of </w:t>
+      </w:r>
+      <w:r>
+        <w:rPr>
+          <w:i/>
+          <w:iCs/>
+          <w:highlight w:val="lightGray"/>
+        </w:rPr>
+        <w:t>.env</w:t>
+      </w:r>
+      <w:r>
+        <w:rPr>
+          <w:i/>
+          <w:iCs/>
+          <w:highlight w:val="lightGray"/>
+        </w:rPr>
+        <w:t xml:space="preserve"> (at source control, </w:t>
+      </w:r>
+      <w:r>
+        <w:rPr>
+          <w:i/>
+          <w:iCs/>
+          <w:highlight w:val="lightGray"/>
+        </w:rPr>
+        <w:t xml:space="preserve">server </w:t>
+      </w:r>
+      <w:r>
+        <w:rPr>
+          <w:i/>
+          <w:iCs/>
+          <w:highlight w:val="lightGray"/>
+        </w:rPr>
+        <w:t>folder)&gt;</w:t>
+      </w:r>
+    </w:p>
+    <w:p>
+      <w:pPr>
+        <w:rPr>
+          <w:lang w:val="en-IL"/>
+        </w:rPr>
+      </w:pPr>
+      <w:r>
+        <w:t xml:space="preserve">Update </w:t>
+      </w:r>
+      <w:r>
+        <w:rPr>
+          <w:highlight w:val="yellow"/>
+          <w:lang w:val="en-IL"/>
+        </w:rPr>
+        <w:t>CALIBRIX_SERVER_VERSION</w:t>
+      </w:r>
+      <w:r>
+        <w:rPr>
+          <w:lang w:val="en-IL"/>
+        </w:rPr>
+        <w:t xml:space="preserve"> value </w:t>
+      </w:r>
+      <w:r>
+        <w:rPr>
+          <w:lang w:val="en-IL"/>
+        </w:rPr>
+        <w:t xml:space="preserve">according to GitHub tag# </w:t>
+      </w:r>
+      <w:r>
+        <w:rPr>
+          <w:lang w:val="en-IL"/>
+        </w:rPr>
+        <w:t xml:space="preserve">if required (mainly the </w:t>
+      </w:r>
+      <w:r>
+        <w:rPr>
+          <w:highlight w:val="yellow"/>
+          <w:lang w:val="en-IL"/>
+        </w:rPr>
+        <w:t>patch</w:t>
+      </w:r>
+      <w:r>
+        <w:rPr>
+          <w:lang w:val="en-IL"/>
+        </w:rPr>
+        <w:t xml:space="preserve"> part of it)</w:t>
+      </w:r>
+    </w:p>
+    <w:p>
+      <w:pPr>
+        <w:rPr>
+          <w:highlight w:val="lightGray"/>
+          <w:lang w:val="en-US"/>
+        </w:rPr>
+      </w:pPr>
+      <w:r>
+        <w:rPr>
+          <w:i/>
+          <w:iCs/>
+          <w:highlight w:val="lightGray"/>
+          <w:lang w:val="en-US"/>
+        </w:rPr>
+        <w:t>&lt;Save and exit&gt;</w:t>
+      </w:r>
+    </w:p>
+    <w:p>
+      <w:pPr>
+        <w:rPr>
+          <w:lang w:val="en-US"/>
+        </w:rPr>
+      </w:pPr>
+      <w:r>
+        <w:rPr>
+          <w:lang w:val="en-US"/>
+        </w:rPr>
+        <w:t xml:space="preserve">cd </w:t>
+      </w:r>
+      <w:r>
+        <w:rPr>
+          <w:lang w:val="en-US"/>
+        </w:rPr>
+        <w:t>dal/sheets</w:t>
+      </w:r>
+    </w:p>
+    <w:p>
+      <w:pPr>
+        <w:rPr>
+          <w:lang w:val="en-US"/>
+        </w:rPr>
+      </w:pPr>
+      <w:proofErr w:type="gramStart"/>
+      <w:r>
+        <w:rPr>
+          <w:lang w:val="fr-FR"/>
+        </w:rPr>
+        <w:t>nano</w:t>
+      </w:r>
+      <w:proofErr w:type="gramEnd"/>
+      <w:r>
+        <w:rPr>
+          <w:lang w:val="fr-FR"/>
+        </w:rPr>
+        <w:t xml:space="preserve"> productionapp-463314-77556795ce19.json </w:t>
+      </w:r>
+      <w:r>
+        <w:rPr>
+          <w:i/>
+          <w:iCs/>
+          <w:highlight w:val="lightGray"/>
+          <w:lang w:val="en-US"/>
+        </w:rPr>
+        <w:t>#google Sheets config file</w:t>
+      </w:r>
+    </w:p>
+    <w:p>
+      <w:pPr>
+        <w:rPr>
+          <w:i/>
+          <w:iCs/>
+        </w:rPr>
+      </w:pPr>
+      <w:r>
+        <w:rPr>
+          <w:i/>
+          <w:iCs/>
+          <w:highlight w:val="lightGray"/>
+          <w:lang w:val="en-US"/>
+        </w:rPr>
+        <w:t xml:space="preserve">&lt;Paste contents </w:t>
+      </w:r>
+      <w:r>
+        <w:rPr>
+          <w:i/>
+          <w:iCs/>
+          <w:highlight w:val="lightGray"/>
+        </w:rPr>
+        <w:t xml:space="preserve">of </w:t>
+      </w:r>
+      <w:proofErr w:type="gramStart"/>
+      <w:r>
+        <w:rPr>
+          <w:i/>
+          <w:iCs/>
+          <w:highlight w:val="lightGray"/>
+        </w:rPr>
+        <w:t>productionapp</w:t>
+      </w:r>
+      <w:proofErr w:type="gramEnd"/>
+      <w:r>
+        <w:rPr>
+          <w:i/>
+          <w:iCs/>
+          <w:highlight w:val="lightGray"/>
+        </w:rPr>
+        <w:t xml:space="preserve">-463314-77556795ce19.json </w:t>
+      </w:r>
+      <w:r>
+        <w:rPr>
+          <w:i/>
+          <w:iCs/>
+          <w:highlight w:val="lightGray"/>
+        </w:rPr>
+        <w:t xml:space="preserve">(at source control, </w:t>
+      </w:r>
+      <w:r>
+        <w:rPr>
+          <w:i/>
+          <w:iCs/>
+          <w:highlight w:val="lightGray"/>
+        </w:rPr>
+        <w:t xml:space="preserve">server </w:t>
+      </w:r>
+      <w:r>
+        <w:rPr>
+          <w:i/>
+          <w:iCs/>
+          <w:highlight w:val="lightGray"/>
+        </w:rPr>
+        <w:t>folder)&gt;</w:t>
+      </w:r>
+    </w:p>
+    <w:p>
+      <w:pPr>
+        <w:rPr>
+          <w:i/>
+          <w:iCs/>
+          <w:highlight w:val="lightGray"/>
+          <w:lang w:val="en-US"/>
+        </w:rPr>
+      </w:pPr>
+      <w:r>
+        <w:rPr>
+          <w:i/>
+          <w:iCs/>
+          <w:highlight w:val="lightGray"/>
+          <w:lang w:val="en-US"/>
+        </w:rPr>
+        <w:t>&lt;Save and exit&gt;</w:t>
+      </w:r>
+    </w:p>
+    <w:p>
+      <w:pPr>
+        <w:rPr>
+          <w:lang w:val="fr-FR"/>
+        </w:rPr>
+      </w:pPr>
+      <w:proofErr w:type="gramStart"/>
+      <w:r>
+        <w:rPr>
+          <w:lang w:val="fr-FR"/>
+        </w:rPr>
+        <w:t>cd ..</w:t>
+      </w:r>
+      <w:r>
+        <w:rPr>
+          <w:lang w:val="fr-FR"/>
+        </w:rPr>
+        <w:t>/..</w:t>
+      </w:r>
+      <w:proofErr w:type="gramEnd"/>
+      <w:r>
+        <w:rPr>
+          <w:lang w:val="fr-FR"/>
+        </w:rPr>
+        <w:t>/</w:t>
+      </w:r>
+      <w:r>
+        <w:rPr>
+          <w:lang w:val="fr-FR"/>
+        </w:rPr>
+        <w:t>../</w:t>
+      </w:r>
+      <w:r>
+        <w:rPr>
+          <w:lang w:val="fr-FR"/>
+        </w:rPr>
+        <w:t>AWS</w:t>
+      </w:r>
+    </w:p>
+    <w:p>
+      <w:pPr>
+        <w:rPr>
+          <w:lang w:val="fr-FR"/>
+        </w:rPr>
+      </w:pPr>
+      <w:proofErr w:type="spellStart"/>
+      <w:proofErr w:type="gramStart"/>
+      <w:r>
+        <w:rPr>
+          <w:lang w:val="fr-FR"/>
+        </w:rPr>
+        <w:t>bash</w:t>
+      </w:r>
+      <w:proofErr w:type="spellEnd"/>
+      <w:proofErr w:type="gramEnd"/>
+      <w:r>
+        <w:rPr>
+          <w:lang w:val="fr-FR"/>
+        </w:rPr>
+        <w:t xml:space="preserve"> </w:t>
+      </w:r>
+      <w:r>
+        <w:rPr>
+          <w:highlight w:val="yellow"/>
+          <w:lang w:val="fr-FR"/>
+        </w:rPr>
+        <w:t>install-mongo.sh</w:t>
+      </w:r>
+    </w:p>
+    <w:p>
+      <w:r>
+        <w:t xml:space="preserve">bash </w:t>
+      </w:r>
+      <w:r>
+        <w:rPr>
+          <w:highlight w:val="yellow"/>
+        </w:rPr>
         <w:t>linux-server-ec2-establish.sh</w:t>
       </w:r>
     </w:p>
     <w:p>
       <w:pPr>
         <w:rPr>
-          <w:i/>
-          <w:iCs/>
-        </w:rPr>
-      </w:pPr>
+          <w:lang w:val="en-US"/>
+        </w:rPr>
+      </w:pPr>
+      <w:proofErr w:type="spellStart"/>
+      <w:r>
+        <w:rPr>
+          <w:lang w:val="en-US"/>
+        </w:rPr>
+        <w:t>sudo</w:t>
+      </w:r>
+      <w:proofErr w:type="spellEnd"/>
+      <w:r>
+        <w:rPr>
+          <w:lang w:val="en-US"/>
+        </w:rPr>
+        <w:t xml:space="preserve"> </w:t>
+      </w:r>
+      <w:proofErr w:type="spellStart"/>
+      <w:r>
+        <w:rPr>
+          <w:lang w:val="en-US"/>
+        </w:rPr>
+        <w:t>systemctl</w:t>
+      </w:r>
+      <w:proofErr w:type="spellEnd"/>
+      <w:r>
+        <w:rPr>
+          <w:lang w:val="en-US"/>
+        </w:rPr>
+        <w:t xml:space="preserve"> daemon-reload</w:t>
+      </w:r>
+    </w:p>
+    <w:p>
+      <w:pPr>
+        <w:rPr>
+          <w:lang w:val="en-US"/>
+        </w:rPr>
+      </w:pPr>
+      <w:proofErr w:type="spellStart"/>
+      <w:r>
+        <w:rPr>
+          <w:lang w:val="en-US"/>
+        </w:rPr>
+        <w:t>sudo</w:t>
+      </w:r>
+      <w:proofErr w:type="spellEnd"/>
+      <w:r>
+        <w:rPr>
+          <w:lang w:val="en-US"/>
+        </w:rPr>
+        <w:t xml:space="preserve"> </w:t>
+      </w:r>
+      <w:proofErr w:type="spellStart"/>
+      <w:r>
+        <w:rPr>
+          <w:lang w:val="en-US"/>
+        </w:rPr>
+        <w:t>systemctl</w:t>
+      </w:r>
+      <w:proofErr w:type="spellEnd"/>
+      <w:r>
+        <w:rPr>
+          <w:lang w:val="en-US"/>
+        </w:rPr>
+        <w:t xml:space="preserve"> restart </w:t>
+      </w:r>
+      <w:proofErr w:type="spellStart"/>
+      <w:r>
+        <w:rPr>
+          <w:lang w:val="en-US"/>
+        </w:rPr>
+        <w:t>ProductionServer.service</w:t>
+      </w:r>
+      <w:proofErr w:type="spellEnd"/>
+      <w:r>
+        <w:rPr>
+          <w:lang w:val="en-US"/>
+        </w:rPr>
+        <w:t xml:space="preserve"> </w:t>
+      </w:r>
       <w:r>
         <w:rPr>
           <w:i/>
@@ -875,26 +1569,82 @@
           <w:highlight w:val="lightGray"/>
           <w:lang w:val="en-US"/>
         </w:rPr>
-        <w:t xml:space="preserve">&lt;Paste contents of </w:t>
+        <w:t>#restart the server</w:t>
+      </w:r>
+    </w:p>
+    <w:p>
+      <w:pPr>
+        <w:rPr>
+          <w:i/>
+          <w:iCs/>
+          <w:lang w:val="en-US"/>
+        </w:rPr>
+      </w:pPr>
+      <w:proofErr w:type="spellStart"/>
+      <w:r>
+        <w:t>sudo</w:t>
+      </w:r>
+      <w:proofErr w:type="spellEnd"/>
+      <w:r>
+        <w:t xml:space="preserve"> </w:t>
+      </w:r>
+      <w:proofErr w:type="spellStart"/>
+      <w:r>
+        <w:t>systemctl</w:t>
+      </w:r>
+      <w:proofErr w:type="spellEnd"/>
+      <w:r>
+        <w:t xml:space="preserve"> status </w:t>
+      </w:r>
+      <w:proofErr w:type="spellStart"/>
+      <w:r>
+        <w:t>ProductionServer.service</w:t>
+      </w:r>
+      <w:proofErr w:type="spellEnd"/>
+      <w:r>
+        <w:t xml:space="preserve"> </w:t>
+      </w:r>
+      <w:r>
+        <w:t>--</w:t>
+      </w:r>
+      <w:r>
+        <w:t xml:space="preserve">no-pager </w:t>
       </w:r>
       <w:r>
         <w:rPr>
           <w:i/>
           <w:iCs/>
           <w:highlight w:val="lightGray"/>
-        </w:rPr>
-        <w:t>linux-server-ec2-establish.sh (at source control, AWS folder)&gt;</w:t>
-      </w:r>
-    </w:p>
-    <w:p>
-      <w:pPr>
+          <w:lang w:val="en-US"/>
+        </w:rPr>
+        <w:t>#validation that the server is running</w:t>
+      </w:r>
+    </w:p>
+    <w:p>
+      <w:r>
+        <w:t xml:space="preserve">bash </w:t>
+      </w:r>
+      <w:r>
+        <w:t xml:space="preserve">linux-process-eng-app-ec2-after-server-establish.sh </w:t>
+      </w:r>
+      <w:r>
         <w:rPr>
           <w:i/>
           <w:iCs/>
           <w:highlight w:val="lightGray"/>
           <w:lang w:val="en-US"/>
         </w:rPr>
-      </w:pPr>
+        <w:t>"&lt;</w:t>
+      </w:r>
+      <w:r>
+        <w:rPr>
+          <w:i/>
+          <w:iCs/>
+          <w:highlight w:val="yellow"/>
+          <w:lang w:val="en-US"/>
+        </w:rPr>
+        <w:t>put here the Elastic IP allocated</w:t>
+      </w:r>
       <w:r>
         <w:rPr>
           <w:i/>
@@ -902,449 +1652,16 @@
           <w:highlight w:val="lightGray"/>
           <w:lang w:val="en-US"/>
         </w:rPr>
-        <w:t>&lt;Save and exit&gt;</w:t>
-      </w:r>
-    </w:p>
-    <w:p>
-      <w:proofErr w:type="spellStart"/>
-      <w:r>
-        <w:t>chmod</w:t>
-      </w:r>
-      <w:proofErr w:type="spellEnd"/>
-      <w:r>
-        <w:t xml:space="preserve"> +x linux-server-ec2-establish.sh</w:t>
-      </w:r>
-    </w:p>
-    <w:p>
-      <w:r>
-        <w:t xml:space="preserve">./linux-server-ec2-establish.sh https://github.com/JuliaF929/ProductionRepo.git ProductionEC2 </w:t>
-      </w:r>
-      <w:proofErr w:type="spellStart"/>
-      <w:r>
-        <w:t>ProductionServer</w:t>
-      </w:r>
-      <w:proofErr w:type="spellEnd"/>
-    </w:p>
-    <w:p>
-      <w:pPr>
-        <w:rPr>
-          <w:lang w:val="en-US"/>
-        </w:rPr>
-      </w:pPr>
-      <w:proofErr w:type="spellStart"/>
-      <w:r>
-        <w:t>sudo</w:t>
-      </w:r>
-      <w:proofErr w:type="spellEnd"/>
-      <w:r>
-        <w:t xml:space="preserve"> </w:t>
-      </w:r>
-      <w:proofErr w:type="spellStart"/>
-      <w:r>
-        <w:t>systemctl</w:t>
-      </w:r>
-      <w:proofErr w:type="spellEnd"/>
-      <w:r>
-        <w:t xml:space="preserve"> status </w:t>
-      </w:r>
-      <w:proofErr w:type="spellStart"/>
-      <w:r>
-        <w:t>ProductionServer.service</w:t>
-      </w:r>
-      <w:proofErr w:type="spellEnd"/>
-      <w:r>
-        <w:t xml:space="preserve"> –no-pager </w:t>
-      </w:r>
-      <w:r>
-        <w:rPr>
-          <w:i/>
-          <w:iCs/>
-          <w:highlight w:val="lightGray"/>
-          <w:lang w:val="en-US"/>
-        </w:rPr>
-        <w:t>#validation that the server is running</w:t>
-      </w:r>
-    </w:p>
-    <w:p>
-      <w:pPr>
-        <w:rPr>
-          <w:lang w:val="en-US"/>
-        </w:rPr>
-      </w:pPr>
-      <w:r>
-        <w:rPr>
-          <w:lang w:val="en-US"/>
-        </w:rPr>
-        <w:lastRenderedPageBreak/>
-        <w:t>cd /opt/ProductionEC2/server</w:t>
-      </w:r>
-    </w:p>
-    <w:p>
-      <w:pPr>
-        <w:rPr>
-          <w:lang w:val="en-US"/>
-        </w:rPr>
-      </w:pPr>
-      <w:r>
-        <w:rPr>
-          <w:lang w:val="en-US"/>
-        </w:rPr>
-        <w:t>nano .env</w:t>
-      </w:r>
-    </w:p>
-    <w:p>
-      <w:pPr>
-        <w:rPr>
-          <w:i/>
-          <w:iCs/>
-        </w:rPr>
-      </w:pPr>
-      <w:r>
-        <w:rPr>
-          <w:i/>
-          <w:iCs/>
-          <w:highlight w:val="lightGray"/>
-          <w:lang w:val="en-US"/>
-        </w:rPr>
-        <w:t xml:space="preserve">&lt;Paste contents of </w:t>
-      </w:r>
-      <w:r>
-        <w:rPr>
-          <w:i/>
-          <w:iCs/>
-          <w:highlight w:val="lightGray"/>
-        </w:rPr>
-        <w:t>.env</w:t>
-      </w:r>
-      <w:r>
-        <w:rPr>
-          <w:i/>
-          <w:iCs/>
-          <w:highlight w:val="lightGray"/>
-        </w:rPr>
-        <w:t xml:space="preserve"> (at source control, </w:t>
-      </w:r>
-      <w:r>
-        <w:rPr>
-          <w:i/>
-          <w:iCs/>
-          <w:highlight w:val="lightGray"/>
-        </w:rPr>
-        <w:t xml:space="preserve">server </w:t>
-      </w:r>
-      <w:r>
-        <w:rPr>
-          <w:i/>
-          <w:iCs/>
-          <w:highlight w:val="lightGray"/>
-        </w:rPr>
-        <w:t>folder)&gt;</w:t>
-      </w:r>
-    </w:p>
-    <w:p>
-      <w:pPr>
-        <w:rPr>
-          <w:highlight w:val="lightGray"/>
-          <w:lang w:val="en-US"/>
-        </w:rPr>
-      </w:pPr>
-      <w:r>
-        <w:rPr>
-          <w:i/>
-          <w:iCs/>
-          <w:highlight w:val="lightGray"/>
-          <w:lang w:val="en-US"/>
-        </w:rPr>
-        <w:t>&lt;Save and exit&gt;</w:t>
-      </w:r>
-    </w:p>
-    <w:p>
-      <w:pPr>
-        <w:rPr>
-          <w:lang w:val="en-US"/>
-        </w:rPr>
-      </w:pPr>
-      <w:r>
-        <w:rPr>
-          <w:lang w:val="en-US"/>
-        </w:rPr>
-        <w:t xml:space="preserve">cd </w:t>
-      </w:r>
-      <w:r>
-        <w:rPr>
-          <w:lang w:val="en-US"/>
-        </w:rPr>
-        <w:t>dal/sheets</w:t>
-      </w:r>
-    </w:p>
-    <w:p>
-      <w:pPr>
-        <w:rPr>
-          <w:lang w:val="en-US"/>
-        </w:rPr>
-      </w:pPr>
-      <w:proofErr w:type="gramStart"/>
-      <w:r>
-        <w:rPr>
-          <w:lang w:val="fr-FR"/>
-        </w:rPr>
-        <w:t>nano</w:t>
-      </w:r>
-      <w:proofErr w:type="gramEnd"/>
-      <w:r>
-        <w:rPr>
-          <w:lang w:val="fr-FR"/>
-        </w:rPr>
-        <w:t xml:space="preserve"> productionapp-463314-77556795ce19.json </w:t>
-      </w:r>
-      <w:r>
-        <w:rPr>
-          <w:i/>
-          <w:iCs/>
-          <w:highlight w:val="lightGray"/>
-          <w:lang w:val="en-US"/>
-        </w:rPr>
-        <w:t>#google Sheets config file</w:t>
-      </w:r>
-    </w:p>
-    <w:p>
-      <w:pPr>
-        <w:rPr>
-          <w:lang w:val="en-US"/>
-        </w:rPr>
-      </w:pPr>
-      <w:proofErr w:type="spellStart"/>
-      <w:r>
-        <w:rPr>
-          <w:lang w:val="en-US"/>
-        </w:rPr>
-        <w:t>sudo</w:t>
-      </w:r>
-      <w:proofErr w:type="spellEnd"/>
-      <w:r>
-        <w:rPr>
-          <w:lang w:val="en-US"/>
-        </w:rPr>
-        <w:t xml:space="preserve"> </w:t>
-      </w:r>
-      <w:proofErr w:type="spellStart"/>
-      <w:r>
-        <w:rPr>
-          <w:lang w:val="en-US"/>
-        </w:rPr>
-        <w:t>systemctl</w:t>
-      </w:r>
-      <w:proofErr w:type="spellEnd"/>
-      <w:r>
-        <w:rPr>
-          <w:lang w:val="en-US"/>
-        </w:rPr>
-        <w:t xml:space="preserve"> daemon-reload</w:t>
-      </w:r>
-    </w:p>
-    <w:p>
-      <w:pPr>
-        <w:rPr>
-          <w:lang w:val="en-US"/>
-        </w:rPr>
-      </w:pPr>
-      <w:proofErr w:type="spellStart"/>
-      <w:r>
-        <w:rPr>
-          <w:lang w:val="en-US"/>
-        </w:rPr>
-        <w:t>sudo</w:t>
-      </w:r>
-      <w:proofErr w:type="spellEnd"/>
-      <w:r>
-        <w:rPr>
-          <w:lang w:val="en-US"/>
-        </w:rPr>
-        <w:t xml:space="preserve"> </w:t>
-      </w:r>
-      <w:proofErr w:type="spellStart"/>
-      <w:r>
-        <w:rPr>
-          <w:lang w:val="en-US"/>
-        </w:rPr>
-        <w:t>systemctl</w:t>
-      </w:r>
-      <w:proofErr w:type="spellEnd"/>
-      <w:r>
-        <w:rPr>
-          <w:lang w:val="en-US"/>
-        </w:rPr>
-        <w:t xml:space="preserve"> restart </w:t>
-      </w:r>
-      <w:proofErr w:type="spellStart"/>
-      <w:r>
-        <w:rPr>
-          <w:lang w:val="en-US"/>
-        </w:rPr>
-        <w:t>ProductionServer.service</w:t>
-      </w:r>
-      <w:proofErr w:type="spellEnd"/>
-      <w:r>
-        <w:rPr>
-          <w:lang w:val="en-US"/>
-        </w:rPr>
-        <w:t xml:space="preserve"> </w:t>
-      </w:r>
-      <w:r>
-        <w:rPr>
-          <w:i/>
-          <w:iCs/>
-          <w:highlight w:val="lightGray"/>
-          <w:lang w:val="en-US"/>
-        </w:rPr>
-        <w:t>#restart the server</w:t>
-      </w:r>
-    </w:p>
-    <w:p>
-      <w:pPr>
-        <w:pStyle w:val="H1"/>
-        <w:rPr>
-          <w:highlight w:val="green"/>
-        </w:rPr>
-      </w:pPr>
-      <w:r>
-        <w:rPr>
-          <w:highlight w:val="green"/>
-        </w:rPr>
-        <w:t xml:space="preserve">Handling </w:t>
-      </w:r>
-      <w:r>
-        <w:rPr>
-          <w:highlight w:val="green"/>
-        </w:rPr>
-        <w:t>process-</w:t>
-      </w:r>
-      <w:proofErr w:type="spellStart"/>
-      <w:r>
-        <w:rPr>
-          <w:highlight w:val="green"/>
-        </w:rPr>
-        <w:t>eng</w:t>
-      </w:r>
-      <w:proofErr w:type="spellEnd"/>
-      <w:r>
-        <w:rPr>
-          <w:highlight w:val="green"/>
-        </w:rPr>
-        <w:t>-app</w:t>
-      </w:r>
-    </w:p>
-    <w:p>
-      <w:pPr>
-        <w:rPr>
-          <w:lang w:val="en-US"/>
-        </w:rPr>
-      </w:pPr>
-      <w:r>
-        <w:rPr>
-          <w:lang w:val="en-US"/>
-        </w:rPr>
-        <w:t xml:space="preserve">cd </w:t>
-      </w:r>
-      <w:r>
-        <w:rPr>
-          <w:lang w:val="en-US"/>
-        </w:rPr>
-        <w:t>/home/ubuntu</w:t>
-      </w:r>
-    </w:p>
-    <w:p>
-      <w:r>
-        <w:rPr>
-          <w:lang w:val="en-US"/>
-        </w:rPr>
-        <w:t xml:space="preserve">nano </w:t>
-      </w:r>
-      <w:r>
-        <w:t>linux-process-eng-app-ec2-after-server-establish.sh</w:t>
-      </w:r>
-    </w:p>
-    <w:p>
-      <w:pPr>
-        <w:rPr>
-          <w:i/>
-          <w:iCs/>
-        </w:rPr>
-      </w:pPr>
-      <w:r>
-        <w:rPr>
-          <w:i/>
-          <w:iCs/>
-          <w:highlight w:val="lightGray"/>
-          <w:lang w:val="en-US"/>
-        </w:rPr>
-        <w:t xml:space="preserve">&lt;Paste contents of </w:t>
-      </w:r>
-      <w:r>
-        <w:rPr>
-          <w:i/>
-          <w:iCs/>
-          <w:highlight w:val="lightGray"/>
-          <w:lang w:val="en-US"/>
-        </w:rPr>
-        <w:t>linux-process-eng-app-ec2-after-server-establish.sh</w:t>
-      </w:r>
-      <w:r>
-        <w:rPr>
-          <w:i/>
-          <w:iCs/>
-          <w:highlight w:val="lightGray"/>
-        </w:rPr>
-        <w:t xml:space="preserve"> (at source control, AWS folder)&gt;</w:t>
-      </w:r>
-    </w:p>
-    <w:p>
-      <w:pPr>
-        <w:rPr>
-          <w:i/>
-          <w:iCs/>
-          <w:highlight w:val="lightGray"/>
-          <w:lang w:val="en-US"/>
-        </w:rPr>
-      </w:pPr>
-      <w:r>
-        <w:rPr>
-          <w:i/>
-          <w:iCs/>
-          <w:highlight w:val="lightGray"/>
-          <w:lang w:val="en-US"/>
-        </w:rPr>
-        <w:t>&lt;Save and exit&gt;</w:t>
-      </w:r>
-    </w:p>
-    <w:p>
-      <w:proofErr w:type="spellStart"/>
-      <w:r>
-        <w:t>chmod</w:t>
-      </w:r>
-      <w:proofErr w:type="spellEnd"/>
-      <w:r>
-        <w:t xml:space="preserve"> +x </w:t>
-      </w:r>
-      <w:r>
-        <w:t>linux-process-eng-app-ec2-after-server-establish.sh</w:t>
-      </w:r>
-    </w:p>
-    <w:p>
-      <w:r>
-        <w:t xml:space="preserve">./linux-process-eng-app-ec2-after-server-establish.sh </w:t>
-      </w:r>
-      <w:r>
-        <w:rPr>
-          <w:i/>
-          <w:iCs/>
-          <w:highlight w:val="lightGray"/>
-          <w:lang w:val="en-US"/>
-        </w:rPr>
-        <w:t>"&lt;put here the Elastic IP allocated&gt;</w:t>
-      </w:r>
-      <w:r>
-        <w:t>" ProductionEC2 process-</w:t>
+        <w:t>&gt;</w:t>
+      </w:r>
+      <w:r>
+        <w:t xml:space="preserve">" </w:t>
+      </w:r>
+      <w:r>
+        <w:t>Calibrix</w:t>
+      </w:r>
+      <w:r>
+        <w:t>EC2 process-</w:t>
       </w:r>
       <w:proofErr w:type="spellStart"/>
       <w:r>
@@ -1397,32 +1714,251 @@
         </mc:AlternateContent>
       </w:r>
     </w:p>
+    <w:p/>
+    <w:p/>
     <w:p>
       <w:pPr>
         <w:pStyle w:val="H1"/>
-        <w:ind w:left="714" w:hanging="357"/>
-        <w:rPr>
-          <w:highlight w:val="green"/>
-        </w:rPr>
-      </w:pPr>
-      <w:r>
-        <w:rPr>
-          <w:highlight w:val="green"/>
-        </w:rPr>
-        <w:t>Database</w:t>
-      </w:r>
-    </w:p>
-    <w:p>
-      <w:proofErr w:type="spellStart"/>
+      </w:pPr>
+      <w:r>
+        <w:t>Special manual MongoDB configuration</w:t>
+      </w:r>
+    </w:p>
+    <w:p>
+      <w:pPr>
+        <w:ind w:firstLine="720"/>
+        <w:rPr>
+          <w:highlight w:val="yellow"/>
+        </w:rPr>
+      </w:pPr>
+      <w:r>
+        <w:rPr>
+          <w:highlight w:val="yellow"/>
+        </w:rPr>
+        <w:t>Open MongoDB port in AWS Security Group (</w:t>
+      </w:r>
+      <w:proofErr w:type="gramStart"/>
+      <w:r>
+        <w:rPr>
+          <w:highlight w:val="yellow"/>
+        </w:rPr>
+        <w:t>in order to</w:t>
+      </w:r>
+      <w:proofErr w:type="gramEnd"/>
+      <w:r>
+        <w:rPr>
+          <w:highlight w:val="yellow"/>
+        </w:rPr>
+        <w:t xml:space="preserve"> enable connection from mongo Compass at local PC)</w:t>
+      </w:r>
+    </w:p>
+    <w:p>
+      <w:r>
+        <w:t xml:space="preserve">Go to the </w:t>
+      </w:r>
+      <w:r>
+        <w:rPr>
+          <w:b/>
+          <w:bCs/>
+        </w:rPr>
+        <w:t>AWS Management Console</w:t>
+      </w:r>
+      <w:r>
+        <w:t>.</w:t>
+      </w:r>
+      <w:r>
+        <w:br/>
+        <w:t xml:space="preserve">Navigate to </w:t>
+      </w:r>
+      <w:r>
+        <w:rPr>
+          <w:b/>
+          <w:bCs/>
+        </w:rPr>
+        <w:t>EC2 → Instances</w:t>
+      </w:r>
+      <w:r>
+        <w:t>.</w:t>
+      </w:r>
+      <w:r>
+        <w:br/>
+        <w:t>Select your instance (</w:t>
+      </w:r>
       <w:r>
         <w:t>Calibrix</w:t>
       </w:r>
-      <w:proofErr w:type="spellEnd"/>
+      <w:r>
+        <w:t>EC2)</w:t>
+      </w:r>
+      <w:r>
+        <w:t>.</w:t>
+      </w:r>
+    </w:p>
+    <w:p/>
+    <w:p>
+      <w:r>
+        <w:lastRenderedPageBreak/>
+        <w:t>At the below part click “Networking” tab:</w:t>
+      </w:r>
+      <w:r>
+        <w:br/>
+      </w:r>
+      <w:r>
+        <w:drawing>
+          <wp:inline distT="0" distB="0" distL="0" distR="0" wp14:anchorId="2719062B" wp14:editId="317D28ED">
+            <wp:extent cx="5731510" cy="2220595"/>
+            <wp:effectExtent l="0" t="0" r="2540" b="8255"/>
+            <wp:docPr id="977134950" name="Picture 1" descr="A screenshot of a computer&#10;&#10;AI-generated content may be incorrect."/>
+            <wp:cNvGraphicFramePr>
+              <a:graphicFrameLocks xmlns:a="http://schemas.openxmlformats.org/drawingml/2006/main" noChangeAspect="1"/>
+            </wp:cNvGraphicFramePr>
+            <a:graphic xmlns:a="http://schemas.openxmlformats.org/drawingml/2006/main">
+              <a:graphicData uri="http://schemas.openxmlformats.org/drawingml/2006/picture">
+                <pic:pic xmlns:pic="http://schemas.openxmlformats.org/drawingml/2006/picture">
+                  <pic:nvPicPr>
+                    <pic:cNvPr id="977134950" name="Picture 1" descr="A screenshot of a computer&#10;&#10;AI-generated content may be incorrect."/>
+                    <pic:cNvPicPr/>
+                  </pic:nvPicPr>
+                  <pic:blipFill>
+                    <a:blip r:embed="rId15"/>
+                    <a:stretch>
+                      <a:fillRect/>
+                    </a:stretch>
+                  </pic:blipFill>
+                  <pic:spPr>
+                    <a:xfrm>
+                      <a:off x="0" y="0"/>
+                      <a:ext cx="5731510" cy="2220595"/>
+                    </a:xfrm>
+                    <a:prstGeom prst="rect">
+                      <a:avLst/>
+                    </a:prstGeom>
+                  </pic:spPr>
+                </pic:pic>
+              </a:graphicData>
+            </a:graphic>
+          </wp:inline>
+        </w:drawing>
+      </w:r>
+    </w:p>
+    <w:p/>
+    <w:p>
+      <w:r>
+        <w:t>Scroll down, until you see:</w:t>
+      </w:r>
+      <w:r>
+        <w:br/>
+      </w:r>
+      <w:r>
+        <w:drawing>
+          <wp:inline distT="0" distB="0" distL="0" distR="0" wp14:anchorId="6ABAC6A4" wp14:editId="272C4466">
+            <wp:extent cx="5731510" cy="2565400"/>
+            <wp:effectExtent l="0" t="0" r="2540" b="6350"/>
+            <wp:docPr id="708079055" name="Picture 1"/>
+            <wp:cNvGraphicFramePr>
+              <a:graphicFrameLocks xmlns:a="http://schemas.openxmlformats.org/drawingml/2006/main" noChangeAspect="1"/>
+            </wp:cNvGraphicFramePr>
+            <a:graphic xmlns:a="http://schemas.openxmlformats.org/drawingml/2006/main">
+              <a:graphicData uri="http://schemas.openxmlformats.org/drawingml/2006/picture">
+                <pic:pic xmlns:pic="http://schemas.openxmlformats.org/drawingml/2006/picture">
+                  <pic:nvPicPr>
+                    <pic:cNvPr id="708079055" name=""/>
+                    <pic:cNvPicPr/>
+                  </pic:nvPicPr>
+                  <pic:blipFill>
+                    <a:blip r:embed="rId16"/>
+                    <a:stretch>
+                      <a:fillRect/>
+                    </a:stretch>
+                  </pic:blipFill>
+                  <pic:spPr>
+                    <a:xfrm>
+                      <a:off x="0" y="0"/>
+                      <a:ext cx="5731510" cy="2565400"/>
+                    </a:xfrm>
+                    <a:prstGeom prst="rect">
+                      <a:avLst/>
+                    </a:prstGeom>
+                  </pic:spPr>
+                </pic:pic>
+              </a:graphicData>
+            </a:graphic>
+          </wp:inline>
+        </w:drawing>
+      </w:r>
+    </w:p>
+    <w:p/>
+    <w:p>
+      <w:r>
+        <w:t>Click the link.</w:t>
+      </w:r>
+    </w:p>
+    <w:p>
+      <w:r>
+        <w:drawing>
+          <wp:inline distT="0" distB="0" distL="0" distR="0" wp14:anchorId="6BB8B04F" wp14:editId="4DF2BF3D">
+            <wp:extent cx="5731510" cy="2352675"/>
+            <wp:effectExtent l="0" t="0" r="2540" b="9525"/>
+            <wp:docPr id="1640861081" name="Picture 1" descr="A screenshot of a computer&#10;&#10;AI-generated content may be incorrect."/>
+            <wp:cNvGraphicFramePr>
+              <a:graphicFrameLocks xmlns:a="http://schemas.openxmlformats.org/drawingml/2006/main" noChangeAspect="1"/>
+            </wp:cNvGraphicFramePr>
+            <a:graphic xmlns:a="http://schemas.openxmlformats.org/drawingml/2006/main">
+              <a:graphicData uri="http://schemas.openxmlformats.org/drawingml/2006/picture">
+                <pic:pic xmlns:pic="http://schemas.openxmlformats.org/drawingml/2006/picture">
+                  <pic:nvPicPr>
+                    <pic:cNvPr id="1640861081" name="Picture 1" descr="A screenshot of a computer&#10;&#10;AI-generated content may be incorrect."/>
+                    <pic:cNvPicPr/>
+                  </pic:nvPicPr>
+                  <pic:blipFill>
+                    <a:blip r:embed="rId17"/>
+                    <a:stretch>
+                      <a:fillRect/>
+                    </a:stretch>
+                  </pic:blipFill>
+                  <pic:spPr>
+                    <a:xfrm>
+                      <a:off x="0" y="0"/>
+                      <a:ext cx="5731510" cy="2352675"/>
+                    </a:xfrm>
+                    <a:prstGeom prst="rect">
+                      <a:avLst/>
+                    </a:prstGeom>
+                  </pic:spPr>
+                </pic:pic>
+              </a:graphicData>
+            </a:graphic>
+          </wp:inline>
+        </w:drawing>
+      </w:r>
+    </w:p>
+    <w:p>
+      <w:r>
+        <w:lastRenderedPageBreak/>
+        <w:t>Click the link under “Security groups” section.</w:t>
+      </w:r>
+    </w:p>
+    <w:p>
+      <w:r>
+        <w:t xml:space="preserve">Inside the Security Group, go to the </w:t>
+      </w:r>
+      <w:r>
+        <w:rPr>
+          <w:b/>
+          <w:bCs/>
+        </w:rPr>
+        <w:t>Inbound rules</w:t>
+      </w:r>
+      <w:r>
+        <w:t>.</w:t>
+      </w:r>
+    </w:p>
+    <w:p>
       <w:r>
         <w:t xml:space="preserve"> </w:t>
       </w:r>
       <w:r>
-        <w:t>platform currently uses:</w:t>
+        <w:t>Click Edit inbound rules → Add rule:</w:t>
       </w:r>
     </w:p>
     <w:p>
@@ -1430,11 +1966,11 @@
         <w:pStyle w:val="ListParagraph"/>
         <w:numPr>
           <w:ilvl w:val="0"/>
-          <w:numId w:val="5"/>
+          <w:numId w:val="23"/>
         </w:numPr>
       </w:pPr>
       <w:r>
-        <w:t>Google Sheets (will be replaced by SQL)</w:t>
+        <w:t>Type: Custom TCP</w:t>
       </w:r>
     </w:p>
     <w:p>
@@ -1442,40 +1978,11 @@
         <w:pStyle w:val="ListParagraph"/>
         <w:numPr>
           <w:ilvl w:val="0"/>
-          <w:numId w:val="5"/>
+          <w:numId w:val="23"/>
         </w:numPr>
       </w:pPr>
       <w:r>
-        <w:t>MongoDB</w:t>
-      </w:r>
-    </w:p>
-    <w:p>
-      <w:pPr>
-        <w:pStyle w:val="H2"/>
-        <w:numPr>
-          <w:ilvl w:val="1"/>
-          <w:numId w:val="4"/>
-        </w:numPr>
-      </w:pPr>
-      <w:r>
-        <w:t>Google Sheets</w:t>
-      </w:r>
-    </w:p>
-    <w:p>
-      <w:r>
-        <w:t>No install required.</w:t>
-      </w:r>
-    </w:p>
-    <w:p>
-      <w:pPr>
-        <w:pStyle w:val="H2"/>
-        <w:numPr>
-          <w:ilvl w:val="1"/>
-          <w:numId w:val="4"/>
-        </w:numPr>
-      </w:pPr>
-      <w:r>
-        <w:t>MongoDB</w:t>
+        <w:t>Port range: 27017</w:t>
       </w:r>
     </w:p>
     <w:p>
@@ -1483,373 +1990,84 @@
         <w:pStyle w:val="ListParagraph"/>
         <w:numPr>
           <w:ilvl w:val="0"/>
-          <w:numId w:val="18"/>
+          <w:numId w:val="23"/>
         </w:numPr>
       </w:pPr>
       <w:r>
-        <w:rPr>
-          <w:highlight w:val="yellow"/>
-        </w:rPr>
-        <w:t>TODO</w:t>
-      </w:r>
-      <w:r>
-        <w:t>: explain installation of MongoDB Compass at AWS</w:t>
+        <w:t>Source:</w:t>
       </w:r>
     </w:p>
     <w:p>
       <w:pPr>
         <w:pStyle w:val="ListParagraph"/>
         <w:numPr>
-          <w:ilvl w:val="0"/>
-          <w:numId w:val="18"/>
+          <w:ilvl w:val="1"/>
+          <w:numId w:val="23"/>
         </w:numPr>
       </w:pPr>
       <w:r>
-        <w:t>I</w:t>
-      </w:r>
-      <w:r>
-        <w:t xml:space="preserve">nstall of replica set on </w:t>
-      </w:r>
-      <w:proofErr w:type="spellStart"/>
-      <w:r>
-        <w:t>linux</w:t>
-      </w:r>
-      <w:proofErr w:type="spellEnd"/>
-      <w:r>
-        <w:t xml:space="preserve"> </w:t>
-      </w:r>
-      <w:r>
-        <w:t xml:space="preserve">ubuntu </w:t>
-      </w:r>
-      <w:r>
-        <w:t xml:space="preserve">for </w:t>
-      </w:r>
-      <w:proofErr w:type="spellStart"/>
-      <w:r>
-        <w:t>mongodb</w:t>
-      </w:r>
-      <w:proofErr w:type="spellEnd"/>
-      <w:r>
-        <w:t xml:space="preserve"> transactions</w:t>
-      </w:r>
-      <w:r>
-        <w:t>:</w:t>
+        <w:t xml:space="preserve">For testing, you can choose Anywhere (0.0.0.0/0) → but this is insecure </w:t>
+      </w:r>
+      <w:r>
+        <w:rPr>
+          <w:rFonts w:ascii="Segoe UI Emoji" w:hAnsi="Segoe UI Emoji" w:cs="Segoe UI Emoji"/>
+        </w:rPr>
+        <w:t>⚠️</w:t>
+      </w:r>
+      <w:r>
+        <w:t>.</w:t>
       </w:r>
     </w:p>
     <w:p>
       <w:pPr>
         <w:pStyle w:val="ListParagraph"/>
         <w:numPr>
-          <w:ilvl w:val="0"/>
-          <w:numId w:val="19"/>
+          <w:ilvl w:val="1"/>
+          <w:numId w:val="23"/>
         </w:numPr>
       </w:pPr>
-      <w:proofErr w:type="spellStart"/>
-      <w:r>
-        <w:rPr>
-          <w:shd w:val="clear" w:color="auto" w:fill="D9D9D9" w:themeFill="background1" w:themeFillShade="D9"/>
-        </w:rPr>
-        <w:lastRenderedPageBreak/>
-        <w:t>sudo</w:t>
-      </w:r>
-      <w:proofErr w:type="spellEnd"/>
-      <w:r>
-        <w:rPr>
-          <w:shd w:val="clear" w:color="auto" w:fill="D9D9D9" w:themeFill="background1" w:themeFillShade="D9"/>
-        </w:rPr>
-        <w:t xml:space="preserve"> </w:t>
-      </w:r>
-      <w:proofErr w:type="spellStart"/>
-      <w:r>
-        <w:rPr>
-          <w:shd w:val="clear" w:color="auto" w:fill="D9D9D9" w:themeFill="background1" w:themeFillShade="D9"/>
-        </w:rPr>
-        <w:t>systemctl</w:t>
-      </w:r>
-      <w:proofErr w:type="spellEnd"/>
-      <w:r>
-        <w:rPr>
-          <w:shd w:val="clear" w:color="auto" w:fill="D9D9D9" w:themeFill="background1" w:themeFillShade="D9"/>
-        </w:rPr>
-        <w:t xml:space="preserve"> stop </w:t>
-      </w:r>
-      <w:proofErr w:type="spellStart"/>
-      <w:r>
-        <w:rPr>
-          <w:shd w:val="clear" w:color="auto" w:fill="D9D9D9" w:themeFill="background1" w:themeFillShade="D9"/>
-        </w:rPr>
-        <w:t>mongod</w:t>
-      </w:r>
-      <w:proofErr w:type="spellEnd"/>
-    </w:p>
-    <w:p>
-      <w:pPr>
-        <w:pStyle w:val="ListParagraph"/>
-        <w:numPr>
-          <w:ilvl w:val="0"/>
-          <w:numId w:val="19"/>
-        </w:numPr>
-        <w:rPr>
-          <w:shd w:val="clear" w:color="auto" w:fill="D9D9D9" w:themeFill="background1" w:themeFillShade="D9"/>
-        </w:rPr>
-      </w:pPr>
-      <w:proofErr w:type="spellStart"/>
-      <w:r>
-        <w:rPr>
-          <w:shd w:val="clear" w:color="auto" w:fill="D9D9D9" w:themeFill="background1" w:themeFillShade="D9"/>
-        </w:rPr>
-        <w:t>sudo</w:t>
-      </w:r>
-      <w:proofErr w:type="spellEnd"/>
-      <w:r>
-        <w:rPr>
-          <w:shd w:val="clear" w:color="auto" w:fill="D9D9D9" w:themeFill="background1" w:themeFillShade="D9"/>
-        </w:rPr>
-        <w:t xml:space="preserve"> nano /etc/</w:t>
-      </w:r>
-      <w:proofErr w:type="spellStart"/>
-      <w:r>
-        <w:rPr>
-          <w:shd w:val="clear" w:color="auto" w:fill="D9D9D9" w:themeFill="background1" w:themeFillShade="D9"/>
-        </w:rPr>
-        <w:t>mongod.conf</w:t>
-      </w:r>
-      <w:proofErr w:type="spellEnd"/>
-    </w:p>
-    <w:p>
-      <w:pPr>
-        <w:pStyle w:val="ListParagraph"/>
-        <w:numPr>
-          <w:ilvl w:val="0"/>
-          <w:numId w:val="19"/>
-        </w:numPr>
-        <w:rPr>
-          <w:lang w:val="en-IL"/>
-        </w:rPr>
-      </w:pPr>
-      <w:r>
-        <w:rPr>
-          <w:lang w:val="en-IL"/>
-        </w:rPr>
-        <w:t>Add or change this block:</w:t>
-      </w:r>
-    </w:p>
-    <w:p>
-      <w:pPr>
-        <w:pStyle w:val="ListParagraph"/>
-        <w:shd w:val="clear" w:color="auto" w:fill="D9D9D9" w:themeFill="background1" w:themeFillShade="D9"/>
-        <w:rPr>
-          <w:lang w:val="en-IL"/>
-        </w:rPr>
-      </w:pPr>
-      <w:r>
-        <w:rPr>
-          <w:shd w:val="clear" w:color="auto" w:fill="D9D9D9" w:themeFill="background1" w:themeFillShade="D9"/>
-          <w:lang w:val="en-IL"/>
-        </w:rPr>
-        <w:t>replication</w:t>
-      </w:r>
-      <w:r>
-        <w:rPr>
-          <w:lang w:val="en-IL"/>
-        </w:rPr>
-        <w:t>:</w:t>
-      </w:r>
-    </w:p>
-    <w:p>
-      <w:pPr>
-        <w:pStyle w:val="ListParagraph"/>
-        <w:rPr>
-          <w:lang w:val="en-IL"/>
-        </w:rPr>
-      </w:pPr>
-      <w:r>
-        <w:rPr>
-          <w:shd w:val="clear" w:color="auto" w:fill="D9D9D9" w:themeFill="background1" w:themeFillShade="D9"/>
-          <w:lang w:val="en-IL"/>
-        </w:rPr>
-        <w:t xml:space="preserve">  </w:t>
-      </w:r>
-      <w:proofErr w:type="spellStart"/>
-      <w:r>
-        <w:rPr>
-          <w:shd w:val="clear" w:color="auto" w:fill="D9D9D9" w:themeFill="background1" w:themeFillShade="D9"/>
-          <w:lang w:val="en-IL"/>
-        </w:rPr>
-        <w:t>replSetName</w:t>
-      </w:r>
-      <w:proofErr w:type="spellEnd"/>
-      <w:r>
-        <w:rPr>
-          <w:shd w:val="clear" w:color="auto" w:fill="D9D9D9" w:themeFill="background1" w:themeFillShade="D9"/>
-          <w:lang w:val="en-IL"/>
-        </w:rPr>
-        <w:t>: "rs0"</w:t>
-      </w:r>
-    </w:p>
-    <w:p>
-      <w:pPr>
-        <w:pStyle w:val="ListParagraph"/>
-        <w:numPr>
-          <w:ilvl w:val="0"/>
-          <w:numId w:val="19"/>
-        </w:numPr>
-        <w:rPr>
-          <w:lang w:val="en-IL"/>
-        </w:rPr>
-      </w:pPr>
-      <w:proofErr w:type="spellStart"/>
-      <w:r>
-        <w:rPr>
-          <w:shd w:val="clear" w:color="auto" w:fill="D9D9D9" w:themeFill="background1" w:themeFillShade="D9"/>
-          <w:lang w:val="en-IL"/>
-        </w:rPr>
-        <w:t>sudo</w:t>
-      </w:r>
-      <w:proofErr w:type="spellEnd"/>
-      <w:r>
-        <w:rPr>
-          <w:shd w:val="clear" w:color="auto" w:fill="D9D9D9" w:themeFill="background1" w:themeFillShade="D9"/>
-          <w:lang w:val="en-IL"/>
-        </w:rPr>
-        <w:t xml:space="preserve"> </w:t>
-      </w:r>
-      <w:proofErr w:type="spellStart"/>
-      <w:r>
-        <w:rPr>
-          <w:shd w:val="clear" w:color="auto" w:fill="D9D9D9" w:themeFill="background1" w:themeFillShade="D9"/>
-          <w:lang w:val="en-IL"/>
-        </w:rPr>
-        <w:t>systemctl</w:t>
-      </w:r>
-      <w:proofErr w:type="spellEnd"/>
-      <w:r>
-        <w:rPr>
-          <w:shd w:val="clear" w:color="auto" w:fill="D9D9D9" w:themeFill="background1" w:themeFillShade="D9"/>
-          <w:lang w:val="en-IL"/>
-        </w:rPr>
-        <w:t xml:space="preserve"> start </w:t>
-      </w:r>
-      <w:proofErr w:type="spellStart"/>
-      <w:r>
-        <w:rPr>
-          <w:shd w:val="clear" w:color="auto" w:fill="D9D9D9" w:themeFill="background1" w:themeFillShade="D9"/>
-          <w:lang w:val="en-IL"/>
-        </w:rPr>
-        <w:t>mongod</w:t>
-      </w:r>
-      <w:proofErr w:type="spellEnd"/>
-    </w:p>
-    <w:p>
-      <w:pPr>
-        <w:pStyle w:val="ListParagraph"/>
-        <w:numPr>
-          <w:ilvl w:val="0"/>
-          <w:numId w:val="19"/>
-        </w:numPr>
-        <w:rPr>
-          <w:lang w:val="en-IL"/>
-        </w:rPr>
-      </w:pPr>
-      <w:proofErr w:type="spellStart"/>
-      <w:r>
-        <w:rPr>
-          <w:shd w:val="clear" w:color="auto" w:fill="D9D9D9" w:themeFill="background1" w:themeFillShade="D9"/>
-          <w:lang w:val="en-IL"/>
-        </w:rPr>
-        <w:t>mongosh</w:t>
-      </w:r>
-      <w:proofErr w:type="spellEnd"/>
-      <w:r>
-        <w:rPr>
-          <w:lang w:val="en-IL"/>
-        </w:rPr>
-        <w:br/>
-        <w:t>and then inside the shell:</w:t>
-      </w:r>
-      <w:r>
-        <w:rPr>
-          <w:lang w:val="en-IL"/>
-        </w:rPr>
-        <w:br/>
-      </w:r>
-      <w:proofErr w:type="spellStart"/>
-      <w:proofErr w:type="gramStart"/>
-      <w:r>
-        <w:rPr>
-          <w:shd w:val="clear" w:color="auto" w:fill="D9D9D9" w:themeFill="background1" w:themeFillShade="D9"/>
-          <w:lang w:val="en-IL"/>
-        </w:rPr>
-        <w:t>rs.initiate</w:t>
-      </w:r>
-      <w:proofErr w:type="spellEnd"/>
-      <w:proofErr w:type="gramEnd"/>
-      <w:r>
-        <w:rPr>
-          <w:shd w:val="clear" w:color="auto" w:fill="D9D9D9" w:themeFill="background1" w:themeFillShade="D9"/>
-          <w:lang w:val="en-IL"/>
-        </w:rPr>
-        <w:t>()</w:t>
-      </w:r>
-      <w:r>
-        <w:rPr>
-          <w:shd w:val="clear" w:color="auto" w:fill="D9D9D9" w:themeFill="background1" w:themeFillShade="D9"/>
-          <w:lang w:val="en-IL"/>
-        </w:rPr>
-        <w:br/>
-      </w:r>
-      <w:r>
-        <w:t>You should see something like:</w:t>
-      </w:r>
-      <w:r>
-        <w:br/>
-      </w:r>
-      <w:r>
-        <w:rPr>
-          <w:shd w:val="clear" w:color="auto" w:fill="D9D9D9" w:themeFill="background1" w:themeFillShade="D9"/>
-          <w:lang w:val="en-IL"/>
-        </w:rPr>
-        <w:t>{ "ok</w:t>
-      </w:r>
-      <w:proofErr w:type="gramStart"/>
-      <w:r>
-        <w:rPr>
-          <w:shd w:val="clear" w:color="auto" w:fill="D9D9D9" w:themeFill="background1" w:themeFillShade="D9"/>
-          <w:lang w:val="en-IL"/>
-        </w:rPr>
-        <w:t>" :</w:t>
-      </w:r>
-      <w:proofErr w:type="gramEnd"/>
-      <w:r>
-        <w:rPr>
-          <w:shd w:val="clear" w:color="auto" w:fill="D9D9D9" w:themeFill="background1" w:themeFillShade="D9"/>
-          <w:lang w:val="en-IL"/>
-        </w:rPr>
-        <w:t xml:space="preserve"> </w:t>
-      </w:r>
-      <w:proofErr w:type="gramStart"/>
-      <w:r>
-        <w:rPr>
-          <w:shd w:val="clear" w:color="auto" w:fill="D9D9D9" w:themeFill="background1" w:themeFillShade="D9"/>
-          <w:lang w:val="en-IL"/>
-        </w:rPr>
-        <w:t>1 }</w:t>
-      </w:r>
-      <w:proofErr w:type="gramEnd"/>
-    </w:p>
-    <w:p>
-      <w:pPr>
-        <w:pStyle w:val="ListParagraph"/>
-        <w:ind w:left="1080"/>
-        <w:rPr>
-          <w:lang w:val="en-IL"/>
-        </w:rPr>
-      </w:pPr>
-    </w:p>
-    <w:p>
-      <w:pPr>
-        <w:pStyle w:val="ListParagraph"/>
-      </w:pPr>
+      <w:r>
+        <w:t xml:space="preserve">For safety, choose </w:t>
+      </w:r>
+      <w:r>
+        <w:rPr>
+          <w:b/>
+          <w:bCs/>
+        </w:rPr>
+        <w:t>My IP</w:t>
+      </w:r>
+      <w:r>
+        <w:t xml:space="preserve"> → this will only allow your Windows PC’s public IP.</w:t>
+      </w:r>
+    </w:p>
+    <w:p>
+      <w:r>
+        <w:t>Save the rule.</w:t>
+      </w:r>
+    </w:p>
+    <w:p>
+      <w:pPr>
+        <w:ind w:firstLine="720"/>
+        <w:rPr>
+          <w:highlight w:val="yellow"/>
+        </w:rPr>
+      </w:pPr>
+      <w:r>
+        <w:rPr>
+          <w:highlight w:val="yellow"/>
+        </w:rPr>
+        <w:t>MongoDB Compass at local PC</w:t>
+      </w:r>
+    </w:p>
+    <w:p>
+      <w:r>
+        <w:t>Add new connection-&gt;Change local host to the elastic IP-&gt;Connect</w:t>
+      </w:r>
+    </w:p>
+    <w:p>
+      <w:r>
+        <w:t>Compass connects successfully.</w:t>
+      </w:r>
     </w:p>
     <w:p>
       <w:pPr>
@@ -1895,7 +2113,7 @@
         </w:rPr>
         <w:br/>
       </w:r>
-      <w:hyperlink r:id="rId12" w:history="1">
+      <w:hyperlink r:id="rId18" w:history="1">
         <w:r>
           <w:rPr>
             <w:rStyle w:val="Hyperlink"/>
@@ -1960,6 +2178,7 @@
           <w:noProof/>
           <w:lang w:val="en-US"/>
         </w:rPr>
+        <w:lastRenderedPageBreak/>
         <w:drawing>
           <wp:anchor distT="0" distB="0" distL="114300" distR="114300" simplePos="0" relativeHeight="251658240" behindDoc="1" locked="0" layoutInCell="1" allowOverlap="1" wp14:anchorId="139B5826" wp14:editId="6BF5898D">
             <wp:simplePos x="0" y="0"/>
@@ -1992,7 +2211,7 @@
                     <pic:cNvPicPr/>
                   </pic:nvPicPr>
                   <pic:blipFill>
-                    <a:blip r:embed="rId13">
+                    <a:blip r:embed="rId19">
                       <a:extLst>
                         <a:ext uri="{28A0092B-C50C-407E-A947-70E740481C1C}">
                           <a14:useLocalDpi xmlns:a14="http://schemas.microsoft.com/office/drawing/2010/main" val="0"/>
@@ -2069,7 +2288,6 @@
         <w:rPr>
           <w:lang w:val="en-US"/>
         </w:rPr>
-        <w:lastRenderedPageBreak/>
         <w:t xml:space="preserve">The name shall be unique across any </w:t>
       </w:r>
       <w:proofErr w:type="gramStart"/>
@@ -2226,7 +2444,7 @@
                     <pic:cNvPicPr/>
                   </pic:nvPicPr>
                   <pic:blipFill>
-                    <a:blip r:embed="rId14">
+                    <a:blip r:embed="rId20">
                       <a:extLst>
                         <a:ext uri="{28A0092B-C50C-407E-A947-70E740481C1C}">
                           <a14:useLocalDpi xmlns:a14="http://schemas.microsoft.com/office/drawing/2010/main" val="0"/>
@@ -2268,6 +2486,7 @@
         <w:rPr>
           <w:noProof/>
         </w:rPr>
+        <w:lastRenderedPageBreak/>
         <w:drawing>
           <wp:anchor distT="0" distB="0" distL="114300" distR="114300" simplePos="0" relativeHeight="251660288" behindDoc="1" locked="0" layoutInCell="1" allowOverlap="1" wp14:anchorId="3EF61499" wp14:editId="6126C40B">
             <wp:simplePos x="0" y="0"/>
@@ -2300,7 +2519,7 @@
                     <pic:cNvPicPr/>
                   </pic:nvPicPr>
                   <pic:blipFill>
-                    <a:blip r:embed="rId15">
+                    <a:blip r:embed="rId21">
                       <a:extLst>
                         <a:ext uri="{28A0092B-C50C-407E-A947-70E740481C1C}">
                           <a14:useLocalDpi xmlns:a14="http://schemas.microsoft.com/office/drawing/2010/main" val="0"/>
@@ -2595,7 +2814,6 @@
           <w:szCs w:val="20"/>
           <w:lang w:val="en-US"/>
         </w:rPr>
-        <w:lastRenderedPageBreak/>
         <w:t xml:space="preserve">            "PUT",</w:t>
       </w:r>
     </w:p>
@@ -3044,6 +3262,7 @@
         </w:numPr>
       </w:pPr>
       <w:r>
+        <w:lastRenderedPageBreak/>
         <w:t>Run:</w:t>
       </w:r>
       <w:r>
@@ -3195,7 +3414,7 @@
       <w:r>
         <w:br/>
       </w:r>
-      <w:hyperlink r:id="rId16" w:history="1">
+      <w:hyperlink r:id="rId22" w:history="1">
         <w:r>
           <w:rPr>
             <w:rStyle w:val="Hyperlink"/>
@@ -3327,9 +3546,6 @@
       </w:r>
       <w:r>
         <w:br/>
-      </w:r>
-      <w:r>
-        <w:lastRenderedPageBreak/>
         <w:t>...</w:t>
       </w:r>
       <w:r>
@@ -3355,7 +3571,7 @@
                     <pic:cNvPicPr/>
                   </pic:nvPicPr>
                   <pic:blipFill>
-                    <a:blip r:embed="rId17"/>
+                    <a:blip r:embed="rId23"/>
                     <a:stretch>
                       <a:fillRect/>
                     </a:stretch>
@@ -3376,23 +3592,841 @@
         </w:drawing>
       </w:r>
     </w:p>
+    <w:p>
+      <w:r>
+        <w:br w:type="page"/>
+      </w:r>
+    </w:p>
+    <w:p>
+      <w:pPr>
+        <w:pStyle w:val="H1"/>
+      </w:pPr>
+      <w:r>
+        <w:lastRenderedPageBreak/>
+        <w:t>Interesting issues faced</w:t>
+      </w:r>
+    </w:p>
+    <w:p>
+      <w:pPr>
+        <w:pStyle w:val="H2"/>
+        <w:numPr>
+          <w:ilvl w:val="1"/>
+          <w:numId w:val="4"/>
+        </w:numPr>
+      </w:pPr>
+      <w:r>
+        <w:t>GitHub</w:t>
+      </w:r>
+    </w:p>
+    <w:p>
+      <w:pPr>
+        <w:rPr>
+          <w:b/>
+          <w:bCs/>
+          <w:u w:val="single"/>
+        </w:rPr>
+      </w:pPr>
+      <w:r>
+        <w:rPr>
+          <w:b/>
+          <w:bCs/>
+          <w:u w:val="single"/>
+        </w:rPr>
+        <w:t>Description:</w:t>
+      </w:r>
+    </w:p>
+    <w:p>
+      <w:r>
+        <w:t>Second workflow (</w:t>
+      </w:r>
+      <w:proofErr w:type="spellStart"/>
+      <w:r>
+        <w:t>yml</w:t>
+      </w:r>
+      <w:proofErr w:type="spellEnd"/>
+      <w:r>
+        <w:t>) that shall run on a git push does not run.</w:t>
+      </w:r>
+      <w:r>
+        <w:br/>
+        <w:t xml:space="preserve">Specifically, the </w:t>
+      </w:r>
+      <w:proofErr w:type="spellStart"/>
+      <w:r>
+        <w:t>yml</w:t>
+      </w:r>
+      <w:proofErr w:type="spellEnd"/>
+      <w:r>
+        <w:t xml:space="preserve"> that shall be triggered by a </w:t>
+      </w:r>
+      <w:proofErr w:type="spellStart"/>
+      <w:r>
+        <w:t>github</w:t>
+      </w:r>
+      <w:proofErr w:type="spellEnd"/>
+      <w:r>
+        <w:t xml:space="preserve"> tag creation and build the static files for process-</w:t>
+      </w:r>
+      <w:proofErr w:type="spellStart"/>
+      <w:r>
+        <w:t>eng</w:t>
+      </w:r>
+      <w:proofErr w:type="spellEnd"/>
+      <w:r>
+        <w:t>-app (</w:t>
+      </w:r>
+      <w:proofErr w:type="spellStart"/>
+      <w:r>
+        <w:t>github</w:t>
+      </w:r>
+      <w:proofErr w:type="spellEnd"/>
+      <w:r>
+        <w:t xml:space="preserve"> artifacts) does not run.</w:t>
+      </w:r>
+    </w:p>
+    <w:p>
+      <w:pPr>
+        <w:rPr>
+          <w:b/>
+          <w:bCs/>
+          <w:u w:val="single"/>
+        </w:rPr>
+      </w:pPr>
+      <w:r>
+        <w:rPr>
+          <w:b/>
+          <w:bCs/>
+          <w:u w:val="single"/>
+        </w:rPr>
+        <w:t>Solution:</w:t>
+      </w:r>
+    </w:p>
+    <w:p>
+      <w:r>
+        <w:t>This is</w:t>
+      </w:r>
+      <w:r>
+        <w:t xml:space="preserve"> the security limitation where a GitHub Actions workflow triggered by the default bot token cannot trigger a subsequent workflow.</w:t>
+      </w:r>
+    </w:p>
+    <w:p>
+      <w:r>
+        <w:t>To fix this issue exactly and get your second workflow to run, you need to use a Personal Access Token (PAT) with specific permissions in the first workflow that creates the tag.</w:t>
+      </w:r>
+    </w:p>
+    <w:p>
+      <w:pPr>
+        <w:rPr>
+          <w:u w:val="single"/>
+        </w:rPr>
+      </w:pPr>
+      <w:r>
+        <w:rPr>
+          <w:u w:val="single"/>
+        </w:rPr>
+        <w:t>At GitHub account:</w:t>
+      </w:r>
+    </w:p>
+    <w:p>
+      <w:pPr>
+        <w:numPr>
+          <w:ilvl w:val="0"/>
+          <w:numId w:val="27"/>
+        </w:numPr>
+        <w:rPr>
+          <w:lang w:val="en-IL"/>
+        </w:rPr>
+      </w:pPr>
+      <w:r>
+        <w:rPr>
+          <w:lang w:val="en-IL"/>
+        </w:rPr>
+        <w:t>Go to </w:t>
+      </w:r>
+      <w:r>
+        <w:rPr>
+          <w:b/>
+          <w:bCs/>
+          <w:lang w:val="en-IL"/>
+        </w:rPr>
+        <w:t>Developer settings</w:t>
+      </w:r>
+      <w:r>
+        <w:rPr>
+          <w:lang w:val="en-IL"/>
+        </w:rPr>
+        <w:t> &gt; </w:t>
+      </w:r>
+      <w:r>
+        <w:rPr>
+          <w:b/>
+          <w:bCs/>
+          <w:lang w:val="en-IL"/>
+        </w:rPr>
+        <w:t>Personal access tokens</w:t>
+      </w:r>
+      <w:r>
+        <w:rPr>
+          <w:lang w:val="en-IL"/>
+        </w:rPr>
+        <w:t>.</w:t>
+      </w:r>
+    </w:p>
+    <w:p>
+      <w:pPr>
+        <w:numPr>
+          <w:ilvl w:val="0"/>
+          <w:numId w:val="27"/>
+        </w:numPr>
+        <w:shd w:val="clear" w:color="auto" w:fill="FFFFFF"/>
+        <w:spacing w:after="180" w:line="360" w:lineRule="atLeast"/>
+        <w:rPr>
+          <w:rFonts w:ascii="Roboto" w:eastAsia="Times New Roman" w:hAnsi="Roboto" w:cs="Times New Roman"/>
+          <w:color w:val="0A0A0A"/>
+          <w:kern w:val="0"/>
+          <w:lang w:val="en-IL" w:eastAsia="en-IL"/>
+          <w14:ligatures w14:val="none"/>
+        </w:rPr>
+      </w:pPr>
+      <w:r>
+        <w:rPr>
+          <w:rFonts w:ascii="Roboto" w:eastAsia="Times New Roman" w:hAnsi="Roboto" w:cs="Times New Roman"/>
+          <w:color w:val="0A0A0A"/>
+          <w:kern w:val="0"/>
+          <w:lang w:val="en-IL" w:eastAsia="en-IL"/>
+          <w14:ligatures w14:val="none"/>
+        </w:rPr>
+        <w:t>Select the </w:t>
+      </w:r>
+      <w:r>
+        <w:rPr>
+          <w:rFonts w:ascii="Roboto" w:eastAsia="Times New Roman" w:hAnsi="Roboto" w:cs="Times New Roman"/>
+          <w:b/>
+          <w:bCs/>
+          <w:color w:val="0A0A0A"/>
+          <w:kern w:val="0"/>
+          <w:lang w:val="en-IL" w:eastAsia="en-IL"/>
+          <w14:ligatures w14:val="none"/>
+        </w:rPr>
+        <w:t>Tokens (classic)</w:t>
+      </w:r>
+      <w:r>
+        <w:rPr>
+          <w:rFonts w:ascii="Roboto" w:eastAsia="Times New Roman" w:hAnsi="Roboto" w:cs="Times New Roman"/>
+          <w:color w:val="0A0A0A"/>
+          <w:kern w:val="0"/>
+          <w:lang w:val="en-IL" w:eastAsia="en-IL"/>
+          <w14:ligatures w14:val="none"/>
+        </w:rPr>
+        <w:t xml:space="preserve"> tab </w:t>
+      </w:r>
+      <w:r>
+        <w:rPr>
+          <w:rFonts w:ascii="Roboto" w:eastAsia="Times New Roman" w:hAnsi="Roboto" w:cs="Times New Roman"/>
+          <w:color w:val="0A0A0A"/>
+          <w:kern w:val="0"/>
+          <w:lang w:val="en-IL" w:eastAsia="en-IL"/>
+          <w14:ligatures w14:val="none"/>
+        </w:rPr>
+        <w:t>(not</w:t>
+      </w:r>
+      <w:r>
+        <w:rPr>
+          <w:rFonts w:ascii="Roboto" w:eastAsia="Times New Roman" w:hAnsi="Roboto" w:cs="Times New Roman"/>
+          <w:color w:val="0A0A0A"/>
+          <w:kern w:val="0"/>
+          <w:lang w:val="en-IL" w:eastAsia="en-IL"/>
+          <w14:ligatures w14:val="none"/>
+        </w:rPr>
+        <w:t xml:space="preserve"> the "Fine-grained tokens" tab</w:t>
+      </w:r>
+      <w:r>
+        <w:rPr>
+          <w:rFonts w:ascii="Roboto" w:eastAsia="Times New Roman" w:hAnsi="Roboto" w:cs="Times New Roman"/>
+          <w:color w:val="0A0A0A"/>
+          <w:kern w:val="0"/>
+          <w:lang w:val="en-IL" w:eastAsia="en-IL"/>
+          <w14:ligatures w14:val="none"/>
+        </w:rPr>
+        <w:t>)</w:t>
+      </w:r>
+      <w:r>
+        <w:rPr>
+          <w:rFonts w:ascii="Roboto" w:eastAsia="Times New Roman" w:hAnsi="Roboto" w:cs="Times New Roman"/>
+          <w:color w:val="0A0A0A"/>
+          <w:kern w:val="0"/>
+          <w:lang w:val="en-IL" w:eastAsia="en-IL"/>
+          <w14:ligatures w14:val="none"/>
+        </w:rPr>
+        <w:t>.</w:t>
+      </w:r>
+    </w:p>
+    <w:p>
+      <w:pPr>
+        <w:numPr>
+          <w:ilvl w:val="0"/>
+          <w:numId w:val="27"/>
+        </w:numPr>
+        <w:rPr>
+          <w:lang w:val="en-IL"/>
+        </w:rPr>
+      </w:pPr>
+      <w:r>
+        <w:t>When generating a </w:t>
+      </w:r>
+      <w:r>
+        <w:rPr>
+          <w:i/>
+          <w:iCs/>
+        </w:rPr>
+        <w:t>classic</w:t>
+      </w:r>
+      <w:r>
+        <w:t> token, select the broad </w:t>
+      </w:r>
+      <w:r>
+        <w:rPr>
+          <w:b/>
+          <w:bCs/>
+        </w:rPr>
+        <w:t>repo</w:t>
+      </w:r>
+      <w:r>
+        <w:t> scope, which includes all the necessary permissions for pushing tags.</w:t>
+      </w:r>
+    </w:p>
+    <w:p>
+      <w:pPr>
+        <w:numPr>
+          <w:ilvl w:val="0"/>
+          <w:numId w:val="27"/>
+        </w:numPr>
+        <w:rPr>
+          <w:lang w:val="en-IL"/>
+        </w:rPr>
+      </w:pPr>
+      <w:r>
+        <w:t>Copy the token immediately (you will not see it again).</w:t>
+      </w:r>
+    </w:p>
+    <w:p>
+      <w:pPr>
+        <w:rPr>
+          <w:u w:val="single"/>
+        </w:rPr>
+      </w:pPr>
+      <w:r>
+        <w:rPr>
+          <w:u w:val="single"/>
+        </w:rPr>
+        <w:t> Add the Token as a Repository Secret</w:t>
+      </w:r>
+      <w:r>
+        <w:rPr>
+          <w:u w:val="single"/>
+        </w:rPr>
+        <w:t>:</w:t>
+      </w:r>
+    </w:p>
+    <w:p>
+      <w:pPr>
+        <w:numPr>
+          <w:ilvl w:val="0"/>
+          <w:numId w:val="29"/>
+        </w:numPr>
+        <w:rPr>
+          <w:lang w:val="en-IL"/>
+        </w:rPr>
+      </w:pPr>
+      <w:r>
+        <w:rPr>
+          <w:lang w:val="en-IL"/>
+        </w:rPr>
+        <w:t>In your GitHub repository, navigate to </w:t>
+      </w:r>
+      <w:r>
+        <w:rPr>
+          <w:b/>
+          <w:bCs/>
+          <w:lang w:val="en-IL"/>
+        </w:rPr>
+        <w:t>Settings</w:t>
+      </w:r>
+      <w:r>
+        <w:rPr>
+          <w:lang w:val="en-IL"/>
+        </w:rPr>
+        <w:t>.</w:t>
+      </w:r>
+    </w:p>
+    <w:p>
+      <w:pPr>
+        <w:numPr>
+          <w:ilvl w:val="0"/>
+          <w:numId w:val="29"/>
+        </w:numPr>
+        <w:rPr>
+          <w:lang w:val="en-IL"/>
+        </w:rPr>
+      </w:pPr>
+      <w:r>
+        <w:rPr>
+          <w:lang w:val="en-IL"/>
+        </w:rPr>
+        <w:t>In the left sidebar, select </w:t>
+      </w:r>
+      <w:r>
+        <w:rPr>
+          <w:b/>
+          <w:bCs/>
+          <w:lang w:val="en-IL"/>
+        </w:rPr>
+        <w:t>Secrets and variables</w:t>
+      </w:r>
+      <w:r>
+        <w:rPr>
+          <w:lang w:val="en-IL"/>
+        </w:rPr>
+        <w:t>, then click on </w:t>
+      </w:r>
+      <w:r>
+        <w:rPr>
+          <w:b/>
+          <w:bCs/>
+          <w:lang w:val="en-IL"/>
+        </w:rPr>
+        <w:t>Actions</w:t>
+      </w:r>
+      <w:r>
+        <w:rPr>
+          <w:lang w:val="en-IL"/>
+        </w:rPr>
+        <w:t>.</w:t>
+      </w:r>
+    </w:p>
+    <w:p>
+      <w:pPr>
+        <w:numPr>
+          <w:ilvl w:val="0"/>
+          <w:numId w:val="29"/>
+        </w:numPr>
+        <w:rPr>
+          <w:lang w:val="en-IL"/>
+        </w:rPr>
+      </w:pPr>
+      <w:r>
+        <w:rPr>
+          <w:lang w:val="en-IL"/>
+        </w:rPr>
+        <w:t>Click the </w:t>
+      </w:r>
+      <w:r>
+        <w:rPr>
+          <w:b/>
+          <w:bCs/>
+          <w:lang w:val="en-IL"/>
+        </w:rPr>
+        <w:t>New repository secret</w:t>
+      </w:r>
+      <w:r>
+        <w:rPr>
+          <w:lang w:val="en-IL"/>
+        </w:rPr>
+        <w:t> button.</w:t>
+      </w:r>
+    </w:p>
+    <w:p>
+      <w:pPr>
+        <w:numPr>
+          <w:ilvl w:val="0"/>
+          <w:numId w:val="29"/>
+        </w:numPr>
+        <w:rPr>
+          <w:lang w:val="en-IL"/>
+        </w:rPr>
+      </w:pPr>
+      <w:r>
+        <w:rPr>
+          <w:lang w:val="en-IL"/>
+        </w:rPr>
+        <w:t>For the </w:t>
+      </w:r>
+      <w:r>
+        <w:rPr>
+          <w:b/>
+          <w:bCs/>
+          <w:lang w:val="en-IL"/>
+        </w:rPr>
+        <w:t>Name</w:t>
+      </w:r>
+      <w:r>
+        <w:rPr>
+          <w:lang w:val="en-IL"/>
+        </w:rPr>
+        <w:t>, type </w:t>
+      </w:r>
+      <w:r>
+        <w:rPr>
+          <w:b/>
+          <w:bCs/>
+          <w:lang w:val="en-IL"/>
+        </w:rPr>
+        <w:t>PAT_FOR_WORKFLOW</w:t>
+      </w:r>
+      <w:r>
+        <w:rPr>
+          <w:lang w:val="en-IL"/>
+        </w:rPr>
+        <w:t> (using this exact name is important for the next step).</w:t>
+      </w:r>
+    </w:p>
+    <w:p>
+      <w:pPr>
+        <w:numPr>
+          <w:ilvl w:val="0"/>
+          <w:numId w:val="29"/>
+        </w:numPr>
+        <w:rPr>
+          <w:lang w:val="en-IL"/>
+        </w:rPr>
+      </w:pPr>
+      <w:r>
+        <w:rPr>
+          <w:lang w:val="en-IL"/>
+        </w:rPr>
+        <w:t>For the </w:t>
+      </w:r>
+      <w:r>
+        <w:rPr>
+          <w:b/>
+          <w:bCs/>
+          <w:lang w:val="en-IL"/>
+        </w:rPr>
+        <w:t>Value</w:t>
+      </w:r>
+      <w:r>
+        <w:rPr>
+          <w:lang w:val="en-IL"/>
+        </w:rPr>
+        <w:t>, paste the token string you just copied.</w:t>
+      </w:r>
+    </w:p>
+    <w:p>
+      <w:pPr>
+        <w:numPr>
+          <w:ilvl w:val="0"/>
+          <w:numId w:val="29"/>
+        </w:numPr>
+        <w:rPr>
+          <w:lang w:val="en-IL"/>
+        </w:rPr>
+      </w:pPr>
+      <w:r>
+        <w:rPr>
+          <w:lang w:val="en-IL"/>
+        </w:rPr>
+        <w:t>Click </w:t>
+      </w:r>
+      <w:r>
+        <w:rPr>
+          <w:b/>
+          <w:bCs/>
+          <w:lang w:val="en-IL"/>
+        </w:rPr>
+        <w:t>Add secret</w:t>
+      </w:r>
+      <w:r>
+        <w:rPr>
+          <w:b/>
+          <w:bCs/>
+          <w:lang w:val="en-IL"/>
+        </w:rPr>
+        <w:t>.</w:t>
+      </w:r>
+    </w:p>
+    <w:p>
+      <w:pPr>
+        <w:rPr>
+          <w:u w:val="single"/>
+        </w:rPr>
+      </w:pPr>
+      <w:r>
+        <w:rPr>
+          <w:u w:val="single"/>
+        </w:rPr>
+        <w:t>Update Your First Workflow (YAML File)</w:t>
+      </w:r>
+    </w:p>
+    <w:p>
+      <w:pPr>
+        <w:numPr>
+          <w:ilvl w:val="0"/>
+          <w:numId w:val="30"/>
+        </w:numPr>
+        <w:rPr>
+          <w:lang w:val="en-IL"/>
+        </w:rPr>
+      </w:pPr>
+      <w:r>
+        <w:rPr>
+          <w:lang w:val="en-IL"/>
+        </w:rPr>
+        <w:t>Locate the step that uses actions/</w:t>
+      </w:r>
+      <w:proofErr w:type="spellStart"/>
+      <w:r>
+        <w:rPr>
+          <w:lang w:val="en-IL"/>
+        </w:rPr>
+        <w:t>checkout@vX</w:t>
+      </w:r>
+      <w:proofErr w:type="spellEnd"/>
+      <w:r>
+        <w:rPr>
+          <w:lang w:val="en-IL"/>
+        </w:rPr>
+        <w:t> and add the token: parameter</w:t>
+      </w:r>
+      <w:r>
+        <w:rPr>
+          <w:lang w:val="en-IL"/>
+        </w:rPr>
+        <w:t>.</w:t>
+      </w:r>
+    </w:p>
+    <w:p>
+      <w:r>
+        <w:lastRenderedPageBreak/>
+        <w:drawing>
+          <wp:inline distT="0" distB="0" distL="0" distR="0" wp14:anchorId="381E8716" wp14:editId="1DEDFA24">
+            <wp:extent cx="5731510" cy="2795270"/>
+            <wp:effectExtent l="0" t="0" r="2540" b="5080"/>
+            <wp:docPr id="1209562641" name="Picture 1" descr="A screenshot of a computer&#10;&#10;AI-generated content may be incorrect."/>
+            <wp:cNvGraphicFramePr>
+              <a:graphicFrameLocks xmlns:a="http://schemas.openxmlformats.org/drawingml/2006/main" noChangeAspect="1"/>
+            </wp:cNvGraphicFramePr>
+            <a:graphic xmlns:a="http://schemas.openxmlformats.org/drawingml/2006/main">
+              <a:graphicData uri="http://schemas.openxmlformats.org/drawingml/2006/picture">
+                <pic:pic xmlns:pic="http://schemas.openxmlformats.org/drawingml/2006/picture">
+                  <pic:nvPicPr>
+                    <pic:cNvPr id="1209562641" name="Picture 1" descr="A screenshot of a computer&#10;&#10;AI-generated content may be incorrect."/>
+                    <pic:cNvPicPr/>
+                  </pic:nvPicPr>
+                  <pic:blipFill>
+                    <a:blip r:embed="rId24"/>
+                    <a:stretch>
+                      <a:fillRect/>
+                    </a:stretch>
+                  </pic:blipFill>
+                  <pic:spPr>
+                    <a:xfrm>
+                      <a:off x="0" y="0"/>
+                      <a:ext cx="5731510" cy="2795270"/>
+                    </a:xfrm>
+                    <a:prstGeom prst="rect">
+                      <a:avLst/>
+                    </a:prstGeom>
+                  </pic:spPr>
+                </pic:pic>
+              </a:graphicData>
+            </a:graphic>
+          </wp:inline>
+        </w:drawing>
+      </w:r>
+    </w:p>
     <w:p/>
     <w:p>
       <w:pPr>
-        <w:pStyle w:val="ListParagraph"/>
-        <w:ind w:left="1074"/>
-        <w:rPr>
-          <w:lang w:val="en-US"/>
-        </w:rPr>
-      </w:pPr>
-    </w:p>
-    <w:p>
-      <w:pPr>
-        <w:pStyle w:val="ListParagraph"/>
-        <w:ind w:left="1074"/>
-        <w:rPr>
-          <w:lang w:val="en-US"/>
-        </w:rPr>
+        <w:pStyle w:val="H2"/>
+        <w:numPr>
+          <w:ilvl w:val="1"/>
+          <w:numId w:val="4"/>
+        </w:numPr>
+      </w:pPr>
+      <w:r>
+        <w:t xml:space="preserve"> </w:t>
+      </w:r>
+      <w:r>
+        <w:t>GitHub artifacts/releases</w:t>
+      </w:r>
+    </w:p>
+    <w:p>
+      <w:hyperlink r:id="rId25" w:history="1">
+        <w:r>
+          <w:rPr>
+            <w:rStyle w:val="Hyperlink"/>
+          </w:rPr>
+          <w:t>https://github.com/JuliaF929/ProductionRepo/releases/latest/download/process-eng-app-build.zip</w:t>
+        </w:r>
+      </w:hyperlink>
+    </w:p>
+    <w:p>
+      <w:pPr>
+        <w:rPr>
+          <w:lang w:val="en-IL"/>
+        </w:rPr>
+      </w:pPr>
+      <w:r>
+        <w:rPr>
+          <w:lang w:val="en-IL"/>
+        </w:rPr>
+        <w:t>This URL ALWAYS gives you the latest release ZIP.</w:t>
+      </w:r>
+    </w:p>
+    <w:p>
+      <w:pPr>
+        <w:rPr>
+          <w:lang w:val="en-IL"/>
+        </w:rPr>
+      </w:pPr>
+    </w:p>
+    <w:p>
+      <w:pPr>
+        <w:pStyle w:val="H1"/>
+      </w:pPr>
+      <w:r>
+        <w:t>Deploy of new version</w:t>
+      </w:r>
+    </w:p>
+    <w:p>
+      <w:pPr>
+        <w:pStyle w:val="H2"/>
+        <w:numPr>
+          <w:ilvl w:val="1"/>
+          <w:numId w:val="4"/>
+        </w:numPr>
+      </w:pPr>
+      <w:r>
+        <w:t>Server</w:t>
+      </w:r>
+    </w:p>
+    <w:p>
+      <w:pPr>
+        <w:rPr>
+          <w:lang w:val="en-IL"/>
+        </w:rPr>
+      </w:pPr>
+      <w:r>
+        <w:rPr>
+          <w:lang w:val="en-IL"/>
+        </w:rPr>
+        <w:t>TBD (run script that pulls a new version from git &amp; restart server)</w:t>
+      </w:r>
+    </w:p>
+    <w:p>
+      <w:pPr>
+        <w:pStyle w:val="H2"/>
+        <w:numPr>
+          <w:ilvl w:val="1"/>
+          <w:numId w:val="4"/>
+        </w:numPr>
+      </w:pPr>
+      <w:r>
+        <w:t>Process-</w:t>
+      </w:r>
+      <w:proofErr w:type="spellStart"/>
+      <w:r>
+        <w:t>eng</w:t>
+      </w:r>
+      <w:proofErr w:type="spellEnd"/>
+      <w:r>
+        <w:t>-app</w:t>
+      </w:r>
+    </w:p>
+    <w:p>
+      <w:r>
+        <w:t xml:space="preserve">bash </w:t>
+      </w:r>
+      <w:r>
+        <w:t>/opt/CalibrixEC2/AWS</w:t>
+      </w:r>
+      <w:r>
+        <w:t>/</w:t>
+      </w:r>
+      <w:r>
+        <w:rPr>
+          <w:highlight w:val="yellow"/>
+        </w:rPr>
+        <w:t>process-eng-deploy.sh</w:t>
+      </w:r>
+    </w:p>
+    <w:p>
+      <w:pPr>
+        <w:rPr>
+          <w:lang w:val="en-IL"/>
+        </w:rPr>
+      </w:pPr>
+      <w:r>
+        <w:rPr>
+          <w:lang w:val="en-IL"/>
+        </w:rPr>
+        <w:t>Some interesting thing:</w:t>
+      </w:r>
+      <w:r>
+        <w:rPr>
+          <w:lang w:val="en-IL"/>
+        </w:rPr>
+        <w:br/>
+      </w:r>
+      <w:r>
+        <w:rPr>
+          <w:lang w:val="en-IL"/>
+        </w:rPr>
+        <w:drawing>
+          <wp:inline distT="0" distB="0" distL="0" distR="0" wp14:anchorId="7547AC87" wp14:editId="4F48924A">
+            <wp:extent cx="3823353" cy="1380067"/>
+            <wp:effectExtent l="0" t="0" r="5715" b="0"/>
+            <wp:docPr id="449645319" name="Picture 1"/>
+            <wp:cNvGraphicFramePr>
+              <a:graphicFrameLocks xmlns:a="http://schemas.openxmlformats.org/drawingml/2006/main" noChangeAspect="1"/>
+            </wp:cNvGraphicFramePr>
+            <a:graphic xmlns:a="http://schemas.openxmlformats.org/drawingml/2006/main">
+              <a:graphicData uri="http://schemas.openxmlformats.org/drawingml/2006/picture">
+                <pic:pic xmlns:pic="http://schemas.openxmlformats.org/drawingml/2006/picture">
+                  <pic:nvPicPr>
+                    <pic:cNvPr id="449645319" name=""/>
+                    <pic:cNvPicPr/>
+                  </pic:nvPicPr>
+                  <pic:blipFill>
+                    <a:blip r:embed="rId26"/>
+                    <a:stretch>
+                      <a:fillRect/>
+                    </a:stretch>
+                  </pic:blipFill>
+                  <pic:spPr>
+                    <a:xfrm>
+                      <a:off x="0" y="0"/>
+                      <a:ext cx="3833807" cy="1383841"/>
+                    </a:xfrm>
+                    <a:prstGeom prst="rect">
+                      <a:avLst/>
+                    </a:prstGeom>
+                  </pic:spPr>
+                </pic:pic>
+              </a:graphicData>
+            </a:graphic>
+          </wp:inline>
+        </w:drawing>
+      </w:r>
+    </w:p>
+    <w:p>
+      <w:pPr>
+        <w:pStyle w:val="H2"/>
+        <w:numPr>
+          <w:ilvl w:val="0"/>
+          <w:numId w:val="0"/>
+        </w:numPr>
+        <w:ind w:left="1080"/>
+      </w:pPr>
+    </w:p>
+    <w:p>
+      <w:pPr>
+        <w:pStyle w:val="H2"/>
+        <w:numPr>
+          <w:ilvl w:val="0"/>
+          <w:numId w:val="0"/>
+        </w:numPr>
+        <w:ind w:left="1080"/>
       </w:pPr>
     </w:p>
     <w:sectPr>
@@ -3527,6 +4561,155 @@
     </w:lvl>
   </w:abstractNum>
   <w:abstractNum w:abstractNumId="1" w15:restartNumberingAfterBreak="0">
+    <w:nsid w:val="0ADC451D"/>
+    <w:multiLevelType w:val="multilevel"/>
+    <w:tmpl w:val="6B4845EA"/>
+    <w:lvl w:ilvl="0">
+      <w:start w:val="1"/>
+      <w:numFmt w:val="bullet"/>
+      <w:lvlText w:val=""/>
+      <w:lvlJc w:val="left"/>
+      <w:pPr>
+        <w:tabs>
+          <w:tab w:val="num" w:pos="1080"/>
+        </w:tabs>
+        <w:ind w:left="1080" w:hanging="360"/>
+      </w:pPr>
+      <w:rPr>
+        <w:rFonts w:ascii="Symbol" w:hAnsi="Symbol" w:hint="default"/>
+        <w:sz w:val="20"/>
+      </w:rPr>
+    </w:lvl>
+    <w:lvl w:ilvl="1">
+      <w:start w:val="1"/>
+      <w:numFmt w:val="bullet"/>
+      <w:lvlText w:val="o"/>
+      <w:lvlJc w:val="left"/>
+      <w:pPr>
+        <w:tabs>
+          <w:tab w:val="num" w:pos="1800"/>
+        </w:tabs>
+        <w:ind w:left="1800" w:hanging="360"/>
+      </w:pPr>
+      <w:rPr>
+        <w:rFonts w:ascii="Courier New" w:hAnsi="Courier New" w:hint="default"/>
+        <w:sz w:val="20"/>
+      </w:rPr>
+    </w:lvl>
+    <w:lvl w:ilvl="2" w:tentative="1">
+      <w:start w:val="1"/>
+      <w:numFmt w:val="bullet"/>
+      <w:lvlText w:val=""/>
+      <w:lvlJc w:val="left"/>
+      <w:pPr>
+        <w:tabs>
+          <w:tab w:val="num" w:pos="2520"/>
+        </w:tabs>
+        <w:ind w:left="2520" w:hanging="360"/>
+      </w:pPr>
+      <w:rPr>
+        <w:rFonts w:ascii="Wingdings" w:hAnsi="Wingdings" w:hint="default"/>
+        <w:sz w:val="20"/>
+      </w:rPr>
+    </w:lvl>
+    <w:lvl w:ilvl="3" w:tentative="1">
+      <w:start w:val="1"/>
+      <w:numFmt w:val="bullet"/>
+      <w:lvlText w:val=""/>
+      <w:lvlJc w:val="left"/>
+      <w:pPr>
+        <w:tabs>
+          <w:tab w:val="num" w:pos="3240"/>
+        </w:tabs>
+        <w:ind w:left="3240" w:hanging="360"/>
+      </w:pPr>
+      <w:rPr>
+        <w:rFonts w:ascii="Wingdings" w:hAnsi="Wingdings" w:hint="default"/>
+        <w:sz w:val="20"/>
+      </w:rPr>
+    </w:lvl>
+    <w:lvl w:ilvl="4" w:tentative="1">
+      <w:start w:val="1"/>
+      <w:numFmt w:val="bullet"/>
+      <w:lvlText w:val=""/>
+      <w:lvlJc w:val="left"/>
+      <w:pPr>
+        <w:tabs>
+          <w:tab w:val="num" w:pos="3960"/>
+        </w:tabs>
+        <w:ind w:left="3960" w:hanging="360"/>
+      </w:pPr>
+      <w:rPr>
+        <w:rFonts w:ascii="Wingdings" w:hAnsi="Wingdings" w:hint="default"/>
+        <w:sz w:val="20"/>
+      </w:rPr>
+    </w:lvl>
+    <w:lvl w:ilvl="5" w:tentative="1">
+      <w:start w:val="1"/>
+      <w:numFmt w:val="bullet"/>
+      <w:lvlText w:val=""/>
+      <w:lvlJc w:val="left"/>
+      <w:pPr>
+        <w:tabs>
+          <w:tab w:val="num" w:pos="4680"/>
+        </w:tabs>
+        <w:ind w:left="4680" w:hanging="360"/>
+      </w:pPr>
+      <w:rPr>
+        <w:rFonts w:ascii="Wingdings" w:hAnsi="Wingdings" w:hint="default"/>
+        <w:sz w:val="20"/>
+      </w:rPr>
+    </w:lvl>
+    <w:lvl w:ilvl="6" w:tentative="1">
+      <w:start w:val="1"/>
+      <w:numFmt w:val="bullet"/>
+      <w:lvlText w:val=""/>
+      <w:lvlJc w:val="left"/>
+      <w:pPr>
+        <w:tabs>
+          <w:tab w:val="num" w:pos="5400"/>
+        </w:tabs>
+        <w:ind w:left="5400" w:hanging="360"/>
+      </w:pPr>
+      <w:rPr>
+        <w:rFonts w:ascii="Wingdings" w:hAnsi="Wingdings" w:hint="default"/>
+        <w:sz w:val="20"/>
+      </w:rPr>
+    </w:lvl>
+    <w:lvl w:ilvl="7" w:tentative="1">
+      <w:start w:val="1"/>
+      <w:numFmt w:val="bullet"/>
+      <w:lvlText w:val=""/>
+      <w:lvlJc w:val="left"/>
+      <w:pPr>
+        <w:tabs>
+          <w:tab w:val="num" w:pos="6120"/>
+        </w:tabs>
+        <w:ind w:left="6120" w:hanging="360"/>
+      </w:pPr>
+      <w:rPr>
+        <w:rFonts w:ascii="Wingdings" w:hAnsi="Wingdings" w:hint="default"/>
+        <w:sz w:val="20"/>
+      </w:rPr>
+    </w:lvl>
+    <w:lvl w:ilvl="8" w:tentative="1">
+      <w:start w:val="1"/>
+      <w:numFmt w:val="bullet"/>
+      <w:lvlText w:val=""/>
+      <w:lvlJc w:val="left"/>
+      <w:pPr>
+        <w:tabs>
+          <w:tab w:val="num" w:pos="6840"/>
+        </w:tabs>
+        <w:ind w:left="6840" w:hanging="360"/>
+      </w:pPr>
+      <w:rPr>
+        <w:rFonts w:ascii="Wingdings" w:hAnsi="Wingdings" w:hint="default"/>
+        <w:sz w:val="20"/>
+      </w:rPr>
+    </w:lvl>
+  </w:abstractNum>
+  <w:abstractNum w:abstractNumId="2" w15:restartNumberingAfterBreak="0">
     <w:nsid w:val="12685B11"/>
     <w:multiLevelType w:val="hybridMultilevel"/>
     <w:tmpl w:val="61B848F2"/>
@@ -3615,7 +4798,233 @@
       </w:pPr>
     </w:lvl>
   </w:abstractNum>
-  <w:abstractNum w:abstractNumId="2" w15:restartNumberingAfterBreak="0">
+  <w:abstractNum w:abstractNumId="3" w15:restartNumberingAfterBreak="0">
+    <w:nsid w:val="2838232F"/>
+    <w:multiLevelType w:val="multilevel"/>
+    <w:tmpl w:val="D21CFCB6"/>
+    <w:lvl w:ilvl="0">
+      <w:start w:val="1"/>
+      <w:numFmt w:val="decimal"/>
+      <w:lvlText w:val="%1."/>
+      <w:lvlJc w:val="left"/>
+      <w:pPr>
+        <w:tabs>
+          <w:tab w:val="num" w:pos="720"/>
+        </w:tabs>
+        <w:ind w:left="720" w:hanging="360"/>
+      </w:pPr>
+    </w:lvl>
+    <w:lvl w:ilvl="1" w:tentative="1">
+      <w:start w:val="1"/>
+      <w:numFmt w:val="decimal"/>
+      <w:lvlText w:val="%2."/>
+      <w:lvlJc w:val="left"/>
+      <w:pPr>
+        <w:tabs>
+          <w:tab w:val="num" w:pos="1440"/>
+        </w:tabs>
+        <w:ind w:left="1440" w:hanging="360"/>
+      </w:pPr>
+    </w:lvl>
+    <w:lvl w:ilvl="2" w:tentative="1">
+      <w:start w:val="1"/>
+      <w:numFmt w:val="decimal"/>
+      <w:lvlText w:val="%3."/>
+      <w:lvlJc w:val="left"/>
+      <w:pPr>
+        <w:tabs>
+          <w:tab w:val="num" w:pos="2160"/>
+        </w:tabs>
+        <w:ind w:left="2160" w:hanging="360"/>
+      </w:pPr>
+    </w:lvl>
+    <w:lvl w:ilvl="3" w:tentative="1">
+      <w:start w:val="1"/>
+      <w:numFmt w:val="decimal"/>
+      <w:lvlText w:val="%4."/>
+      <w:lvlJc w:val="left"/>
+      <w:pPr>
+        <w:tabs>
+          <w:tab w:val="num" w:pos="2880"/>
+        </w:tabs>
+        <w:ind w:left="2880" w:hanging="360"/>
+      </w:pPr>
+    </w:lvl>
+    <w:lvl w:ilvl="4" w:tentative="1">
+      <w:start w:val="1"/>
+      <w:numFmt w:val="decimal"/>
+      <w:lvlText w:val="%5."/>
+      <w:lvlJc w:val="left"/>
+      <w:pPr>
+        <w:tabs>
+          <w:tab w:val="num" w:pos="3600"/>
+        </w:tabs>
+        <w:ind w:left="3600" w:hanging="360"/>
+      </w:pPr>
+    </w:lvl>
+    <w:lvl w:ilvl="5" w:tentative="1">
+      <w:start w:val="1"/>
+      <w:numFmt w:val="decimal"/>
+      <w:lvlText w:val="%6."/>
+      <w:lvlJc w:val="left"/>
+      <w:pPr>
+        <w:tabs>
+          <w:tab w:val="num" w:pos="4320"/>
+        </w:tabs>
+        <w:ind w:left="4320" w:hanging="360"/>
+      </w:pPr>
+    </w:lvl>
+    <w:lvl w:ilvl="6" w:tentative="1">
+      <w:start w:val="1"/>
+      <w:numFmt w:val="decimal"/>
+      <w:lvlText w:val="%7."/>
+      <w:lvlJc w:val="left"/>
+      <w:pPr>
+        <w:tabs>
+          <w:tab w:val="num" w:pos="5040"/>
+        </w:tabs>
+        <w:ind w:left="5040" w:hanging="360"/>
+      </w:pPr>
+    </w:lvl>
+    <w:lvl w:ilvl="7" w:tentative="1">
+      <w:start w:val="1"/>
+      <w:numFmt w:val="decimal"/>
+      <w:lvlText w:val="%8."/>
+      <w:lvlJc w:val="left"/>
+      <w:pPr>
+        <w:tabs>
+          <w:tab w:val="num" w:pos="5760"/>
+        </w:tabs>
+        <w:ind w:left="5760" w:hanging="360"/>
+      </w:pPr>
+    </w:lvl>
+    <w:lvl w:ilvl="8" w:tentative="1">
+      <w:start w:val="1"/>
+      <w:numFmt w:val="decimal"/>
+      <w:lvlText w:val="%9."/>
+      <w:lvlJc w:val="left"/>
+      <w:pPr>
+        <w:tabs>
+          <w:tab w:val="num" w:pos="6480"/>
+        </w:tabs>
+        <w:ind w:left="6480" w:hanging="360"/>
+      </w:pPr>
+    </w:lvl>
+  </w:abstractNum>
+  <w:abstractNum w:abstractNumId="4" w15:restartNumberingAfterBreak="0">
+    <w:nsid w:val="303A63AC"/>
+    <w:multiLevelType w:val="multilevel"/>
+    <w:tmpl w:val="079AD9E6"/>
+    <w:lvl w:ilvl="0">
+      <w:start w:val="1"/>
+      <w:numFmt w:val="decimal"/>
+      <w:lvlText w:val="%1."/>
+      <w:lvlJc w:val="left"/>
+      <w:pPr>
+        <w:tabs>
+          <w:tab w:val="num" w:pos="720"/>
+        </w:tabs>
+        <w:ind w:left="720" w:hanging="360"/>
+      </w:pPr>
+    </w:lvl>
+    <w:lvl w:ilvl="1" w:tentative="1">
+      <w:start w:val="1"/>
+      <w:numFmt w:val="decimal"/>
+      <w:lvlText w:val="%2."/>
+      <w:lvlJc w:val="left"/>
+      <w:pPr>
+        <w:tabs>
+          <w:tab w:val="num" w:pos="1440"/>
+        </w:tabs>
+        <w:ind w:left="1440" w:hanging="360"/>
+      </w:pPr>
+    </w:lvl>
+    <w:lvl w:ilvl="2" w:tentative="1">
+      <w:start w:val="1"/>
+      <w:numFmt w:val="decimal"/>
+      <w:lvlText w:val="%3."/>
+      <w:lvlJc w:val="left"/>
+      <w:pPr>
+        <w:tabs>
+          <w:tab w:val="num" w:pos="2160"/>
+        </w:tabs>
+        <w:ind w:left="2160" w:hanging="360"/>
+      </w:pPr>
+    </w:lvl>
+    <w:lvl w:ilvl="3" w:tentative="1">
+      <w:start w:val="1"/>
+      <w:numFmt w:val="decimal"/>
+      <w:lvlText w:val="%4."/>
+      <w:lvlJc w:val="left"/>
+      <w:pPr>
+        <w:tabs>
+          <w:tab w:val="num" w:pos="2880"/>
+        </w:tabs>
+        <w:ind w:left="2880" w:hanging="360"/>
+      </w:pPr>
+    </w:lvl>
+    <w:lvl w:ilvl="4" w:tentative="1">
+      <w:start w:val="1"/>
+      <w:numFmt w:val="decimal"/>
+      <w:lvlText w:val="%5."/>
+      <w:lvlJc w:val="left"/>
+      <w:pPr>
+        <w:tabs>
+          <w:tab w:val="num" w:pos="3600"/>
+        </w:tabs>
+        <w:ind w:left="3600" w:hanging="360"/>
+      </w:pPr>
+    </w:lvl>
+    <w:lvl w:ilvl="5" w:tentative="1">
+      <w:start w:val="1"/>
+      <w:numFmt w:val="decimal"/>
+      <w:lvlText w:val="%6."/>
+      <w:lvlJc w:val="left"/>
+      <w:pPr>
+        <w:tabs>
+          <w:tab w:val="num" w:pos="4320"/>
+        </w:tabs>
+        <w:ind w:left="4320" w:hanging="360"/>
+      </w:pPr>
+    </w:lvl>
+    <w:lvl w:ilvl="6" w:tentative="1">
+      <w:start w:val="1"/>
+      <w:numFmt w:val="decimal"/>
+      <w:lvlText w:val="%7."/>
+      <w:lvlJc w:val="left"/>
+      <w:pPr>
+        <w:tabs>
+          <w:tab w:val="num" w:pos="5040"/>
+        </w:tabs>
+        <w:ind w:left="5040" w:hanging="360"/>
+      </w:pPr>
+    </w:lvl>
+    <w:lvl w:ilvl="7" w:tentative="1">
+      <w:start w:val="1"/>
+      <w:numFmt w:val="decimal"/>
+      <w:lvlText w:val="%8."/>
+      <w:lvlJc w:val="left"/>
+      <w:pPr>
+        <w:tabs>
+          <w:tab w:val="num" w:pos="5760"/>
+        </w:tabs>
+        <w:ind w:left="5760" w:hanging="360"/>
+      </w:pPr>
+    </w:lvl>
+    <w:lvl w:ilvl="8" w:tentative="1">
+      <w:start w:val="1"/>
+      <w:numFmt w:val="decimal"/>
+      <w:lvlText w:val="%9."/>
+      <w:lvlJc w:val="left"/>
+      <w:pPr>
+        <w:tabs>
+          <w:tab w:val="num" w:pos="6480"/>
+        </w:tabs>
+        <w:ind w:left="6480" w:hanging="360"/>
+      </w:pPr>
+    </w:lvl>
+  </w:abstractNum>
+  <w:abstractNum w:abstractNumId="5" w15:restartNumberingAfterBreak="0">
     <w:nsid w:val="320E734D"/>
     <w:multiLevelType w:val="hybridMultilevel"/>
     <w:tmpl w:val="D19CCB3C"/>
@@ -3704,7 +5113,7 @@
       </w:pPr>
     </w:lvl>
   </w:abstractNum>
-  <w:abstractNum w:abstractNumId="3" w15:restartNumberingAfterBreak="0">
+  <w:abstractNum w:abstractNumId="6" w15:restartNumberingAfterBreak="0">
     <w:nsid w:val="33F63152"/>
     <w:multiLevelType w:val="hybridMultilevel"/>
     <w:tmpl w:val="D19CCB3C"/>
@@ -3793,7 +5202,7 @@
       </w:pPr>
     </w:lvl>
   </w:abstractNum>
-  <w:abstractNum w:abstractNumId="4" w15:restartNumberingAfterBreak="0">
+  <w:abstractNum w:abstractNumId="7" w15:restartNumberingAfterBreak="0">
     <w:nsid w:val="39E42584"/>
     <w:multiLevelType w:val="hybridMultilevel"/>
     <w:tmpl w:val="1C84446E"/>
@@ -3882,7 +5291,7 @@
       </w:pPr>
     </w:lvl>
   </w:abstractNum>
-  <w:abstractNum w:abstractNumId="5" w15:restartNumberingAfterBreak="0">
+  <w:abstractNum w:abstractNumId="8" w15:restartNumberingAfterBreak="0">
     <w:nsid w:val="3A5348C8"/>
     <w:multiLevelType w:val="hybridMultilevel"/>
     <w:tmpl w:val="BE8ECB50"/>
@@ -3994,7 +5403,7 @@
       </w:rPr>
     </w:lvl>
   </w:abstractNum>
-  <w:abstractNum w:abstractNumId="6" w15:restartNumberingAfterBreak="0">
+  <w:abstractNum w:abstractNumId="9" w15:restartNumberingAfterBreak="0">
     <w:nsid w:val="3DB753C5"/>
     <w:multiLevelType w:val="hybridMultilevel"/>
     <w:tmpl w:val="F716BB9E"/>
@@ -4084,7 +5493,7 @@
       </w:pPr>
     </w:lvl>
   </w:abstractNum>
-  <w:abstractNum w:abstractNumId="7" w15:restartNumberingAfterBreak="0">
+  <w:abstractNum w:abstractNumId="10" w15:restartNumberingAfterBreak="0">
     <w:nsid w:val="3F393C57"/>
     <w:multiLevelType w:val="hybridMultilevel"/>
     <w:tmpl w:val="61B848F2"/>
@@ -4173,7 +5582,120 @@
       </w:pPr>
     </w:lvl>
   </w:abstractNum>
-  <w:abstractNum w:abstractNumId="8" w15:restartNumberingAfterBreak="0">
+  <w:abstractNum w:abstractNumId="11" w15:restartNumberingAfterBreak="0">
+    <w:nsid w:val="4BE960D8"/>
+    <w:multiLevelType w:val="multilevel"/>
+    <w:tmpl w:val="079AD9E6"/>
+    <w:lvl w:ilvl="0">
+      <w:start w:val="1"/>
+      <w:numFmt w:val="decimal"/>
+      <w:lvlText w:val="%1."/>
+      <w:lvlJc w:val="left"/>
+      <w:pPr>
+        <w:tabs>
+          <w:tab w:val="num" w:pos="720"/>
+        </w:tabs>
+        <w:ind w:left="720" w:hanging="360"/>
+      </w:pPr>
+    </w:lvl>
+    <w:lvl w:ilvl="1" w:tentative="1">
+      <w:start w:val="1"/>
+      <w:numFmt w:val="decimal"/>
+      <w:lvlText w:val="%2."/>
+      <w:lvlJc w:val="left"/>
+      <w:pPr>
+        <w:tabs>
+          <w:tab w:val="num" w:pos="1440"/>
+        </w:tabs>
+        <w:ind w:left="1440" w:hanging="360"/>
+      </w:pPr>
+    </w:lvl>
+    <w:lvl w:ilvl="2" w:tentative="1">
+      <w:start w:val="1"/>
+      <w:numFmt w:val="decimal"/>
+      <w:lvlText w:val="%3."/>
+      <w:lvlJc w:val="left"/>
+      <w:pPr>
+        <w:tabs>
+          <w:tab w:val="num" w:pos="2160"/>
+        </w:tabs>
+        <w:ind w:left="2160" w:hanging="360"/>
+      </w:pPr>
+    </w:lvl>
+    <w:lvl w:ilvl="3" w:tentative="1">
+      <w:start w:val="1"/>
+      <w:numFmt w:val="decimal"/>
+      <w:lvlText w:val="%4."/>
+      <w:lvlJc w:val="left"/>
+      <w:pPr>
+        <w:tabs>
+          <w:tab w:val="num" w:pos="2880"/>
+        </w:tabs>
+        <w:ind w:left="2880" w:hanging="360"/>
+      </w:pPr>
+    </w:lvl>
+    <w:lvl w:ilvl="4" w:tentative="1">
+      <w:start w:val="1"/>
+      <w:numFmt w:val="decimal"/>
+      <w:lvlText w:val="%5."/>
+      <w:lvlJc w:val="left"/>
+      <w:pPr>
+        <w:tabs>
+          <w:tab w:val="num" w:pos="3600"/>
+        </w:tabs>
+        <w:ind w:left="3600" w:hanging="360"/>
+      </w:pPr>
+    </w:lvl>
+    <w:lvl w:ilvl="5" w:tentative="1">
+      <w:start w:val="1"/>
+      <w:numFmt w:val="decimal"/>
+      <w:lvlText w:val="%6."/>
+      <w:lvlJc w:val="left"/>
+      <w:pPr>
+        <w:tabs>
+          <w:tab w:val="num" w:pos="4320"/>
+        </w:tabs>
+        <w:ind w:left="4320" w:hanging="360"/>
+      </w:pPr>
+    </w:lvl>
+    <w:lvl w:ilvl="6" w:tentative="1">
+      <w:start w:val="1"/>
+      <w:numFmt w:val="decimal"/>
+      <w:lvlText w:val="%7."/>
+      <w:lvlJc w:val="left"/>
+      <w:pPr>
+        <w:tabs>
+          <w:tab w:val="num" w:pos="5040"/>
+        </w:tabs>
+        <w:ind w:left="5040" w:hanging="360"/>
+      </w:pPr>
+    </w:lvl>
+    <w:lvl w:ilvl="7" w:tentative="1">
+      <w:start w:val="1"/>
+      <w:numFmt w:val="decimal"/>
+      <w:lvlText w:val="%8."/>
+      <w:lvlJc w:val="left"/>
+      <w:pPr>
+        <w:tabs>
+          <w:tab w:val="num" w:pos="5760"/>
+        </w:tabs>
+        <w:ind w:left="5760" w:hanging="360"/>
+      </w:pPr>
+    </w:lvl>
+    <w:lvl w:ilvl="8" w:tentative="1">
+      <w:start w:val="1"/>
+      <w:numFmt w:val="decimal"/>
+      <w:lvlText w:val="%9."/>
+      <w:lvlJc w:val="left"/>
+      <w:pPr>
+        <w:tabs>
+          <w:tab w:val="num" w:pos="6480"/>
+        </w:tabs>
+        <w:ind w:left="6480" w:hanging="360"/>
+      </w:pPr>
+    </w:lvl>
+  </w:abstractNum>
+  <w:abstractNum w:abstractNumId="12" w15:restartNumberingAfterBreak="0">
     <w:nsid w:val="51AC6CF8"/>
     <w:multiLevelType w:val="hybridMultilevel"/>
     <w:tmpl w:val="BD982400"/>
@@ -4285,7 +5807,7 @@
       </w:rPr>
     </w:lvl>
   </w:abstractNum>
-  <w:abstractNum w:abstractNumId="9" w15:restartNumberingAfterBreak="0">
+  <w:abstractNum w:abstractNumId="13" w15:restartNumberingAfterBreak="0">
     <w:nsid w:val="55DF0990"/>
     <w:multiLevelType w:val="hybridMultilevel"/>
     <w:tmpl w:val="14E4B4DA"/>
@@ -4374,7 +5896,7 @@
       </w:pPr>
     </w:lvl>
   </w:abstractNum>
-  <w:abstractNum w:abstractNumId="10" w15:restartNumberingAfterBreak="0">
+  <w:abstractNum w:abstractNumId="14" w15:restartNumberingAfterBreak="0">
     <w:nsid w:val="5CA3129D"/>
     <w:multiLevelType w:val="hybridMultilevel"/>
     <w:tmpl w:val="8FDE99A6"/>
@@ -4463,20 +5985,133 @@
       </w:pPr>
     </w:lvl>
   </w:abstractNum>
+  <w:abstractNum w:abstractNumId="15" w15:restartNumberingAfterBreak="0">
+    <w:nsid w:val="60B0114E"/>
+    <w:multiLevelType w:val="multilevel"/>
+    <w:tmpl w:val="11DED04A"/>
+    <w:lvl w:ilvl="0">
+      <w:start w:val="1"/>
+      <w:numFmt w:val="decimal"/>
+      <w:lvlText w:val="%1."/>
+      <w:lvlJc w:val="left"/>
+      <w:pPr>
+        <w:tabs>
+          <w:tab w:val="num" w:pos="720"/>
+        </w:tabs>
+        <w:ind w:left="720" w:hanging="360"/>
+      </w:pPr>
+    </w:lvl>
+    <w:lvl w:ilvl="1" w:tentative="1">
+      <w:start w:val="1"/>
+      <w:numFmt w:val="decimal"/>
+      <w:lvlText w:val="%2."/>
+      <w:lvlJc w:val="left"/>
+      <w:pPr>
+        <w:tabs>
+          <w:tab w:val="num" w:pos="1440"/>
+        </w:tabs>
+        <w:ind w:left="1440" w:hanging="360"/>
+      </w:pPr>
+    </w:lvl>
+    <w:lvl w:ilvl="2" w:tentative="1">
+      <w:start w:val="1"/>
+      <w:numFmt w:val="decimal"/>
+      <w:lvlText w:val="%3."/>
+      <w:lvlJc w:val="left"/>
+      <w:pPr>
+        <w:tabs>
+          <w:tab w:val="num" w:pos="2160"/>
+        </w:tabs>
+        <w:ind w:left="2160" w:hanging="360"/>
+      </w:pPr>
+    </w:lvl>
+    <w:lvl w:ilvl="3" w:tentative="1">
+      <w:start w:val="1"/>
+      <w:numFmt w:val="decimal"/>
+      <w:lvlText w:val="%4."/>
+      <w:lvlJc w:val="left"/>
+      <w:pPr>
+        <w:tabs>
+          <w:tab w:val="num" w:pos="2880"/>
+        </w:tabs>
+        <w:ind w:left="2880" w:hanging="360"/>
+      </w:pPr>
+    </w:lvl>
+    <w:lvl w:ilvl="4" w:tentative="1">
+      <w:start w:val="1"/>
+      <w:numFmt w:val="decimal"/>
+      <w:lvlText w:val="%5."/>
+      <w:lvlJc w:val="left"/>
+      <w:pPr>
+        <w:tabs>
+          <w:tab w:val="num" w:pos="3600"/>
+        </w:tabs>
+        <w:ind w:left="3600" w:hanging="360"/>
+      </w:pPr>
+    </w:lvl>
+    <w:lvl w:ilvl="5" w:tentative="1">
+      <w:start w:val="1"/>
+      <w:numFmt w:val="decimal"/>
+      <w:lvlText w:val="%6."/>
+      <w:lvlJc w:val="left"/>
+      <w:pPr>
+        <w:tabs>
+          <w:tab w:val="num" w:pos="4320"/>
+        </w:tabs>
+        <w:ind w:left="4320" w:hanging="360"/>
+      </w:pPr>
+    </w:lvl>
+    <w:lvl w:ilvl="6" w:tentative="1">
+      <w:start w:val="1"/>
+      <w:numFmt w:val="decimal"/>
+      <w:lvlText w:val="%7."/>
+      <w:lvlJc w:val="left"/>
+      <w:pPr>
+        <w:tabs>
+          <w:tab w:val="num" w:pos="5040"/>
+        </w:tabs>
+        <w:ind w:left="5040" w:hanging="360"/>
+      </w:pPr>
+    </w:lvl>
+    <w:lvl w:ilvl="7" w:tentative="1">
+      <w:start w:val="1"/>
+      <w:numFmt w:val="decimal"/>
+      <w:lvlText w:val="%8."/>
+      <w:lvlJc w:val="left"/>
+      <w:pPr>
+        <w:tabs>
+          <w:tab w:val="num" w:pos="5760"/>
+        </w:tabs>
+        <w:ind w:left="5760" w:hanging="360"/>
+      </w:pPr>
+    </w:lvl>
+    <w:lvl w:ilvl="8" w:tentative="1">
+      <w:start w:val="1"/>
+      <w:numFmt w:val="decimal"/>
+      <w:lvlText w:val="%9."/>
+      <w:lvlJc w:val="left"/>
+      <w:pPr>
+        <w:tabs>
+          <w:tab w:val="num" w:pos="6480"/>
+        </w:tabs>
+        <w:ind w:left="6480" w:hanging="360"/>
+      </w:pPr>
+    </w:lvl>
+  </w:abstractNum>
   <w:num w:numId="1" w16cid:durableId="785344112">
-    <w:abstractNumId w:val="1"/>
+    <w:abstractNumId w:val="2"/>
   </w:num>
   <w:num w:numId="2" w16cid:durableId="1376269220">
-    <w:abstractNumId w:val="3"/>
+    <w:abstractNumId w:val="6"/>
   </w:num>
   <w:num w:numId="3" w16cid:durableId="288778533">
-    <w:abstractNumId w:val="2"/>
+    <w:abstractNumId w:val="5"/>
   </w:num>
   <w:num w:numId="4" w16cid:durableId="2037808052">
     <w:abstractNumId w:val="0"/>
   </w:num>
   <w:num w:numId="5" w16cid:durableId="1747147468">
-    <w:abstractNumId w:val="8"/>
+    <w:abstractNumId w:val="12"/>
   </w:num>
   <w:num w:numId="6" w16cid:durableId="1693147758">
     <w:abstractNumId w:val="0"/>
@@ -4485,46 +6120,91 @@
     <w:abstractNumId w:val="0"/>
   </w:num>
   <w:num w:numId="8" w16cid:durableId="1810710029">
-    <w:abstractNumId w:val="6"/>
+    <w:abstractNumId w:val="9"/>
   </w:num>
   <w:num w:numId="9" w16cid:durableId="1215629210">
-    <w:abstractNumId w:val="6"/>
+    <w:abstractNumId w:val="9"/>
   </w:num>
   <w:num w:numId="10" w16cid:durableId="2010860833">
-    <w:abstractNumId w:val="6"/>
+    <w:abstractNumId w:val="9"/>
     <w:lvlOverride w:ilvl="0">
       <w:startOverride w:val="5"/>
     </w:lvlOverride>
   </w:num>
   <w:num w:numId="11" w16cid:durableId="1030645907">
-    <w:abstractNumId w:val="6"/>
+    <w:abstractNumId w:val="9"/>
     <w:lvlOverride w:ilvl="0">
       <w:startOverride w:val="5"/>
     </w:lvlOverride>
   </w:num>
   <w:num w:numId="12" w16cid:durableId="1391927901">
+    <w:abstractNumId w:val="7"/>
+  </w:num>
+  <w:num w:numId="13" w16cid:durableId="418068185">
+    <w:abstractNumId w:val="10"/>
+  </w:num>
+  <w:num w:numId="14" w16cid:durableId="907615074">
+    <w:abstractNumId w:val="8"/>
+  </w:num>
+  <w:num w:numId="15" w16cid:durableId="1013873602">
+    <w:abstractNumId w:val="9"/>
+  </w:num>
+  <w:num w:numId="16" w16cid:durableId="992948391">
+    <w:abstractNumId w:val="9"/>
+  </w:num>
+  <w:num w:numId="17" w16cid:durableId="1568878373">
+    <w:abstractNumId w:val="9"/>
+  </w:num>
+  <w:num w:numId="18" w16cid:durableId="1118527260">
+    <w:abstractNumId w:val="13"/>
+  </w:num>
+  <w:num w:numId="19" w16cid:durableId="525293839">
+    <w:abstractNumId w:val="14"/>
+  </w:num>
+  <w:num w:numId="20" w16cid:durableId="1376542355">
+    <w:abstractNumId w:val="0"/>
+  </w:num>
+  <w:num w:numId="21" w16cid:durableId="1517306423">
+    <w:abstractNumId w:val="0"/>
+  </w:num>
+  <w:num w:numId="22" w16cid:durableId="2005666801">
+    <w:abstractNumId w:val="0"/>
+  </w:num>
+  <w:num w:numId="23" w16cid:durableId="1677920159">
+    <w:abstractNumId w:val="1"/>
+  </w:num>
+  <w:num w:numId="24" w16cid:durableId="465509006">
+    <w:abstractNumId w:val="0"/>
+  </w:num>
+  <w:num w:numId="25" w16cid:durableId="752748483">
+    <w:abstractNumId w:val="9"/>
+  </w:num>
+  <w:num w:numId="26" w16cid:durableId="1078021152">
+    <w:abstractNumId w:val="9"/>
+  </w:num>
+  <w:num w:numId="27" w16cid:durableId="1033310158">
+    <w:abstractNumId w:val="3"/>
+  </w:num>
+  <w:num w:numId="28" w16cid:durableId="436487865">
+    <w:abstractNumId w:val="15"/>
+  </w:num>
+  <w:num w:numId="29" w16cid:durableId="1952123971">
+    <w:abstractNumId w:val="11"/>
+  </w:num>
+  <w:num w:numId="30" w16cid:durableId="398098061">
     <w:abstractNumId w:val="4"/>
   </w:num>
-  <w:num w:numId="13" w16cid:durableId="418068185">
-    <w:abstractNumId w:val="7"/>
-  </w:num>
-  <w:num w:numId="14" w16cid:durableId="907615074">
-    <w:abstractNumId w:val="5"/>
-  </w:num>
-  <w:num w:numId="15" w16cid:durableId="1013873602">
-    <w:abstractNumId w:val="6"/>
-  </w:num>
-  <w:num w:numId="16" w16cid:durableId="992948391">
-    <w:abstractNumId w:val="6"/>
-  </w:num>
-  <w:num w:numId="17" w16cid:durableId="1568878373">
-    <w:abstractNumId w:val="6"/>
-  </w:num>
-  <w:num w:numId="18" w16cid:durableId="1118527260">
+  <w:num w:numId="31" w16cid:durableId="208808958">
     <w:abstractNumId w:val="9"/>
   </w:num>
-  <w:num w:numId="19" w16cid:durableId="525293839">
-    <w:abstractNumId w:val="10"/>
+  <w:num w:numId="32" w16cid:durableId="1003898067">
+    <w:abstractNumId w:val="0"/>
+  </w:num>
+  <w:num w:numId="33" w16cid:durableId="1731265827">
+    <w:abstractNumId w:val="9"/>
+  </w:num>
+  <w:num w:numId="34" w16cid:durableId="1057167334">
+    <w:abstractNumId w:val="9"/>
   </w:num>
 </w:numbering>
 </file>
@@ -5542,6 +7222,22 @@
       <w:szCs w:val="20"/>
     </w:rPr>
   </w:style>
+  <w:style w:type="character" w:customStyle="1" w:styleId="t286pc">
+    <w:name w:val="t286pc"/>
+    <w:basedOn w:val="DefaultParagraphFont"/>
+    <w:rsid w:val="00C633EB"/>
+  </w:style>
+  <w:style w:type="character" w:styleId="Strong">
+    <w:name w:val="Strong"/>
+    <w:basedOn w:val="DefaultParagraphFont"/>
+    <w:uiPriority w:val="22"/>
+    <w:qFormat/>
+    <w:rsid w:val="00C633EB"/>
+    <w:rPr>
+      <w:b/>
+      <w:bCs/>
+    </w:rPr>
+  </w:style>
 </w:styles>
 </file>
 
@@ -5858,4 +7554,16 @@
     </a:ext>
   </a:extLst>
 </a:theme>
+</file>
+
+<file path=customXml/item1.xml><?xml version="1.0" encoding="utf-8"?>
+<b:Sources xmlns:b="http://schemas.openxmlformats.org/officeDocument/2006/bibliography" xmlns="http://schemas.openxmlformats.org/officeDocument/2006/bibliography" SelectedStyle="\APASixthEditionOfficeOnline.xsl" StyleName="APA" Version="6"/>
+</file>
+
+<file path=customXml/itemProps1.xml><?xml version="1.0" encoding="utf-8"?>
+<ds:datastoreItem xmlns:ds="http://schemas.openxmlformats.org/officeDocument/2006/customXml" ds:itemID="{8619AAB2-8A64-4848-943F-31B0AA3A6B67}">
+  <ds:schemaRefs>
+    <ds:schemaRef ds:uri="http://schemas.openxmlformats.org/officeDocument/2006/bibliography"/>
+  </ds:schemaRefs>
+</ds:datastoreItem>
 </file>
</xml_diff>

<commit_message>
Fighting with React build
</commit_message>
<xml_diff>
--- a/AWS/ReadMe_AWS.docx
+++ b/AWS/ReadMe_AWS.docx
@@ -349,6 +349,7 @@
       </w:pPr>
       <w:r>
         <w:rPr>
+          <w:noProof/>
           <w:lang w:val="en-US"/>
         </w:rPr>
         <w:drawing>
@@ -398,6 +399,7 @@
       </w:pPr>
       <w:r>
         <w:rPr>
+          <w:noProof/>
           <w:lang w:val="en-US"/>
         </w:rPr>
         <w:drawing>
@@ -465,11 +467,6 @@
           <w:lang w:val="en-US"/>
         </w:rPr>
         <w:br/>
-      </w:r>
-      <w:r>
-        <w:rPr>
-          <w:lang w:val="en-US"/>
-        </w:rPr>
         <w:t>Create new key pair (save downloaded file).</w:t>
       </w:r>
     </w:p>
@@ -488,6 +485,7 @@
       </w:r>
       <w:r>
         <w:rPr>
+          <w:noProof/>
           <w:lang w:val="en-US"/>
         </w:rPr>
         <w:drawing>
@@ -1200,50 +1198,31 @@
       </w:r>
     </w:p>
     <w:p>
-      <w:pPr>
-        <w:rPr>
-          <w:lang w:val="en-IL"/>
-        </w:rPr>
-      </w:pPr>
       <w:r>
         <w:t xml:space="preserve">Update </w:t>
       </w:r>
       <w:r>
         <w:rPr>
           <w:highlight w:val="yellow"/>
-          <w:lang w:val="en-IL"/>
         </w:rPr>
         <w:t>CALIBRIX_SERVER_VERSION</w:t>
       </w:r>
       <w:r>
-        <w:rPr>
-          <w:lang w:val="en-IL"/>
-        </w:rPr>
         <w:t xml:space="preserve"> value </w:t>
       </w:r>
       <w:r>
-        <w:rPr>
-          <w:lang w:val="en-IL"/>
-        </w:rPr>
         <w:t xml:space="preserve">according to GitHub tag# </w:t>
       </w:r>
       <w:r>
-        <w:rPr>
-          <w:lang w:val="en-IL"/>
-        </w:rPr>
         <w:t xml:space="preserve">if required (mainly the </w:t>
       </w:r>
       <w:r>
         <w:rPr>
           <w:highlight w:val="yellow"/>
-          <w:lang w:val="en-IL"/>
         </w:rPr>
         <w:t>patch</w:t>
       </w:r>
       <w:r>
-        <w:rPr>
-          <w:lang w:val="en-IL"/>
-        </w:rPr>
         <w:t xml:space="preserve"> part of it)</w:t>
       </w:r>
     </w:p>
@@ -1418,18 +1397,24 @@
         </w:rPr>
         <w:t>/..</w:t>
       </w:r>
+      <w:r>
+        <w:rPr>
+          <w:lang w:val="fr-FR"/>
+        </w:rPr>
+        <w:t>/</w:t>
+      </w:r>
+      <w:r>
+        <w:rPr>
+          <w:lang w:val="fr-FR"/>
+        </w:rPr>
+        <w:t>..</w:t>
+      </w:r>
       <w:proofErr w:type="gramEnd"/>
       <w:r>
         <w:rPr>
           <w:lang w:val="fr-FR"/>
         </w:rPr>
         <w:t>/</w:t>
-      </w:r>
-      <w:r>
-        <w:rPr>
-          <w:lang w:val="fr-FR"/>
-        </w:rPr>
-        <w:t>../</w:t>
       </w:r>
       <w:r>
         <w:rPr>
@@ -1804,6 +1789,9 @@
         <w:br/>
       </w:r>
       <w:r>
+        <w:rPr>
+          <w:noProof/>
+        </w:rPr>
         <w:drawing>
           <wp:inline distT="0" distB="0" distL="0" distR="0" wp14:anchorId="2719062B" wp14:editId="317D28ED">
             <wp:extent cx="5731510" cy="2220595"/>
@@ -1850,6 +1838,9 @@
         <w:br/>
       </w:r>
       <w:r>
+        <w:rPr>
+          <w:noProof/>
+        </w:rPr>
         <w:drawing>
           <wp:inline distT="0" distB="0" distL="0" distR="0" wp14:anchorId="6ABAC6A4" wp14:editId="272C4466">
             <wp:extent cx="5731510" cy="2565400"/>
@@ -1895,6 +1886,9 @@
     </w:p>
     <w:p>
       <w:r>
+        <w:rPr>
+          <w:noProof/>
+        </w:rPr>
         <w:drawing>
           <wp:inline distT="0" distB="0" distL="0" distR="0" wp14:anchorId="6BB8B04F" wp14:editId="4DF2BF3D">
             <wp:extent cx="5731510" cy="2352675"/>
@@ -3733,42 +3727,28 @@
           <w:ilvl w:val="0"/>
           <w:numId w:val="27"/>
         </w:numPr>
-        <w:rPr>
-          <w:lang w:val="en-IL"/>
-        </w:rPr>
-      </w:pPr>
-      <w:r>
-        <w:rPr>
-          <w:lang w:val="en-IL"/>
-        </w:rPr>
+      </w:pPr>
+      <w:r>
         <w:t>Go to </w:t>
       </w:r>
       <w:r>
         <w:rPr>
           <w:b/>
           <w:bCs/>
-          <w:lang w:val="en-IL"/>
         </w:rPr>
         <w:t>Developer settings</w:t>
       </w:r>
       <w:r>
-        <w:rPr>
-          <w:lang w:val="en-IL"/>
-        </w:rPr>
         <w:t> &gt; </w:t>
       </w:r>
       <w:r>
         <w:rPr>
           <w:b/>
           <w:bCs/>
-          <w:lang w:val="en-IL"/>
         </w:rPr>
         <w:t>Personal access tokens</w:t>
       </w:r>
       <w:r>
-        <w:rPr>
-          <w:lang w:val="en-IL"/>
-        </w:rPr>
         <w:t>.</w:t>
       </w:r>
     </w:p>
@@ -3784,7 +3764,7 @@
           <w:rFonts w:ascii="Roboto" w:eastAsia="Times New Roman" w:hAnsi="Roboto" w:cs="Times New Roman"/>
           <w:color w:val="0A0A0A"/>
           <w:kern w:val="0"/>
-          <w:lang w:val="en-IL" w:eastAsia="en-IL"/>
+          <w:lang w:eastAsia="en-IL"/>
           <w14:ligatures w14:val="none"/>
         </w:rPr>
       </w:pPr>
@@ -3793,7 +3773,7 @@
           <w:rFonts w:ascii="Roboto" w:eastAsia="Times New Roman" w:hAnsi="Roboto" w:cs="Times New Roman"/>
           <w:color w:val="0A0A0A"/>
           <w:kern w:val="0"/>
-          <w:lang w:val="en-IL" w:eastAsia="en-IL"/>
+          <w:lang w:eastAsia="en-IL"/>
           <w14:ligatures w14:val="none"/>
         </w:rPr>
         <w:t>Select the </w:t>
@@ -3805,7 +3785,7 @@
           <w:bCs/>
           <w:color w:val="0A0A0A"/>
           <w:kern w:val="0"/>
-          <w:lang w:val="en-IL" w:eastAsia="en-IL"/>
+          <w:lang w:eastAsia="en-IL"/>
           <w14:ligatures w14:val="none"/>
         </w:rPr>
         <w:t>Tokens (classic)</w:t>
@@ -3815,7 +3795,7 @@
           <w:rFonts w:ascii="Roboto" w:eastAsia="Times New Roman" w:hAnsi="Roboto" w:cs="Times New Roman"/>
           <w:color w:val="0A0A0A"/>
           <w:kern w:val="0"/>
-          <w:lang w:val="en-IL" w:eastAsia="en-IL"/>
+          <w:lang w:eastAsia="en-IL"/>
           <w14:ligatures w14:val="none"/>
         </w:rPr>
         <w:t xml:space="preserve"> tab </w:t>
@@ -3825,7 +3805,7 @@
           <w:rFonts w:ascii="Roboto" w:eastAsia="Times New Roman" w:hAnsi="Roboto" w:cs="Times New Roman"/>
           <w:color w:val="0A0A0A"/>
           <w:kern w:val="0"/>
-          <w:lang w:val="en-IL" w:eastAsia="en-IL"/>
+          <w:lang w:eastAsia="en-IL"/>
           <w14:ligatures w14:val="none"/>
         </w:rPr>
         <w:t>(not</w:t>
@@ -3835,7 +3815,7 @@
           <w:rFonts w:ascii="Roboto" w:eastAsia="Times New Roman" w:hAnsi="Roboto" w:cs="Times New Roman"/>
           <w:color w:val="0A0A0A"/>
           <w:kern w:val="0"/>
-          <w:lang w:val="en-IL" w:eastAsia="en-IL"/>
+          <w:lang w:eastAsia="en-IL"/>
           <w14:ligatures w14:val="none"/>
         </w:rPr>
         <w:t xml:space="preserve"> the "Fine-grained tokens" tab</w:t>
@@ -3845,7 +3825,7 @@
           <w:rFonts w:ascii="Roboto" w:eastAsia="Times New Roman" w:hAnsi="Roboto" w:cs="Times New Roman"/>
           <w:color w:val="0A0A0A"/>
           <w:kern w:val="0"/>
-          <w:lang w:val="en-IL" w:eastAsia="en-IL"/>
+          <w:lang w:eastAsia="en-IL"/>
           <w14:ligatures w14:val="none"/>
         </w:rPr>
         <w:t>)</w:t>
@@ -3855,7 +3835,7 @@
           <w:rFonts w:ascii="Roboto" w:eastAsia="Times New Roman" w:hAnsi="Roboto" w:cs="Times New Roman"/>
           <w:color w:val="0A0A0A"/>
           <w:kern w:val="0"/>
-          <w:lang w:val="en-IL" w:eastAsia="en-IL"/>
+          <w:lang w:eastAsia="en-IL"/>
           <w14:ligatures w14:val="none"/>
         </w:rPr>
         <w:t>.</w:t>
@@ -3867,9 +3847,6 @@
           <w:ilvl w:val="0"/>
           <w:numId w:val="27"/>
         </w:numPr>
-        <w:rPr>
-          <w:lang w:val="en-IL"/>
-        </w:rPr>
       </w:pPr>
       <w:r>
         <w:t>When generating a </w:t>
@@ -3901,9 +3878,6 @@
           <w:ilvl w:val="0"/>
           <w:numId w:val="27"/>
         </w:numPr>
-        <w:rPr>
-          <w:lang w:val="en-IL"/>
-        </w:rPr>
       </w:pPr>
       <w:r>
         <w:t>Copy the token immediately (you will not see it again).</w:t>
@@ -3934,28 +3908,18 @@
           <w:ilvl w:val="0"/>
           <w:numId w:val="29"/>
         </w:numPr>
-        <w:rPr>
-          <w:lang w:val="en-IL"/>
-        </w:rPr>
-      </w:pPr>
-      <w:r>
-        <w:rPr>
-          <w:lang w:val="en-IL"/>
-        </w:rPr>
+      </w:pPr>
+      <w:r>
         <w:t>In your GitHub repository, navigate to </w:t>
       </w:r>
       <w:r>
         <w:rPr>
           <w:b/>
           <w:bCs/>
-          <w:lang w:val="en-IL"/>
         </w:rPr>
         <w:t>Settings</w:t>
       </w:r>
       <w:r>
-        <w:rPr>
-          <w:lang w:val="en-IL"/>
-        </w:rPr>
         <w:t>.</w:t>
       </w:r>
     </w:p>
@@ -3965,42 +3929,28 @@
           <w:ilvl w:val="0"/>
           <w:numId w:val="29"/>
         </w:numPr>
-        <w:rPr>
-          <w:lang w:val="en-IL"/>
-        </w:rPr>
-      </w:pPr>
-      <w:r>
-        <w:rPr>
-          <w:lang w:val="en-IL"/>
-        </w:rPr>
+      </w:pPr>
+      <w:r>
         <w:t>In the left sidebar, select </w:t>
       </w:r>
       <w:r>
         <w:rPr>
           <w:b/>
           <w:bCs/>
-          <w:lang w:val="en-IL"/>
         </w:rPr>
         <w:t>Secrets and variables</w:t>
       </w:r>
       <w:r>
-        <w:rPr>
-          <w:lang w:val="en-IL"/>
-        </w:rPr>
         <w:t>, then click on </w:t>
       </w:r>
       <w:r>
         <w:rPr>
           <w:b/>
           <w:bCs/>
-          <w:lang w:val="en-IL"/>
         </w:rPr>
         <w:t>Actions</w:t>
       </w:r>
       <w:r>
-        <w:rPr>
-          <w:lang w:val="en-IL"/>
-        </w:rPr>
         <w:t>.</w:t>
       </w:r>
     </w:p>
@@ -4010,28 +3960,18 @@
           <w:ilvl w:val="0"/>
           <w:numId w:val="29"/>
         </w:numPr>
-        <w:rPr>
-          <w:lang w:val="en-IL"/>
-        </w:rPr>
-      </w:pPr>
-      <w:r>
-        <w:rPr>
-          <w:lang w:val="en-IL"/>
-        </w:rPr>
+      </w:pPr>
+      <w:r>
         <w:t>Click the </w:t>
       </w:r>
       <w:r>
         <w:rPr>
           <w:b/>
           <w:bCs/>
-          <w:lang w:val="en-IL"/>
         </w:rPr>
         <w:t>New repository secret</w:t>
       </w:r>
       <w:r>
-        <w:rPr>
-          <w:lang w:val="en-IL"/>
-        </w:rPr>
         <w:t> button.</w:t>
       </w:r>
     </w:p>
@@ -4041,42 +3981,28 @@
           <w:ilvl w:val="0"/>
           <w:numId w:val="29"/>
         </w:numPr>
-        <w:rPr>
-          <w:lang w:val="en-IL"/>
-        </w:rPr>
-      </w:pPr>
-      <w:r>
-        <w:rPr>
-          <w:lang w:val="en-IL"/>
-        </w:rPr>
+      </w:pPr>
+      <w:r>
         <w:t>For the </w:t>
       </w:r>
       <w:r>
         <w:rPr>
           <w:b/>
           <w:bCs/>
-          <w:lang w:val="en-IL"/>
         </w:rPr>
         <w:t>Name</w:t>
       </w:r>
       <w:r>
-        <w:rPr>
-          <w:lang w:val="en-IL"/>
-        </w:rPr>
         <w:t>, type </w:t>
       </w:r>
       <w:r>
         <w:rPr>
           <w:b/>
           <w:bCs/>
-          <w:lang w:val="en-IL"/>
         </w:rPr>
         <w:t>PAT_FOR_WORKFLOW</w:t>
       </w:r>
       <w:r>
-        <w:rPr>
-          <w:lang w:val="en-IL"/>
-        </w:rPr>
         <w:t> (using this exact name is important for the next step).</w:t>
       </w:r>
     </w:p>
@@ -4086,28 +4012,18 @@
           <w:ilvl w:val="0"/>
           <w:numId w:val="29"/>
         </w:numPr>
-        <w:rPr>
-          <w:lang w:val="en-IL"/>
-        </w:rPr>
-      </w:pPr>
-      <w:r>
-        <w:rPr>
-          <w:lang w:val="en-IL"/>
-        </w:rPr>
+      </w:pPr>
+      <w:r>
         <w:t>For the </w:t>
       </w:r>
       <w:r>
         <w:rPr>
           <w:b/>
           <w:bCs/>
-          <w:lang w:val="en-IL"/>
         </w:rPr>
         <w:t>Value</w:t>
       </w:r>
       <w:r>
-        <w:rPr>
-          <w:lang w:val="en-IL"/>
-        </w:rPr>
         <w:t>, paste the token string you just copied.</w:t>
       </w:r>
     </w:p>
@@ -4117,21 +4033,14 @@
           <w:ilvl w:val="0"/>
           <w:numId w:val="29"/>
         </w:numPr>
-        <w:rPr>
-          <w:lang w:val="en-IL"/>
-        </w:rPr>
-      </w:pPr>
-      <w:r>
-        <w:rPr>
-          <w:lang w:val="en-IL"/>
-        </w:rPr>
+      </w:pPr>
+      <w:r>
         <w:t>Click </w:t>
       </w:r>
       <w:r>
         <w:rPr>
           <w:b/>
           <w:bCs/>
-          <w:lang w:val="en-IL"/>
         </w:rPr>
         <w:t>Add secret</w:t>
       </w:r>
@@ -4139,7 +4048,6 @@
         <w:rPr>
           <w:b/>
           <w:bCs/>
-          <w:lang w:val="en-IL"/>
         </w:rPr>
         <w:t>.</w:t>
       </w:r>
@@ -4163,39 +4071,27 @@
           <w:ilvl w:val="0"/>
           <w:numId w:val="30"/>
         </w:numPr>
-        <w:rPr>
-          <w:lang w:val="en-IL"/>
-        </w:rPr>
-      </w:pPr>
-      <w:r>
-        <w:rPr>
-          <w:lang w:val="en-IL"/>
-        </w:rPr>
+      </w:pPr>
+      <w:r>
         <w:t>Locate the step that uses actions/</w:t>
       </w:r>
       <w:proofErr w:type="spellStart"/>
       <w:r>
-        <w:rPr>
-          <w:lang w:val="en-IL"/>
-        </w:rPr>
         <w:t>checkout@vX</w:t>
       </w:r>
       <w:proofErr w:type="spellEnd"/>
       <w:r>
-        <w:rPr>
-          <w:lang w:val="en-IL"/>
-        </w:rPr>
         <w:t> and add the token: parameter</w:t>
       </w:r>
       <w:r>
-        <w:rPr>
-          <w:lang w:val="en-IL"/>
-        </w:rPr>
         <w:t>.</w:t>
       </w:r>
     </w:p>
     <w:p>
       <w:r>
+        <w:rPr>
+          <w:noProof/>
+        </w:rPr>
         <w:lastRenderedPageBreak/>
         <w:drawing>
           <wp:inline distT="0" distB="0" distL="0" distR="0" wp14:anchorId="381E8716" wp14:editId="1DEDFA24">
@@ -4261,25 +4157,44 @@
       </w:hyperlink>
     </w:p>
     <w:p>
-      <w:pPr>
-        <w:rPr>
-          <w:lang w:val="en-IL"/>
-        </w:rPr>
-      </w:pPr>
-      <w:r>
-        <w:rPr>
-          <w:lang w:val="en-IL"/>
-        </w:rPr>
+      <w:r>
         <w:t>This URL ALWAYS gives you the latest release ZIP.</w:t>
       </w:r>
     </w:p>
     <w:p>
-      <w:pPr>
-        <w:rPr>
-          <w:lang w:val="en-IL"/>
-        </w:rPr>
-      </w:pPr>
-    </w:p>
+      <w:r>
+        <w:rPr>
+          <w:u w:val="single"/>
+        </w:rPr>
+        <w:t xml:space="preserve">Download in ubuntu from </w:t>
+      </w:r>
+      <w:proofErr w:type="spellStart"/>
+      <w:r>
+        <w:rPr>
+          <w:u w:val="single"/>
+        </w:rPr>
+        <w:t>github</w:t>
+      </w:r>
+      <w:proofErr w:type="spellEnd"/>
+      <w:r>
+        <w:rPr>
+          <w:u w:val="single"/>
+        </w:rPr>
+        <w:t>:</w:t>
+      </w:r>
+      <w:r>
+        <w:br/>
+      </w:r>
+      <w:proofErr w:type="spellStart"/>
+      <w:r>
+        <w:t>wget</w:t>
+      </w:r>
+      <w:proofErr w:type="spellEnd"/>
+      <w:r>
+        <w:t xml:space="preserve"> -O process-eng-app-build.zip "https://github.com/JuliaF929/ProductionRepo/releases/latest/download/process-eng-app-build.zip"</w:t>
+      </w:r>
+    </w:p>
+    <w:p/>
     <w:p>
       <w:pPr>
         <w:pStyle w:val="H1"/>
@@ -4301,15 +4216,7 @@
       </w:r>
     </w:p>
     <w:p>
-      <w:pPr>
-        <w:rPr>
-          <w:lang w:val="en-IL"/>
-        </w:rPr>
-      </w:pPr>
-      <w:r>
-        <w:rPr>
-          <w:lang w:val="en-IL"/>
-        </w:rPr>
+      <w:r>
         <w:t>TBD (run script that pulls a new version from git &amp; restart server)</w:t>
       </w:r>
     </w:p>
@@ -4351,26 +4258,16 @@
       </w:r>
     </w:p>
     <w:p>
-      <w:pPr>
-        <w:rPr>
-          <w:lang w:val="en-IL"/>
-        </w:rPr>
-      </w:pPr>
-      <w:r>
-        <w:rPr>
-          <w:lang w:val="en-IL"/>
-        </w:rPr>
+      <w:r>
+        <w:lastRenderedPageBreak/>
         <w:t>Some interesting thing:</w:t>
       </w:r>
       <w:r>
-        <w:rPr>
-          <w:lang w:val="en-IL"/>
-        </w:rPr>
         <w:br/>
       </w:r>
       <w:r>
         <w:rPr>
-          <w:lang w:val="en-IL"/>
+          <w:noProof/>
         </w:rPr>
         <w:drawing>
           <wp:inline distT="0" distB="0" distL="0" distR="0" wp14:anchorId="7547AC87" wp14:editId="4F48924A">
@@ -6811,6 +6708,7 @@
   <w:style w:type="character" w:default="1" w:styleId="DefaultParagraphFont">
     <w:name w:val="Default Paragraph Font"/>
     <w:uiPriority w:val="1"/>
+    <w:semiHidden/>
     <w:unhideWhenUsed/>
   </w:style>
   <w:style w:type="table" w:default="1" w:styleId="TableNormal">

</xml_diff>

<commit_message>
Add server/.env to source control. Set 1.0.development in server/.env and production-eng-app/.env.development for local fluent usage. Udate readme doc accordingly.
</commit_message>
<xml_diff>
--- a/AWS/ReadMe_AWS.docx
+++ b/AWS/ReadMe_AWS.docx
@@ -66,35 +66,7 @@
         <w:rPr>
           <w:lang w:val="en-US"/>
         </w:rPr>
-        <w:t xml:space="preserve">This ReadMe explains how to </w:t>
-      </w:r>
-      <w:proofErr w:type="gramStart"/>
-      <w:r>
-        <w:rPr>
-          <w:lang w:val="en-US"/>
-        </w:rPr>
-        <w:t>setup</w:t>
-      </w:r>
-      <w:proofErr w:type="gramEnd"/>
-      <w:r>
-        <w:rPr>
-          <w:lang w:val="en-US"/>
-        </w:rPr>
-        <w:t xml:space="preserve"> AWS </w:t>
-      </w:r>
-      <w:proofErr w:type="gramStart"/>
-      <w:r>
-        <w:rPr>
-          <w:lang w:val="en-US"/>
-        </w:rPr>
-        <w:t>in order to</w:t>
-      </w:r>
-      <w:proofErr w:type="gramEnd"/>
-      <w:r>
-        <w:rPr>
-          <w:lang w:val="en-US"/>
-        </w:rPr>
-        <w:t xml:space="preserve"> allow running:</w:t>
+        <w:t>This ReadMe explains how to setup AWS in order to allow running:</w:t>
       </w:r>
     </w:p>
     <w:p>
@@ -136,21 +108,7 @@
         <w:rPr>
           <w:lang w:val="en-US"/>
         </w:rPr>
-        <w:t>process-</w:t>
-      </w:r>
-      <w:proofErr w:type="spellStart"/>
-      <w:r>
-        <w:rPr>
-          <w:lang w:val="en-US"/>
-        </w:rPr>
-        <w:t>eng</w:t>
-      </w:r>
-      <w:proofErr w:type="spellEnd"/>
-      <w:r>
-        <w:rPr>
-          <w:lang w:val="en-US"/>
-        </w:rPr>
-        <w:t xml:space="preserve">-app </w:t>
+        <w:t xml:space="preserve">process-eng-app </w:t>
       </w:r>
     </w:p>
     <w:p>
@@ -164,14 +122,12 @@
           <w:lang w:val="en-US"/>
         </w:rPr>
       </w:pPr>
-      <w:proofErr w:type="spellStart"/>
       <w:r>
         <w:rPr>
           <w:lang w:val="en-US"/>
         </w:rPr>
         <w:t>OperatorApp</w:t>
       </w:r>
-      <w:proofErr w:type="spellEnd"/>
     </w:p>
     <w:p>
       <w:pPr>
@@ -217,15 +173,7 @@
         <w:ind w:firstLine="714"/>
       </w:pPr>
       <w:r>
-        <w:t>AWS EC2 runs server and stores process-</w:t>
-      </w:r>
-      <w:proofErr w:type="spellStart"/>
-      <w:r>
-        <w:t>eng</w:t>
-      </w:r>
-      <w:proofErr w:type="spellEnd"/>
-      <w:r>
-        <w:t xml:space="preserve"> static html files.</w:t>
+        <w:t>AWS EC2 runs server and stores process-eng static html files.</w:t>
       </w:r>
     </w:p>
     <w:p>
@@ -886,55 +834,7 @@
           <w:highlight w:val="yellow"/>
           <w:lang w:val="en-US"/>
         </w:rPr>
-        <w:t xml:space="preserve">New tab is open with the ubuntu </w:t>
-      </w:r>
-      <w:proofErr w:type="spellStart"/>
-      <w:r>
-        <w:rPr>
-          <w:highlight w:val="yellow"/>
-          <w:lang w:val="en-US"/>
-        </w:rPr>
-        <w:t>cmd</w:t>
-      </w:r>
-      <w:proofErr w:type="spellEnd"/>
-      <w:r>
-        <w:rPr>
-          <w:highlight w:val="yellow"/>
-          <w:lang w:val="en-US"/>
-        </w:rPr>
-        <w:t xml:space="preserve"> window. At the </w:t>
-      </w:r>
-      <w:proofErr w:type="spellStart"/>
-      <w:r>
-        <w:rPr>
-          <w:highlight w:val="yellow"/>
-          <w:lang w:val="en-US"/>
-        </w:rPr>
-        <w:t>cmd</w:t>
-      </w:r>
-      <w:proofErr w:type="spellEnd"/>
-      <w:r>
-        <w:rPr>
-          <w:highlight w:val="yellow"/>
-          <w:lang w:val="en-US"/>
-        </w:rPr>
-        <w:t xml:space="preserve"> </w:t>
-      </w:r>
-      <w:proofErr w:type="spellStart"/>
-      <w:r>
-        <w:rPr>
-          <w:highlight w:val="yellow"/>
-          <w:lang w:val="en-US"/>
-        </w:rPr>
-        <w:t>wnd</w:t>
-      </w:r>
-      <w:proofErr w:type="spellEnd"/>
-      <w:r>
-        <w:rPr>
-          <w:highlight w:val="yellow"/>
-          <w:lang w:val="en-US"/>
-        </w:rPr>
-        <w:t xml:space="preserve"> do:</w:t>
+        <w:t>New tab is open with the ubuntu cmd window. At the cmd wnd do:</w:t>
       </w:r>
     </w:p>
     <w:p>
@@ -972,21 +872,7 @@
         <w:rPr>
           <w:highlight w:val="green"/>
         </w:rPr>
-        <w:t>, process-</w:t>
-      </w:r>
-      <w:proofErr w:type="spellStart"/>
-      <w:r>
-        <w:rPr>
-          <w:highlight w:val="green"/>
-        </w:rPr>
-        <w:t>eng</w:t>
-      </w:r>
-      <w:proofErr w:type="spellEnd"/>
-      <w:r>
-        <w:rPr>
-          <w:highlight w:val="green"/>
-        </w:rPr>
-        <w:t>-app</w:t>
+        <w:t>, process-eng-app</w:t>
       </w:r>
     </w:p>
     <w:p>
@@ -995,19 +881,11 @@
           <w:lang w:val="fr-FR"/>
         </w:rPr>
       </w:pPr>
-      <w:proofErr w:type="gramStart"/>
       <w:r>
         <w:rPr>
           <w:lang w:val="fr-FR"/>
         </w:rPr>
-        <w:t>nano</w:t>
-      </w:r>
-      <w:proofErr w:type="gramEnd"/>
-      <w:r>
-        <w:rPr>
-          <w:lang w:val="fr-FR"/>
-        </w:rPr>
-        <w:t xml:space="preserve"> </w:t>
+        <w:t xml:space="preserve">nano </w:t>
       </w:r>
       <w:r>
         <w:rPr>
@@ -1058,21 +936,11 @@
       </w:r>
     </w:p>
     <w:p>
-      <w:proofErr w:type="spellStart"/>
-      <w:proofErr w:type="gramStart"/>
       <w:r>
         <w:rPr>
           <w:lang w:val="fr-FR"/>
         </w:rPr>
-        <w:t>bash</w:t>
-      </w:r>
-      <w:proofErr w:type="spellEnd"/>
-      <w:proofErr w:type="gramEnd"/>
-      <w:r>
-        <w:rPr>
-          <w:lang w:val="fr-FR"/>
-        </w:rPr>
-        <w:t xml:space="preserve"> clone-git-repo.sh </w:t>
+        <w:t xml:space="preserve">bash clone-git-repo.sh </w:t>
       </w:r>
       <w:hyperlink r:id="rId14" w:history="1">
         <w:r>
@@ -1084,28 +952,12 @@
       </w:hyperlink>
     </w:p>
     <w:p>
-      <w:proofErr w:type="gramStart"/>
       <w:r>
         <w:rPr>
           <w:lang w:val="fr-FR"/>
         </w:rPr>
-        <w:t>cd</w:t>
-      </w:r>
-      <w:proofErr w:type="gramEnd"/>
-      <w:r>
-        <w:rPr>
-          <w:lang w:val="fr-FR"/>
-        </w:rPr>
-        <w:t xml:space="preserve"> /</w:t>
-      </w:r>
-      <w:proofErr w:type="spellStart"/>
-      <w:r>
-        <w:rPr>
-          <w:lang w:val="fr-FR"/>
-        </w:rPr>
-        <w:t>opt</w:t>
-      </w:r>
-      <w:proofErr w:type="spellEnd"/>
+        <w:t>cd /opt</w:t>
+      </w:r>
       <w:r>
         <w:rPr>
           <w:lang w:val="fr-FR"/>
@@ -1148,91 +1000,125 @@
       </w:r>
     </w:p>
     <w:p>
-      <w:pPr>
-        <w:rPr>
-          <w:i/>
-          <w:iCs/>
-        </w:rPr>
-      </w:pPr>
-      <w:r>
+      <w:r>
+        <w:lastRenderedPageBreak/>
+        <w:t xml:space="preserve">Update </w:t>
+      </w:r>
+      <w:r>
+        <w:rPr>
+          <w:highlight w:val="yellow"/>
+        </w:rPr>
+        <w:t>CALIBRIX_SERVER_VERSION</w:t>
+      </w:r>
+      <w:r>
+        <w:t xml:space="preserve"> value </w:t>
+      </w:r>
+      <w:r>
+        <w:t xml:space="preserve">according to GitHub tag# </w:t>
+      </w:r>
+      <w:r>
+        <w:t xml:space="preserve">if required (the </w:t>
+      </w:r>
+      <w:r>
+        <w:rPr>
+          <w:highlight w:val="yellow"/>
+        </w:rPr>
+        <w:t>patch</w:t>
+      </w:r>
+      <w:r>
+        <w:t xml:space="preserve"> part of it)</w:t>
+      </w:r>
+    </w:p>
+    <w:p>
+      <w:pPr>
         <w:rPr>
           <w:i/>
           <w:iCs/>
           <w:highlight w:val="lightGray"/>
           <w:lang w:val="en-US"/>
         </w:rPr>
-        <w:lastRenderedPageBreak/>
-        <w:t xml:space="preserve">&lt;Paste contents of </w:t>
-      </w:r>
+      </w:pPr>
       <w:r>
         <w:rPr>
           <w:i/>
           <w:iCs/>
           <w:highlight w:val="lightGray"/>
-        </w:rPr>
-        <w:t>.env</w:t>
-      </w:r>
-      <w:r>
+          <w:lang w:val="en-US"/>
+        </w:rPr>
+        <w:t>&lt;Save and exit&gt;</w:t>
+      </w:r>
+    </w:p>
+    <w:p>
+      <w:pPr>
+        <w:rPr>
+          <w:lang w:val="fr-FR"/>
+        </w:rPr>
+      </w:pPr>
+      <w:r>
+        <w:rPr>
+          <w:lang w:val="fr-FR"/>
+        </w:rPr>
+        <w:t>cd dal</w:t>
+      </w:r>
+      <w:r>
+        <w:rPr>
+          <w:lang w:val="fr-FR"/>
+        </w:rPr>
+        <w:t>/sheets/ (will enter server/dal/sheets/  since we already at the server folder)</w:t>
+      </w:r>
+    </w:p>
+    <w:p>
+      <w:pPr>
+        <w:rPr>
+          <w:lang w:val="fr-FR"/>
+        </w:rPr>
+      </w:pPr>
+      <w:r>
+        <w:rPr>
+          <w:lang w:val="fr-FR"/>
+        </w:rPr>
+        <w:t xml:space="preserve">nano </w:t>
+      </w:r>
+      <w:r>
+        <w:rPr>
+          <w:lang w:val="fr-FR"/>
+        </w:rPr>
+        <w:t>productionapp-463314-77556795ce19</w:t>
+      </w:r>
+      <w:r>
+        <w:rPr>
+          <w:lang w:val="fr-FR"/>
+        </w:rPr>
+        <w:t>.json</w:t>
+      </w:r>
+    </w:p>
+    <w:p>
+      <w:pPr>
         <w:rPr>
           <w:i/>
           <w:iCs/>
           <w:highlight w:val="lightGray"/>
-        </w:rPr>
-        <w:t xml:space="preserve"> (at source control, </w:t>
-      </w:r>
+          <w:lang w:val="en-US"/>
+        </w:rPr>
+      </w:pPr>
       <w:r>
         <w:rPr>
           <w:i/>
           <w:iCs/>
           <w:highlight w:val="lightGray"/>
-        </w:rPr>
-        <w:t xml:space="preserve">server </w:t>
+          <w:lang w:val="en-US"/>
+        </w:rPr>
+        <w:t xml:space="preserve">&lt;Paste the contents of the secret file </w:t>
       </w:r>
       <w:r>
         <w:rPr>
           <w:i/>
           <w:iCs/>
           <w:highlight w:val="lightGray"/>
-        </w:rPr>
-        <w:t>folder)&gt;</w:t>
-      </w:r>
-    </w:p>
-    <w:p>
-      <w:r>
-        <w:t xml:space="preserve">Update </w:t>
-      </w:r>
-      <w:r>
-        <w:rPr>
-          <w:highlight w:val="yellow"/>
-        </w:rPr>
-        <w:t>CALIBRIX_SERVER_VERSION</w:t>
-      </w:r>
-      <w:r>
-        <w:t xml:space="preserve"> value </w:t>
-      </w:r>
-      <w:r>
-        <w:t xml:space="preserve">according to GitHub tag# </w:t>
-      </w:r>
-      <w:r>
-        <w:t xml:space="preserve">if required (mainly the </w:t>
-      </w:r>
-      <w:r>
-        <w:rPr>
-          <w:highlight w:val="yellow"/>
-        </w:rPr>
-        <w:t>patch</w:t>
-      </w:r>
-      <w:r>
-        <w:t xml:space="preserve"> part of it)</w:t>
-      </w:r>
-    </w:p>
-    <w:p>
-      <w:pPr>
-        <w:rPr>
-          <w:highlight w:val="lightGray"/>
-          <w:lang w:val="en-US"/>
-        </w:rPr>
-      </w:pPr>
+          <w:lang w:val="en-US"/>
+        </w:rPr>
+        <w:t>productionapp-463314-77556795ce19</w:t>
+      </w:r>
       <w:r>
         <w:rPr>
           <w:i/>
@@ -1240,64 +1126,17 @@
           <w:highlight w:val="lightGray"/>
           <w:lang w:val="en-US"/>
         </w:rPr>
-        <w:t>&lt;Save and exit&gt;</w:t>
-      </w:r>
-    </w:p>
-    <w:p>
-      <w:pPr>
-        <w:rPr>
-          <w:lang w:val="en-US"/>
-        </w:rPr>
-      </w:pPr>
-      <w:r>
-        <w:rPr>
-          <w:lang w:val="en-US"/>
-        </w:rPr>
-        <w:t xml:space="preserve">cd </w:t>
-      </w:r>
-      <w:r>
-        <w:rPr>
-          <w:lang w:val="en-US"/>
-        </w:rPr>
-        <w:t>dal/sheets</w:t>
-      </w:r>
-    </w:p>
-    <w:p>
-      <w:pPr>
-        <w:rPr>
-          <w:lang w:val="en-US"/>
-        </w:rPr>
-      </w:pPr>
-      <w:proofErr w:type="gramStart"/>
-      <w:r>
-        <w:rPr>
-          <w:lang w:val="fr-FR"/>
-        </w:rPr>
-        <w:t>nano</w:t>
-      </w:r>
-      <w:proofErr w:type="gramEnd"/>
-      <w:r>
-        <w:rPr>
-          <w:lang w:val="fr-FR"/>
-        </w:rPr>
-        <w:t xml:space="preserve"> productionapp-463314-77556795ce19.json </w:t>
-      </w:r>
-      <w:r>
+        <w:t>.json&gt;</w:t>
+      </w:r>
+    </w:p>
+    <w:p>
+      <w:pPr>
         <w:rPr>
           <w:i/>
           <w:iCs/>
           <w:highlight w:val="lightGray"/>
           <w:lang w:val="en-US"/>
         </w:rPr>
-        <w:t>#google Sheets config file</w:t>
-      </w:r>
-    </w:p>
-    <w:p>
-      <w:pPr>
-        <w:rPr>
-          <w:i/>
-          <w:iCs/>
-        </w:rPr>
       </w:pPr>
       <w:r>
         <w:rPr>
@@ -1306,335 +1145,169 @@
           <w:highlight w:val="lightGray"/>
           <w:lang w:val="en-US"/>
         </w:rPr>
-        <w:t xml:space="preserve">&lt;Paste contents </w:t>
+        <w:t>&lt;Save and exit&gt;</w:t>
+      </w:r>
+    </w:p>
+    <w:p>
+      <w:pPr>
+        <w:rPr>
+          <w:lang w:val="fr-FR"/>
+        </w:rPr>
+      </w:pPr>
+      <w:r>
+        <w:rPr>
+          <w:lang w:val="fr-FR"/>
+        </w:rPr>
+        <w:t>cd ..</w:t>
+      </w:r>
+      <w:r>
+        <w:rPr>
+          <w:lang w:val="fr-FR"/>
+        </w:rPr>
+        <w:t>/..</w:t>
+      </w:r>
+      <w:r>
+        <w:rPr>
+          <w:lang w:val="fr-FR"/>
+        </w:rPr>
+        <w:t>/</w:t>
+      </w:r>
+      <w:r>
+        <w:rPr>
+          <w:lang w:val="fr-FR"/>
+        </w:rPr>
+        <w:t>../</w:t>
+      </w:r>
+      <w:r>
+        <w:rPr>
+          <w:lang w:val="fr-FR"/>
+        </w:rPr>
+        <w:t>AWS</w:t>
+      </w:r>
+    </w:p>
+    <w:p>
+      <w:pPr>
+        <w:rPr>
+          <w:lang w:val="fr-FR"/>
+        </w:rPr>
+      </w:pPr>
+      <w:r>
+        <w:rPr>
+          <w:lang w:val="fr-FR"/>
+        </w:rPr>
+        <w:t xml:space="preserve">bash </w:t>
+      </w:r>
+      <w:r>
+        <w:rPr>
+          <w:highlight w:val="yellow"/>
+          <w:lang w:val="fr-FR"/>
+        </w:rPr>
+        <w:t>install-mongo.sh</w:t>
+      </w:r>
+    </w:p>
+    <w:p>
+      <w:r>
+        <w:t xml:space="preserve">bash </w:t>
+      </w:r>
+      <w:r>
+        <w:rPr>
+          <w:highlight w:val="yellow"/>
+        </w:rPr>
+        <w:t>linux-server-ec2-establish.sh</w:t>
+      </w:r>
+    </w:p>
+    <w:p>
+      <w:pPr>
+        <w:rPr>
+          <w:lang w:val="en-US"/>
+        </w:rPr>
+      </w:pPr>
+      <w:r>
+        <w:rPr>
+          <w:lang w:val="en-US"/>
+        </w:rPr>
+        <w:t>sudo systemctl daemon-reload</w:t>
+      </w:r>
+    </w:p>
+    <w:p>
+      <w:pPr>
+        <w:rPr>
+          <w:lang w:val="en-US"/>
+        </w:rPr>
+      </w:pPr>
+      <w:r>
+        <w:rPr>
+          <w:lang w:val="en-US"/>
+        </w:rPr>
+        <w:t xml:space="preserve">sudo systemctl restart ProductionServer.service </w:t>
       </w:r>
       <w:r>
         <w:rPr>
           <w:i/>
           <w:iCs/>
           <w:highlight w:val="lightGray"/>
-        </w:rPr>
-        <w:t xml:space="preserve">of </w:t>
-      </w:r>
-      <w:proofErr w:type="gramStart"/>
+          <w:lang w:val="en-US"/>
+        </w:rPr>
+        <w:t>#restart the server</w:t>
+      </w:r>
+    </w:p>
+    <w:p>
+      <w:pPr>
+        <w:rPr>
+          <w:i/>
+          <w:iCs/>
+          <w:lang w:val="en-US"/>
+        </w:rPr>
+      </w:pPr>
+      <w:r>
+        <w:t xml:space="preserve">sudo systemctl status ProductionServer.service </w:t>
+      </w:r>
+      <w:r>
+        <w:t>--</w:t>
+      </w:r>
+      <w:r>
+        <w:t xml:space="preserve">no-pager </w:t>
+      </w:r>
       <w:r>
         <w:rPr>
           <w:i/>
           <w:iCs/>
           <w:highlight w:val="lightGray"/>
-        </w:rPr>
-        <w:t>productionapp</w:t>
-      </w:r>
-      <w:proofErr w:type="gramEnd"/>
+          <w:lang w:val="en-US"/>
+        </w:rPr>
+        <w:t>#validation that the server is running</w:t>
+      </w:r>
+    </w:p>
+    <w:p>
+      <w:r>
+        <w:t xml:space="preserve">bash </w:t>
+      </w:r>
+      <w:r>
+        <w:t xml:space="preserve">linux-process-eng-app-ec2-after-server-establish.sh </w:t>
+      </w:r>
       <w:r>
         <w:rPr>
           <w:i/>
           <w:iCs/>
           <w:highlight w:val="lightGray"/>
-        </w:rPr>
-        <w:t xml:space="preserve">-463314-77556795ce19.json </w:t>
+          <w:lang w:val="en-US"/>
+        </w:rPr>
+        <w:t>"&lt;</w:t>
+      </w:r>
+      <w:r>
+        <w:rPr>
+          <w:i/>
+          <w:iCs/>
+          <w:highlight w:val="yellow"/>
+          <w:lang w:val="en-US"/>
+        </w:rPr>
+        <w:t>put here the Elastic IP allocated</w:t>
       </w:r>
       <w:r>
         <w:rPr>
           <w:i/>
           <w:iCs/>
           <w:highlight w:val="lightGray"/>
-        </w:rPr>
-        <w:t xml:space="preserve">(at source control, </w:t>
-      </w:r>
-      <w:r>
-        <w:rPr>
-          <w:i/>
-          <w:iCs/>
-          <w:highlight w:val="lightGray"/>
-        </w:rPr>
-        <w:t xml:space="preserve">server </w:t>
-      </w:r>
-      <w:r>
-        <w:rPr>
-          <w:i/>
-          <w:iCs/>
-          <w:highlight w:val="lightGray"/>
-        </w:rPr>
-        <w:t>folder)&gt;</w:t>
-      </w:r>
-    </w:p>
-    <w:p>
-      <w:pPr>
-        <w:rPr>
-          <w:i/>
-          <w:iCs/>
-          <w:highlight w:val="lightGray"/>
-          <w:lang w:val="en-US"/>
-        </w:rPr>
-      </w:pPr>
-      <w:r>
-        <w:rPr>
-          <w:i/>
-          <w:iCs/>
-          <w:highlight w:val="lightGray"/>
-          <w:lang w:val="en-US"/>
-        </w:rPr>
-        <w:t>&lt;Save and exit&gt;</w:t>
-      </w:r>
-    </w:p>
-    <w:p>
-      <w:pPr>
-        <w:rPr>
-          <w:lang w:val="fr-FR"/>
-        </w:rPr>
-      </w:pPr>
-      <w:proofErr w:type="gramStart"/>
-      <w:r>
-        <w:rPr>
-          <w:lang w:val="fr-FR"/>
-        </w:rPr>
-        <w:t>cd ..</w:t>
-      </w:r>
-      <w:r>
-        <w:rPr>
-          <w:lang w:val="fr-FR"/>
-        </w:rPr>
-        <w:t>/..</w:t>
-      </w:r>
-      <w:r>
-        <w:rPr>
-          <w:lang w:val="fr-FR"/>
-        </w:rPr>
-        <w:t>/</w:t>
-      </w:r>
-      <w:r>
-        <w:rPr>
-          <w:lang w:val="fr-FR"/>
-        </w:rPr>
-        <w:t>..</w:t>
-      </w:r>
-      <w:proofErr w:type="gramEnd"/>
-      <w:r>
-        <w:rPr>
-          <w:lang w:val="fr-FR"/>
-        </w:rPr>
-        <w:t>/</w:t>
-      </w:r>
-      <w:r>
-        <w:rPr>
-          <w:lang w:val="fr-FR"/>
-        </w:rPr>
-        <w:t>AWS</w:t>
-      </w:r>
-    </w:p>
-    <w:p>
-      <w:pPr>
-        <w:rPr>
-          <w:lang w:val="fr-FR"/>
-        </w:rPr>
-      </w:pPr>
-      <w:proofErr w:type="spellStart"/>
-      <w:proofErr w:type="gramStart"/>
-      <w:r>
-        <w:rPr>
-          <w:lang w:val="fr-FR"/>
-        </w:rPr>
-        <w:t>bash</w:t>
-      </w:r>
-      <w:proofErr w:type="spellEnd"/>
-      <w:proofErr w:type="gramEnd"/>
-      <w:r>
-        <w:rPr>
-          <w:lang w:val="fr-FR"/>
-        </w:rPr>
-        <w:t xml:space="preserve"> </w:t>
-      </w:r>
-      <w:r>
-        <w:rPr>
-          <w:highlight w:val="yellow"/>
-          <w:lang w:val="fr-FR"/>
-        </w:rPr>
-        <w:t>install-mongo.sh</w:t>
-      </w:r>
-    </w:p>
-    <w:p>
-      <w:r>
-        <w:t xml:space="preserve">bash </w:t>
-      </w:r>
-      <w:r>
-        <w:rPr>
-          <w:highlight w:val="yellow"/>
-        </w:rPr>
-        <w:t>linux-server-ec2-establish.sh</w:t>
-      </w:r>
-    </w:p>
-    <w:p>
-      <w:pPr>
-        <w:rPr>
-          <w:lang w:val="en-US"/>
-        </w:rPr>
-      </w:pPr>
-      <w:proofErr w:type="spellStart"/>
-      <w:r>
-        <w:rPr>
-          <w:lang w:val="en-US"/>
-        </w:rPr>
-        <w:t>sudo</w:t>
-      </w:r>
-      <w:proofErr w:type="spellEnd"/>
-      <w:r>
-        <w:rPr>
-          <w:lang w:val="en-US"/>
-        </w:rPr>
-        <w:t xml:space="preserve"> </w:t>
-      </w:r>
-      <w:proofErr w:type="spellStart"/>
-      <w:r>
-        <w:rPr>
-          <w:lang w:val="en-US"/>
-        </w:rPr>
-        <w:t>systemctl</w:t>
-      </w:r>
-      <w:proofErr w:type="spellEnd"/>
-      <w:r>
-        <w:rPr>
-          <w:lang w:val="en-US"/>
-        </w:rPr>
-        <w:t xml:space="preserve"> daemon-reload</w:t>
-      </w:r>
-    </w:p>
-    <w:p>
-      <w:pPr>
-        <w:rPr>
-          <w:lang w:val="en-US"/>
-        </w:rPr>
-      </w:pPr>
-      <w:proofErr w:type="spellStart"/>
-      <w:r>
-        <w:rPr>
-          <w:lang w:val="en-US"/>
-        </w:rPr>
-        <w:t>sudo</w:t>
-      </w:r>
-      <w:proofErr w:type="spellEnd"/>
-      <w:r>
-        <w:rPr>
-          <w:lang w:val="en-US"/>
-        </w:rPr>
-        <w:t xml:space="preserve"> </w:t>
-      </w:r>
-      <w:proofErr w:type="spellStart"/>
-      <w:r>
-        <w:rPr>
-          <w:lang w:val="en-US"/>
-        </w:rPr>
-        <w:t>systemctl</w:t>
-      </w:r>
-      <w:proofErr w:type="spellEnd"/>
-      <w:r>
-        <w:rPr>
-          <w:lang w:val="en-US"/>
-        </w:rPr>
-        <w:t xml:space="preserve"> restart </w:t>
-      </w:r>
-      <w:proofErr w:type="spellStart"/>
-      <w:r>
-        <w:rPr>
-          <w:lang w:val="en-US"/>
-        </w:rPr>
-        <w:t>ProductionServer.service</w:t>
-      </w:r>
-      <w:proofErr w:type="spellEnd"/>
-      <w:r>
-        <w:rPr>
-          <w:lang w:val="en-US"/>
-        </w:rPr>
-        <w:t xml:space="preserve"> </w:t>
-      </w:r>
-      <w:r>
-        <w:rPr>
-          <w:i/>
-          <w:iCs/>
-          <w:highlight w:val="lightGray"/>
-          <w:lang w:val="en-US"/>
-        </w:rPr>
-        <w:t>#restart the server</w:t>
-      </w:r>
-    </w:p>
-    <w:p>
-      <w:pPr>
-        <w:rPr>
-          <w:i/>
-          <w:iCs/>
-          <w:lang w:val="en-US"/>
-        </w:rPr>
-      </w:pPr>
-      <w:proofErr w:type="spellStart"/>
-      <w:r>
-        <w:t>sudo</w:t>
-      </w:r>
-      <w:proofErr w:type="spellEnd"/>
-      <w:r>
-        <w:t xml:space="preserve"> </w:t>
-      </w:r>
-      <w:proofErr w:type="spellStart"/>
-      <w:r>
-        <w:t>systemctl</w:t>
-      </w:r>
-      <w:proofErr w:type="spellEnd"/>
-      <w:r>
-        <w:t xml:space="preserve"> status </w:t>
-      </w:r>
-      <w:proofErr w:type="spellStart"/>
-      <w:r>
-        <w:t>ProductionServer.service</w:t>
-      </w:r>
-      <w:proofErr w:type="spellEnd"/>
-      <w:r>
-        <w:t xml:space="preserve"> </w:t>
-      </w:r>
-      <w:r>
-        <w:t>--</w:t>
-      </w:r>
-      <w:r>
-        <w:t xml:space="preserve">no-pager </w:t>
-      </w:r>
-      <w:r>
-        <w:rPr>
-          <w:i/>
-          <w:iCs/>
-          <w:highlight w:val="lightGray"/>
-          <w:lang w:val="en-US"/>
-        </w:rPr>
-        <w:t>#validation that the server is running</w:t>
-      </w:r>
-    </w:p>
-    <w:p>
-      <w:r>
-        <w:t xml:space="preserve">bash </w:t>
-      </w:r>
-      <w:r>
-        <w:t xml:space="preserve">linux-process-eng-app-ec2-after-server-establish.sh </w:t>
-      </w:r>
-      <w:r>
-        <w:rPr>
-          <w:i/>
-          <w:iCs/>
-          <w:highlight w:val="lightGray"/>
-          <w:lang w:val="en-US"/>
-        </w:rPr>
-        <w:t>"&lt;</w:t>
-      </w:r>
-      <w:r>
-        <w:rPr>
-          <w:i/>
-          <w:iCs/>
-          <w:highlight w:val="yellow"/>
-          <w:lang w:val="en-US"/>
-        </w:rPr>
-        <w:t>put here the Elastic IP allocated</w:t>
-      </w:r>
-      <w:r>
-        <w:rPr>
-          <w:i/>
-          <w:iCs/>
-          <w:highlight w:val="lightGray"/>
           <w:lang w:val="en-US"/>
         </w:rPr>
         <w:t>&gt;</w:t>
@@ -1646,15 +1319,7 @@
         <w:t>Calibrix</w:t>
       </w:r>
       <w:r>
-        <w:t>EC2 process-</w:t>
-      </w:r>
-      <w:proofErr w:type="spellStart"/>
-      <w:r>
-        <w:t>eng</w:t>
-      </w:r>
-      <w:proofErr w:type="spellEnd"/>
-      <w:r>
-        <w:t>-app 5000</w:t>
+        <w:t>EC2 process-eng-app 5000</w:t>
       </w:r>
     </w:p>
     <w:p/>
@@ -1720,21 +1385,7 @@
         <w:rPr>
           <w:highlight w:val="yellow"/>
         </w:rPr>
-        <w:t>Open MongoDB port in AWS Security Group (</w:t>
-      </w:r>
-      <w:proofErr w:type="gramStart"/>
-      <w:r>
-        <w:rPr>
-          <w:highlight w:val="yellow"/>
-        </w:rPr>
-        <w:t>in order to</w:t>
-      </w:r>
-      <w:proofErr w:type="gramEnd"/>
-      <w:r>
-        <w:rPr>
-          <w:highlight w:val="yellow"/>
-        </w:rPr>
-        <w:t xml:space="preserve"> enable connection from mongo Compass at local PC)</w:t>
+        <w:t>Open MongoDB port in AWS Security Group (in order to enable connection from mongo Compass at local PC)</w:t>
       </w:r>
     </w:p>
     <w:p>
@@ -2073,15 +1724,7 @@
     </w:p>
     <w:p>
       <w:r>
-        <w:t xml:space="preserve">AWS S3 is </w:t>
-      </w:r>
-      <w:proofErr w:type="gramStart"/>
-      <w:r>
-        <w:t>a</w:t>
-      </w:r>
-      <w:proofErr w:type="gramEnd"/>
-      <w:r>
-        <w:t xml:space="preserve"> AWS storage that will store files (zips for the test applications and pdfs for test reports).</w:t>
+        <w:t>AWS S3 is a AWS storage that will store files (zips for the test applications and pdfs for test reports).</w:t>
       </w:r>
     </w:p>
     <w:p>
@@ -2282,21 +1925,7 @@
         <w:rPr>
           <w:lang w:val="en-US"/>
         </w:rPr>
-        <w:t xml:space="preserve">The name shall be unique across any </w:t>
-      </w:r>
-      <w:proofErr w:type="gramStart"/>
-      <w:r>
-        <w:rPr>
-          <w:lang w:val="en-US"/>
-        </w:rPr>
-        <w:t>general purpose</w:t>
-      </w:r>
-      <w:proofErr w:type="gramEnd"/>
-      <w:r>
-        <w:rPr>
-          <w:lang w:val="en-US"/>
-        </w:rPr>
-        <w:t xml:space="preserve"> bucket at the whole AWS.</w:t>
+        <w:t>The name shall be unique across any general purpose bucket at the whole AWS.</w:t>
       </w:r>
     </w:p>
     <w:p>
@@ -2364,13 +1993,8 @@
       <w:pPr>
         <w:ind w:left="1080"/>
       </w:pPr>
-      <w:proofErr w:type="gramStart"/>
-      <w:r>
-        <w:t>In order to</w:t>
-      </w:r>
-      <w:proofErr w:type="gramEnd"/>
-      <w:r>
-        <w:t xml:space="preserve"> allow uploading files to the bucket from different IPs, special </w:t>
+      <w:r>
+        <w:t xml:space="preserve">In order to allow uploading files to the bucket from different IPs, special </w:t>
       </w:r>
       <w:r>
         <w:t>p</w:t>
@@ -2649,10 +2273,13 @@
           <w:szCs w:val="20"/>
           <w:lang w:val="en-US"/>
         </w:rPr>
-        <w:t xml:space="preserve">        "</w:t>
-      </w:r>
-      <w:proofErr w:type="spellStart"/>
-      <w:r>
+        <w:t xml:space="preserve">        "AllowedHeaders": [</w:t>
+      </w:r>
+    </w:p>
+    <w:p>
+      <w:pPr>
+        <w:pStyle w:val="ListParagraph"/>
+        <w:ind w:left="1074"/>
         <w:rPr>
           <w:i/>
           <w:iCs/>
@@ -2660,9 +2287,7 @@
           <w:szCs w:val="20"/>
           <w:lang w:val="en-US"/>
         </w:rPr>
-        <w:t>AllowedHeaders</w:t>
-      </w:r>
-      <w:proofErr w:type="spellEnd"/>
+      </w:pPr>
       <w:r>
         <w:rPr>
           <w:i/>
@@ -2671,7 +2296,7 @@
           <w:szCs w:val="20"/>
           <w:lang w:val="en-US"/>
         </w:rPr>
-        <w:t>": [</w:t>
+        <w:t xml:space="preserve">            "*"</w:t>
       </w:r>
     </w:p>
     <w:p>
@@ -2694,7 +2319,7 @@
           <w:szCs w:val="20"/>
           <w:lang w:val="en-US"/>
         </w:rPr>
-        <w:t xml:space="preserve">            "*"</w:t>
+        <w:t xml:space="preserve">        ],</w:t>
       </w:r>
     </w:p>
     <w:p>
@@ -2717,7 +2342,7 @@
           <w:szCs w:val="20"/>
           <w:lang w:val="en-US"/>
         </w:rPr>
-        <w:t xml:space="preserve">        ],</w:t>
+        <w:t xml:space="preserve">        "AllowedMethods": [</w:t>
       </w:r>
     </w:p>
     <w:p>
@@ -2740,10 +2365,13 @@
           <w:szCs w:val="20"/>
           <w:lang w:val="en-US"/>
         </w:rPr>
-        <w:t xml:space="preserve">        "</w:t>
-      </w:r>
-      <w:proofErr w:type="spellStart"/>
-      <w:r>
+        <w:t xml:space="preserve">            "GET",</w:t>
+      </w:r>
+    </w:p>
+    <w:p>
+      <w:pPr>
+        <w:pStyle w:val="ListParagraph"/>
+        <w:ind w:left="1074"/>
         <w:rPr>
           <w:i/>
           <w:iCs/>
@@ -2751,9 +2379,7 @@
           <w:szCs w:val="20"/>
           <w:lang w:val="en-US"/>
         </w:rPr>
-        <w:t>AllowedMethods</w:t>
-      </w:r>
-      <w:proofErr w:type="spellEnd"/>
+      </w:pPr>
       <w:r>
         <w:rPr>
           <w:i/>
@@ -2762,7 +2388,7 @@
           <w:szCs w:val="20"/>
           <w:lang w:val="en-US"/>
         </w:rPr>
-        <w:t>": [</w:t>
+        <w:t xml:space="preserve">            "PUT",</w:t>
       </w:r>
     </w:p>
     <w:p>
@@ -2785,7 +2411,7 @@
           <w:szCs w:val="20"/>
           <w:lang w:val="en-US"/>
         </w:rPr>
-        <w:t xml:space="preserve">            "GET",</w:t>
+        <w:t xml:space="preserve">            "POST",</w:t>
       </w:r>
     </w:p>
     <w:p>
@@ -2808,7 +2434,7 @@
           <w:szCs w:val="20"/>
           <w:lang w:val="en-US"/>
         </w:rPr>
-        <w:t xml:space="preserve">            "PUT",</w:t>
+        <w:t xml:space="preserve">            "HEAD"</w:t>
       </w:r>
     </w:p>
     <w:p>
@@ -2831,7 +2457,7 @@
           <w:szCs w:val="20"/>
           <w:lang w:val="en-US"/>
         </w:rPr>
-        <w:t xml:space="preserve">            "POST",</w:t>
+        <w:t xml:space="preserve">        ],</w:t>
       </w:r>
     </w:p>
     <w:p>
@@ -2854,75 +2480,7 @@
           <w:szCs w:val="20"/>
           <w:lang w:val="en-US"/>
         </w:rPr>
-        <w:t xml:space="preserve">            "HEAD"</w:t>
-      </w:r>
-    </w:p>
-    <w:p>
-      <w:pPr>
-        <w:pStyle w:val="ListParagraph"/>
-        <w:ind w:left="1074"/>
-        <w:rPr>
-          <w:i/>
-          <w:iCs/>
-          <w:sz w:val="20"/>
-          <w:szCs w:val="20"/>
-          <w:lang w:val="en-US"/>
-        </w:rPr>
-      </w:pPr>
-      <w:r>
-        <w:rPr>
-          <w:i/>
-          <w:iCs/>
-          <w:sz w:val="20"/>
-          <w:szCs w:val="20"/>
-          <w:lang w:val="en-US"/>
-        </w:rPr>
-        <w:t xml:space="preserve">        ],</w:t>
-      </w:r>
-    </w:p>
-    <w:p>
-      <w:pPr>
-        <w:pStyle w:val="ListParagraph"/>
-        <w:ind w:left="1074"/>
-        <w:rPr>
-          <w:i/>
-          <w:iCs/>
-          <w:sz w:val="20"/>
-          <w:szCs w:val="20"/>
-          <w:lang w:val="en-US"/>
-        </w:rPr>
-      </w:pPr>
-      <w:r>
-        <w:rPr>
-          <w:i/>
-          <w:iCs/>
-          <w:sz w:val="20"/>
-          <w:szCs w:val="20"/>
-          <w:lang w:val="en-US"/>
-        </w:rPr>
-        <w:t xml:space="preserve">        "</w:t>
-      </w:r>
-      <w:proofErr w:type="spellStart"/>
-      <w:r>
-        <w:rPr>
-          <w:i/>
-          <w:iCs/>
-          <w:sz w:val="20"/>
-          <w:szCs w:val="20"/>
-          <w:lang w:val="en-US"/>
-        </w:rPr>
-        <w:t>AllowedOrigins</w:t>
-      </w:r>
-      <w:proofErr w:type="spellEnd"/>
-      <w:r>
-        <w:rPr>
-          <w:i/>
-          <w:iCs/>
-          <w:sz w:val="20"/>
-          <w:szCs w:val="20"/>
-          <w:lang w:val="en-US"/>
-        </w:rPr>
-        <w:t>": [</w:t>
+        <w:t xml:space="preserve">        "AllowedOrigins": [</w:t>
       </w:r>
     </w:p>
     <w:p>
@@ -3012,29 +2570,7 @@
           <w:szCs w:val="20"/>
           <w:lang w:val="en-US"/>
         </w:rPr>
-        <w:t xml:space="preserve">        "</w:t>
-      </w:r>
-      <w:proofErr w:type="spellStart"/>
-      <w:r>
-        <w:rPr>
-          <w:i/>
-          <w:iCs/>
-          <w:sz w:val="20"/>
-          <w:szCs w:val="20"/>
-          <w:lang w:val="en-US"/>
-        </w:rPr>
-        <w:t>ExposeHeaders</w:t>
-      </w:r>
-      <w:proofErr w:type="spellEnd"/>
-      <w:r>
-        <w:rPr>
-          <w:i/>
-          <w:iCs/>
-          <w:sz w:val="20"/>
-          <w:szCs w:val="20"/>
-          <w:lang w:val="en-US"/>
-        </w:rPr>
-        <w:t>": [</w:t>
+        <w:t xml:space="preserve">        "ExposeHeaders": [</w:t>
       </w:r>
     </w:p>
     <w:p>
@@ -3189,23 +2725,7 @@
     </w:p>
     <w:p>
       <w:r>
-        <w:t xml:space="preserve">Installing replica set is required to support transactions (save also </w:t>
-      </w:r>
-      <w:proofErr w:type="spellStart"/>
-      <w:r>
-        <w:t>itemAction</w:t>
-      </w:r>
-      <w:proofErr w:type="spellEnd"/>
-      <w:r>
-        <w:t xml:space="preserve"> to </w:t>
-      </w:r>
-      <w:proofErr w:type="spellStart"/>
-      <w:r>
-        <w:t>itemActionsHistory</w:t>
-      </w:r>
-      <w:proofErr w:type="spellEnd"/>
-      <w:r>
-        <w:t xml:space="preserve"> collection and updating item’s parameters in items collection).</w:t>
+        <w:t>Installing replica set is required to support transactions (save also itemAction to itemActionsHistory collection and updating item’s parameters in items collection).</w:t>
       </w:r>
     </w:p>
     <w:p>
@@ -3236,15 +2756,7 @@
         </w:numPr>
       </w:pPr>
       <w:r>
-        <w:t xml:space="preserve">Open </w:t>
-      </w:r>
-      <w:proofErr w:type="spellStart"/>
-      <w:r>
-        <w:t>cmd</w:t>
-      </w:r>
-      <w:proofErr w:type="spellEnd"/>
-      <w:r>
-        <w:t xml:space="preserve"> as administrator.</w:t>
+        <w:t>Open cmd as administrator.</w:t>
       </w:r>
     </w:p>
     <w:p>
@@ -3286,7 +2798,6 @@
       <w:r>
         <w:t xml:space="preserve"> </w:t>
       </w:r>
-      <w:proofErr w:type="spellStart"/>
       <w:r>
         <w:rPr>
           <w:i/>
@@ -3294,7 +2805,6 @@
         </w:rPr>
         <w:t>mongod.cfg</w:t>
       </w:r>
-      <w:proofErr w:type="spellEnd"/>
       <w:r>
         <w:t xml:space="preserve"> in </w:t>
       </w:r>
@@ -3315,13 +2825,8 @@
         <w:t>\&lt;version&gt;\</w:t>
       </w:r>
       <w:r>
-        <w:t>bin\</w:t>
-      </w:r>
-      <w:proofErr w:type="spellStart"/>
-      <w:r>
-        <w:t>mongod.cfg</w:t>
-      </w:r>
-      <w:proofErr w:type="spellEnd"/>
+        <w:t>bin\mongod.cfg</w:t>
+      </w:r>
     </w:p>
     <w:p>
       <w:pPr>
@@ -3348,21 +2853,7 @@
           <w:highlight w:val="lightGray"/>
         </w:rPr>
         <w:br/>
-        <w:t xml:space="preserve">   </w:t>
-      </w:r>
-      <w:proofErr w:type="spellStart"/>
-      <w:r>
-        <w:rPr>
-          <w:highlight w:val="lightGray"/>
-        </w:rPr>
-        <w:t>replSetName</w:t>
-      </w:r>
-      <w:proofErr w:type="spellEnd"/>
-      <w:r>
-        <w:rPr>
-          <w:highlight w:val="lightGray"/>
-        </w:rPr>
-        <w:t>: "rs0"</w:t>
+        <w:t xml:space="preserve">   replSetName: "rs0"</w:t>
       </w:r>
     </w:p>
     <w:p>
@@ -3395,15 +2886,7 @@
         </w:numPr>
       </w:pPr>
       <w:r>
-        <w:t xml:space="preserve">Install </w:t>
-      </w:r>
-      <w:proofErr w:type="spellStart"/>
-      <w:r>
-        <w:t>mongosh</w:t>
-      </w:r>
-      <w:proofErr w:type="spellEnd"/>
-      <w:r>
-        <w:t xml:space="preserve"> if not installed from:</w:t>
+        <w:t>Install mongosh if not installed from:</w:t>
       </w:r>
       <w:r>
         <w:br/>
@@ -3418,15 +2901,7 @@
       </w:hyperlink>
       <w:r>
         <w:br/>
-        <w:t xml:space="preserve">Choose </w:t>
-      </w:r>
-      <w:proofErr w:type="spellStart"/>
-      <w:r>
-        <w:t>msi</w:t>
-      </w:r>
-      <w:proofErr w:type="spellEnd"/>
-      <w:r>
-        <w:t>, not zip.</w:t>
+        <w:t>Choose msi, not zip.</w:t>
       </w:r>
     </w:p>
     <w:p>
@@ -3443,14 +2918,12 @@
       <w:r>
         <w:br/>
       </w:r>
-      <w:proofErr w:type="spellStart"/>
       <w:r>
         <w:rPr>
           <w:highlight w:val="lightGray"/>
         </w:rPr>
         <w:t>mongosh</w:t>
       </w:r>
-      <w:proofErr w:type="spellEnd"/>
     </w:p>
     <w:p>
       <w:pPr>
@@ -3469,21 +2942,11 @@
       <w:r>
         <w:br/>
       </w:r>
-      <w:proofErr w:type="spellStart"/>
-      <w:proofErr w:type="gramStart"/>
       <w:r>
         <w:rPr>
           <w:highlight w:val="lightGray"/>
         </w:rPr>
-        <w:t>rs.initiate</w:t>
-      </w:r>
-      <w:proofErr w:type="spellEnd"/>
-      <w:proofErr w:type="gramEnd"/>
-      <w:r>
-        <w:rPr>
-          <w:highlight w:val="lightGray"/>
-        </w:rPr>
-        <w:t>()</w:t>
+        <w:t>rs.initiate()</w:t>
       </w:r>
     </w:p>
     <w:p>
@@ -3500,21 +2963,11 @@
       <w:r>
         <w:br/>
       </w:r>
-      <w:proofErr w:type="spellStart"/>
-      <w:proofErr w:type="gramStart"/>
       <w:r>
         <w:rPr>
           <w:highlight w:val="lightGray"/>
         </w:rPr>
-        <w:t>rs.status</w:t>
-      </w:r>
-      <w:proofErr w:type="spellEnd"/>
-      <w:proofErr w:type="gramEnd"/>
-      <w:r>
-        <w:rPr>
-          <w:highlight w:val="lightGray"/>
-        </w:rPr>
-        <w:t>()</w:t>
+        <w:t>rs.status()</w:t>
       </w:r>
     </w:p>
     <w:p>
@@ -3631,51 +3084,14 @@
     </w:p>
     <w:p>
       <w:r>
-        <w:t>Second workflow (</w:t>
-      </w:r>
-      <w:proofErr w:type="spellStart"/>
-      <w:r>
-        <w:t>yml</w:t>
-      </w:r>
-      <w:proofErr w:type="spellEnd"/>
-      <w:r>
-        <w:t>) that shall run on a git push does not run.</w:t>
+        <w:t>Second workflow (yml) that shall run on a git push does not run.</w:t>
       </w:r>
       <w:r>
         <w:br/>
         <w:t xml:space="preserve">Specifically, the </w:t>
       </w:r>
-      <w:proofErr w:type="spellStart"/>
-      <w:r>
-        <w:t>yml</w:t>
-      </w:r>
-      <w:proofErr w:type="spellEnd"/>
-      <w:r>
-        <w:t xml:space="preserve"> that shall be triggered by a </w:t>
-      </w:r>
-      <w:proofErr w:type="spellStart"/>
-      <w:r>
-        <w:t>github</w:t>
-      </w:r>
-      <w:proofErr w:type="spellEnd"/>
-      <w:r>
-        <w:t xml:space="preserve"> tag creation and build the static files for process-</w:t>
-      </w:r>
-      <w:proofErr w:type="spellStart"/>
-      <w:r>
-        <w:t>eng</w:t>
-      </w:r>
-      <w:proofErr w:type="spellEnd"/>
-      <w:r>
-        <w:t>-app (</w:t>
-      </w:r>
-      <w:proofErr w:type="spellStart"/>
-      <w:r>
-        <w:t>github</w:t>
-      </w:r>
-      <w:proofErr w:type="spellEnd"/>
-      <w:r>
-        <w:t xml:space="preserve"> artifacts) does not run.</w:t>
+      <w:r>
+        <w:t>yml that shall be triggered by a github tag creation and build the static files for process-eng-app (github artifacts) does not run.</w:t>
       </w:r>
     </w:p>
     <w:p>
@@ -4073,15 +3489,7 @@
         </w:numPr>
       </w:pPr>
       <w:r>
-        <w:t>Locate the step that uses actions/</w:t>
-      </w:r>
-      <w:proofErr w:type="spellStart"/>
-      <w:r>
-        <w:t>checkout@vX</w:t>
-      </w:r>
-      <w:proofErr w:type="spellEnd"/>
-      <w:r>
-        <w:t> and add the token: parameter</w:t>
+        <w:t>Locate the step that uses actions/checkout@vX and add the token: parameter</w:t>
       </w:r>
       <w:r>
         <w:t>.</w:t>
@@ -4166,32 +3574,11 @@
         <w:rPr>
           <w:u w:val="single"/>
         </w:rPr>
-        <w:t xml:space="preserve">Download in ubuntu from </w:t>
-      </w:r>
-      <w:proofErr w:type="spellStart"/>
-      <w:r>
-        <w:rPr>
-          <w:u w:val="single"/>
-        </w:rPr>
-        <w:t>github</w:t>
-      </w:r>
-      <w:proofErr w:type="spellEnd"/>
-      <w:r>
-        <w:rPr>
-          <w:u w:val="single"/>
-        </w:rPr>
-        <w:t>:</w:t>
+        <w:t>Download in ubuntu from github:</w:t>
       </w:r>
       <w:r>
         <w:br/>
-      </w:r>
-      <w:proofErr w:type="spellStart"/>
-      <w:r>
-        <w:t>wget</w:t>
-      </w:r>
-      <w:proofErr w:type="spellEnd"/>
-      <w:r>
-        <w:t xml:space="preserve"> -O process-eng-app-build.zip </w:t>
+        <w:t xml:space="preserve">wget -O process-eng-app-build.zip </w:t>
       </w:r>
       <w:hyperlink r:id="rId26" w:history="1">
         <w:r>
@@ -4203,13 +3590,8 @@
       </w:hyperlink>
     </w:p>
     <w:p>
-      <w:proofErr w:type="spellStart"/>
-      <w:r>
-        <w:t>sudo</w:t>
-      </w:r>
-      <w:proofErr w:type="spellEnd"/>
-      <w:r>
-        <w:t xml:space="preserve"> unzip process-eng-app-build.zip</w:t>
+      <w:r>
+        <w:t>sudo unzip process-eng-app-build.zip</w:t>
       </w:r>
     </w:p>
     <w:p>
@@ -4218,28 +3600,13 @@
       </w:r>
     </w:p>
     <w:p>
-      <w:proofErr w:type="spellStart"/>
-      <w:r>
-        <w:t>sudo</w:t>
-      </w:r>
-      <w:proofErr w:type="spellEnd"/>
-      <w:r>
-        <w:t xml:space="preserve"> mv build/</w:t>
-      </w:r>
-      <w:proofErr w:type="gramStart"/>
-      <w:r>
-        <w:t>* .</w:t>
-      </w:r>
-      <w:proofErr w:type="gramEnd"/>
-    </w:p>
-    <w:p>
-      <w:proofErr w:type="spellStart"/>
-      <w:r>
-        <w:t>sudo</w:t>
-      </w:r>
-      <w:proofErr w:type="spellEnd"/>
-      <w:r>
-        <w:t xml:space="preserve"> rm -rf build/</w:t>
+      <w:r>
+        <w:t>sudo mv build/* .</w:t>
+      </w:r>
+    </w:p>
+    <w:p>
+      <w:r>
+        <w:t>sudo rm -rf build/</w:t>
       </w:r>
     </w:p>
     <w:p/>
@@ -4253,15 +3620,61 @@
     </w:p>
     <w:p>
       <w:r>
-        <w:t>The following updates both server and process-</w:t>
-      </w:r>
-      <w:proofErr w:type="spellStart"/>
-      <w:r>
-        <w:t>eng</w:t>
-      </w:r>
-      <w:proofErr w:type="spellEnd"/>
-      <w:r>
-        <w:t>-app.</w:t>
+        <w:t>The following updates both server and process-eng-app.</w:t>
+      </w:r>
+    </w:p>
+    <w:p>
+      <w:pPr>
+        <w:pStyle w:val="H2"/>
+        <w:numPr>
+          <w:ilvl w:val="1"/>
+          <w:numId w:val="4"/>
+        </w:numPr>
+      </w:pPr>
+      <w:r>
+        <w:t>Update ver#</w:t>
+      </w:r>
+    </w:p>
+    <w:p>
+      <w:r>
+        <w:t>If MAJOR or MINOR shall be updated:</w:t>
+      </w:r>
+    </w:p>
+    <w:p>
+      <w:pPr>
+        <w:pStyle w:val="ListParagraph"/>
+        <w:numPr>
+          <w:ilvl w:val="0"/>
+          <w:numId w:val="37"/>
+        </w:numPr>
+      </w:pPr>
+      <w:r>
+        <w:t>Update MAJOR/MINOR in version.json at source folder root.</w:t>
+      </w:r>
+    </w:p>
+    <w:p>
+      <w:pPr>
+        <w:pStyle w:val="ListParagraph"/>
+        <w:numPr>
+          <w:ilvl w:val="0"/>
+          <w:numId w:val="37"/>
+        </w:numPr>
+      </w:pPr>
+      <w:r>
+        <w:t>Commit &amp; push version.json.</w:t>
+      </w:r>
+    </w:p>
+    <w:p/>
+    <w:p>
+      <w:pPr>
+        <w:pStyle w:val="H2"/>
+        <w:numPr>
+          <w:ilvl w:val="1"/>
+          <w:numId w:val="4"/>
+        </w:numPr>
+      </w:pPr>
+      <w:r>
+        <w:t>Deploy</w:t>
       </w:r>
     </w:p>
     <w:p>
@@ -4318,11 +3731,9 @@
       <w:r>
         <w:t xml:space="preserve"> </w:t>
       </w:r>
-      <w:proofErr w:type="spellStart"/>
       <w:r>
         <w:t>ProductionServer</w:t>
       </w:r>
-      <w:proofErr w:type="spellEnd"/>
     </w:p>
     <w:p>
       <w:pPr>
@@ -4344,18 +3755,12 @@
           <w:numId w:val="35"/>
         </w:numPr>
       </w:pPr>
-      <w:proofErr w:type="spellStart"/>
-      <w:r>
-        <w:t>ProductionServer</w:t>
-      </w:r>
-      <w:proofErr w:type="spellEnd"/>
-      <w:r>
-        <w:t xml:space="preserve"> – server name</w:t>
-      </w:r>
-    </w:p>
-    <w:p>
-      <w:r>
-        <w:lastRenderedPageBreak/>
+      <w:r>
+        <w:t>ProductionServer – server name</w:t>
+      </w:r>
+    </w:p>
+    <w:p>
+      <w:r>
         <w:t>Some interesting thing:</w:t>
       </w:r>
       <w:r>
@@ -6182,6 +5587,119 @@
         </w:tabs>
         <w:ind w:left="6480" w:hanging="360"/>
       </w:pPr>
+    </w:lvl>
+  </w:abstractNum>
+  <w:abstractNum w:abstractNumId="17" w15:restartNumberingAfterBreak="0">
+    <w:nsid w:val="61A24EC5"/>
+    <w:multiLevelType w:val="hybridMultilevel"/>
+    <w:tmpl w:val="2F2ABD40"/>
+    <w:lvl w:ilvl="0" w:tplc="20000001">
+      <w:start w:val="1"/>
+      <w:numFmt w:val="bullet"/>
+      <w:lvlText w:val=""/>
+      <w:lvlJc w:val="left"/>
+      <w:pPr>
+        <w:ind w:left="720" w:hanging="360"/>
+      </w:pPr>
+      <w:rPr>
+        <w:rFonts w:ascii="Symbol" w:hAnsi="Symbol" w:hint="default"/>
+      </w:rPr>
+    </w:lvl>
+    <w:lvl w:ilvl="1" w:tplc="20000003" w:tentative="1">
+      <w:start w:val="1"/>
+      <w:numFmt w:val="bullet"/>
+      <w:lvlText w:val="o"/>
+      <w:lvlJc w:val="left"/>
+      <w:pPr>
+        <w:ind w:left="1440" w:hanging="360"/>
+      </w:pPr>
+      <w:rPr>
+        <w:rFonts w:ascii="Courier New" w:hAnsi="Courier New" w:cs="Courier New" w:hint="default"/>
+      </w:rPr>
+    </w:lvl>
+    <w:lvl w:ilvl="2" w:tplc="20000005" w:tentative="1">
+      <w:start w:val="1"/>
+      <w:numFmt w:val="bullet"/>
+      <w:lvlText w:val=""/>
+      <w:lvlJc w:val="left"/>
+      <w:pPr>
+        <w:ind w:left="2160" w:hanging="360"/>
+      </w:pPr>
+      <w:rPr>
+        <w:rFonts w:ascii="Wingdings" w:hAnsi="Wingdings" w:hint="default"/>
+      </w:rPr>
+    </w:lvl>
+    <w:lvl w:ilvl="3" w:tplc="20000001" w:tentative="1">
+      <w:start w:val="1"/>
+      <w:numFmt w:val="bullet"/>
+      <w:lvlText w:val=""/>
+      <w:lvlJc w:val="left"/>
+      <w:pPr>
+        <w:ind w:left="2880" w:hanging="360"/>
+      </w:pPr>
+      <w:rPr>
+        <w:rFonts w:ascii="Symbol" w:hAnsi="Symbol" w:hint="default"/>
+      </w:rPr>
+    </w:lvl>
+    <w:lvl w:ilvl="4" w:tplc="20000003" w:tentative="1">
+      <w:start w:val="1"/>
+      <w:numFmt w:val="bullet"/>
+      <w:lvlText w:val="o"/>
+      <w:lvlJc w:val="left"/>
+      <w:pPr>
+        <w:ind w:left="3600" w:hanging="360"/>
+      </w:pPr>
+      <w:rPr>
+        <w:rFonts w:ascii="Courier New" w:hAnsi="Courier New" w:cs="Courier New" w:hint="default"/>
+      </w:rPr>
+    </w:lvl>
+    <w:lvl w:ilvl="5" w:tplc="20000005" w:tentative="1">
+      <w:start w:val="1"/>
+      <w:numFmt w:val="bullet"/>
+      <w:lvlText w:val=""/>
+      <w:lvlJc w:val="left"/>
+      <w:pPr>
+        <w:ind w:left="4320" w:hanging="360"/>
+      </w:pPr>
+      <w:rPr>
+        <w:rFonts w:ascii="Wingdings" w:hAnsi="Wingdings" w:hint="default"/>
+      </w:rPr>
+    </w:lvl>
+    <w:lvl w:ilvl="6" w:tplc="20000001" w:tentative="1">
+      <w:start w:val="1"/>
+      <w:numFmt w:val="bullet"/>
+      <w:lvlText w:val=""/>
+      <w:lvlJc w:val="left"/>
+      <w:pPr>
+        <w:ind w:left="5040" w:hanging="360"/>
+      </w:pPr>
+      <w:rPr>
+        <w:rFonts w:ascii="Symbol" w:hAnsi="Symbol" w:hint="default"/>
+      </w:rPr>
+    </w:lvl>
+    <w:lvl w:ilvl="7" w:tplc="20000003" w:tentative="1">
+      <w:start w:val="1"/>
+      <w:numFmt w:val="bullet"/>
+      <w:lvlText w:val="o"/>
+      <w:lvlJc w:val="left"/>
+      <w:pPr>
+        <w:ind w:left="5760" w:hanging="360"/>
+      </w:pPr>
+      <w:rPr>
+        <w:rFonts w:ascii="Courier New" w:hAnsi="Courier New" w:cs="Courier New" w:hint="default"/>
+      </w:rPr>
+    </w:lvl>
+    <w:lvl w:ilvl="8" w:tplc="20000005" w:tentative="1">
+      <w:start w:val="1"/>
+      <w:numFmt w:val="bullet"/>
+      <w:lvlText w:val=""/>
+      <w:lvlJc w:val="left"/>
+      <w:pPr>
+        <w:ind w:left="6480" w:hanging="360"/>
+      </w:pPr>
+      <w:rPr>
+        <w:rFonts w:ascii="Wingdings" w:hAnsi="Wingdings" w:hint="default"/>
+      </w:rPr>
     </w:lvl>
   </w:abstractNum>
   <w:num w:numId="1" w16cid:durableId="785344112">
@@ -6294,6 +5812,12 @@
   </w:num>
   <w:num w:numId="35" w16cid:durableId="1300920793">
     <w:abstractNumId w:val="14"/>
+  </w:num>
+  <w:num w:numId="36" w16cid:durableId="1518540654">
+    <w:abstractNumId w:val="9"/>
+  </w:num>
+  <w:num w:numId="37" w16cid:durableId="1761101320">
+    <w:abstractNumId w:val="17"/>
   </w:num>
 </w:numbering>
 </file>

</xml_diff>